<commit_message>
update to Sprint 2 report
</commit_message>
<xml_diff>
--- a/documentation/Sprint 2 Report.docx
+++ b/documentation/Sprint 2 Report.docx
@@ -1,6 +1,6 @@
 
 <file path=word/document.xml><?xml version="1.0" encoding="utf-8"?>
-<w:document xmlns:wpc="http://schemas.microsoft.com/office/word/2010/wordprocessingCanvas" xmlns:cx="http://schemas.microsoft.com/office/drawing/2014/chartex" xmlns:cx1="http://schemas.microsoft.com/office/drawing/2015/9/8/chartex" xmlns:mc="http://schemas.openxmlformats.org/markup-compatibility/2006" xmlns:o="urn:schemas-microsoft-com:office:office" xmlns:r="http://schemas.openxmlformats.org/officeDocument/2006/relationships" xmlns:m="http://schemas.openxmlformats.org/officeDocument/2006/math" xmlns:v="urn:schemas-microsoft-com:vml" xmlns:wp14="http://schemas.microsoft.com/office/word/2010/wordprocessingDrawing" xmlns:wp="http://schemas.openxmlformats.org/drawingml/2006/wordprocessingDrawing" xmlns:w10="urn:schemas-microsoft-com:office:word" xmlns:w="http://schemas.openxmlformats.org/wordprocessingml/2006/main" xmlns:w14="http://schemas.microsoft.com/office/word/2010/wordml" xmlns:w15="http://schemas.microsoft.com/office/word/2012/wordml" xmlns:w16se="http://schemas.microsoft.com/office/word/2015/wordml/symex" xmlns:wpg="http://schemas.microsoft.com/office/word/2010/wordprocessingGroup" xmlns:wpi="http://schemas.microsoft.com/office/word/2010/wordprocessingInk" xmlns:wne="http://schemas.microsoft.com/office/word/2006/wordml" xmlns:wps="http://schemas.microsoft.com/office/word/2010/wordprocessingShape" mc:Ignorable="w14 w15 w16se wp14">
+<w:document xmlns:wpc="http://schemas.microsoft.com/office/word/2010/wordprocessingCanvas" xmlns:mo="http://schemas.microsoft.com/office/mac/office/2008/main" xmlns:mc="http://schemas.openxmlformats.org/markup-compatibility/2006" xmlns:mv="urn:schemas-microsoft-com:mac:vml" xmlns:o="urn:schemas-microsoft-com:office:office" xmlns:r="http://schemas.openxmlformats.org/officeDocument/2006/relationships" xmlns:m="http://schemas.openxmlformats.org/officeDocument/2006/math" xmlns:v="urn:schemas-microsoft-com:vml" xmlns:wp14="http://schemas.microsoft.com/office/word/2010/wordprocessingDrawing" xmlns:wp="http://schemas.openxmlformats.org/drawingml/2006/wordprocessingDrawing" xmlns:w10="urn:schemas-microsoft-com:office:word" xmlns:w="http://schemas.openxmlformats.org/wordprocessingml/2006/main" xmlns:w14="http://schemas.microsoft.com/office/word/2010/wordml" xmlns:w15="http://schemas.microsoft.com/office/word/2012/wordml" xmlns:wpg="http://schemas.microsoft.com/office/word/2010/wordprocessingGroup" xmlns:wpi="http://schemas.microsoft.com/office/word/2010/wordprocessingInk" xmlns:wne="http://schemas.microsoft.com/office/word/2006/wordml" xmlns:wps="http://schemas.microsoft.com/office/word/2010/wordprocessingShape" mc:Ignorable="w14 w15 wp14">
   <w:body>
     <w:p>
       <w:pPr>
@@ -14,6 +14,7 @@
           <w:szCs w:val="96"/>
         </w:rPr>
       </w:pPr>
+      <w:proofErr w:type="spellStart"/>
       <w:r>
         <w:rPr>
           <w:rStyle w:val="IntenseEmphasis"/>
@@ -23,7 +24,19 @@
           <w:sz w:val="96"/>
           <w:szCs w:val="96"/>
         </w:rPr>
-        <w:t>Hooli XYZ</w:t>
+        <w:t>Hooli</w:t>
+      </w:r>
+      <w:proofErr w:type="spellEnd"/>
+      <w:r>
+        <w:rPr>
+          <w:rStyle w:val="IntenseEmphasis"/>
+          <w:b w:val="0"/>
+          <w:i w:val="0"/>
+          <w:color w:val="17365D" w:themeColor="text2" w:themeShade="BF"/>
+          <w:sz w:val="96"/>
+          <w:szCs w:val="96"/>
+        </w:rPr>
+        <w:t xml:space="preserve"> XYZ</w:t>
       </w:r>
     </w:p>
     <w:p>
@@ -201,58 +214,78 @@
           <w:sz w:val="32"/>
           <w:szCs w:val="32"/>
         </w:rPr>
-        <w:t>Brendan Lally – 18407220</w:t>
-      </w:r>
-    </w:p>
-    <w:p>
-      <w:pPr>
+        <w:t xml:space="preserve">Brendan </w:t>
+      </w:r>
+      <w:proofErr w:type="spellStart"/>
+      <w:r>
         <w:rPr>
           <w:rFonts w:ascii="Calibri" w:hAnsi="Calibri"/>
           <w:sz w:val="32"/>
           <w:szCs w:val="32"/>
         </w:rPr>
-      </w:pPr>
+        <w:t>Lally</w:t>
+      </w:r>
+      <w:proofErr w:type="spellEnd"/>
       <w:r>
         <w:rPr>
           <w:rFonts w:ascii="Calibri" w:hAnsi="Calibri"/>
           <w:sz w:val="32"/>
           <w:szCs w:val="32"/>
         </w:rPr>
-        <w:tab/>
-      </w:r>
-      <w:r>
+        <w:t xml:space="preserve"> – 18407220</w:t>
+      </w:r>
+    </w:p>
+    <w:p>
+      <w:pPr>
         <w:rPr>
           <w:rFonts w:ascii="Calibri" w:hAnsi="Calibri"/>
           <w:sz w:val="32"/>
           <w:szCs w:val="32"/>
         </w:rPr>
-        <w:t>Adam Brown – 18338993</w:t>
-      </w:r>
-    </w:p>
-    <w:p>
-      <w:pPr>
+      </w:pPr>
+      <w:r>
         <w:rPr>
           <w:rFonts w:ascii="Calibri" w:hAnsi="Calibri"/>
           <w:sz w:val="32"/>
           <w:szCs w:val="32"/>
         </w:rPr>
-      </w:pPr>
+        <w:tab/>
+      </w:r>
       <w:r>
         <w:rPr>
           <w:rFonts w:ascii="Calibri" w:hAnsi="Calibri"/>
           <w:sz w:val="32"/>
           <w:szCs w:val="32"/>
         </w:rPr>
-        <w:tab/>
-      </w:r>
-      <w:r>
+        <w:t>Adam Brown – 18338993</w:t>
+      </w:r>
+    </w:p>
+    <w:p>
+      <w:pPr>
         <w:rPr>
           <w:rFonts w:ascii="Calibri" w:hAnsi="Calibri"/>
           <w:sz w:val="32"/>
           <w:szCs w:val="32"/>
         </w:rPr>
+      </w:pPr>
+      <w:r>
+        <w:rPr>
+          <w:rFonts w:ascii="Calibri" w:hAnsi="Calibri"/>
+          <w:sz w:val="32"/>
+          <w:szCs w:val="32"/>
+        </w:rPr>
+        <w:tab/>
+      </w:r>
+      <w:r>
+        <w:rPr>
+          <w:rFonts w:ascii="Calibri" w:hAnsi="Calibri"/>
+          <w:sz w:val="32"/>
+          <w:szCs w:val="32"/>
+        </w:rPr>
         <w:t>Jordan Chou – 18348691</w:t>
       </w:r>
+      <w:bookmarkStart w:id="0" w:name="_GoBack"/>
+      <w:bookmarkEnd w:id="0"/>
     </w:p>
     <w:p>
       <w:pPr>
@@ -727,8 +760,6 @@
         </w:rPr>
         <w:t>ected for completion in Sprint 2</w:t>
       </w:r>
-      <w:bookmarkStart w:id="0" w:name="_GoBack"/>
-      <w:bookmarkEnd w:id="0"/>
       <w:r>
         <w:rPr>
           <w:rFonts w:asciiTheme="majorHAnsi" w:hAnsiTheme="majorHAnsi"/>
@@ -740,7 +771,7 @@
       <w:tblPr>
         <w:tblStyle w:val="MediumShading1-Accent1"/>
         <w:tblpPr w:leftFromText="180" w:rightFromText="180" w:vertAnchor="text" w:horzAnchor="page" w:tblpXSpec="center" w:tblpY="196"/>
-        <w:tblW w:w="10910" w:type="dxa"/>
+        <w:tblW w:w="10929" w:type="dxa"/>
         <w:jc w:val="center"/>
         <w:tblBorders>
           <w:insideV w:val="single" w:sz="8" w:space="0" w:color="7BA0CD" w:themeColor="accent1" w:themeTint="BF"/>
@@ -748,21 +779,21 @@
         <w:tblLook w:val="04A0" w:firstRow="1" w:lastRow="0" w:firstColumn="1" w:lastColumn="0" w:noHBand="0" w:noVBand="1"/>
       </w:tblPr>
       <w:tblGrid>
-        <w:gridCol w:w="1809"/>
-        <w:gridCol w:w="6331"/>
-        <w:gridCol w:w="1368"/>
-        <w:gridCol w:w="1402"/>
+        <w:gridCol w:w="1812"/>
+        <w:gridCol w:w="6343"/>
+        <w:gridCol w:w="1370"/>
+        <w:gridCol w:w="1404"/>
       </w:tblGrid>
       <w:tr>
         <w:trPr>
           <w:cnfStyle w:val="100000000000" w:firstRow="1" w:lastRow="0" w:firstColumn="0" w:lastColumn="0" w:oddVBand="0" w:evenVBand="0" w:oddHBand="0" w:evenHBand="0" w:firstRowFirstColumn="0" w:firstRowLastColumn="0" w:lastRowFirstColumn="0" w:lastRowLastColumn="0"/>
-          <w:trHeight w:val="749"/>
+          <w:trHeight w:val="889"/>
           <w:jc w:val="center"/>
         </w:trPr>
         <w:tc>
           <w:tcPr>
             <w:cnfStyle w:val="001000000000" w:firstRow="0" w:lastRow="0" w:firstColumn="1" w:lastColumn="0" w:oddVBand="0" w:evenVBand="0" w:oddHBand="0" w:evenHBand="0" w:firstRowFirstColumn="0" w:firstRowLastColumn="0" w:lastRowFirstColumn="0" w:lastRowLastColumn="0"/>
-            <w:tcW w:w="1809" w:type="dxa"/>
+            <w:tcW w:w="1812" w:type="dxa"/>
             <w:vAlign w:val="center"/>
           </w:tcPr>
           <w:p>
@@ -786,7 +817,7 @@
         </w:tc>
         <w:tc>
           <w:tcPr>
-            <w:tcW w:w="6331" w:type="dxa"/>
+            <w:tcW w:w="6343" w:type="dxa"/>
             <w:vAlign w:val="center"/>
           </w:tcPr>
           <w:p>
@@ -811,7 +842,7 @@
         </w:tc>
         <w:tc>
           <w:tcPr>
-            <w:tcW w:w="1368" w:type="dxa"/>
+            <w:tcW w:w="1370" w:type="dxa"/>
             <w:vAlign w:val="center"/>
           </w:tcPr>
           <w:p>
@@ -836,7 +867,7 @@
         </w:tc>
         <w:tc>
           <w:tcPr>
-            <w:tcW w:w="1402" w:type="dxa"/>
+            <w:tcW w:w="1404" w:type="dxa"/>
             <w:vAlign w:val="center"/>
           </w:tcPr>
           <w:p>
@@ -863,13 +894,13 @@
       <w:tr>
         <w:trPr>
           <w:cnfStyle w:val="000000100000" w:firstRow="0" w:lastRow="0" w:firstColumn="0" w:lastColumn="0" w:oddVBand="0" w:evenVBand="0" w:oddHBand="1" w:evenHBand="0" w:firstRowFirstColumn="0" w:firstRowLastColumn="0" w:lastRowFirstColumn="0" w:lastRowLastColumn="0"/>
-          <w:trHeight w:val="716"/>
+          <w:trHeight w:val="849"/>
           <w:jc w:val="center"/>
         </w:trPr>
         <w:tc>
           <w:tcPr>
             <w:cnfStyle w:val="001000000000" w:firstRow="0" w:lastRow="0" w:firstColumn="1" w:lastColumn="0" w:oddVBand="0" w:evenVBand="0" w:oddHBand="0" w:evenHBand="0" w:firstRowFirstColumn="0" w:firstRowLastColumn="0" w:lastRowFirstColumn="0" w:lastRowLastColumn="0"/>
-            <w:tcW w:w="1809" w:type="dxa"/>
+            <w:tcW w:w="1812" w:type="dxa"/>
             <w:vAlign w:val="center"/>
           </w:tcPr>
           <w:p>
@@ -880,11 +911,18 @@
                 <w:b w:val="0"/>
               </w:rPr>
             </w:pPr>
+            <w:r>
+              <w:rPr>
+                <w:rFonts w:asciiTheme="majorHAnsi" w:hAnsiTheme="majorHAnsi"/>
+                <w:b w:val="0"/>
+              </w:rPr>
+              <w:t>1</w:t>
+            </w:r>
           </w:p>
         </w:tc>
         <w:tc>
           <w:tcPr>
-            <w:tcW w:w="6331" w:type="dxa"/>
+            <w:tcW w:w="6343" w:type="dxa"/>
             <w:vAlign w:val="center"/>
           </w:tcPr>
           <w:p>
@@ -893,14 +931,19 @@
               <w:cnfStyle w:val="000000100000" w:firstRow="0" w:lastRow="0" w:firstColumn="0" w:lastColumn="0" w:oddVBand="0" w:evenVBand="0" w:oddHBand="1" w:evenHBand="0" w:firstRowFirstColumn="0" w:firstRowLastColumn="0" w:lastRowFirstColumn="0" w:lastRowLastColumn="0"/>
               <w:rPr>
                 <w:rFonts w:asciiTheme="majorHAnsi" w:hAnsiTheme="majorHAnsi"/>
-                <w:b/>
               </w:rPr>
             </w:pPr>
+            <w:r>
+              <w:rPr>
+                <w:rFonts w:asciiTheme="majorHAnsi" w:hAnsiTheme="majorHAnsi"/>
+              </w:rPr>
+              <w:t>As an Admin, I want to reset passwords so that I can help users regain access to their accounts.</w:t>
+            </w:r>
           </w:p>
         </w:tc>
         <w:tc>
           <w:tcPr>
-            <w:tcW w:w="1368" w:type="dxa"/>
+            <w:tcW w:w="1370" w:type="dxa"/>
             <w:vAlign w:val="center"/>
           </w:tcPr>
           <w:p>
@@ -911,11 +954,17 @@
                 <w:rFonts w:asciiTheme="majorHAnsi" w:hAnsiTheme="majorHAnsi"/>
               </w:rPr>
             </w:pPr>
+            <w:r>
+              <w:rPr>
+                <w:rFonts w:asciiTheme="majorHAnsi" w:hAnsiTheme="majorHAnsi"/>
+              </w:rPr>
+              <w:t>Admin</w:t>
+            </w:r>
           </w:p>
         </w:tc>
         <w:tc>
           <w:tcPr>
-            <w:tcW w:w="1402" w:type="dxa"/>
+            <w:tcW w:w="1404" w:type="dxa"/>
             <w:vAlign w:val="center"/>
           </w:tcPr>
           <w:p>
@@ -926,19 +975,25 @@
                 <w:rFonts w:asciiTheme="majorHAnsi" w:hAnsiTheme="majorHAnsi"/>
               </w:rPr>
             </w:pPr>
+            <w:r>
+              <w:rPr>
+                <w:rFonts w:asciiTheme="majorHAnsi" w:hAnsiTheme="majorHAnsi"/>
+              </w:rPr>
+              <w:t>5</w:t>
+            </w:r>
           </w:p>
         </w:tc>
       </w:tr>
       <w:tr>
         <w:trPr>
           <w:cnfStyle w:val="000000010000" w:firstRow="0" w:lastRow="0" w:firstColumn="0" w:lastColumn="0" w:oddVBand="0" w:evenVBand="0" w:oddHBand="0" w:evenHBand="1" w:firstRowFirstColumn="0" w:firstRowLastColumn="0" w:lastRowFirstColumn="0" w:lastRowLastColumn="0"/>
-          <w:trHeight w:val="749"/>
+          <w:trHeight w:val="889"/>
           <w:jc w:val="center"/>
         </w:trPr>
         <w:tc>
           <w:tcPr>
             <w:cnfStyle w:val="001000000000" w:firstRow="0" w:lastRow="0" w:firstColumn="1" w:lastColumn="0" w:oddVBand="0" w:evenVBand="0" w:oddHBand="0" w:evenHBand="0" w:firstRowFirstColumn="0" w:firstRowLastColumn="0" w:lastRowFirstColumn="0" w:lastRowLastColumn="0"/>
-            <w:tcW w:w="1809" w:type="dxa"/>
+            <w:tcW w:w="1812" w:type="dxa"/>
             <w:vAlign w:val="center"/>
           </w:tcPr>
           <w:p>
@@ -949,11 +1004,18 @@
                 <w:b w:val="0"/>
               </w:rPr>
             </w:pPr>
+            <w:r>
+              <w:rPr>
+                <w:rFonts w:asciiTheme="majorHAnsi" w:hAnsiTheme="majorHAnsi"/>
+                <w:b w:val="0"/>
+              </w:rPr>
+              <w:t>2</w:t>
+            </w:r>
           </w:p>
         </w:tc>
         <w:tc>
           <w:tcPr>
-            <w:tcW w:w="6331" w:type="dxa"/>
+            <w:tcW w:w="6343" w:type="dxa"/>
             <w:vAlign w:val="center"/>
           </w:tcPr>
           <w:p>
@@ -962,14 +1024,19 @@
               <w:cnfStyle w:val="000000010000" w:firstRow="0" w:lastRow="0" w:firstColumn="0" w:lastColumn="0" w:oddVBand="0" w:evenVBand="0" w:oddHBand="0" w:evenHBand="1" w:firstRowFirstColumn="0" w:firstRowLastColumn="0" w:lastRowFirstColumn="0" w:lastRowLastColumn="0"/>
               <w:rPr>
                 <w:rFonts w:asciiTheme="majorHAnsi" w:hAnsiTheme="majorHAnsi"/>
-                <w:b/>
               </w:rPr>
             </w:pPr>
+            <w:r>
+              <w:rPr>
+                <w:rFonts w:asciiTheme="majorHAnsi" w:hAnsiTheme="majorHAnsi"/>
+              </w:rPr>
+              <w:t>As an Admin, I want to remove submissions so that I can remove inappropriate submissions.</w:t>
+            </w:r>
           </w:p>
         </w:tc>
         <w:tc>
           <w:tcPr>
-            <w:tcW w:w="1368" w:type="dxa"/>
+            <w:tcW w:w="1370" w:type="dxa"/>
             <w:vAlign w:val="center"/>
           </w:tcPr>
           <w:p>
@@ -980,11 +1047,17 @@
                 <w:rFonts w:asciiTheme="majorHAnsi" w:hAnsiTheme="majorHAnsi"/>
               </w:rPr>
             </w:pPr>
+            <w:r>
+              <w:rPr>
+                <w:rFonts w:asciiTheme="majorHAnsi" w:hAnsiTheme="majorHAnsi"/>
+              </w:rPr>
+              <w:t>Admin</w:t>
+            </w:r>
           </w:p>
         </w:tc>
         <w:tc>
           <w:tcPr>
-            <w:tcW w:w="1402" w:type="dxa"/>
+            <w:tcW w:w="1404" w:type="dxa"/>
             <w:vAlign w:val="center"/>
           </w:tcPr>
           <w:p>
@@ -995,19 +1068,25 @@
                 <w:rFonts w:asciiTheme="majorHAnsi" w:hAnsiTheme="majorHAnsi"/>
               </w:rPr>
             </w:pPr>
+            <w:r>
+              <w:rPr>
+                <w:rFonts w:asciiTheme="majorHAnsi" w:hAnsiTheme="majorHAnsi"/>
+              </w:rPr>
+              <w:t>3</w:t>
+            </w:r>
           </w:p>
         </w:tc>
       </w:tr>
       <w:tr>
         <w:trPr>
           <w:cnfStyle w:val="000000100000" w:firstRow="0" w:lastRow="0" w:firstColumn="0" w:lastColumn="0" w:oddVBand="0" w:evenVBand="0" w:oddHBand="1" w:evenHBand="0" w:firstRowFirstColumn="0" w:firstRowLastColumn="0" w:lastRowFirstColumn="0" w:lastRowLastColumn="0"/>
-          <w:trHeight w:val="773"/>
+          <w:trHeight w:val="919"/>
           <w:jc w:val="center"/>
         </w:trPr>
         <w:tc>
           <w:tcPr>
             <w:cnfStyle w:val="001000000000" w:firstRow="0" w:lastRow="0" w:firstColumn="1" w:lastColumn="0" w:oddVBand="0" w:evenVBand="0" w:oddHBand="0" w:evenHBand="0" w:firstRowFirstColumn="0" w:firstRowLastColumn="0" w:lastRowFirstColumn="0" w:lastRowLastColumn="0"/>
-            <w:tcW w:w="1809" w:type="dxa"/>
+            <w:tcW w:w="1812" w:type="dxa"/>
             <w:vAlign w:val="center"/>
           </w:tcPr>
           <w:p>
@@ -1018,11 +1097,18 @@
                 <w:b w:val="0"/>
               </w:rPr>
             </w:pPr>
+            <w:r>
+              <w:rPr>
+                <w:rFonts w:asciiTheme="majorHAnsi" w:hAnsiTheme="majorHAnsi"/>
+                <w:b w:val="0"/>
+              </w:rPr>
+              <w:t>3</w:t>
+            </w:r>
           </w:p>
         </w:tc>
         <w:tc>
           <w:tcPr>
-            <w:tcW w:w="6331" w:type="dxa"/>
+            <w:tcW w:w="6343" w:type="dxa"/>
             <w:vAlign w:val="center"/>
           </w:tcPr>
           <w:p>
@@ -1031,14 +1117,19 @@
               <w:cnfStyle w:val="000000100000" w:firstRow="0" w:lastRow="0" w:firstColumn="0" w:lastColumn="0" w:oddVBand="0" w:evenVBand="0" w:oddHBand="1" w:evenHBand="0" w:firstRowFirstColumn="0" w:firstRowLastColumn="0" w:lastRowFirstColumn="0" w:lastRowLastColumn="0"/>
               <w:rPr>
                 <w:rFonts w:asciiTheme="majorHAnsi" w:hAnsiTheme="majorHAnsi"/>
-                <w:b/>
               </w:rPr>
             </w:pPr>
+            <w:r>
+              <w:rPr>
+                <w:rFonts w:asciiTheme="majorHAnsi" w:hAnsiTheme="majorHAnsi"/>
+              </w:rPr>
+              <w:t>As an Admin, I want to edit submissions so that I can remove offensive language.</w:t>
+            </w:r>
           </w:p>
         </w:tc>
         <w:tc>
           <w:tcPr>
-            <w:tcW w:w="1368" w:type="dxa"/>
+            <w:tcW w:w="1370" w:type="dxa"/>
             <w:vAlign w:val="center"/>
           </w:tcPr>
           <w:p>
@@ -1049,11 +1140,17 @@
                 <w:rFonts w:asciiTheme="majorHAnsi" w:hAnsiTheme="majorHAnsi"/>
               </w:rPr>
             </w:pPr>
+            <w:r>
+              <w:rPr>
+                <w:rFonts w:asciiTheme="majorHAnsi" w:hAnsiTheme="majorHAnsi"/>
+              </w:rPr>
+              <w:t>Admin</w:t>
+            </w:r>
           </w:p>
         </w:tc>
         <w:tc>
           <w:tcPr>
-            <w:tcW w:w="1402" w:type="dxa"/>
+            <w:tcW w:w="1404" w:type="dxa"/>
             <w:vAlign w:val="center"/>
           </w:tcPr>
           <w:p>
@@ -1064,19 +1161,25 @@
                 <w:rFonts w:asciiTheme="majorHAnsi" w:hAnsiTheme="majorHAnsi"/>
               </w:rPr>
             </w:pPr>
+            <w:r>
+              <w:rPr>
+                <w:rFonts w:asciiTheme="majorHAnsi" w:hAnsiTheme="majorHAnsi"/>
+              </w:rPr>
+              <w:t>2</w:t>
+            </w:r>
           </w:p>
         </w:tc>
       </w:tr>
       <w:tr>
         <w:trPr>
           <w:cnfStyle w:val="000000010000" w:firstRow="0" w:lastRow="0" w:firstColumn="0" w:lastColumn="0" w:oddVBand="0" w:evenVBand="0" w:oddHBand="0" w:evenHBand="1" w:firstRowFirstColumn="0" w:firstRowLastColumn="0" w:lastRowFirstColumn="0" w:lastRowLastColumn="0"/>
-          <w:trHeight w:val="773"/>
+          <w:trHeight w:val="919"/>
           <w:jc w:val="center"/>
         </w:trPr>
         <w:tc>
           <w:tcPr>
             <w:cnfStyle w:val="001000000000" w:firstRow="0" w:lastRow="0" w:firstColumn="1" w:lastColumn="0" w:oddVBand="0" w:evenVBand="0" w:oddHBand="0" w:evenHBand="0" w:firstRowFirstColumn="0" w:firstRowLastColumn="0" w:lastRowFirstColumn="0" w:lastRowLastColumn="0"/>
-            <w:tcW w:w="1809" w:type="dxa"/>
+            <w:tcW w:w="1812" w:type="dxa"/>
             <w:vAlign w:val="center"/>
           </w:tcPr>
           <w:p>
@@ -1087,11 +1190,18 @@
                 <w:b w:val="0"/>
               </w:rPr>
             </w:pPr>
+            <w:r>
+              <w:rPr>
+                <w:rFonts w:asciiTheme="majorHAnsi" w:hAnsiTheme="majorHAnsi"/>
+                <w:b w:val="0"/>
+              </w:rPr>
+              <w:t>4</w:t>
+            </w:r>
           </w:p>
         </w:tc>
         <w:tc>
           <w:tcPr>
-            <w:tcW w:w="6331" w:type="dxa"/>
+            <w:tcW w:w="6343" w:type="dxa"/>
             <w:vAlign w:val="center"/>
           </w:tcPr>
           <w:p>
@@ -1100,14 +1210,25 @@
               <w:cnfStyle w:val="000000010000" w:firstRow="0" w:lastRow="0" w:firstColumn="0" w:lastColumn="0" w:oddVBand="0" w:evenVBand="0" w:oddHBand="0" w:evenHBand="1" w:firstRowFirstColumn="0" w:firstRowLastColumn="0" w:lastRowFirstColumn="0" w:lastRowLastColumn="0"/>
               <w:rPr>
                 <w:rFonts w:asciiTheme="majorHAnsi" w:hAnsiTheme="majorHAnsi"/>
-                <w:b/>
               </w:rPr>
             </w:pPr>
+            <w:r>
+              <w:rPr>
+                <w:rFonts w:asciiTheme="majorHAnsi" w:hAnsiTheme="majorHAnsi"/>
+              </w:rPr>
+              <w:t>As a</w:t>
+            </w:r>
+            <w:r>
+              <w:rPr>
+                <w:rFonts w:asciiTheme="majorHAnsi" w:hAnsiTheme="majorHAnsi"/>
+              </w:rPr>
+              <w:t xml:space="preserve"> User, I want to access user profiles so that I can view a specific user’s details.</w:t>
+            </w:r>
           </w:p>
         </w:tc>
         <w:tc>
           <w:tcPr>
-            <w:tcW w:w="1368" w:type="dxa"/>
+            <w:tcW w:w="1370" w:type="dxa"/>
             <w:vAlign w:val="center"/>
           </w:tcPr>
           <w:p>
@@ -1118,11 +1239,17 @@
                 <w:rFonts w:asciiTheme="majorHAnsi" w:hAnsiTheme="majorHAnsi"/>
               </w:rPr>
             </w:pPr>
+            <w:r>
+              <w:rPr>
+                <w:rFonts w:asciiTheme="majorHAnsi" w:hAnsiTheme="majorHAnsi"/>
+              </w:rPr>
+              <w:t>Account</w:t>
+            </w:r>
           </w:p>
         </w:tc>
         <w:tc>
           <w:tcPr>
-            <w:tcW w:w="1402" w:type="dxa"/>
+            <w:tcW w:w="1404" w:type="dxa"/>
             <w:vAlign w:val="center"/>
           </w:tcPr>
           <w:p>
@@ -1133,19 +1260,25 @@
                 <w:rFonts w:asciiTheme="majorHAnsi" w:hAnsiTheme="majorHAnsi"/>
               </w:rPr>
             </w:pPr>
+            <w:r>
+              <w:rPr>
+                <w:rFonts w:asciiTheme="majorHAnsi" w:hAnsiTheme="majorHAnsi"/>
+              </w:rPr>
+              <w:t>5</w:t>
+            </w:r>
           </w:p>
         </w:tc>
       </w:tr>
       <w:tr>
         <w:trPr>
           <w:cnfStyle w:val="000000100000" w:firstRow="0" w:lastRow="0" w:firstColumn="0" w:lastColumn="0" w:oddVBand="0" w:evenVBand="0" w:oddHBand="1" w:evenHBand="0" w:firstRowFirstColumn="0" w:firstRowLastColumn="0" w:lastRowFirstColumn="0" w:lastRowLastColumn="0"/>
-          <w:trHeight w:val="773"/>
+          <w:trHeight w:val="919"/>
           <w:jc w:val="center"/>
         </w:trPr>
         <w:tc>
           <w:tcPr>
             <w:cnfStyle w:val="001000000000" w:firstRow="0" w:lastRow="0" w:firstColumn="1" w:lastColumn="0" w:oddVBand="0" w:evenVBand="0" w:oddHBand="0" w:evenHBand="0" w:firstRowFirstColumn="0" w:firstRowLastColumn="0" w:lastRowFirstColumn="0" w:lastRowLastColumn="0"/>
-            <w:tcW w:w="1809" w:type="dxa"/>
+            <w:tcW w:w="1812" w:type="dxa"/>
             <w:vAlign w:val="center"/>
           </w:tcPr>
           <w:p>
@@ -1156,11 +1289,18 @@
                 <w:b w:val="0"/>
               </w:rPr>
             </w:pPr>
+            <w:r>
+              <w:rPr>
+                <w:rFonts w:asciiTheme="majorHAnsi" w:hAnsiTheme="majorHAnsi"/>
+                <w:b w:val="0"/>
+              </w:rPr>
+              <w:t>5</w:t>
+            </w:r>
           </w:p>
         </w:tc>
         <w:tc>
           <w:tcPr>
-            <w:tcW w:w="6331" w:type="dxa"/>
+            <w:tcW w:w="6343" w:type="dxa"/>
             <w:vAlign w:val="center"/>
           </w:tcPr>
           <w:p>
@@ -1169,14 +1309,19 @@
               <w:cnfStyle w:val="000000100000" w:firstRow="0" w:lastRow="0" w:firstColumn="0" w:lastColumn="0" w:oddVBand="0" w:evenVBand="0" w:oddHBand="1" w:evenHBand="0" w:firstRowFirstColumn="0" w:firstRowLastColumn="0" w:lastRowFirstColumn="0" w:lastRowLastColumn="0"/>
               <w:rPr>
                 <w:rFonts w:asciiTheme="majorHAnsi" w:hAnsiTheme="majorHAnsi"/>
-                <w:b/>
               </w:rPr>
             </w:pPr>
+            <w:r>
+              <w:rPr>
+                <w:rFonts w:asciiTheme="majorHAnsi" w:hAnsiTheme="majorHAnsi"/>
+              </w:rPr>
+              <w:t>As a User, I want to post a submissions so that I can put my idea on the platform.</w:t>
+            </w:r>
           </w:p>
         </w:tc>
         <w:tc>
           <w:tcPr>
-            <w:tcW w:w="1368" w:type="dxa"/>
+            <w:tcW w:w="1370" w:type="dxa"/>
             <w:vAlign w:val="center"/>
           </w:tcPr>
           <w:p>
@@ -1187,11 +1332,17 @@
                 <w:rFonts w:asciiTheme="majorHAnsi" w:hAnsiTheme="majorHAnsi"/>
               </w:rPr>
             </w:pPr>
+            <w:r>
+              <w:rPr>
+                <w:rFonts w:asciiTheme="majorHAnsi" w:hAnsiTheme="majorHAnsi"/>
+              </w:rPr>
+              <w:t>Posting Submission</w:t>
+            </w:r>
           </w:p>
         </w:tc>
         <w:tc>
           <w:tcPr>
-            <w:tcW w:w="1402" w:type="dxa"/>
+            <w:tcW w:w="1404" w:type="dxa"/>
             <w:vAlign w:val="center"/>
           </w:tcPr>
           <w:p>
@@ -1202,19 +1353,25 @@
                 <w:rFonts w:asciiTheme="majorHAnsi" w:hAnsiTheme="majorHAnsi"/>
               </w:rPr>
             </w:pPr>
+            <w:r>
+              <w:rPr>
+                <w:rFonts w:asciiTheme="majorHAnsi" w:hAnsiTheme="majorHAnsi"/>
+              </w:rPr>
+              <w:t>3</w:t>
+            </w:r>
           </w:p>
         </w:tc>
       </w:tr>
       <w:tr>
         <w:trPr>
           <w:cnfStyle w:val="000000010000" w:firstRow="0" w:lastRow="0" w:firstColumn="0" w:lastColumn="0" w:oddVBand="0" w:evenVBand="0" w:oddHBand="0" w:evenHBand="1" w:firstRowFirstColumn="0" w:firstRowLastColumn="0" w:lastRowFirstColumn="0" w:lastRowLastColumn="0"/>
-          <w:trHeight w:val="773"/>
+          <w:trHeight w:val="919"/>
           <w:jc w:val="center"/>
         </w:trPr>
         <w:tc>
           <w:tcPr>
             <w:cnfStyle w:val="001000000000" w:firstRow="0" w:lastRow="0" w:firstColumn="1" w:lastColumn="0" w:oddVBand="0" w:evenVBand="0" w:oddHBand="0" w:evenHBand="0" w:firstRowFirstColumn="0" w:firstRowLastColumn="0" w:lastRowFirstColumn="0" w:lastRowLastColumn="0"/>
-            <w:tcW w:w="1809" w:type="dxa"/>
+            <w:tcW w:w="1812" w:type="dxa"/>
             <w:vAlign w:val="center"/>
           </w:tcPr>
           <w:p>
@@ -1225,11 +1382,18 @@
                 <w:b w:val="0"/>
               </w:rPr>
             </w:pPr>
+            <w:r>
+              <w:rPr>
+                <w:rFonts w:asciiTheme="majorHAnsi" w:hAnsiTheme="majorHAnsi"/>
+                <w:b w:val="0"/>
+              </w:rPr>
+              <w:t>6</w:t>
+            </w:r>
           </w:p>
         </w:tc>
         <w:tc>
           <w:tcPr>
-            <w:tcW w:w="6331" w:type="dxa"/>
+            <w:tcW w:w="6343" w:type="dxa"/>
             <w:vAlign w:val="center"/>
           </w:tcPr>
           <w:p>
@@ -1238,14 +1402,19 @@
               <w:cnfStyle w:val="000000010000" w:firstRow="0" w:lastRow="0" w:firstColumn="0" w:lastColumn="0" w:oddVBand="0" w:evenVBand="0" w:oddHBand="0" w:evenHBand="1" w:firstRowFirstColumn="0" w:firstRowLastColumn="0" w:lastRowFirstColumn="0" w:lastRowLastColumn="0"/>
               <w:rPr>
                 <w:rFonts w:asciiTheme="majorHAnsi" w:hAnsiTheme="majorHAnsi"/>
-                <w:b/>
               </w:rPr>
             </w:pPr>
+            <w:r>
+              <w:rPr>
+                <w:rFonts w:asciiTheme="majorHAnsi" w:hAnsiTheme="majorHAnsi"/>
+              </w:rPr>
+              <w:t>As a User, I want to edit my submissions so that I can fix spelling errors.</w:t>
+            </w:r>
           </w:p>
         </w:tc>
         <w:tc>
           <w:tcPr>
-            <w:tcW w:w="1368" w:type="dxa"/>
+            <w:tcW w:w="1370" w:type="dxa"/>
             <w:vAlign w:val="center"/>
           </w:tcPr>
           <w:p>
@@ -1256,11 +1425,17 @@
                 <w:rFonts w:asciiTheme="majorHAnsi" w:hAnsiTheme="majorHAnsi"/>
               </w:rPr>
             </w:pPr>
+            <w:r>
+              <w:rPr>
+                <w:rFonts w:asciiTheme="majorHAnsi" w:hAnsiTheme="majorHAnsi"/>
+              </w:rPr>
+              <w:t>Posting Submission</w:t>
+            </w:r>
           </w:p>
         </w:tc>
         <w:tc>
           <w:tcPr>
-            <w:tcW w:w="1402" w:type="dxa"/>
+            <w:tcW w:w="1404" w:type="dxa"/>
             <w:vAlign w:val="center"/>
           </w:tcPr>
           <w:p>
@@ -1271,19 +1446,25 @@
                 <w:rFonts w:asciiTheme="majorHAnsi" w:hAnsiTheme="majorHAnsi"/>
               </w:rPr>
             </w:pPr>
+            <w:r>
+              <w:rPr>
+                <w:rFonts w:asciiTheme="majorHAnsi" w:hAnsiTheme="majorHAnsi"/>
+              </w:rPr>
+              <w:t>2</w:t>
+            </w:r>
           </w:p>
         </w:tc>
       </w:tr>
       <w:tr>
         <w:trPr>
           <w:cnfStyle w:val="000000100000" w:firstRow="0" w:lastRow="0" w:firstColumn="0" w:lastColumn="0" w:oddVBand="0" w:evenVBand="0" w:oddHBand="1" w:evenHBand="0" w:firstRowFirstColumn="0" w:firstRowLastColumn="0" w:lastRowFirstColumn="0" w:lastRowLastColumn="0"/>
-          <w:trHeight w:val="773"/>
+          <w:trHeight w:val="919"/>
           <w:jc w:val="center"/>
         </w:trPr>
         <w:tc>
           <w:tcPr>
             <w:cnfStyle w:val="001000000000" w:firstRow="0" w:lastRow="0" w:firstColumn="1" w:lastColumn="0" w:oddVBand="0" w:evenVBand="0" w:oddHBand="0" w:evenHBand="0" w:firstRowFirstColumn="0" w:firstRowLastColumn="0" w:lastRowFirstColumn="0" w:lastRowLastColumn="0"/>
-            <w:tcW w:w="1809" w:type="dxa"/>
+            <w:tcW w:w="1812" w:type="dxa"/>
             <w:vAlign w:val="center"/>
           </w:tcPr>
           <w:p>
@@ -1294,11 +1475,18 @@
                 <w:b w:val="0"/>
               </w:rPr>
             </w:pPr>
+            <w:r>
+              <w:rPr>
+                <w:rFonts w:asciiTheme="majorHAnsi" w:hAnsiTheme="majorHAnsi"/>
+                <w:b w:val="0"/>
+              </w:rPr>
+              <w:t>7</w:t>
+            </w:r>
           </w:p>
         </w:tc>
         <w:tc>
           <w:tcPr>
-            <w:tcW w:w="6331" w:type="dxa"/>
+            <w:tcW w:w="6343" w:type="dxa"/>
             <w:vAlign w:val="center"/>
           </w:tcPr>
           <w:p>
@@ -1307,14 +1495,19 @@
               <w:cnfStyle w:val="000000100000" w:firstRow="0" w:lastRow="0" w:firstColumn="0" w:lastColumn="0" w:oddVBand="0" w:evenVBand="0" w:oddHBand="1" w:evenHBand="0" w:firstRowFirstColumn="0" w:firstRowLastColumn="0" w:lastRowFirstColumn="0" w:lastRowLastColumn="0"/>
               <w:rPr>
                 <w:rFonts w:asciiTheme="majorHAnsi" w:hAnsiTheme="majorHAnsi"/>
-                <w:b/>
               </w:rPr>
             </w:pPr>
+            <w:r>
+              <w:rPr>
+                <w:rFonts w:asciiTheme="majorHAnsi" w:hAnsiTheme="majorHAnsi"/>
+              </w:rPr>
+              <w:t>As a User, I want to delete my submission so that that I can remove my idea from the platform.</w:t>
+            </w:r>
           </w:p>
         </w:tc>
         <w:tc>
           <w:tcPr>
-            <w:tcW w:w="1368" w:type="dxa"/>
+            <w:tcW w:w="1370" w:type="dxa"/>
             <w:vAlign w:val="center"/>
           </w:tcPr>
           <w:p>
@@ -1325,11 +1518,17 @@
                 <w:rFonts w:asciiTheme="majorHAnsi" w:hAnsiTheme="majorHAnsi"/>
               </w:rPr>
             </w:pPr>
+            <w:r>
+              <w:rPr>
+                <w:rFonts w:asciiTheme="majorHAnsi" w:hAnsiTheme="majorHAnsi"/>
+              </w:rPr>
+              <w:t>Posting Submission</w:t>
+            </w:r>
           </w:p>
         </w:tc>
         <w:tc>
           <w:tcPr>
-            <w:tcW w:w="1402" w:type="dxa"/>
+            <w:tcW w:w="1404" w:type="dxa"/>
             <w:vAlign w:val="center"/>
           </w:tcPr>
           <w:p>
@@ -1340,6 +1539,291 @@
                 <w:rFonts w:asciiTheme="majorHAnsi" w:hAnsiTheme="majorHAnsi"/>
               </w:rPr>
             </w:pPr>
+            <w:r>
+              <w:rPr>
+                <w:rFonts w:asciiTheme="majorHAnsi" w:hAnsiTheme="majorHAnsi"/>
+              </w:rPr>
+              <w:t>3</w:t>
+            </w:r>
+          </w:p>
+        </w:tc>
+      </w:tr>
+      <w:tr>
+        <w:trPr>
+          <w:cnfStyle w:val="000000010000" w:firstRow="0" w:lastRow="0" w:firstColumn="0" w:lastColumn="0" w:oddVBand="0" w:evenVBand="0" w:oddHBand="0" w:evenHBand="1" w:firstRowFirstColumn="0" w:firstRowLastColumn="0" w:lastRowFirstColumn="0" w:lastRowLastColumn="0"/>
+          <w:trHeight w:val="919"/>
+          <w:jc w:val="center"/>
+        </w:trPr>
+        <w:tc>
+          <w:tcPr>
+            <w:cnfStyle w:val="001000000000" w:firstRow="0" w:lastRow="0" w:firstColumn="1" w:lastColumn="0" w:oddVBand="0" w:evenVBand="0" w:oddHBand="0" w:evenHBand="0" w:firstRowFirstColumn="0" w:firstRowLastColumn="0" w:lastRowFirstColumn="0" w:lastRowLastColumn="0"/>
+            <w:tcW w:w="1812" w:type="dxa"/>
+            <w:vAlign w:val="center"/>
+          </w:tcPr>
+          <w:p>
+            <w:pPr>
+              <w:jc w:val="center"/>
+              <w:rPr>
+                <w:rFonts w:asciiTheme="majorHAnsi" w:hAnsiTheme="majorHAnsi"/>
+                <w:b w:val="0"/>
+              </w:rPr>
+            </w:pPr>
+            <w:r>
+              <w:rPr>
+                <w:rFonts w:asciiTheme="majorHAnsi" w:hAnsiTheme="majorHAnsi"/>
+                <w:b w:val="0"/>
+              </w:rPr>
+              <w:t>8</w:t>
+            </w:r>
+          </w:p>
+        </w:tc>
+        <w:tc>
+          <w:tcPr>
+            <w:tcW w:w="6343" w:type="dxa"/>
+            <w:vAlign w:val="center"/>
+          </w:tcPr>
+          <w:p>
+            <w:pPr>
+              <w:jc w:val="center"/>
+              <w:cnfStyle w:val="000000010000" w:firstRow="0" w:lastRow="0" w:firstColumn="0" w:lastColumn="0" w:oddVBand="0" w:evenVBand="0" w:oddHBand="0" w:evenHBand="1" w:firstRowFirstColumn="0" w:firstRowLastColumn="0" w:lastRowFirstColumn="0" w:lastRowLastColumn="0"/>
+              <w:rPr>
+                <w:rFonts w:asciiTheme="majorHAnsi" w:hAnsiTheme="majorHAnsi"/>
+              </w:rPr>
+            </w:pPr>
+            <w:r>
+              <w:rPr>
+                <w:rFonts w:asciiTheme="majorHAnsi" w:hAnsiTheme="majorHAnsi"/>
+              </w:rPr>
+              <w:t>As a User, I want to add images to my submissions so that I can show relevant images to my idea.</w:t>
+            </w:r>
+          </w:p>
+        </w:tc>
+        <w:tc>
+          <w:tcPr>
+            <w:tcW w:w="1370" w:type="dxa"/>
+            <w:vAlign w:val="center"/>
+          </w:tcPr>
+          <w:p>
+            <w:pPr>
+              <w:jc w:val="center"/>
+              <w:cnfStyle w:val="000000010000" w:firstRow="0" w:lastRow="0" w:firstColumn="0" w:lastColumn="0" w:oddVBand="0" w:evenVBand="0" w:oddHBand="0" w:evenHBand="1" w:firstRowFirstColumn="0" w:firstRowLastColumn="0" w:lastRowFirstColumn="0" w:lastRowLastColumn="0"/>
+              <w:rPr>
+                <w:rFonts w:asciiTheme="majorHAnsi" w:hAnsiTheme="majorHAnsi"/>
+              </w:rPr>
+            </w:pPr>
+            <w:r>
+              <w:rPr>
+                <w:rFonts w:asciiTheme="majorHAnsi" w:hAnsiTheme="majorHAnsi"/>
+              </w:rPr>
+              <w:t>Posting Submission</w:t>
+            </w:r>
+          </w:p>
+        </w:tc>
+        <w:tc>
+          <w:tcPr>
+            <w:tcW w:w="1404" w:type="dxa"/>
+            <w:vAlign w:val="center"/>
+          </w:tcPr>
+          <w:p>
+            <w:pPr>
+              <w:jc w:val="center"/>
+              <w:cnfStyle w:val="000000010000" w:firstRow="0" w:lastRow="0" w:firstColumn="0" w:lastColumn="0" w:oddVBand="0" w:evenVBand="0" w:oddHBand="0" w:evenHBand="1" w:firstRowFirstColumn="0" w:firstRowLastColumn="0" w:lastRowFirstColumn="0" w:lastRowLastColumn="0"/>
+              <w:rPr>
+                <w:rFonts w:asciiTheme="majorHAnsi" w:hAnsiTheme="majorHAnsi"/>
+              </w:rPr>
+            </w:pPr>
+            <w:r>
+              <w:rPr>
+                <w:rFonts w:asciiTheme="majorHAnsi" w:hAnsiTheme="majorHAnsi"/>
+              </w:rPr>
+              <w:t>5</w:t>
+            </w:r>
+          </w:p>
+        </w:tc>
+      </w:tr>
+      <w:tr>
+        <w:trPr>
+          <w:cnfStyle w:val="000000100000" w:firstRow="0" w:lastRow="0" w:firstColumn="0" w:lastColumn="0" w:oddVBand="0" w:evenVBand="0" w:oddHBand="1" w:evenHBand="0" w:firstRowFirstColumn="0" w:firstRowLastColumn="0" w:lastRowFirstColumn="0" w:lastRowLastColumn="0"/>
+          <w:trHeight w:val="919"/>
+          <w:jc w:val="center"/>
+        </w:trPr>
+        <w:tc>
+          <w:tcPr>
+            <w:cnfStyle w:val="001000000000" w:firstRow="0" w:lastRow="0" w:firstColumn="1" w:lastColumn="0" w:oddVBand="0" w:evenVBand="0" w:oddHBand="0" w:evenHBand="0" w:firstRowFirstColumn="0" w:firstRowLastColumn="0" w:lastRowFirstColumn="0" w:lastRowLastColumn="0"/>
+            <w:tcW w:w="1812" w:type="dxa"/>
+            <w:vAlign w:val="center"/>
+          </w:tcPr>
+          <w:p>
+            <w:pPr>
+              <w:jc w:val="center"/>
+              <w:rPr>
+                <w:rFonts w:asciiTheme="majorHAnsi" w:hAnsiTheme="majorHAnsi"/>
+                <w:b w:val="0"/>
+              </w:rPr>
+            </w:pPr>
+            <w:r>
+              <w:rPr>
+                <w:rFonts w:asciiTheme="majorHAnsi" w:hAnsiTheme="majorHAnsi"/>
+                <w:b w:val="0"/>
+              </w:rPr>
+              <w:t>9</w:t>
+            </w:r>
+          </w:p>
+        </w:tc>
+        <w:tc>
+          <w:tcPr>
+            <w:tcW w:w="6343" w:type="dxa"/>
+            <w:vAlign w:val="center"/>
+          </w:tcPr>
+          <w:p>
+            <w:pPr>
+              <w:jc w:val="center"/>
+              <w:cnfStyle w:val="000000100000" w:firstRow="0" w:lastRow="0" w:firstColumn="0" w:lastColumn="0" w:oddVBand="0" w:evenVBand="0" w:oddHBand="1" w:evenHBand="0" w:firstRowFirstColumn="0" w:firstRowLastColumn="0" w:lastRowFirstColumn="0" w:lastRowLastColumn="0"/>
+              <w:rPr>
+                <w:rFonts w:asciiTheme="majorHAnsi" w:hAnsiTheme="majorHAnsi"/>
+              </w:rPr>
+            </w:pPr>
+            <w:r>
+              <w:rPr>
+                <w:rFonts w:asciiTheme="majorHAnsi" w:hAnsiTheme="majorHAnsi"/>
+              </w:rPr>
+              <w:t>As a User, I want to add videos to my submissions so that I can can show relevant videos to my idea.</w:t>
+            </w:r>
+          </w:p>
+        </w:tc>
+        <w:tc>
+          <w:tcPr>
+            <w:tcW w:w="1370" w:type="dxa"/>
+            <w:vAlign w:val="center"/>
+          </w:tcPr>
+          <w:p>
+            <w:pPr>
+              <w:jc w:val="center"/>
+              <w:cnfStyle w:val="000000100000" w:firstRow="0" w:lastRow="0" w:firstColumn="0" w:lastColumn="0" w:oddVBand="0" w:evenVBand="0" w:oddHBand="1" w:evenHBand="0" w:firstRowFirstColumn="0" w:firstRowLastColumn="0" w:lastRowFirstColumn="0" w:lastRowLastColumn="0"/>
+              <w:rPr>
+                <w:rFonts w:asciiTheme="majorHAnsi" w:hAnsiTheme="majorHAnsi"/>
+              </w:rPr>
+            </w:pPr>
+            <w:r>
+              <w:rPr>
+                <w:rFonts w:asciiTheme="majorHAnsi" w:hAnsiTheme="majorHAnsi"/>
+              </w:rPr>
+              <w:t>Posting Submission</w:t>
+            </w:r>
+          </w:p>
+        </w:tc>
+        <w:tc>
+          <w:tcPr>
+            <w:tcW w:w="1404" w:type="dxa"/>
+            <w:vAlign w:val="center"/>
+          </w:tcPr>
+          <w:p>
+            <w:pPr>
+              <w:jc w:val="center"/>
+              <w:cnfStyle w:val="000000100000" w:firstRow="0" w:lastRow="0" w:firstColumn="0" w:lastColumn="0" w:oddVBand="0" w:evenVBand="0" w:oddHBand="1" w:evenHBand="0" w:firstRowFirstColumn="0" w:firstRowLastColumn="0" w:lastRowFirstColumn="0" w:lastRowLastColumn="0"/>
+              <w:rPr>
+                <w:rFonts w:asciiTheme="majorHAnsi" w:hAnsiTheme="majorHAnsi"/>
+              </w:rPr>
+            </w:pPr>
+            <w:r>
+              <w:rPr>
+                <w:rFonts w:asciiTheme="majorHAnsi" w:hAnsiTheme="majorHAnsi"/>
+              </w:rPr>
+              <w:t>5</w:t>
+            </w:r>
+          </w:p>
+        </w:tc>
+      </w:tr>
+      <w:tr>
+        <w:trPr>
+          <w:cnfStyle w:val="000000010000" w:firstRow="0" w:lastRow="0" w:firstColumn="0" w:lastColumn="0" w:oddVBand="0" w:evenVBand="0" w:oddHBand="0" w:evenHBand="1" w:firstRowFirstColumn="0" w:firstRowLastColumn="0" w:lastRowFirstColumn="0" w:lastRowLastColumn="0"/>
+          <w:trHeight w:val="919"/>
+          <w:jc w:val="center"/>
+        </w:trPr>
+        <w:tc>
+          <w:tcPr>
+            <w:cnfStyle w:val="001000000000" w:firstRow="0" w:lastRow="0" w:firstColumn="1" w:lastColumn="0" w:oddVBand="0" w:evenVBand="0" w:oddHBand="0" w:evenHBand="0" w:firstRowFirstColumn="0" w:firstRowLastColumn="0" w:lastRowFirstColumn="0" w:lastRowLastColumn="0"/>
+            <w:tcW w:w="1812" w:type="dxa"/>
+            <w:vAlign w:val="center"/>
+          </w:tcPr>
+          <w:p>
+            <w:pPr>
+              <w:jc w:val="center"/>
+              <w:rPr>
+                <w:rFonts w:asciiTheme="majorHAnsi" w:hAnsiTheme="majorHAnsi"/>
+                <w:b w:val="0"/>
+              </w:rPr>
+            </w:pPr>
+            <w:r>
+              <w:rPr>
+                <w:rFonts w:asciiTheme="majorHAnsi" w:hAnsiTheme="majorHAnsi"/>
+                <w:b w:val="0"/>
+              </w:rPr>
+              <w:t>10</w:t>
+            </w:r>
+          </w:p>
+        </w:tc>
+        <w:tc>
+          <w:tcPr>
+            <w:tcW w:w="6343" w:type="dxa"/>
+            <w:vAlign w:val="center"/>
+          </w:tcPr>
+          <w:p>
+            <w:pPr>
+              <w:jc w:val="center"/>
+              <w:cnfStyle w:val="000000010000" w:firstRow="0" w:lastRow="0" w:firstColumn="0" w:lastColumn="0" w:oddVBand="0" w:evenVBand="0" w:oddHBand="0" w:evenHBand="1" w:firstRowFirstColumn="0" w:firstRowLastColumn="0" w:lastRowFirstColumn="0" w:lastRowLastColumn="0"/>
+              <w:rPr>
+                <w:rFonts w:asciiTheme="majorHAnsi" w:hAnsiTheme="majorHAnsi"/>
+              </w:rPr>
+            </w:pPr>
+            <w:r>
+              <w:rPr>
+                <w:rFonts w:asciiTheme="majorHAnsi" w:hAnsiTheme="majorHAnsi"/>
+              </w:rPr>
+              <w:t>As a User, I want to view existing submissions so that I can sell all past submissions posted.</w:t>
+            </w:r>
+          </w:p>
+        </w:tc>
+        <w:tc>
+          <w:tcPr>
+            <w:tcW w:w="1370" w:type="dxa"/>
+            <w:vAlign w:val="center"/>
+          </w:tcPr>
+          <w:p>
+            <w:pPr>
+              <w:jc w:val="center"/>
+              <w:cnfStyle w:val="000000010000" w:firstRow="0" w:lastRow="0" w:firstColumn="0" w:lastColumn="0" w:oddVBand="0" w:evenVBand="0" w:oddHBand="0" w:evenHBand="1" w:firstRowFirstColumn="0" w:firstRowLastColumn="0" w:lastRowFirstColumn="0" w:lastRowLastColumn="0"/>
+              <w:rPr>
+                <w:rFonts w:asciiTheme="majorHAnsi" w:hAnsiTheme="majorHAnsi"/>
+              </w:rPr>
+            </w:pPr>
+            <w:r>
+              <w:rPr>
+                <w:rFonts w:asciiTheme="majorHAnsi" w:hAnsiTheme="majorHAnsi"/>
+              </w:rPr>
+              <w:t>Viewing Submission</w:t>
+            </w:r>
+          </w:p>
+        </w:tc>
+        <w:tc>
+          <w:tcPr>
+            <w:tcW w:w="1404" w:type="dxa"/>
+            <w:vAlign w:val="center"/>
+          </w:tcPr>
+          <w:p>
+            <w:pPr>
+              <w:jc w:val="center"/>
+              <w:cnfStyle w:val="000000010000" w:firstRow="0" w:lastRow="0" w:firstColumn="0" w:lastColumn="0" w:oddVBand="0" w:evenVBand="0" w:oddHBand="0" w:evenHBand="1" w:firstRowFirstColumn="0" w:firstRowLastColumn="0" w:lastRowFirstColumn="0" w:lastRowLastColumn="0"/>
+              <w:rPr>
+                <w:rFonts w:asciiTheme="majorHAnsi" w:hAnsiTheme="majorHAnsi"/>
+              </w:rPr>
+            </w:pPr>
+            <w:r>
+              <w:rPr>
+                <w:rFonts w:asciiTheme="majorHAnsi" w:hAnsiTheme="majorHAnsi"/>
+              </w:rPr>
+              <w:t>5</w:t>
+            </w:r>
           </w:p>
         </w:tc>
       </w:tr>
@@ -1373,6 +1857,7 @@
           <w:sz w:val="32"/>
           <w:szCs w:val="32"/>
         </w:rPr>
+        <w:lastRenderedPageBreak/>
         <w:t>Sprint Goal:</w:t>
       </w:r>
     </w:p>
@@ -1523,7 +2008,6 @@
           <w:sz w:val="32"/>
           <w:szCs w:val="32"/>
         </w:rPr>
-        <w:lastRenderedPageBreak/>
         <w:t>Task Distribution</w:t>
       </w:r>
       <w:r>
@@ -1677,6 +2161,20 @@
                 <w:szCs w:val="32"/>
               </w:rPr>
             </w:pPr>
+            <w:r>
+              <w:rPr>
+                <w:rFonts w:asciiTheme="majorHAnsi" w:hAnsiTheme="majorHAnsi"/>
+                <w:szCs w:val="32"/>
+              </w:rPr>
+              <w:t>Submissions. Viewing</w:t>
+            </w:r>
+            <w:r>
+              <w:rPr>
+                <w:rFonts w:asciiTheme="majorHAnsi" w:hAnsiTheme="majorHAnsi"/>
+                <w:szCs w:val="32"/>
+              </w:rPr>
+              <w:t>. (10).</w:t>
+            </w:r>
           </w:p>
         </w:tc>
       </w:tr>
@@ -1690,6 +2188,7 @@
             <w:cnfStyle w:val="001000000000" w:firstRow="0" w:lastRow="0" w:firstColumn="1" w:lastColumn="0" w:oddVBand="0" w:evenVBand="0" w:oddHBand="0" w:evenHBand="0" w:firstRowFirstColumn="0" w:firstRowLastColumn="0" w:lastRowFirstColumn="0" w:lastRowLastColumn="0"/>
             <w:tcW w:w="4806" w:type="dxa"/>
             <w:tcBorders>
+              <w:bottom w:val="single" w:sz="8" w:space="0" w:color="7BA0CD" w:themeColor="accent1" w:themeTint="BF"/>
               <w:right w:val="none" w:sz="0" w:space="0" w:color="auto"/>
             </w:tcBorders>
             <w:vAlign w:val="center"/>
@@ -1707,7 +2206,138 @@
                 <w:rFonts w:asciiTheme="majorHAnsi" w:hAnsiTheme="majorHAnsi"/>
                 <w:szCs w:val="32"/>
               </w:rPr>
-              <w:t>Jordan, Adam</w:t>
+              <w:t xml:space="preserve">Adam </w:t>
+            </w:r>
+          </w:p>
+        </w:tc>
+        <w:tc>
+          <w:tcPr>
+            <w:tcW w:w="5547" w:type="dxa"/>
+            <w:tcBorders>
+              <w:left w:val="none" w:sz="0" w:space="0" w:color="auto"/>
+              <w:bottom w:val="single" w:sz="8" w:space="0" w:color="7BA0CD" w:themeColor="accent1" w:themeTint="BF"/>
+            </w:tcBorders>
+            <w:vAlign w:val="center"/>
+          </w:tcPr>
+          <w:p>
+            <w:pPr>
+              <w:jc w:val="center"/>
+              <w:cnfStyle w:val="000000010000" w:firstRow="0" w:lastRow="0" w:firstColumn="0" w:lastColumn="0" w:oddVBand="0" w:evenVBand="0" w:oddHBand="0" w:evenHBand="1" w:firstRowFirstColumn="0" w:firstRowLastColumn="0" w:lastRowFirstColumn="0" w:lastRowLastColumn="0"/>
+              <w:rPr>
+                <w:rFonts w:asciiTheme="majorHAnsi" w:hAnsiTheme="majorHAnsi"/>
+                <w:szCs w:val="32"/>
+              </w:rPr>
+            </w:pPr>
+            <w:r>
+              <w:rPr>
+                <w:rFonts w:asciiTheme="majorHAnsi" w:hAnsiTheme="majorHAnsi"/>
+                <w:szCs w:val="32"/>
+              </w:rPr>
+              <w:t>Admin</w:t>
+            </w:r>
+            <w:r>
+              <w:rPr>
+                <w:rFonts w:asciiTheme="majorHAnsi" w:hAnsiTheme="majorHAnsi"/>
+                <w:szCs w:val="32"/>
+              </w:rPr>
+              <w:t>. (1) (2) (3).</w:t>
+            </w:r>
+          </w:p>
+        </w:tc>
+      </w:tr>
+      <w:tr>
+        <w:trPr>
+          <w:cnfStyle w:val="000000100000" w:firstRow="0" w:lastRow="0" w:firstColumn="0" w:lastColumn="0" w:oddVBand="0" w:evenVBand="0" w:oddHBand="1" w:evenHBand="0" w:firstRowFirstColumn="0" w:firstRowLastColumn="0" w:lastRowFirstColumn="0" w:lastRowLastColumn="0"/>
+          <w:trHeight w:val="697"/>
+        </w:trPr>
+        <w:tc>
+          <w:tcPr>
+            <w:cnfStyle w:val="001000000000" w:firstRow="0" w:lastRow="0" w:firstColumn="1" w:lastColumn="0" w:oddVBand="0" w:evenVBand="0" w:oddHBand="0" w:evenHBand="0" w:firstRowFirstColumn="0" w:firstRowLastColumn="0" w:lastRowFirstColumn="0" w:lastRowLastColumn="0"/>
+            <w:tcW w:w="4806" w:type="dxa"/>
+            <w:tcBorders>
+              <w:right w:val="single" w:sz="8" w:space="0" w:color="7BA0CD" w:themeColor="accent1" w:themeTint="BF"/>
+            </w:tcBorders>
+            <w:vAlign w:val="center"/>
+          </w:tcPr>
+          <w:p>
+            <w:pPr>
+              <w:jc w:val="center"/>
+              <w:rPr>
+                <w:rFonts w:asciiTheme="majorHAnsi" w:hAnsiTheme="majorHAnsi"/>
+                <w:szCs w:val="32"/>
+              </w:rPr>
+            </w:pPr>
+            <w:r>
+              <w:rPr>
+                <w:rFonts w:asciiTheme="majorHAnsi" w:hAnsiTheme="majorHAnsi"/>
+                <w:szCs w:val="32"/>
+              </w:rPr>
+              <w:t>Jordan</w:t>
+            </w:r>
+          </w:p>
+        </w:tc>
+        <w:tc>
+          <w:tcPr>
+            <w:tcW w:w="5547" w:type="dxa"/>
+            <w:tcBorders>
+              <w:left w:val="single" w:sz="8" w:space="0" w:color="7BA0CD" w:themeColor="accent1" w:themeTint="BF"/>
+            </w:tcBorders>
+            <w:vAlign w:val="center"/>
+          </w:tcPr>
+          <w:p>
+            <w:pPr>
+              <w:jc w:val="center"/>
+              <w:cnfStyle w:val="000000100000" w:firstRow="0" w:lastRow="0" w:firstColumn="0" w:lastColumn="0" w:oddVBand="0" w:evenVBand="0" w:oddHBand="1" w:evenHBand="0" w:firstRowFirstColumn="0" w:firstRowLastColumn="0" w:lastRowFirstColumn="0" w:lastRowLastColumn="0"/>
+              <w:rPr>
+                <w:rFonts w:asciiTheme="majorHAnsi" w:hAnsiTheme="majorHAnsi"/>
+                <w:szCs w:val="32"/>
+              </w:rPr>
+            </w:pPr>
+            <w:r>
+              <w:rPr>
+                <w:rFonts w:asciiTheme="majorHAnsi" w:hAnsiTheme="majorHAnsi"/>
+                <w:szCs w:val="32"/>
+              </w:rPr>
+              <w:t>User Profiles. HTML and UI.</w:t>
+            </w:r>
+            <w:r>
+              <w:rPr>
+                <w:rFonts w:asciiTheme="majorHAnsi" w:hAnsiTheme="majorHAnsi"/>
+                <w:szCs w:val="32"/>
+              </w:rPr>
+              <w:t xml:space="preserve"> (4)</w:t>
+            </w:r>
+          </w:p>
+        </w:tc>
+      </w:tr>
+      <w:tr>
+        <w:trPr>
+          <w:cnfStyle w:val="000000010000" w:firstRow="0" w:lastRow="0" w:firstColumn="0" w:lastColumn="0" w:oddVBand="0" w:evenVBand="0" w:oddHBand="0" w:evenHBand="1" w:firstRowFirstColumn="0" w:firstRowLastColumn="0" w:lastRowFirstColumn="0" w:lastRowLastColumn="0"/>
+          <w:trHeight w:val="724"/>
+        </w:trPr>
+        <w:tc>
+          <w:tcPr>
+            <w:cnfStyle w:val="001000000000" w:firstRow="0" w:lastRow="0" w:firstColumn="1" w:lastColumn="0" w:oddVBand="0" w:evenVBand="0" w:oddHBand="0" w:evenHBand="0" w:firstRowFirstColumn="0" w:firstRowLastColumn="0" w:lastRowFirstColumn="0" w:lastRowLastColumn="0"/>
+            <w:tcW w:w="4806" w:type="dxa"/>
+            <w:tcBorders>
+              <w:right w:val="none" w:sz="0" w:space="0" w:color="auto"/>
+            </w:tcBorders>
+            <w:vAlign w:val="center"/>
+          </w:tcPr>
+          <w:p>
+            <w:pPr>
+              <w:jc w:val="center"/>
+              <w:rPr>
+                <w:rFonts w:asciiTheme="majorHAnsi" w:hAnsiTheme="majorHAnsi"/>
+                <w:szCs w:val="32"/>
+              </w:rPr>
+            </w:pPr>
+            <w:r>
+              <w:rPr>
+                <w:rFonts w:asciiTheme="majorHAnsi" w:hAnsiTheme="majorHAnsi"/>
+                <w:szCs w:val="32"/>
+              </w:rPr>
+              <w:t>Brendan, Edward</w:t>
             </w:r>
           </w:p>
         </w:tc>
@@ -1728,57 +2358,20 @@
                 <w:szCs w:val="32"/>
               </w:rPr>
             </w:pPr>
-          </w:p>
-        </w:tc>
-      </w:tr>
-      <w:tr>
-        <w:trPr>
-          <w:cnfStyle w:val="000000100000" w:firstRow="0" w:lastRow="0" w:firstColumn="0" w:lastColumn="0" w:oddVBand="0" w:evenVBand="0" w:oddHBand="1" w:evenHBand="0" w:firstRowFirstColumn="0" w:firstRowLastColumn="0" w:lastRowFirstColumn="0" w:lastRowLastColumn="0"/>
-          <w:trHeight w:val="724"/>
-        </w:trPr>
-        <w:tc>
-          <w:tcPr>
-            <w:cnfStyle w:val="001000000000" w:firstRow="0" w:lastRow="0" w:firstColumn="1" w:lastColumn="0" w:oddVBand="0" w:evenVBand="0" w:oddHBand="0" w:evenHBand="0" w:firstRowFirstColumn="0" w:firstRowLastColumn="0" w:lastRowFirstColumn="0" w:lastRowLastColumn="0"/>
-            <w:tcW w:w="4806" w:type="dxa"/>
-            <w:tcBorders>
-              <w:right w:val="none" w:sz="0" w:space="0" w:color="auto"/>
-            </w:tcBorders>
-            <w:vAlign w:val="center"/>
-          </w:tcPr>
-          <w:p>
-            <w:pPr>
-              <w:jc w:val="center"/>
+            <w:r>
               <w:rPr>
                 <w:rFonts w:asciiTheme="majorHAnsi" w:hAnsiTheme="majorHAnsi"/>
                 <w:szCs w:val="32"/>
               </w:rPr>
-            </w:pPr>
+              <w:t>Submissions. Add / Edit / Remove.</w:t>
+            </w:r>
             <w:r>
               <w:rPr>
                 <w:rFonts w:asciiTheme="majorHAnsi" w:hAnsiTheme="majorHAnsi"/>
                 <w:szCs w:val="32"/>
               </w:rPr>
-              <w:t>Brendan, Edward</w:t>
+              <w:t xml:space="preserve"> (5) (6) (7) (8) (9).</w:t>
             </w:r>
-          </w:p>
-        </w:tc>
-        <w:tc>
-          <w:tcPr>
-            <w:tcW w:w="5547" w:type="dxa"/>
-            <w:tcBorders>
-              <w:left w:val="none" w:sz="0" w:space="0" w:color="auto"/>
-            </w:tcBorders>
-            <w:vAlign w:val="center"/>
-          </w:tcPr>
-          <w:p>
-            <w:pPr>
-              <w:jc w:val="center"/>
-              <w:cnfStyle w:val="000000100000" w:firstRow="0" w:lastRow="0" w:firstColumn="0" w:lastColumn="0" w:oddVBand="0" w:evenVBand="0" w:oddHBand="1" w:evenHBand="0" w:firstRowFirstColumn="0" w:firstRowLastColumn="0" w:lastRowFirstColumn="0" w:lastRowLastColumn="0"/>
-              <w:rPr>
-                <w:rFonts w:asciiTheme="majorHAnsi" w:hAnsiTheme="majorHAnsi"/>
-                <w:szCs w:val="32"/>
-              </w:rPr>
-            </w:pPr>
           </w:p>
         </w:tc>
       </w:tr>
@@ -1821,139 +2414,6 @@
           <w:rFonts w:asciiTheme="majorHAnsi" w:hAnsiTheme="majorHAnsi"/>
           <w:sz w:val="20"/>
           <w:szCs w:val="20"/>
-        </w:rPr>
-      </w:pPr>
-    </w:p>
-    <w:p>
-      <w:pPr>
-        <w:rPr>
-          <w:rFonts w:asciiTheme="majorHAnsi" w:hAnsiTheme="majorHAnsi"/>
-        </w:rPr>
-      </w:pPr>
-    </w:p>
-    <w:p>
-      <w:pPr>
-        <w:rPr>
-          <w:rFonts w:asciiTheme="majorHAnsi" w:hAnsiTheme="majorHAnsi"/>
-        </w:rPr>
-      </w:pPr>
-    </w:p>
-    <w:p>
-      <w:pPr>
-        <w:rPr>
-          <w:rFonts w:asciiTheme="majorHAnsi" w:hAnsiTheme="majorHAnsi"/>
-        </w:rPr>
-      </w:pPr>
-    </w:p>
-    <w:p>
-      <w:pPr>
-        <w:rPr>
-          <w:rFonts w:asciiTheme="majorHAnsi" w:hAnsiTheme="majorHAnsi"/>
-        </w:rPr>
-      </w:pPr>
-    </w:p>
-    <w:p>
-      <w:pPr>
-        <w:rPr>
-          <w:rFonts w:asciiTheme="majorHAnsi" w:hAnsiTheme="majorHAnsi"/>
-        </w:rPr>
-      </w:pPr>
-    </w:p>
-    <w:p>
-      <w:pPr>
-        <w:rPr>
-          <w:rFonts w:asciiTheme="majorHAnsi" w:hAnsiTheme="majorHAnsi"/>
-        </w:rPr>
-      </w:pPr>
-    </w:p>
-    <w:p>
-      <w:pPr>
-        <w:rPr>
-          <w:rFonts w:asciiTheme="majorHAnsi" w:hAnsiTheme="majorHAnsi"/>
-        </w:rPr>
-      </w:pPr>
-    </w:p>
-    <w:p>
-      <w:pPr>
-        <w:rPr>
-          <w:rFonts w:asciiTheme="majorHAnsi" w:hAnsiTheme="majorHAnsi"/>
-        </w:rPr>
-      </w:pPr>
-    </w:p>
-    <w:p>
-      <w:pPr>
-        <w:rPr>
-          <w:rFonts w:asciiTheme="majorHAnsi" w:hAnsiTheme="majorHAnsi"/>
-        </w:rPr>
-      </w:pPr>
-    </w:p>
-    <w:p>
-      <w:pPr>
-        <w:rPr>
-          <w:rFonts w:asciiTheme="majorHAnsi" w:hAnsiTheme="majorHAnsi"/>
-        </w:rPr>
-      </w:pPr>
-    </w:p>
-    <w:p>
-      <w:pPr>
-        <w:rPr>
-          <w:rFonts w:asciiTheme="majorHAnsi" w:hAnsiTheme="majorHAnsi"/>
-        </w:rPr>
-      </w:pPr>
-    </w:p>
-    <w:p>
-      <w:pPr>
-        <w:rPr>
-          <w:rFonts w:asciiTheme="majorHAnsi" w:hAnsiTheme="majorHAnsi"/>
-        </w:rPr>
-      </w:pPr>
-    </w:p>
-    <w:p>
-      <w:pPr>
-        <w:rPr>
-          <w:rFonts w:asciiTheme="majorHAnsi" w:hAnsiTheme="majorHAnsi"/>
-        </w:rPr>
-      </w:pPr>
-    </w:p>
-    <w:p>
-      <w:pPr>
-        <w:rPr>
-          <w:rFonts w:asciiTheme="majorHAnsi" w:hAnsiTheme="majorHAnsi"/>
-        </w:rPr>
-      </w:pPr>
-    </w:p>
-    <w:p>
-      <w:pPr>
-        <w:rPr>
-          <w:rFonts w:asciiTheme="majorHAnsi" w:hAnsiTheme="majorHAnsi"/>
-        </w:rPr>
-      </w:pPr>
-    </w:p>
-    <w:p>
-      <w:pPr>
-        <w:rPr>
-          <w:rFonts w:asciiTheme="majorHAnsi" w:hAnsiTheme="majorHAnsi"/>
-        </w:rPr>
-      </w:pPr>
-    </w:p>
-    <w:p>
-      <w:pPr>
-        <w:rPr>
-          <w:rFonts w:asciiTheme="majorHAnsi" w:hAnsiTheme="majorHAnsi"/>
-        </w:rPr>
-      </w:pPr>
-    </w:p>
-    <w:p>
-      <w:pPr>
-        <w:rPr>
-          <w:rFonts w:asciiTheme="majorHAnsi" w:hAnsiTheme="majorHAnsi"/>
-        </w:rPr>
-      </w:pPr>
-    </w:p>
-    <w:p>
-      <w:pPr>
-        <w:rPr>
-          <w:rFonts w:asciiTheme="majorHAnsi" w:hAnsiTheme="majorHAnsi"/>
         </w:rPr>
       </w:pPr>
     </w:p>
@@ -2042,18 +2502,6 @@
         <w:adjustRightInd w:val="0"/>
         <w:spacing w:after="240" w:line="520" w:lineRule="atLeast"/>
         <w:rPr>
-          <w:rFonts w:asciiTheme="majorHAnsi" w:hAnsiTheme="majorHAnsi"/>
-        </w:rPr>
-      </w:pPr>
-    </w:p>
-    <w:p>
-      <w:pPr>
-        <w:widowControl w:val="0"/>
-        <w:autoSpaceDE w:val="0"/>
-        <w:autoSpaceDN w:val="0"/>
-        <w:adjustRightInd w:val="0"/>
-        <w:spacing w:after="240" w:line="520" w:lineRule="atLeast"/>
-        <w:rPr>
           <w:rFonts w:ascii="Times" w:hAnsi="Times" w:cs="Times"/>
           <w:sz w:val="48"/>
           <w:szCs w:val="48"/>
@@ -2068,6 +2516,7 @@
           <w:sz w:val="48"/>
           <w:szCs w:val="48"/>
         </w:rPr>
+        <w:lastRenderedPageBreak/>
         <w:t>2. SCRUM Meeting</w:t>
       </w:r>
     </w:p>
@@ -2096,8 +2545,21 @@
           <w:sz w:val="32"/>
           <w:szCs w:val="32"/>
         </w:rPr>
-        <w:t>Meeting #1 :</w:t>
-      </w:r>
+        <w:t>Meeting #</w:t>
+      </w:r>
+      <w:proofErr w:type="gramStart"/>
+      <w:r>
+        <w:rPr>
+          <w:rFonts w:ascii="Calibri" w:hAnsi="Calibri" w:cs="Calibri"/>
+          <w:b/>
+          <w:bCs/>
+          <w:color w:val="3F6CAF"/>
+          <w:sz w:val="32"/>
+          <w:szCs w:val="32"/>
+        </w:rPr>
+        <w:t>1 :</w:t>
+      </w:r>
+      <w:proofErr w:type="gramEnd"/>
       <w:r>
         <w:rPr>
           <w:rFonts w:ascii="Calibri" w:hAnsi="Calibri" w:cs="Calibri"/>
@@ -2148,6 +2610,7 @@
           <w:szCs w:val="32"/>
         </w:rPr>
       </w:pPr>
+      <w:proofErr w:type="gramStart"/>
       <w:r>
         <w:rPr>
           <w:rFonts w:ascii="Calibri" w:hAnsi="Calibri" w:cs="Calibri"/>
@@ -2159,6 +2622,7 @@
         </w:rPr>
         <w:t>Attendance :</w:t>
       </w:r>
+      <w:proofErr w:type="gramEnd"/>
       <w:r>
         <w:rPr>
           <w:rFonts w:ascii="Calibri" w:hAnsi="Calibri" w:cs="Calibri"/>
@@ -2393,6 +2857,12 @@
                 <w:rFonts w:asciiTheme="majorHAnsi" w:hAnsiTheme="majorHAnsi"/>
               </w:rPr>
             </w:pPr>
+            <w:r>
+              <w:rPr>
+                <w:rFonts w:asciiTheme="majorHAnsi" w:hAnsiTheme="majorHAnsi"/>
+              </w:rPr>
+              <w:t>(10)</w:t>
+            </w:r>
           </w:p>
         </w:tc>
         <w:tc>
@@ -2424,6 +2894,7 @@
             <w:cnfStyle w:val="001000000000" w:firstRow="0" w:lastRow="0" w:firstColumn="1" w:lastColumn="0" w:oddVBand="0" w:evenVBand="0" w:oddHBand="0" w:evenHBand="0" w:firstRowFirstColumn="0" w:firstRowLastColumn="0" w:lastRowFirstColumn="0" w:lastRowLastColumn="0"/>
             <w:tcW w:w="2245" w:type="dxa"/>
             <w:tcBorders>
+              <w:bottom w:val="single" w:sz="8" w:space="0" w:color="7BA0CD" w:themeColor="accent1" w:themeTint="BF"/>
               <w:right w:val="none" w:sz="0" w:space="0" w:color="auto"/>
             </w:tcBorders>
             <w:vAlign w:val="center"/>
@@ -2439,7 +2910,199 @@
               <w:rPr>
                 <w:rFonts w:asciiTheme="majorHAnsi" w:hAnsiTheme="majorHAnsi"/>
               </w:rPr>
-              <w:t>Jordan, Adam</w:t>
+              <w:t>Adam</w:t>
+            </w:r>
+          </w:p>
+        </w:tc>
+        <w:tc>
+          <w:tcPr>
+            <w:tcW w:w="3275" w:type="dxa"/>
+            <w:tcBorders>
+              <w:left w:val="none" w:sz="0" w:space="0" w:color="auto"/>
+              <w:bottom w:val="single" w:sz="8" w:space="0" w:color="7BA0CD" w:themeColor="accent1" w:themeTint="BF"/>
+              <w:right w:val="none" w:sz="0" w:space="0" w:color="auto"/>
+            </w:tcBorders>
+            <w:vAlign w:val="center"/>
+          </w:tcPr>
+          <w:p>
+            <w:pPr>
+              <w:jc w:val="center"/>
+              <w:cnfStyle w:val="000000010000" w:firstRow="0" w:lastRow="0" w:firstColumn="0" w:lastColumn="0" w:oddVBand="0" w:evenVBand="0" w:oddHBand="0" w:evenHBand="1" w:firstRowFirstColumn="0" w:firstRowLastColumn="0" w:lastRowFirstColumn="0" w:lastRowLastColumn="0"/>
+              <w:rPr>
+                <w:rFonts w:asciiTheme="majorHAnsi" w:hAnsiTheme="majorHAnsi"/>
+              </w:rPr>
+            </w:pPr>
+          </w:p>
+        </w:tc>
+        <w:tc>
+          <w:tcPr>
+            <w:tcW w:w="2848" w:type="dxa"/>
+            <w:tcBorders>
+              <w:left w:val="none" w:sz="0" w:space="0" w:color="auto"/>
+              <w:bottom w:val="single" w:sz="8" w:space="0" w:color="7BA0CD" w:themeColor="accent1" w:themeTint="BF"/>
+              <w:right w:val="none" w:sz="0" w:space="0" w:color="auto"/>
+            </w:tcBorders>
+            <w:vAlign w:val="center"/>
+          </w:tcPr>
+          <w:p>
+            <w:pPr>
+              <w:pStyle w:val="ListParagraph"/>
+              <w:numPr>
+                <w:ilvl w:val="0"/>
+                <w:numId w:val="17"/>
+              </w:numPr>
+              <w:jc w:val="center"/>
+              <w:cnfStyle w:val="000000010000" w:firstRow="0" w:lastRow="0" w:firstColumn="0" w:lastColumn="0" w:oddVBand="0" w:evenVBand="0" w:oddHBand="0" w:evenHBand="1" w:firstRowFirstColumn="0" w:firstRowLastColumn="0" w:lastRowFirstColumn="0" w:lastRowLastColumn="0"/>
+              <w:rPr>
+                <w:rFonts w:asciiTheme="majorHAnsi" w:hAnsiTheme="majorHAnsi"/>
+              </w:rPr>
+            </w:pPr>
+            <w:r>
+              <w:rPr>
+                <w:rFonts w:asciiTheme="majorHAnsi" w:hAnsiTheme="majorHAnsi"/>
+              </w:rPr>
+              <w:t>(2) (3)</w:t>
+            </w:r>
+          </w:p>
+        </w:tc>
+        <w:tc>
+          <w:tcPr>
+            <w:tcW w:w="2848" w:type="dxa"/>
+            <w:tcBorders>
+              <w:left w:val="none" w:sz="0" w:space="0" w:color="auto"/>
+              <w:bottom w:val="single" w:sz="8" w:space="0" w:color="7BA0CD" w:themeColor="accent1" w:themeTint="BF"/>
+            </w:tcBorders>
+            <w:vAlign w:val="center"/>
+          </w:tcPr>
+          <w:p>
+            <w:pPr>
+              <w:jc w:val="center"/>
+              <w:cnfStyle w:val="000000010000" w:firstRow="0" w:lastRow="0" w:firstColumn="0" w:lastColumn="0" w:oddVBand="0" w:evenVBand="0" w:oddHBand="0" w:evenHBand="1" w:firstRowFirstColumn="0" w:firstRowLastColumn="0" w:lastRowFirstColumn="0" w:lastRowLastColumn="0"/>
+              <w:rPr>
+                <w:rFonts w:asciiTheme="majorHAnsi" w:hAnsiTheme="majorHAnsi"/>
+              </w:rPr>
+            </w:pPr>
+          </w:p>
+        </w:tc>
+      </w:tr>
+      <w:tr>
+        <w:trPr>
+          <w:cnfStyle w:val="000000100000" w:firstRow="0" w:lastRow="0" w:firstColumn="0" w:lastColumn="0" w:oddVBand="0" w:evenVBand="0" w:oddHBand="1" w:evenHBand="0" w:firstRowFirstColumn="0" w:firstRowLastColumn="0" w:lastRowFirstColumn="0" w:lastRowLastColumn="0"/>
+          <w:trHeight w:val="1059"/>
+        </w:trPr>
+        <w:tc>
+          <w:tcPr>
+            <w:cnfStyle w:val="001000000000" w:firstRow="0" w:lastRow="0" w:firstColumn="1" w:lastColumn="0" w:oddVBand="0" w:evenVBand="0" w:oddHBand="0" w:evenHBand="0" w:firstRowFirstColumn="0" w:firstRowLastColumn="0" w:lastRowFirstColumn="0" w:lastRowLastColumn="0"/>
+            <w:tcW w:w="2245" w:type="dxa"/>
+            <w:tcBorders>
+              <w:right w:val="single" w:sz="8" w:space="0" w:color="7BA0CD" w:themeColor="accent1" w:themeTint="BF"/>
+            </w:tcBorders>
+            <w:vAlign w:val="center"/>
+          </w:tcPr>
+          <w:p>
+            <w:pPr>
+              <w:jc w:val="center"/>
+              <w:rPr>
+                <w:rFonts w:asciiTheme="majorHAnsi" w:hAnsiTheme="majorHAnsi"/>
+              </w:rPr>
+            </w:pPr>
+            <w:r>
+              <w:rPr>
+                <w:rFonts w:asciiTheme="majorHAnsi" w:hAnsiTheme="majorHAnsi"/>
+              </w:rPr>
+              <w:t>Jordan</w:t>
+            </w:r>
+          </w:p>
+        </w:tc>
+        <w:tc>
+          <w:tcPr>
+            <w:tcW w:w="3275" w:type="dxa"/>
+            <w:tcBorders>
+              <w:left w:val="single" w:sz="8" w:space="0" w:color="7BA0CD" w:themeColor="accent1" w:themeTint="BF"/>
+              <w:right w:val="single" w:sz="8" w:space="0" w:color="7BA0CD" w:themeColor="accent1" w:themeTint="BF"/>
+            </w:tcBorders>
+            <w:vAlign w:val="center"/>
+          </w:tcPr>
+          <w:p>
+            <w:pPr>
+              <w:jc w:val="center"/>
+              <w:cnfStyle w:val="000000100000" w:firstRow="0" w:lastRow="0" w:firstColumn="0" w:lastColumn="0" w:oddVBand="0" w:evenVBand="0" w:oddHBand="1" w:evenHBand="0" w:firstRowFirstColumn="0" w:firstRowLastColumn="0" w:lastRowFirstColumn="0" w:lastRowLastColumn="0"/>
+              <w:rPr>
+                <w:rFonts w:asciiTheme="majorHAnsi" w:hAnsiTheme="majorHAnsi"/>
+              </w:rPr>
+            </w:pPr>
+          </w:p>
+        </w:tc>
+        <w:tc>
+          <w:tcPr>
+            <w:tcW w:w="2848" w:type="dxa"/>
+            <w:tcBorders>
+              <w:left w:val="single" w:sz="8" w:space="0" w:color="7BA0CD" w:themeColor="accent1" w:themeTint="BF"/>
+              <w:right w:val="single" w:sz="8" w:space="0" w:color="7BA0CD" w:themeColor="accent1" w:themeTint="BF"/>
+            </w:tcBorders>
+            <w:vAlign w:val="center"/>
+          </w:tcPr>
+          <w:p>
+            <w:pPr>
+              <w:jc w:val="center"/>
+              <w:cnfStyle w:val="000000100000" w:firstRow="0" w:lastRow="0" w:firstColumn="0" w:lastColumn="0" w:oddVBand="0" w:evenVBand="0" w:oddHBand="1" w:evenHBand="0" w:firstRowFirstColumn="0" w:firstRowLastColumn="0" w:lastRowFirstColumn="0" w:lastRowLastColumn="0"/>
+              <w:rPr>
+                <w:rFonts w:asciiTheme="majorHAnsi" w:hAnsiTheme="majorHAnsi"/>
+              </w:rPr>
+            </w:pPr>
+            <w:r>
+              <w:rPr>
+                <w:rFonts w:asciiTheme="majorHAnsi" w:hAnsiTheme="majorHAnsi"/>
+              </w:rPr>
+              <w:t>(4)</w:t>
+            </w:r>
+          </w:p>
+        </w:tc>
+        <w:tc>
+          <w:tcPr>
+            <w:tcW w:w="2848" w:type="dxa"/>
+            <w:tcBorders>
+              <w:left w:val="single" w:sz="8" w:space="0" w:color="7BA0CD" w:themeColor="accent1" w:themeTint="BF"/>
+            </w:tcBorders>
+            <w:vAlign w:val="center"/>
+          </w:tcPr>
+          <w:p>
+            <w:pPr>
+              <w:jc w:val="center"/>
+              <w:cnfStyle w:val="000000100000" w:firstRow="0" w:lastRow="0" w:firstColumn="0" w:lastColumn="0" w:oddVBand="0" w:evenVBand="0" w:oddHBand="1" w:evenHBand="0" w:firstRowFirstColumn="0" w:firstRowLastColumn="0" w:lastRowFirstColumn="0" w:lastRowLastColumn="0"/>
+              <w:rPr>
+                <w:rFonts w:asciiTheme="majorHAnsi" w:hAnsiTheme="majorHAnsi"/>
+              </w:rPr>
+            </w:pPr>
+          </w:p>
+        </w:tc>
+      </w:tr>
+      <w:tr>
+        <w:trPr>
+          <w:cnfStyle w:val="000000010000" w:firstRow="0" w:lastRow="0" w:firstColumn="0" w:lastColumn="0" w:oddVBand="0" w:evenVBand="0" w:oddHBand="0" w:evenHBand="1" w:firstRowFirstColumn="0" w:firstRowLastColumn="0" w:lastRowFirstColumn="0" w:lastRowLastColumn="0"/>
+          <w:trHeight w:val="1099"/>
+        </w:trPr>
+        <w:tc>
+          <w:tcPr>
+            <w:cnfStyle w:val="001000000000" w:firstRow="0" w:lastRow="0" w:firstColumn="1" w:lastColumn="0" w:oddVBand="0" w:evenVBand="0" w:oddHBand="0" w:evenHBand="0" w:firstRowFirstColumn="0" w:firstRowLastColumn="0" w:lastRowFirstColumn="0" w:lastRowLastColumn="0"/>
+            <w:tcW w:w="2245" w:type="dxa"/>
+            <w:tcBorders>
+              <w:right w:val="none" w:sz="0" w:space="0" w:color="auto"/>
+            </w:tcBorders>
+            <w:vAlign w:val="center"/>
+          </w:tcPr>
+          <w:p>
+            <w:pPr>
+              <w:jc w:val="center"/>
+              <w:rPr>
+                <w:rFonts w:asciiTheme="majorHAnsi" w:hAnsiTheme="majorHAnsi"/>
+              </w:rPr>
+            </w:pPr>
+            <w:r>
+              <w:rPr>
+                <w:rFonts w:asciiTheme="majorHAnsi" w:hAnsiTheme="majorHAnsi"/>
+              </w:rPr>
+              <w:t>Brendan, Edward</w:t>
             </w:r>
           </w:p>
         </w:tc>
@@ -2479,6 +3142,12 @@
                 <w:rFonts w:asciiTheme="majorHAnsi" w:hAnsiTheme="majorHAnsi"/>
               </w:rPr>
             </w:pPr>
+            <w:r>
+              <w:rPr>
+                <w:rFonts w:asciiTheme="majorHAnsi" w:hAnsiTheme="majorHAnsi"/>
+              </w:rPr>
+              <w:t>(5) (6) (7) (8) (9)</w:t>
+            </w:r>
           </w:p>
         </w:tc>
         <w:tc>
@@ -2500,111 +3169,7 @@
           </w:p>
         </w:tc>
       </w:tr>
-      <w:tr>
-        <w:trPr>
-          <w:cnfStyle w:val="000000100000" w:firstRow="0" w:lastRow="0" w:firstColumn="0" w:lastColumn="0" w:oddVBand="0" w:evenVBand="0" w:oddHBand="1" w:evenHBand="0" w:firstRowFirstColumn="0" w:firstRowLastColumn="0" w:lastRowFirstColumn="0" w:lastRowLastColumn="0"/>
-          <w:trHeight w:val="1099"/>
-        </w:trPr>
-        <w:tc>
-          <w:tcPr>
-            <w:cnfStyle w:val="001000000000" w:firstRow="0" w:lastRow="0" w:firstColumn="1" w:lastColumn="0" w:oddVBand="0" w:evenVBand="0" w:oddHBand="0" w:evenHBand="0" w:firstRowFirstColumn="0" w:firstRowLastColumn="0" w:lastRowFirstColumn="0" w:lastRowLastColumn="0"/>
-            <w:tcW w:w="2245" w:type="dxa"/>
-            <w:tcBorders>
-              <w:right w:val="none" w:sz="0" w:space="0" w:color="auto"/>
-            </w:tcBorders>
-            <w:vAlign w:val="center"/>
-          </w:tcPr>
-          <w:p>
-            <w:pPr>
-              <w:jc w:val="center"/>
-              <w:rPr>
-                <w:rFonts w:asciiTheme="majorHAnsi" w:hAnsiTheme="majorHAnsi"/>
-              </w:rPr>
-            </w:pPr>
-            <w:r>
-              <w:rPr>
-                <w:rFonts w:asciiTheme="majorHAnsi" w:hAnsiTheme="majorHAnsi"/>
-              </w:rPr>
-              <w:t>Brendan, Edward</w:t>
-            </w:r>
-          </w:p>
-        </w:tc>
-        <w:tc>
-          <w:tcPr>
-            <w:tcW w:w="3275" w:type="dxa"/>
-            <w:tcBorders>
-              <w:left w:val="none" w:sz="0" w:space="0" w:color="auto"/>
-              <w:right w:val="none" w:sz="0" w:space="0" w:color="auto"/>
-            </w:tcBorders>
-            <w:vAlign w:val="center"/>
-          </w:tcPr>
-          <w:p>
-            <w:pPr>
-              <w:jc w:val="center"/>
-              <w:cnfStyle w:val="000000100000" w:firstRow="0" w:lastRow="0" w:firstColumn="0" w:lastColumn="0" w:oddVBand="0" w:evenVBand="0" w:oddHBand="1" w:evenHBand="0" w:firstRowFirstColumn="0" w:firstRowLastColumn="0" w:lastRowFirstColumn="0" w:lastRowLastColumn="0"/>
-              <w:rPr>
-                <w:rFonts w:asciiTheme="majorHAnsi" w:hAnsiTheme="majorHAnsi"/>
-              </w:rPr>
-            </w:pPr>
-          </w:p>
-        </w:tc>
-        <w:tc>
-          <w:tcPr>
-            <w:tcW w:w="2848" w:type="dxa"/>
-            <w:tcBorders>
-              <w:left w:val="none" w:sz="0" w:space="0" w:color="auto"/>
-              <w:right w:val="none" w:sz="0" w:space="0" w:color="auto"/>
-            </w:tcBorders>
-            <w:vAlign w:val="center"/>
-          </w:tcPr>
-          <w:p>
-            <w:pPr>
-              <w:jc w:val="center"/>
-              <w:cnfStyle w:val="000000100000" w:firstRow="0" w:lastRow="0" w:firstColumn="0" w:lastColumn="0" w:oddVBand="0" w:evenVBand="0" w:oddHBand="1" w:evenHBand="0" w:firstRowFirstColumn="0" w:firstRowLastColumn="0" w:lastRowFirstColumn="0" w:lastRowLastColumn="0"/>
-              <w:rPr>
-                <w:rFonts w:asciiTheme="majorHAnsi" w:hAnsiTheme="majorHAnsi"/>
-              </w:rPr>
-            </w:pPr>
-          </w:p>
-        </w:tc>
-        <w:tc>
-          <w:tcPr>
-            <w:tcW w:w="2848" w:type="dxa"/>
-            <w:tcBorders>
-              <w:left w:val="none" w:sz="0" w:space="0" w:color="auto"/>
-            </w:tcBorders>
-            <w:vAlign w:val="center"/>
-          </w:tcPr>
-          <w:p>
-            <w:pPr>
-              <w:jc w:val="center"/>
-              <w:cnfStyle w:val="000000100000" w:firstRow="0" w:lastRow="0" w:firstColumn="0" w:lastColumn="0" w:oddVBand="0" w:evenVBand="0" w:oddHBand="1" w:evenHBand="0" w:firstRowFirstColumn="0" w:firstRowLastColumn="0" w:lastRowFirstColumn="0" w:lastRowLastColumn="0"/>
-              <w:rPr>
-                <w:rFonts w:asciiTheme="majorHAnsi" w:hAnsiTheme="majorHAnsi"/>
-              </w:rPr>
-            </w:pPr>
-          </w:p>
-        </w:tc>
-      </w:tr>
     </w:tbl>
-    <w:p>
-      <w:pPr>
-        <w:rPr>
-          <w:rFonts w:asciiTheme="majorHAnsi" w:hAnsiTheme="majorHAnsi"/>
-          <w:sz w:val="48"/>
-          <w:szCs w:val="48"/>
-        </w:rPr>
-      </w:pPr>
-    </w:p>
-    <w:p>
-      <w:pPr>
-        <w:rPr>
-          <w:rFonts w:asciiTheme="majorHAnsi" w:hAnsiTheme="majorHAnsi"/>
-          <w:sz w:val="48"/>
-          <w:szCs w:val="48"/>
-        </w:rPr>
-      </w:pPr>
-    </w:p>
     <w:p>
       <w:pPr>
         <w:rPr>
@@ -2699,6 +3264,7 @@
           <w:sz w:val="48"/>
           <w:szCs w:val="48"/>
         </w:rPr>
+        <w:lastRenderedPageBreak/>
         <w:t>3</w:t>
       </w:r>
       <w:r>
@@ -2813,6 +3379,206 @@
           <w:szCs w:val="28"/>
         </w:rPr>
       </w:pPr>
+      <w:r>
+        <w:rPr>
+          <w:rFonts w:asciiTheme="majorHAnsi" w:hAnsiTheme="majorHAnsi"/>
+        </w:rPr>
+        <w:t>As an Admin, I want to reset passwords so that I can help users regain access to their accounts.</w:t>
+      </w:r>
+    </w:p>
+    <w:p>
+      <w:pPr>
+        <w:pStyle w:val="ListParagraph"/>
+        <w:numPr>
+          <w:ilvl w:val="0"/>
+          <w:numId w:val="15"/>
+        </w:numPr>
+        <w:rPr>
+          <w:rFonts w:asciiTheme="majorHAnsi" w:hAnsiTheme="majorHAnsi"/>
+          <w:sz w:val="28"/>
+          <w:szCs w:val="28"/>
+        </w:rPr>
+      </w:pPr>
+      <w:r>
+        <w:rPr>
+          <w:rFonts w:asciiTheme="majorHAnsi" w:hAnsiTheme="majorHAnsi"/>
+        </w:rPr>
+        <w:t>As an Admin, I want to remove submissions so that I can remove inappropriate submissions.</w:t>
+      </w:r>
+    </w:p>
+    <w:p>
+      <w:pPr>
+        <w:pStyle w:val="ListParagraph"/>
+        <w:numPr>
+          <w:ilvl w:val="0"/>
+          <w:numId w:val="15"/>
+        </w:numPr>
+        <w:rPr>
+          <w:rFonts w:asciiTheme="majorHAnsi" w:hAnsiTheme="majorHAnsi"/>
+          <w:sz w:val="28"/>
+          <w:szCs w:val="28"/>
+        </w:rPr>
+      </w:pPr>
+      <w:r>
+        <w:rPr>
+          <w:rFonts w:asciiTheme="majorHAnsi" w:hAnsiTheme="majorHAnsi"/>
+        </w:rPr>
+        <w:t>As an Admin, I want to edit submissions so that I can remove offensive language.</w:t>
+      </w:r>
+    </w:p>
+    <w:p>
+      <w:pPr>
+        <w:pStyle w:val="ListParagraph"/>
+        <w:numPr>
+          <w:ilvl w:val="0"/>
+          <w:numId w:val="15"/>
+        </w:numPr>
+        <w:rPr>
+          <w:rFonts w:asciiTheme="majorHAnsi" w:hAnsiTheme="majorHAnsi"/>
+          <w:sz w:val="28"/>
+          <w:szCs w:val="28"/>
+        </w:rPr>
+      </w:pPr>
+      <w:r>
+        <w:rPr>
+          <w:rFonts w:asciiTheme="majorHAnsi" w:hAnsiTheme="majorHAnsi"/>
+        </w:rPr>
+        <w:t>As a User, I want to access user profiles so that I can view a specific user’s details.</w:t>
+      </w:r>
+    </w:p>
+    <w:p>
+      <w:pPr>
+        <w:pStyle w:val="ListParagraph"/>
+        <w:numPr>
+          <w:ilvl w:val="0"/>
+          <w:numId w:val="15"/>
+        </w:numPr>
+        <w:rPr>
+          <w:rFonts w:asciiTheme="majorHAnsi" w:hAnsiTheme="majorHAnsi"/>
+          <w:sz w:val="28"/>
+          <w:szCs w:val="28"/>
+        </w:rPr>
+      </w:pPr>
+      <w:r>
+        <w:rPr>
+          <w:rFonts w:asciiTheme="majorHAnsi" w:hAnsiTheme="majorHAnsi"/>
+        </w:rPr>
+        <w:t xml:space="preserve">As a User, I want to post </w:t>
+      </w:r>
+      <w:proofErr w:type="gramStart"/>
+      <w:r>
+        <w:rPr>
+          <w:rFonts w:asciiTheme="majorHAnsi" w:hAnsiTheme="majorHAnsi"/>
+        </w:rPr>
+        <w:t>a submissions</w:t>
+      </w:r>
+      <w:proofErr w:type="gramEnd"/>
+      <w:r>
+        <w:rPr>
+          <w:rFonts w:asciiTheme="majorHAnsi" w:hAnsiTheme="majorHAnsi"/>
+        </w:rPr>
+        <w:t xml:space="preserve"> so that I can put my idea on the platform.</w:t>
+      </w:r>
+    </w:p>
+    <w:p>
+      <w:pPr>
+        <w:pStyle w:val="ListParagraph"/>
+        <w:numPr>
+          <w:ilvl w:val="0"/>
+          <w:numId w:val="15"/>
+        </w:numPr>
+        <w:rPr>
+          <w:rFonts w:asciiTheme="majorHAnsi" w:hAnsiTheme="majorHAnsi"/>
+          <w:sz w:val="28"/>
+          <w:szCs w:val="28"/>
+        </w:rPr>
+      </w:pPr>
+      <w:r>
+        <w:rPr>
+          <w:rFonts w:asciiTheme="majorHAnsi" w:hAnsiTheme="majorHAnsi"/>
+        </w:rPr>
+        <w:t>As a User, I want to edit my submissions so that I can fix spelling errors.</w:t>
+      </w:r>
+    </w:p>
+    <w:p>
+      <w:pPr>
+        <w:pStyle w:val="ListParagraph"/>
+        <w:numPr>
+          <w:ilvl w:val="0"/>
+          <w:numId w:val="15"/>
+        </w:numPr>
+        <w:rPr>
+          <w:rFonts w:asciiTheme="majorHAnsi" w:hAnsiTheme="majorHAnsi"/>
+          <w:sz w:val="28"/>
+          <w:szCs w:val="28"/>
+        </w:rPr>
+      </w:pPr>
+      <w:r>
+        <w:rPr>
+          <w:rFonts w:asciiTheme="majorHAnsi" w:hAnsiTheme="majorHAnsi"/>
+        </w:rPr>
+        <w:t>As a User, I want to delete my submission so that that I can remove my idea from the platform.</w:t>
+      </w:r>
+    </w:p>
+    <w:p>
+      <w:pPr>
+        <w:pStyle w:val="ListParagraph"/>
+        <w:numPr>
+          <w:ilvl w:val="0"/>
+          <w:numId w:val="15"/>
+        </w:numPr>
+        <w:rPr>
+          <w:rFonts w:asciiTheme="majorHAnsi" w:hAnsiTheme="majorHAnsi"/>
+          <w:sz w:val="28"/>
+          <w:szCs w:val="28"/>
+        </w:rPr>
+      </w:pPr>
+      <w:r>
+        <w:rPr>
+          <w:rFonts w:asciiTheme="majorHAnsi" w:hAnsiTheme="majorHAnsi"/>
+        </w:rPr>
+        <w:t>As a User, I want to add images to my submissions so that I can show relevant images to my idea.</w:t>
+      </w:r>
+    </w:p>
+    <w:p>
+      <w:pPr>
+        <w:pStyle w:val="ListParagraph"/>
+        <w:numPr>
+          <w:ilvl w:val="0"/>
+          <w:numId w:val="15"/>
+        </w:numPr>
+        <w:rPr>
+          <w:rFonts w:asciiTheme="majorHAnsi" w:hAnsiTheme="majorHAnsi"/>
+          <w:sz w:val="28"/>
+          <w:szCs w:val="28"/>
+        </w:rPr>
+      </w:pPr>
+      <w:r>
+        <w:rPr>
+          <w:rFonts w:asciiTheme="majorHAnsi" w:hAnsiTheme="majorHAnsi"/>
+        </w:rPr>
+        <w:t>As a User, I want to add videos to my submissions so that I can can show relevant videos to my idea.</w:t>
+      </w:r>
+    </w:p>
+    <w:p>
+      <w:pPr>
+        <w:pStyle w:val="ListParagraph"/>
+        <w:numPr>
+          <w:ilvl w:val="0"/>
+          <w:numId w:val="15"/>
+        </w:numPr>
+        <w:rPr>
+          <w:rFonts w:asciiTheme="majorHAnsi" w:hAnsiTheme="majorHAnsi"/>
+          <w:sz w:val="28"/>
+          <w:szCs w:val="28"/>
+        </w:rPr>
+      </w:pPr>
+      <w:r>
+        <w:rPr>
+          <w:rFonts w:asciiTheme="majorHAnsi" w:hAnsiTheme="majorHAnsi"/>
+        </w:rPr>
+        <w:t>As a User, I want to view existing submissions so that I can sell all past submissions posted.</w:t>
+      </w:r>
     </w:p>
     <w:p>
       <w:pPr>
@@ -2891,7 +3657,7 @@
           <w:rFonts w:asciiTheme="majorHAnsi" w:hAnsiTheme="majorHAnsi"/>
           <w:szCs w:val="28"/>
         </w:rPr>
-        <w:t>Completed: ???</w:t>
+        <w:t>Completed: 6</w:t>
       </w:r>
     </w:p>
     <w:p>
@@ -2911,7 +3677,7 @@
           <w:rFonts w:asciiTheme="majorHAnsi" w:hAnsiTheme="majorHAnsi"/>
           <w:szCs w:val="28"/>
         </w:rPr>
-        <w:t>Uncompleted: ???</w:t>
+        <w:t>Uncompleted: 39</w:t>
       </w:r>
     </w:p>
     <w:p>
@@ -2938,7 +3704,7 @@
           <w:rFonts w:asciiTheme="majorHAnsi" w:hAnsiTheme="majorHAnsi"/>
           <w:szCs w:val="28"/>
         </w:rPr>
-        <w:t xml:space="preserve"> ???</w:t>
+        <w:t xml:space="preserve"> 13</w:t>
       </w:r>
       <w:r>
         <w:rPr>
@@ -3098,254 +3864,6 @@
           <w:szCs w:val="32"/>
         </w:rPr>
       </w:pPr>
-      <w:r>
-        <w:rPr>
-          <w:rFonts w:asciiTheme="majorHAnsi" w:hAnsiTheme="majorHAnsi"/>
-          <w:noProof/>
-          <w:sz w:val="32"/>
-          <w:szCs w:val="32"/>
-          <w:lang w:val="en-GB" w:eastAsia="ja-JP"/>
-        </w:rPr>
-        <w:lastRenderedPageBreak/>
-        <mc:AlternateContent>
-          <mc:Choice Requires="wpg">
-            <w:drawing>
-              <wp:anchor distT="0" distB="0" distL="114300" distR="114300" simplePos="0" relativeHeight="251663360" behindDoc="0" locked="0" layoutInCell="1" allowOverlap="1" wp14:anchorId="24798E11" wp14:editId="23E870F4">
-                <wp:simplePos x="0" y="0"/>
-                <wp:positionH relativeFrom="column">
-                  <wp:posOffset>-457200</wp:posOffset>
-                </wp:positionH>
-                <wp:positionV relativeFrom="paragraph">
-                  <wp:posOffset>114300</wp:posOffset>
-                </wp:positionV>
-                <wp:extent cx="6057900" cy="7886700"/>
-                <wp:effectExtent l="0" t="0" r="12700" b="12700"/>
-                <wp:wrapThrough wrapText="bothSides">
-                  <wp:wrapPolygon edited="0">
-                    <wp:start x="0" y="0"/>
-                    <wp:lineTo x="0" y="20661"/>
-                    <wp:lineTo x="5434" y="21148"/>
-                    <wp:lineTo x="5434" y="21565"/>
-                    <wp:lineTo x="16483" y="21565"/>
-                    <wp:lineTo x="16483" y="21148"/>
-                    <wp:lineTo x="18838" y="21148"/>
-                    <wp:lineTo x="21374" y="20591"/>
-                    <wp:lineTo x="21555" y="11617"/>
-                    <wp:lineTo x="21555" y="0"/>
-                    <wp:lineTo x="0" y="0"/>
-                  </wp:wrapPolygon>
-                </wp:wrapThrough>
-                <wp:docPr id="12" name="Group 12"/>
-                <wp:cNvGraphicFramePr/>
-                <a:graphic xmlns:a="http://schemas.openxmlformats.org/drawingml/2006/main">
-                  <a:graphicData uri="http://schemas.microsoft.com/office/word/2010/wordprocessingGroup">
-                    <wpg:wgp>
-                      <wpg:cNvGrpSpPr/>
-                      <wpg:grpSpPr>
-                        <a:xfrm>
-                          <a:off x="0" y="0"/>
-                          <a:ext cx="6057900" cy="7886700"/>
-                          <a:chOff x="0" y="0"/>
-                          <a:chExt cx="6057900" cy="7886700"/>
-                        </a:xfrm>
-                      </wpg:grpSpPr>
-                      <wpg:grpSp>
-                        <wpg:cNvPr id="10" name="Group 10"/>
-                        <wpg:cNvGrpSpPr/>
-                        <wpg:grpSpPr>
-                          <a:xfrm>
-                            <a:off x="0" y="0"/>
-                            <a:ext cx="6057900" cy="7543800"/>
-                            <a:chOff x="0" y="0"/>
-                            <a:chExt cx="5600065" cy="6515100"/>
-                          </a:xfrm>
-                        </wpg:grpSpPr>
-                        <pic:pic xmlns:pic="http://schemas.openxmlformats.org/drawingml/2006/picture">
-                          <pic:nvPicPr>
-                            <pic:cNvPr id="6" name="Picture 6"/>
-                            <pic:cNvPicPr>
-                              <a:picLocks noChangeAspect="1"/>
-                            </pic:cNvPicPr>
-                          </pic:nvPicPr>
-                          <pic:blipFill>
-                            <a:blip r:embed="rId9">
-                              <a:extLst>
-                                <a:ext uri="{28A0092B-C50C-407E-A947-70E740481C1C}">
-                                  <a14:useLocalDpi xmlns:a14="http://schemas.microsoft.com/office/drawing/2010/main" val="0"/>
-                                </a:ext>
-                              </a:extLst>
-                            </a:blip>
-                            <a:stretch>
-                              <a:fillRect/>
-                            </a:stretch>
-                          </pic:blipFill>
-                          <pic:spPr>
-                            <a:xfrm>
-                              <a:off x="0" y="0"/>
-                              <a:ext cx="5600065" cy="3672205"/>
-                            </a:xfrm>
-                            <a:prstGeom prst="rect">
-                              <a:avLst/>
-                            </a:prstGeom>
-                          </pic:spPr>
-                        </pic:pic>
-                        <pic:pic xmlns:pic="http://schemas.openxmlformats.org/drawingml/2006/picture">
-                          <pic:nvPicPr>
-                            <pic:cNvPr id="7" name="Picture 7"/>
-                            <pic:cNvPicPr>
-                              <a:picLocks noChangeAspect="1"/>
-                            </pic:cNvPicPr>
-                          </pic:nvPicPr>
-                          <pic:blipFill>
-                            <a:blip r:embed="rId10">
-                              <a:extLst>
-                                <a:ext uri="{28A0092B-C50C-407E-A947-70E740481C1C}">
-                                  <a14:useLocalDpi xmlns:a14="http://schemas.microsoft.com/office/drawing/2010/main" val="0"/>
-                                </a:ext>
-                              </a:extLst>
-                            </a:blip>
-                            <a:stretch>
-                              <a:fillRect/>
-                            </a:stretch>
-                          </pic:blipFill>
-                          <pic:spPr>
-                            <a:xfrm>
-                              <a:off x="0" y="3657600"/>
-                              <a:ext cx="5486400" cy="2857500"/>
-                            </a:xfrm>
-                            <a:prstGeom prst="rect">
-                              <a:avLst/>
-                            </a:prstGeom>
-                          </pic:spPr>
-                        </pic:pic>
-                      </wpg:grpSp>
-                      <wps:wsp>
-                        <wps:cNvPr id="11" name="Text Box 11"/>
-                        <wps:cNvSpPr txBox="1"/>
-                        <wps:spPr>
-                          <a:xfrm>
-                            <a:off x="1485900" y="7543800"/>
-                            <a:ext cx="3200400" cy="342900"/>
-                          </a:xfrm>
-                          <a:prstGeom prst="rect">
-                            <a:avLst/>
-                          </a:prstGeom>
-                          <a:noFill/>
-                          <a:ln>
-                            <a:noFill/>
-                          </a:ln>
-                          <a:effectLst/>
-                          <a:extLst>
-                            <a:ext uri="{C572A759-6A51-4108-AA02-DFA0A04FC94B}">
-                              <ma14:wrappingTextBoxFlag xmlns:ma14="http://schemas.microsoft.com/office/mac/drawingml/2011/main" xmlns:w="http://schemas.openxmlformats.org/wordprocessingml/2006/main" xmlns:w10="urn:schemas-microsoft-com:office:word" xmlns:v="urn:schemas-microsoft-com:vml" xmlns:o="urn:schemas-microsoft-com:office:office" xmlns:mv="urn:schemas-microsoft-com:mac:vml" xmlns:mo="http://schemas.microsoft.com/office/mac/office/2008/main" xmlns=""/>
-                            </a:ext>
-                          </a:extLst>
-                        </wps:spPr>
-                        <wps:style>
-                          <a:lnRef idx="0">
-                            <a:schemeClr val="accent1"/>
-                          </a:lnRef>
-                          <a:fillRef idx="0">
-                            <a:schemeClr val="accent1"/>
-                          </a:fillRef>
-                          <a:effectRef idx="0">
-                            <a:schemeClr val="accent1"/>
-                          </a:effectRef>
-                          <a:fontRef idx="minor">
-                            <a:schemeClr val="dk1"/>
-                          </a:fontRef>
-                        </wps:style>
-                        <wps:txbx>
-                          <w:txbxContent>
-                            <w:p>
-                              <w:pPr>
-                                <w:rPr>
-                                  <w:rFonts w:asciiTheme="majorHAnsi" w:hAnsiTheme="majorHAnsi"/>
-                                </w:rPr>
-                              </w:pPr>
-                              <w:r>
-                                <w:rPr>
-                                  <w:rFonts w:asciiTheme="majorHAnsi" w:hAnsiTheme="majorHAnsi"/>
-                                </w:rPr>
-                                <w:t>Figure 1: Iteration Burnup – Points and Stories</w:t>
-                              </w:r>
-                            </w:p>
-                          </w:txbxContent>
-                        </wps:txbx>
-                        <wps:bodyPr rot="0" spcFirstLastPara="0" vertOverflow="overflow" horzOverflow="overflow" vert="horz" wrap="square" lIns="91440" tIns="45720" rIns="91440" bIns="45720" numCol="1" spcCol="0" rtlCol="0" fromWordArt="0" anchor="t" anchorCtr="0" forceAA="0" compatLnSpc="1">
-                          <a:prstTxWarp prst="textNoShape">
-                            <a:avLst/>
-                          </a:prstTxWarp>
-                          <a:noAutofit/>
-                        </wps:bodyPr>
-                      </wps:wsp>
-                    </wpg:wgp>
-                  </a:graphicData>
-                </a:graphic>
-              </wp:anchor>
-            </w:drawing>
-          </mc:Choice>
-          <mc:Fallback>
-            <w:pict>
-              <v:group w14:anchorId="24798E11" id="Group 12" o:spid="_x0000_s1026" style="position:absolute;margin-left:-36pt;margin-top:9pt;width:477pt;height:621pt;z-index:251663360" coordsize="60579,78867" o:gfxdata="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">
-                <v:group id="Group 10" o:spid="_x0000_s1027" style="position:absolute;width:60579;height:75438" coordsize="56000,65151" o:gfxdata="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">
-                  <v:shapetype id="_x0000_t75" coordsize="21600,21600" o:spt="75" o:preferrelative="t" path="m@4@5l@4@11@9@11@9@5xe" filled="f" stroked="f">
-                    <v:stroke joinstyle="miter"/>
-                    <v:formulas>
-                      <v:f eqn="if lineDrawn pixelLineWidth 0"/>
-                      <v:f eqn="sum @0 1 0"/>
-                      <v:f eqn="sum 0 0 @1"/>
-                      <v:f eqn="prod @2 1 2"/>
-                      <v:f eqn="prod @3 21600 pixelWidth"/>
-                      <v:f eqn="prod @3 21600 pixelHeight"/>
-                      <v:f eqn="sum @0 0 1"/>
-                      <v:f eqn="prod @6 1 2"/>
-                      <v:f eqn="prod @7 21600 pixelWidth"/>
-                      <v:f eqn="sum @8 21600 0"/>
-                      <v:f eqn="prod @7 21600 pixelHeight"/>
-                      <v:f eqn="sum @10 21600 0"/>
-                    </v:formulas>
-                    <v:path o:extrusionok="f" gradientshapeok="t" o:connecttype="rect"/>
-                    <o:lock v:ext="edit" aspectratio="t"/>
-                  </v:shapetype>
-                  <v:shape id="Picture 6" o:spid="_x0000_s1028" type="#_x0000_t75" style="position:absolute;width:56000;height:36722;visibility:visible;mso-wrap-style:square" o:gfxdata="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">
-                    <v:imagedata r:id="rId11" o:title=""/>
-                    <v:path arrowok="t"/>
-                  </v:shape>
-                  <v:shape id="Picture 7" o:spid="_x0000_s1029" type="#_x0000_t75" style="position:absolute;top:36576;width:54864;height:28575;visibility:visible;mso-wrap-style:square" o:gfxdata="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">
-                    <v:imagedata r:id="rId12" o:title=""/>
-                    <v:path arrowok="t"/>
-                  </v:shape>
-                </v:group>
-                <v:shapetype id="_x0000_t202" coordsize="21600,21600" o:spt="202" path="m,l,21600r21600,l21600,xe">
-                  <v:stroke joinstyle="miter"/>
-                  <v:path gradientshapeok="t" o:connecttype="rect"/>
-                </v:shapetype>
-                <v:shape id="Text Box 11" o:spid="_x0000_s1030" type="#_x0000_t202" style="position:absolute;left:14859;top:75438;width:32004;height:3429;visibility:visible;mso-wrap-style:square;v-text-anchor:top" o:gfxdata="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" filled="f" stroked="f">
-                  <v:textbox>
-                    <w:txbxContent>
-                      <w:p>
-                        <w:pPr>
-                          <w:rPr>
-                            <w:rFonts w:asciiTheme="majorHAnsi" w:hAnsiTheme="majorHAnsi"/>
-                          </w:rPr>
-                        </w:pPr>
-                        <w:r>
-                          <w:rPr>
-                            <w:rFonts w:asciiTheme="majorHAnsi" w:hAnsiTheme="majorHAnsi"/>
-                          </w:rPr>
-                          <w:t>Figure 1: Iteration Burnup – Points and Stories</w:t>
-                        </w:r>
-                      </w:p>
-                    </w:txbxContent>
-                  </v:textbox>
-                </v:shape>
-                <w10:wrap type="through"/>
-              </v:group>
-            </w:pict>
-          </mc:Fallback>
-        </mc:AlternateContent>
-      </w:r>
     </w:p>
     <w:p>
       <w:pPr>
@@ -3355,196 +3873,6 @@
           <w:szCs w:val="32"/>
         </w:rPr>
       </w:pPr>
-      <w:r>
-        <w:rPr>
-          <w:rFonts w:ascii="Calibri" w:hAnsi="Calibri" w:cs="Calibri"/>
-          <w:b/>
-          <w:bCs/>
-          <w:noProof/>
-          <w:color w:val="284677"/>
-          <w:sz w:val="48"/>
-          <w:szCs w:val="48"/>
-          <w:lang w:val="en-GB" w:eastAsia="ja-JP"/>
-        </w:rPr>
-        <w:lastRenderedPageBreak/>
-        <mc:AlternateContent>
-          <mc:Choice Requires="wpg">
-            <w:drawing>
-              <wp:anchor distT="0" distB="0" distL="114300" distR="114300" simplePos="0" relativeHeight="251665408" behindDoc="0" locked="0" layoutInCell="1" allowOverlap="1" wp14:anchorId="445C014C" wp14:editId="40A2DC28">
-                <wp:simplePos x="0" y="0"/>
-                <wp:positionH relativeFrom="column">
-                  <wp:posOffset>-114300</wp:posOffset>
-                </wp:positionH>
-                <wp:positionV relativeFrom="paragraph">
-                  <wp:posOffset>228600</wp:posOffset>
-                </wp:positionV>
-                <wp:extent cx="5828665" cy="7086600"/>
-                <wp:effectExtent l="0" t="0" r="0" b="0"/>
-                <wp:wrapNone/>
-                <wp:docPr id="15" name="Group 15"/>
-                <wp:cNvGraphicFramePr/>
-                <a:graphic xmlns:a="http://schemas.openxmlformats.org/drawingml/2006/main">
-                  <a:graphicData uri="http://schemas.microsoft.com/office/word/2010/wordprocessingGroup">
-                    <wpg:wgp>
-                      <wpg:cNvGrpSpPr/>
-                      <wpg:grpSpPr>
-                        <a:xfrm>
-                          <a:off x="0" y="0"/>
-                          <a:ext cx="5828665" cy="7086600"/>
-                          <a:chOff x="0" y="0"/>
-                          <a:chExt cx="5828665" cy="7086600"/>
-                        </a:xfrm>
-                      </wpg:grpSpPr>
-                      <pic:pic xmlns:pic="http://schemas.openxmlformats.org/drawingml/2006/picture">
-                        <pic:nvPicPr>
-                          <pic:cNvPr id="9" name="Picture 9"/>
-                          <pic:cNvPicPr>
-                            <a:picLocks noChangeAspect="1"/>
-                          </pic:cNvPicPr>
-                        </pic:nvPicPr>
-                        <pic:blipFill>
-                          <a:blip r:embed="rId13">
-                            <a:extLst>
-                              <a:ext uri="{28A0092B-C50C-407E-A947-70E740481C1C}">
-                                <a14:useLocalDpi xmlns:a14="http://schemas.microsoft.com/office/drawing/2010/main" val="0"/>
-                              </a:ext>
-                            </a:extLst>
-                          </a:blip>
-                          <a:stretch>
-                            <a:fillRect/>
-                          </a:stretch>
-                        </pic:blipFill>
-                        <pic:spPr>
-                          <a:xfrm>
-                            <a:off x="0" y="0"/>
-                            <a:ext cx="5828665" cy="6743700"/>
-                          </a:xfrm>
-                          <a:prstGeom prst="rect">
-                            <a:avLst/>
-                          </a:prstGeom>
-                        </pic:spPr>
-                      </pic:pic>
-                      <wps:wsp>
-                        <wps:cNvPr id="13" name="Text Box 13"/>
-                        <wps:cNvSpPr txBox="1"/>
-                        <wps:spPr>
-                          <a:xfrm>
-                            <a:off x="2400300" y="6743700"/>
-                            <a:ext cx="1828800" cy="342900"/>
-                          </a:xfrm>
-                          <a:prstGeom prst="rect">
-                            <a:avLst/>
-                          </a:prstGeom>
-                          <a:noFill/>
-                          <a:ln>
-                            <a:noFill/>
-                          </a:ln>
-                          <a:effectLst/>
-                          <a:extLst>
-                            <a:ext uri="{C572A759-6A51-4108-AA02-DFA0A04FC94B}">
-                              <ma14:wrappingTextBoxFlag xmlns:ma14="http://schemas.microsoft.com/office/mac/drawingml/2011/main" xmlns:w="http://schemas.openxmlformats.org/wordprocessingml/2006/main" xmlns:w10="urn:schemas-microsoft-com:office:word" xmlns:v="urn:schemas-microsoft-com:vml" xmlns:o="urn:schemas-microsoft-com:office:office" xmlns:mv="urn:schemas-microsoft-com:mac:vml" xmlns:mo="http://schemas.microsoft.com/office/mac/office/2008/main" xmlns=""/>
-                            </a:ext>
-                          </a:extLst>
-                        </wps:spPr>
-                        <wps:style>
-                          <a:lnRef idx="0">
-                            <a:schemeClr val="accent1"/>
-                          </a:lnRef>
-                          <a:fillRef idx="0">
-                            <a:schemeClr val="accent1"/>
-                          </a:fillRef>
-                          <a:effectRef idx="0">
-                            <a:schemeClr val="accent1"/>
-                          </a:effectRef>
-                          <a:fontRef idx="minor">
-                            <a:schemeClr val="dk1"/>
-                          </a:fontRef>
-                        </wps:style>
-                        <wps:txbx>
-                          <w:txbxContent>
-                            <w:p>
-                              <w:pPr>
-                                <w:rPr>
-                                  <w:rFonts w:asciiTheme="majorHAnsi" w:hAnsiTheme="majorHAnsi"/>
-                                </w:rPr>
-                              </w:pPr>
-                              <w:r>
-                                <w:rPr>
-                                  <w:rFonts w:asciiTheme="majorHAnsi" w:hAnsiTheme="majorHAnsi"/>
-                                </w:rPr>
-                                <w:t>Figure 2</w:t>
-                              </w:r>
-                              <w:r>
-                                <w:rPr>
-                                  <w:rFonts w:asciiTheme="majorHAnsi" w:hAnsiTheme="majorHAnsi"/>
-                                </w:rPr>
-                                <w:t xml:space="preserve">: </w:t>
-                              </w:r>
-                              <w:r>
-                                <w:rPr>
-                                  <w:rFonts w:asciiTheme="majorHAnsi" w:hAnsiTheme="majorHAnsi"/>
-                                </w:rPr>
-                                <w:t>Velocity Chart</w:t>
-                              </w:r>
-                            </w:p>
-                          </w:txbxContent>
-                        </wps:txbx>
-                        <wps:bodyPr rot="0" spcFirstLastPara="0" vertOverflow="overflow" horzOverflow="overflow" vert="horz" wrap="square" lIns="91440" tIns="45720" rIns="91440" bIns="45720" numCol="1" spcCol="0" rtlCol="0" fromWordArt="0" anchor="t" anchorCtr="0" forceAA="0" compatLnSpc="1">
-                          <a:prstTxWarp prst="textNoShape">
-                            <a:avLst/>
-                          </a:prstTxWarp>
-                          <a:noAutofit/>
-                        </wps:bodyPr>
-                      </wps:wsp>
-                    </wpg:wgp>
-                  </a:graphicData>
-                </a:graphic>
-              </wp:anchor>
-            </w:drawing>
-          </mc:Choice>
-          <mc:Fallback>
-            <w:pict>
-              <v:group w14:anchorId="445C014C" id="Group 15" o:spid="_x0000_s1031" style="position:absolute;margin-left:-9pt;margin-top:18pt;width:458.95pt;height:558pt;z-index:251665408" coordsize="58286,70866" o:gfxdata="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">
-                <v:shape id="Picture 9" o:spid="_x0000_s1032" type="#_x0000_t75" style="position:absolute;width:58286;height:67437;visibility:visible;mso-wrap-style:square" o:gfxdata="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">
-                  <v:imagedata r:id="rId14" o:title=""/>
-                  <v:path arrowok="t"/>
-                </v:shape>
-                <v:shape id="Text Box 13" o:spid="_x0000_s1033" type="#_x0000_t202" style="position:absolute;left:24003;top:67437;width:18288;height:3429;visibility:visible;mso-wrap-style:square;v-text-anchor:top" o:gfxdata="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" filled="f" stroked="f">
-                  <v:textbox>
-                    <w:txbxContent>
-                      <w:p>
-                        <w:pPr>
-                          <w:rPr>
-                            <w:rFonts w:asciiTheme="majorHAnsi" w:hAnsiTheme="majorHAnsi"/>
-                          </w:rPr>
-                        </w:pPr>
-                        <w:r>
-                          <w:rPr>
-                            <w:rFonts w:asciiTheme="majorHAnsi" w:hAnsiTheme="majorHAnsi"/>
-                          </w:rPr>
-                          <w:t>Figure 2</w:t>
-                        </w:r>
-                        <w:r>
-                          <w:rPr>
-                            <w:rFonts w:asciiTheme="majorHAnsi" w:hAnsiTheme="majorHAnsi"/>
-                          </w:rPr>
-                          <w:t xml:space="preserve">: </w:t>
-                        </w:r>
-                        <w:r>
-                          <w:rPr>
-                            <w:rFonts w:asciiTheme="majorHAnsi" w:hAnsiTheme="majorHAnsi"/>
-                          </w:rPr>
-                          <w:t>Velocity Chart</w:t>
-                        </w:r>
-                      </w:p>
-                    </w:txbxContent>
-                  </v:textbox>
-                </v:shape>
-              </v:group>
-            </w:pict>
-          </mc:Fallback>
-        </mc:AlternateContent>
-      </w:r>
     </w:p>
     <w:p>
       <w:pPr>
@@ -3817,172 +4145,6 @@
           <w:szCs w:val="48"/>
         </w:rPr>
       </w:pPr>
-      <w:r>
-        <w:rPr>
-          <w:rFonts w:ascii="Calibri" w:hAnsi="Calibri" w:cs="Calibri"/>
-          <w:b/>
-          <w:bCs/>
-          <w:noProof/>
-          <w:color w:val="284677"/>
-          <w:sz w:val="48"/>
-          <w:szCs w:val="48"/>
-          <w:lang w:val="en-GB" w:eastAsia="ja-JP"/>
-        </w:rPr>
-        <w:lastRenderedPageBreak/>
-        <mc:AlternateContent>
-          <mc:Choice Requires="wpg">
-            <w:drawing>
-              <wp:anchor distT="0" distB="0" distL="114300" distR="114300" simplePos="0" relativeHeight="251667456" behindDoc="0" locked="0" layoutInCell="1" allowOverlap="1" wp14:anchorId="3908DD13" wp14:editId="47D3B80D">
-                <wp:simplePos x="0" y="0"/>
-                <wp:positionH relativeFrom="column">
-                  <wp:posOffset>-342900</wp:posOffset>
-                </wp:positionH>
-                <wp:positionV relativeFrom="paragraph">
-                  <wp:posOffset>228600</wp:posOffset>
-                </wp:positionV>
-                <wp:extent cx="6056630" cy="3657600"/>
-                <wp:effectExtent l="0" t="0" r="0" b="0"/>
-                <wp:wrapNone/>
-                <wp:docPr id="18" name="Group 18"/>
-                <wp:cNvGraphicFramePr/>
-                <a:graphic xmlns:a="http://schemas.openxmlformats.org/drawingml/2006/main">
-                  <a:graphicData uri="http://schemas.microsoft.com/office/word/2010/wordprocessingGroup">
-                    <wpg:wgp>
-                      <wpg:cNvGrpSpPr/>
-                      <wpg:grpSpPr>
-                        <a:xfrm>
-                          <a:off x="0" y="0"/>
-                          <a:ext cx="6056630" cy="3657600"/>
-                          <a:chOff x="0" y="0"/>
-                          <a:chExt cx="6056630" cy="3657600"/>
-                        </a:xfrm>
-                      </wpg:grpSpPr>
-                      <pic:pic xmlns:pic="http://schemas.openxmlformats.org/drawingml/2006/picture">
-                        <pic:nvPicPr>
-                          <pic:cNvPr id="5" name="Picture 5"/>
-                          <pic:cNvPicPr>
-                            <a:picLocks noChangeAspect="1"/>
-                          </pic:cNvPicPr>
-                        </pic:nvPicPr>
-                        <pic:blipFill>
-                          <a:blip r:embed="rId15">
-                            <a:extLst>
-                              <a:ext uri="{28A0092B-C50C-407E-A947-70E740481C1C}">
-                                <a14:useLocalDpi xmlns:a14="http://schemas.microsoft.com/office/drawing/2010/main" val="0"/>
-                              </a:ext>
-                            </a:extLst>
-                          </a:blip>
-                          <a:stretch>
-                            <a:fillRect/>
-                          </a:stretch>
-                        </pic:blipFill>
-                        <pic:spPr>
-                          <a:xfrm>
-                            <a:off x="0" y="0"/>
-                            <a:ext cx="6056630" cy="3314700"/>
-                          </a:xfrm>
-                          <a:prstGeom prst="rect">
-                            <a:avLst/>
-                          </a:prstGeom>
-                        </pic:spPr>
-                      </pic:pic>
-                      <wps:wsp>
-                        <wps:cNvPr id="16" name="Text Box 16"/>
-                        <wps:cNvSpPr txBox="1"/>
-                        <wps:spPr>
-                          <a:xfrm>
-                            <a:off x="2057400" y="3314700"/>
-                            <a:ext cx="2171700" cy="342900"/>
-                          </a:xfrm>
-                          <a:prstGeom prst="rect">
-                            <a:avLst/>
-                          </a:prstGeom>
-                          <a:noFill/>
-                          <a:ln>
-                            <a:noFill/>
-                          </a:ln>
-                          <a:effectLst/>
-                          <a:extLst>
-                            <a:ext uri="{C572A759-6A51-4108-AA02-DFA0A04FC94B}">
-                              <ma14:wrappingTextBoxFlag xmlns:ma14="http://schemas.microsoft.com/office/mac/drawingml/2011/main" xmlns:w="http://schemas.openxmlformats.org/wordprocessingml/2006/main" xmlns:w10="urn:schemas-microsoft-com:office:word" xmlns:v="urn:schemas-microsoft-com:vml" xmlns:o="urn:schemas-microsoft-com:office:office" xmlns:mv="urn:schemas-microsoft-com:mac:vml" xmlns:mo="http://schemas.microsoft.com/office/mac/office/2008/main" xmlns=""/>
-                            </a:ext>
-                          </a:extLst>
-                        </wps:spPr>
-                        <wps:style>
-                          <a:lnRef idx="0">
-                            <a:schemeClr val="accent1"/>
-                          </a:lnRef>
-                          <a:fillRef idx="0">
-                            <a:schemeClr val="accent1"/>
-                          </a:fillRef>
-                          <a:effectRef idx="0">
-                            <a:schemeClr val="accent1"/>
-                          </a:effectRef>
-                          <a:fontRef idx="minor">
-                            <a:schemeClr val="dk1"/>
-                          </a:fontRef>
-                        </wps:style>
-                        <wps:txbx>
-                          <w:txbxContent>
-                            <w:p>
-                              <w:pPr>
-                                <w:rPr>
-                                  <w:rFonts w:asciiTheme="majorHAnsi" w:hAnsiTheme="majorHAnsi"/>
-                                </w:rPr>
-                              </w:pPr>
-                              <w:r>
-                                <w:rPr>
-                                  <w:rFonts w:asciiTheme="majorHAnsi" w:hAnsiTheme="majorHAnsi"/>
-                                </w:rPr>
-                                <w:t>Figure 3: Cumulative Flow Chart</w:t>
-                              </w:r>
-                            </w:p>
-                          </w:txbxContent>
-                        </wps:txbx>
-                        <wps:bodyPr rot="0" spcFirstLastPara="0" vertOverflow="overflow" horzOverflow="overflow" vert="horz" wrap="square" lIns="91440" tIns="45720" rIns="91440" bIns="45720" numCol="1" spcCol="0" rtlCol="0" fromWordArt="0" anchor="t" anchorCtr="0" forceAA="0" compatLnSpc="1">
-                          <a:prstTxWarp prst="textNoShape">
-                            <a:avLst/>
-                          </a:prstTxWarp>
-                          <a:noAutofit/>
-                        </wps:bodyPr>
-                      </wps:wsp>
-                    </wpg:wgp>
-                  </a:graphicData>
-                </a:graphic>
-              </wp:anchor>
-            </w:drawing>
-          </mc:Choice>
-          <mc:Fallback>
-            <w:pict>
-              <v:group w14:anchorId="3908DD13" id="Group 18" o:spid="_x0000_s1034" style="position:absolute;margin-left:-27pt;margin-top:18pt;width:476.9pt;height:4in;z-index:251667456" coordsize="60566,36576" o:gfxdata="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">
-                <v:shape id="Picture 5" o:spid="_x0000_s1035" type="#_x0000_t75" style="position:absolute;width:60566;height:33147;visibility:visible;mso-wrap-style:square" o:gfxdata="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">
-                  <v:imagedata r:id="rId16" o:title=""/>
-                  <v:path arrowok="t"/>
-                </v:shape>
-                <v:shape id="Text Box 16" o:spid="_x0000_s1036" type="#_x0000_t202" style="position:absolute;left:20574;top:33147;width:21717;height:3429;visibility:visible;mso-wrap-style:square;v-text-anchor:top" o:gfxdata="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" filled="f" stroked="f">
-                  <v:textbox>
-                    <w:txbxContent>
-                      <w:p>
-                        <w:pPr>
-                          <w:rPr>
-                            <w:rFonts w:asciiTheme="majorHAnsi" w:hAnsiTheme="majorHAnsi"/>
-                          </w:rPr>
-                        </w:pPr>
-                        <w:r>
-                          <w:rPr>
-                            <w:rFonts w:asciiTheme="majorHAnsi" w:hAnsiTheme="majorHAnsi"/>
-                          </w:rPr>
-                          <w:t>Figure 3: Cumulative Flow Chart</w:t>
-                        </w:r>
-                      </w:p>
-                    </w:txbxContent>
-                  </v:textbox>
-                </v:shape>
-              </v:group>
-            </w:pict>
-          </mc:Fallback>
-        </mc:AlternateContent>
-      </w:r>
     </w:p>
     <w:p>
       <w:pPr>
@@ -4034,239 +4196,6 @@
           <w:szCs w:val="48"/>
         </w:rPr>
       </w:pPr>
-    </w:p>
-    <w:p>
-      <w:pPr>
-        <w:widowControl w:val="0"/>
-        <w:autoSpaceDE w:val="0"/>
-        <w:autoSpaceDN w:val="0"/>
-        <w:adjustRightInd w:val="0"/>
-        <w:spacing w:after="240" w:line="520" w:lineRule="atLeast"/>
-        <w:rPr>
-          <w:rFonts w:ascii="Calibri" w:hAnsi="Calibri" w:cs="Calibri"/>
-          <w:b/>
-          <w:bCs/>
-          <w:color w:val="284677"/>
-          <w:sz w:val="48"/>
-          <w:szCs w:val="48"/>
-        </w:rPr>
-      </w:pPr>
-    </w:p>
-    <w:p>
-      <w:pPr>
-        <w:widowControl w:val="0"/>
-        <w:autoSpaceDE w:val="0"/>
-        <w:autoSpaceDN w:val="0"/>
-        <w:adjustRightInd w:val="0"/>
-        <w:spacing w:after="240" w:line="520" w:lineRule="atLeast"/>
-        <w:rPr>
-          <w:rFonts w:ascii="Calibri" w:hAnsi="Calibri" w:cs="Calibri"/>
-          <w:b/>
-          <w:bCs/>
-          <w:color w:val="284677"/>
-          <w:sz w:val="48"/>
-          <w:szCs w:val="48"/>
-        </w:rPr>
-      </w:pPr>
-    </w:p>
-    <w:p>
-      <w:pPr>
-        <w:widowControl w:val="0"/>
-        <w:autoSpaceDE w:val="0"/>
-        <w:autoSpaceDN w:val="0"/>
-        <w:adjustRightInd w:val="0"/>
-        <w:spacing w:after="240" w:line="520" w:lineRule="atLeast"/>
-        <w:rPr>
-          <w:rFonts w:ascii="Calibri" w:hAnsi="Calibri" w:cs="Calibri"/>
-          <w:b/>
-          <w:bCs/>
-          <w:color w:val="284677"/>
-          <w:sz w:val="48"/>
-          <w:szCs w:val="48"/>
-        </w:rPr>
-      </w:pPr>
-    </w:p>
-    <w:p>
-      <w:pPr>
-        <w:widowControl w:val="0"/>
-        <w:autoSpaceDE w:val="0"/>
-        <w:autoSpaceDN w:val="0"/>
-        <w:adjustRightInd w:val="0"/>
-        <w:spacing w:after="240" w:line="520" w:lineRule="atLeast"/>
-        <w:rPr>
-          <w:rFonts w:ascii="Calibri" w:hAnsi="Calibri" w:cs="Calibri"/>
-          <w:b/>
-          <w:bCs/>
-          <w:color w:val="284677"/>
-          <w:sz w:val="48"/>
-          <w:szCs w:val="48"/>
-        </w:rPr>
-      </w:pPr>
-      <w:r>
-        <w:rPr>
-          <w:rFonts w:ascii="Calibri" w:hAnsi="Calibri" w:cs="Calibri"/>
-          <w:b/>
-          <w:bCs/>
-          <w:noProof/>
-          <w:color w:val="284677"/>
-          <w:sz w:val="48"/>
-          <w:szCs w:val="48"/>
-          <w:lang w:val="en-GB" w:eastAsia="ja-JP"/>
-        </w:rPr>
-        <mc:AlternateContent>
-          <mc:Choice Requires="wpg">
-            <w:drawing>
-              <wp:anchor distT="0" distB="0" distL="114300" distR="114300" simplePos="0" relativeHeight="251669504" behindDoc="0" locked="0" layoutInCell="1" allowOverlap="1" wp14:anchorId="212F3944" wp14:editId="1AB5FD12">
-                <wp:simplePos x="0" y="0"/>
-                <wp:positionH relativeFrom="column">
-                  <wp:posOffset>-342900</wp:posOffset>
-                </wp:positionH>
-                <wp:positionV relativeFrom="paragraph">
-                  <wp:posOffset>214630</wp:posOffset>
-                </wp:positionV>
-                <wp:extent cx="6172200" cy="4000500"/>
-                <wp:effectExtent l="0" t="0" r="0" b="12700"/>
-                <wp:wrapNone/>
-                <wp:docPr id="19" name="Group 19"/>
-                <wp:cNvGraphicFramePr/>
-                <a:graphic xmlns:a="http://schemas.openxmlformats.org/drawingml/2006/main">
-                  <a:graphicData uri="http://schemas.microsoft.com/office/word/2010/wordprocessingGroup">
-                    <wpg:wgp>
-                      <wpg:cNvGrpSpPr/>
-                      <wpg:grpSpPr>
-                        <a:xfrm>
-                          <a:off x="0" y="0"/>
-                          <a:ext cx="6172200" cy="4000500"/>
-                          <a:chOff x="0" y="0"/>
-                          <a:chExt cx="6172200" cy="4000500"/>
-                        </a:xfrm>
-                      </wpg:grpSpPr>
-                      <pic:pic xmlns:pic="http://schemas.openxmlformats.org/drawingml/2006/picture">
-                        <pic:nvPicPr>
-                          <pic:cNvPr id="8" name="Picture 8"/>
-                          <pic:cNvPicPr>
-                            <a:picLocks noChangeAspect="1"/>
-                          </pic:cNvPicPr>
-                        </pic:nvPicPr>
-                        <pic:blipFill>
-                          <a:blip r:embed="rId17">
-                            <a:extLst>
-                              <a:ext uri="{28A0092B-C50C-407E-A947-70E740481C1C}">
-                                <a14:useLocalDpi xmlns:a14="http://schemas.microsoft.com/office/drawing/2010/main" val="0"/>
-                              </a:ext>
-                            </a:extLst>
-                          </a:blip>
-                          <a:stretch>
-                            <a:fillRect/>
-                          </a:stretch>
-                        </pic:blipFill>
-                        <pic:spPr>
-                          <a:xfrm>
-                            <a:off x="0" y="0"/>
-                            <a:ext cx="6172200" cy="3657600"/>
-                          </a:xfrm>
-                          <a:prstGeom prst="rect">
-                            <a:avLst/>
-                          </a:prstGeom>
-                        </pic:spPr>
-                      </pic:pic>
-                      <wps:wsp>
-                        <wps:cNvPr id="17" name="Text Box 17"/>
-                        <wps:cNvSpPr txBox="1"/>
-                        <wps:spPr>
-                          <a:xfrm>
-                            <a:off x="2171700" y="3657600"/>
-                            <a:ext cx="1943100" cy="342900"/>
-                          </a:xfrm>
-                          <a:prstGeom prst="rect">
-                            <a:avLst/>
-                          </a:prstGeom>
-                          <a:noFill/>
-                          <a:ln>
-                            <a:noFill/>
-                          </a:ln>
-                          <a:effectLst/>
-                          <a:extLst>
-                            <a:ext uri="{C572A759-6A51-4108-AA02-DFA0A04FC94B}">
-                              <ma14:wrappingTextBoxFlag xmlns:ma14="http://schemas.microsoft.com/office/mac/drawingml/2011/main" xmlns:w="http://schemas.openxmlformats.org/wordprocessingml/2006/main" xmlns:w10="urn:schemas-microsoft-com:office:word" xmlns:v="urn:schemas-microsoft-com:vml" xmlns:o="urn:schemas-microsoft-com:office:office" xmlns:mv="urn:schemas-microsoft-com:mac:vml" xmlns:mo="http://schemas.microsoft.com/office/mac/office/2008/main" xmlns=""/>
-                            </a:ext>
-                          </a:extLst>
-                        </wps:spPr>
-                        <wps:style>
-                          <a:lnRef idx="0">
-                            <a:schemeClr val="accent1"/>
-                          </a:lnRef>
-                          <a:fillRef idx="0">
-                            <a:schemeClr val="accent1"/>
-                          </a:fillRef>
-                          <a:effectRef idx="0">
-                            <a:schemeClr val="accent1"/>
-                          </a:effectRef>
-                          <a:fontRef idx="minor">
-                            <a:schemeClr val="dk1"/>
-                          </a:fontRef>
-                        </wps:style>
-                        <wps:txbx>
-                          <w:txbxContent>
-                            <w:p>
-                              <w:pPr>
-                                <w:rPr>
-                                  <w:rFonts w:asciiTheme="majorHAnsi" w:hAnsiTheme="majorHAnsi"/>
-                                </w:rPr>
-                              </w:pPr>
-                              <w:r>
-                                <w:rPr>
-                                  <w:rFonts w:asciiTheme="majorHAnsi" w:hAnsiTheme="majorHAnsi"/>
-                                </w:rPr>
-                                <w:t>Figure 4: Story Composition</w:t>
-                              </w:r>
-                            </w:p>
-                          </w:txbxContent>
-                        </wps:txbx>
-                        <wps:bodyPr rot="0" spcFirstLastPara="0" vertOverflow="overflow" horzOverflow="overflow" vert="horz" wrap="square" lIns="91440" tIns="45720" rIns="91440" bIns="45720" numCol="1" spcCol="0" rtlCol="0" fromWordArt="0" anchor="t" anchorCtr="0" forceAA="0" compatLnSpc="1">
-                          <a:prstTxWarp prst="textNoShape">
-                            <a:avLst/>
-                          </a:prstTxWarp>
-                          <a:noAutofit/>
-                        </wps:bodyPr>
-                      </wps:wsp>
-                    </wpg:wgp>
-                  </a:graphicData>
-                </a:graphic>
-              </wp:anchor>
-            </w:drawing>
-          </mc:Choice>
-          <mc:Fallback>
-            <w:pict>
-              <v:group w14:anchorId="212F3944" id="Group 19" o:spid="_x0000_s1037" style="position:absolute;margin-left:-27pt;margin-top:16.9pt;width:486pt;height:315pt;z-index:251669504" coordsize="61722,40005" o:gfxdata="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">
-                <v:shape id="Picture 8" o:spid="_x0000_s1038" type="#_x0000_t75" style="position:absolute;width:61722;height:36576;visibility:visible;mso-wrap-style:square" o:gfxdata="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">
-                  <v:imagedata r:id="rId18" o:title=""/>
-                  <v:path arrowok="t"/>
-                </v:shape>
-                <v:shape id="Text Box 17" o:spid="_x0000_s1039" type="#_x0000_t202" style="position:absolute;left:21717;top:36576;width:19431;height:3429;visibility:visible;mso-wrap-style:square;v-text-anchor:top" o:gfxdata="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" filled="f" stroked="f">
-                  <v:textbox>
-                    <w:txbxContent>
-                      <w:p>
-                        <w:pPr>
-                          <w:rPr>
-                            <w:rFonts w:asciiTheme="majorHAnsi" w:hAnsiTheme="majorHAnsi"/>
-                          </w:rPr>
-                        </w:pPr>
-                        <w:r>
-                          <w:rPr>
-                            <w:rFonts w:asciiTheme="majorHAnsi" w:hAnsiTheme="majorHAnsi"/>
-                          </w:rPr>
-                          <w:t>Figure 4: Story Composition</w:t>
-                        </w:r>
-                      </w:p>
-                    </w:txbxContent>
-                  </v:textbox>
-                </v:shape>
-              </v:group>
-            </w:pict>
-          </mc:Fallback>
-        </mc:AlternateContent>
-      </w:r>
     </w:p>
     <w:p>
       <w:pPr>
@@ -4650,42 +4579,74 @@
           <w:rFonts w:asciiTheme="majorHAnsi" w:hAnsiTheme="majorHAnsi" w:cs="Symbol"/>
           <w:szCs w:val="32"/>
         </w:rPr>
-        <w:t xml:space="preserve"> Team meetings were easy to schedule due to team members availability. This was also helped by the strong communication between all team members.</w:t>
-      </w:r>
+        <w:t xml:space="preserve"> Team meetings were easy to schedule due to team </w:t>
+      </w:r>
+      <w:proofErr w:type="gramStart"/>
       <w:r>
         <w:rPr>
           <w:rFonts w:asciiTheme="majorHAnsi" w:hAnsiTheme="majorHAnsi" w:cs="Symbol"/>
           <w:szCs w:val="32"/>
         </w:rPr>
-        <w:t xml:space="preserve"> </w:t>
-      </w:r>
+        <w:t>members</w:t>
+      </w:r>
+      <w:proofErr w:type="gramEnd"/>
       <w:r>
         <w:rPr>
           <w:rFonts w:asciiTheme="majorHAnsi" w:hAnsiTheme="majorHAnsi" w:cs="Symbol"/>
           <w:szCs w:val="32"/>
         </w:rPr>
-        <w:t xml:space="preserve">Team members worked on user stories in pairs and we found this to be very productive. </w:t>
+        <w:t xml:space="preserve"> availability. This was also helped by the strong communication between all team members.</w:t>
       </w:r>
       <w:r>
         <w:rPr>
           <w:rFonts w:asciiTheme="majorHAnsi" w:hAnsiTheme="majorHAnsi" w:cs="Symbol"/>
           <w:szCs w:val="32"/>
         </w:rPr>
-        <w:t>The high completion rate of user stories within</w:t>
+        <w:t xml:space="preserve"> </w:t>
       </w:r>
       <w:r>
         <w:rPr>
           <w:rFonts w:asciiTheme="majorHAnsi" w:hAnsiTheme="majorHAnsi" w:cs="Symbol"/>
           <w:szCs w:val="32"/>
         </w:rPr>
-        <w:t xml:space="preserve"> the iteration was also notable. Learning how to utilize the tools </w:t>
+        <w:t xml:space="preserve">Team members worked on user stories in pairs and we found this to be very productive. </w:t>
       </w:r>
       <w:r>
         <w:rPr>
           <w:rFonts w:asciiTheme="majorHAnsi" w:hAnsiTheme="majorHAnsi" w:cs="Symbol"/>
           <w:szCs w:val="32"/>
         </w:rPr>
-        <w:t xml:space="preserve">we are used for the platform has been a steep learning curve. Nevertheless team members have adapted well to this </w:t>
+        <w:t>The high completion rate of user stories within</w:t>
+      </w:r>
+      <w:r>
+        <w:rPr>
+          <w:rFonts w:asciiTheme="majorHAnsi" w:hAnsiTheme="majorHAnsi" w:cs="Symbol"/>
+          <w:szCs w:val="32"/>
+        </w:rPr>
+        <w:t xml:space="preserve"> the iteration was also notable. Learning how to utilize the tools </w:t>
+      </w:r>
+      <w:r>
+        <w:rPr>
+          <w:rFonts w:asciiTheme="majorHAnsi" w:hAnsiTheme="majorHAnsi" w:cs="Symbol"/>
+          <w:szCs w:val="32"/>
+        </w:rPr>
+        <w:t xml:space="preserve">we are used for the platform has been a steep learning curve. </w:t>
+      </w:r>
+      <w:proofErr w:type="gramStart"/>
+      <w:r>
+        <w:rPr>
+          <w:rFonts w:asciiTheme="majorHAnsi" w:hAnsiTheme="majorHAnsi" w:cs="Symbol"/>
+          <w:szCs w:val="32"/>
+        </w:rPr>
+        <w:t>Nevertheless</w:t>
+      </w:r>
+      <w:proofErr w:type="gramEnd"/>
+      <w:r>
+        <w:rPr>
+          <w:rFonts w:asciiTheme="majorHAnsi" w:hAnsiTheme="majorHAnsi" w:cs="Symbol"/>
+          <w:szCs w:val="32"/>
+        </w:rPr>
+        <w:t xml:space="preserve"> team members have adapted well to this </w:t>
       </w:r>
       <w:r>
         <w:rPr>
@@ -5543,7 +5504,7 @@
         <w:autoSpaceDE w:val="0"/>
         <w:autoSpaceDN w:val="0"/>
         <w:adjustRightInd w:val="0"/>
-        <w:spacing w:after="240" w:line="520" w:lineRule="atLeast"/>
+        <w:spacing w:line="320" w:lineRule="atLeast"/>
         <w:rPr>
           <w:rFonts w:asciiTheme="majorHAnsi" w:hAnsiTheme="majorHAnsi" w:cs="Calibri"/>
           <w:bCs/>
@@ -5558,6 +5519,19 @@
         <w:adjustRightInd w:val="0"/>
         <w:spacing w:after="240" w:line="520" w:lineRule="atLeast"/>
         <w:rPr>
+          <w:rFonts w:asciiTheme="majorHAnsi" w:hAnsiTheme="majorHAnsi" w:cs="Calibri"/>
+          <w:bCs/>
+        </w:rPr>
+      </w:pPr>
+    </w:p>
+    <w:p>
+      <w:pPr>
+        <w:widowControl w:val="0"/>
+        <w:autoSpaceDE w:val="0"/>
+        <w:autoSpaceDN w:val="0"/>
+        <w:adjustRightInd w:val="0"/>
+        <w:spacing w:after="240" w:line="520" w:lineRule="atLeast"/>
+        <w:rPr>
           <w:rFonts w:ascii="Calibri" w:hAnsi="Calibri" w:cs="Calibri"/>
           <w:b/>
           <w:bCs/>
@@ -5736,10 +5710,10 @@
       </w:pPr>
     </w:p>
     <w:sectPr>
-      <w:headerReference w:type="even" r:id="rId19"/>
-      <w:headerReference w:type="default" r:id="rId20"/>
-      <w:footerReference w:type="even" r:id="rId21"/>
-      <w:footerReference w:type="default" r:id="rId22"/>
+      <w:headerReference w:type="even" r:id="rId9"/>
+      <w:headerReference w:type="default" r:id="rId10"/>
+      <w:footerReference w:type="even" r:id="rId11"/>
+      <w:footerReference w:type="default" r:id="rId12"/>
       <w:pgSz w:w="12240" w:h="15840"/>
       <w:pgMar w:top="1440" w:right="1800" w:bottom="1440" w:left="1800" w:header="720" w:footer="720" w:gutter="0"/>
       <w:cols w:space="720"/>
@@ -5751,7 +5725,7 @@
 </file>
 
 <file path=word/endnotes.xml><?xml version="1.0" encoding="utf-8"?>
-<w:endnotes xmlns:wpc="http://schemas.microsoft.com/office/word/2010/wordprocessingCanvas" xmlns:cx="http://schemas.microsoft.com/office/drawing/2014/chartex" xmlns:cx1="http://schemas.microsoft.com/office/drawing/2015/9/8/chartex" xmlns:mc="http://schemas.openxmlformats.org/markup-compatibility/2006" xmlns:o="urn:schemas-microsoft-com:office:office" xmlns:r="http://schemas.openxmlformats.org/officeDocument/2006/relationships" xmlns:m="http://schemas.openxmlformats.org/officeDocument/2006/math" xmlns:v="urn:schemas-microsoft-com:vml" xmlns:wp14="http://schemas.microsoft.com/office/word/2010/wordprocessingDrawing" xmlns:wp="http://schemas.openxmlformats.org/drawingml/2006/wordprocessingDrawing" xmlns:w10="urn:schemas-microsoft-com:office:word" xmlns:w="http://schemas.openxmlformats.org/wordprocessingml/2006/main" xmlns:w14="http://schemas.microsoft.com/office/word/2010/wordml" xmlns:w15="http://schemas.microsoft.com/office/word/2012/wordml" xmlns:w16se="http://schemas.microsoft.com/office/word/2015/wordml/symex" xmlns:wpg="http://schemas.microsoft.com/office/word/2010/wordprocessingGroup" xmlns:wpi="http://schemas.microsoft.com/office/word/2010/wordprocessingInk" xmlns:wne="http://schemas.microsoft.com/office/word/2006/wordml" xmlns:wps="http://schemas.microsoft.com/office/word/2010/wordprocessingShape" mc:Ignorable="w14 w15 w16se wp14">
+<w:endnotes xmlns:wpc="http://schemas.microsoft.com/office/word/2010/wordprocessingCanvas" xmlns:mo="http://schemas.microsoft.com/office/mac/office/2008/main" xmlns:mc="http://schemas.openxmlformats.org/markup-compatibility/2006" xmlns:mv="urn:schemas-microsoft-com:mac:vml" xmlns:o="urn:schemas-microsoft-com:office:office" xmlns:r="http://schemas.openxmlformats.org/officeDocument/2006/relationships" xmlns:m="http://schemas.openxmlformats.org/officeDocument/2006/math" xmlns:v="urn:schemas-microsoft-com:vml" xmlns:wp14="http://schemas.microsoft.com/office/word/2010/wordprocessingDrawing" xmlns:wp="http://schemas.openxmlformats.org/drawingml/2006/wordprocessingDrawing" xmlns:w10="urn:schemas-microsoft-com:office:word" xmlns:w="http://schemas.openxmlformats.org/wordprocessingml/2006/main" xmlns:w14="http://schemas.microsoft.com/office/word/2010/wordml" xmlns:w15="http://schemas.microsoft.com/office/word/2012/wordml" xmlns:wpg="http://schemas.microsoft.com/office/word/2010/wordprocessingGroup" xmlns:wpi="http://schemas.microsoft.com/office/word/2010/wordprocessingInk" xmlns:wne="http://schemas.microsoft.com/office/word/2006/wordml" xmlns:wps="http://schemas.microsoft.com/office/word/2010/wordprocessingShape" mc:Ignorable="w14 w15 wp14">
   <w:endnote w:type="separator" w:id="-1">
     <w:p>
       <w:r>
@@ -5770,7 +5744,7 @@
 </file>
 
 <file path=word/footer1.xml><?xml version="1.0" encoding="utf-8"?>
-<w:ftr xmlns:wpc="http://schemas.microsoft.com/office/word/2010/wordprocessingCanvas" xmlns:cx="http://schemas.microsoft.com/office/drawing/2014/chartex" xmlns:cx1="http://schemas.microsoft.com/office/drawing/2015/9/8/chartex" xmlns:mc="http://schemas.openxmlformats.org/markup-compatibility/2006" xmlns:o="urn:schemas-microsoft-com:office:office" xmlns:r="http://schemas.openxmlformats.org/officeDocument/2006/relationships" xmlns:m="http://schemas.openxmlformats.org/officeDocument/2006/math" xmlns:v="urn:schemas-microsoft-com:vml" xmlns:wp14="http://schemas.microsoft.com/office/word/2010/wordprocessingDrawing" xmlns:wp="http://schemas.openxmlformats.org/drawingml/2006/wordprocessingDrawing" xmlns:w10="urn:schemas-microsoft-com:office:word" xmlns:w="http://schemas.openxmlformats.org/wordprocessingml/2006/main" xmlns:w14="http://schemas.microsoft.com/office/word/2010/wordml" xmlns:w15="http://schemas.microsoft.com/office/word/2012/wordml" xmlns:w16se="http://schemas.microsoft.com/office/word/2015/wordml/symex" xmlns:wpg="http://schemas.microsoft.com/office/word/2010/wordprocessingGroup" xmlns:wpi="http://schemas.microsoft.com/office/word/2010/wordprocessingInk" xmlns:wne="http://schemas.microsoft.com/office/word/2006/wordml" xmlns:wps="http://schemas.microsoft.com/office/word/2010/wordprocessingShape" mc:Ignorable="w14 w15 w16se wp14">
+<w:ftr xmlns:wpc="http://schemas.microsoft.com/office/word/2010/wordprocessingCanvas" xmlns:mo="http://schemas.microsoft.com/office/mac/office/2008/main" xmlns:mc="http://schemas.openxmlformats.org/markup-compatibility/2006" xmlns:mv="urn:schemas-microsoft-com:mac:vml" xmlns:o="urn:schemas-microsoft-com:office:office" xmlns:r="http://schemas.openxmlformats.org/officeDocument/2006/relationships" xmlns:m="http://schemas.openxmlformats.org/officeDocument/2006/math" xmlns:v="urn:schemas-microsoft-com:vml" xmlns:wp14="http://schemas.microsoft.com/office/word/2010/wordprocessingDrawing" xmlns:wp="http://schemas.openxmlformats.org/drawingml/2006/wordprocessingDrawing" xmlns:w10="urn:schemas-microsoft-com:office:word" xmlns:w="http://schemas.openxmlformats.org/wordprocessingml/2006/main" xmlns:w14="http://schemas.microsoft.com/office/word/2010/wordml" xmlns:w15="http://schemas.microsoft.com/office/word/2012/wordml" xmlns:wpg="http://schemas.microsoft.com/office/word/2010/wordprocessingGroup" xmlns:wpi="http://schemas.microsoft.com/office/word/2010/wordprocessingInk" xmlns:wne="http://schemas.microsoft.com/office/word/2006/wordml" xmlns:wps="http://schemas.microsoft.com/office/word/2010/wordprocessingShape" mc:Ignorable="w14 w15 wp14">
   <w:tbl>
     <w:tblPr>
       <w:tblW w:w="5000" w:type="pct"/>
@@ -5818,6 +5792,7 @@
                   <w:color w:val="4F81BD" w:themeColor="accent1"/>
                 </w:rPr>
               </w:pPr>
+              <w:proofErr w:type="spellStart"/>
               <w:r>
                 <w:rPr>
                   <w:rFonts w:ascii="Calibri" w:eastAsiaTheme="majorEastAsia" w:hAnsi="Calibri" w:cstheme="majorBidi"/>
@@ -5827,6 +5802,7 @@
                 </w:rPr>
                 <w:t>HdfdXYZ</w:t>
               </w:r>
+              <w:proofErr w:type="spellEnd"/>
             </w:p>
           </w:tc>
         </w:sdtContent>
@@ -5901,7 +5877,7 @@
 </file>
 
 <file path=word/footer2.xml><?xml version="1.0" encoding="utf-8"?>
-<w:ftr xmlns:wpc="http://schemas.microsoft.com/office/word/2010/wordprocessingCanvas" xmlns:cx="http://schemas.microsoft.com/office/drawing/2014/chartex" xmlns:cx1="http://schemas.microsoft.com/office/drawing/2015/9/8/chartex" xmlns:mc="http://schemas.openxmlformats.org/markup-compatibility/2006" xmlns:o="urn:schemas-microsoft-com:office:office" xmlns:r="http://schemas.openxmlformats.org/officeDocument/2006/relationships" xmlns:m="http://schemas.openxmlformats.org/officeDocument/2006/math" xmlns:v="urn:schemas-microsoft-com:vml" xmlns:wp14="http://schemas.microsoft.com/office/word/2010/wordprocessingDrawing" xmlns:wp="http://schemas.openxmlformats.org/drawingml/2006/wordprocessingDrawing" xmlns:w10="urn:schemas-microsoft-com:office:word" xmlns:w="http://schemas.openxmlformats.org/wordprocessingml/2006/main" xmlns:w14="http://schemas.microsoft.com/office/word/2010/wordml" xmlns:w15="http://schemas.microsoft.com/office/word/2012/wordml" xmlns:w16se="http://schemas.microsoft.com/office/word/2015/wordml/symex" xmlns:wpg="http://schemas.microsoft.com/office/word/2010/wordprocessingGroup" xmlns:wpi="http://schemas.microsoft.com/office/word/2010/wordprocessingInk" xmlns:wne="http://schemas.microsoft.com/office/word/2006/wordml" xmlns:wps="http://schemas.microsoft.com/office/word/2010/wordprocessingShape" mc:Ignorable="w14 w15 w16se wp14">
+<w:ftr xmlns:wpc="http://schemas.microsoft.com/office/word/2010/wordprocessingCanvas" xmlns:mo="http://schemas.microsoft.com/office/mac/office/2008/main" xmlns:mc="http://schemas.openxmlformats.org/markup-compatibility/2006" xmlns:mv="urn:schemas-microsoft-com:mac:vml" xmlns:o="urn:schemas-microsoft-com:office:office" xmlns:r="http://schemas.openxmlformats.org/officeDocument/2006/relationships" xmlns:m="http://schemas.openxmlformats.org/officeDocument/2006/math" xmlns:v="urn:schemas-microsoft-com:vml" xmlns:wp14="http://schemas.microsoft.com/office/word/2010/wordprocessingDrawing" xmlns:wp="http://schemas.openxmlformats.org/drawingml/2006/wordprocessingDrawing" xmlns:w10="urn:schemas-microsoft-com:office:word" xmlns:w="http://schemas.openxmlformats.org/wordprocessingml/2006/main" xmlns:w14="http://schemas.microsoft.com/office/word/2010/wordml" xmlns:w15="http://schemas.microsoft.com/office/word/2012/wordml" xmlns:wpg="http://schemas.microsoft.com/office/word/2010/wordprocessingGroup" xmlns:wpi="http://schemas.microsoft.com/office/word/2010/wordprocessingInk" xmlns:wne="http://schemas.microsoft.com/office/word/2006/wordml" xmlns:wps="http://schemas.microsoft.com/office/word/2010/wordprocessingShape" mc:Ignorable="w14 w15 wp14">
   <w:tbl>
     <w:tblPr>
       <w:tblW w:w="5000" w:type="pct"/>
@@ -5935,13 +5911,23 @@
               <w:color w:val="4F81BD" w:themeColor="accent1"/>
             </w:rPr>
           </w:pPr>
+          <w:proofErr w:type="spellStart"/>
           <w:r>
             <w:rPr>
               <w:rFonts w:ascii="Calibri" w:eastAsiaTheme="majorEastAsia" w:hAnsi="Calibri" w:cstheme="majorBidi"/>
               <w:b/>
               <w:color w:val="4F81BD" w:themeColor="accent1"/>
             </w:rPr>
-            <w:t>Hooli XYZ</w:t>
+            <w:t>Hooli</w:t>
+          </w:r>
+          <w:proofErr w:type="spellEnd"/>
+          <w:r>
+            <w:rPr>
+              <w:rFonts w:ascii="Calibri" w:eastAsiaTheme="majorEastAsia" w:hAnsi="Calibri" w:cstheme="majorBidi"/>
+              <w:b/>
+              <w:color w:val="4F81BD" w:themeColor="accent1"/>
+            </w:rPr>
+            <w:t xml:space="preserve"> XYZ</w:t>
           </w:r>
         </w:p>
       </w:tc>
@@ -5992,7 +5978,7 @@
               <w:noProof/>
               <w:color w:val="4F81BD" w:themeColor="accent1"/>
             </w:rPr>
-            <w:t>2</w:t>
+            <w:t>4</w:t>
           </w:r>
           <w:r>
             <w:rPr>
@@ -6015,7 +6001,7 @@
 </file>
 
 <file path=word/footnotes.xml><?xml version="1.0" encoding="utf-8"?>
-<w:footnotes xmlns:wpc="http://schemas.microsoft.com/office/word/2010/wordprocessingCanvas" xmlns:cx="http://schemas.microsoft.com/office/drawing/2014/chartex" xmlns:cx1="http://schemas.microsoft.com/office/drawing/2015/9/8/chartex" xmlns:mc="http://schemas.openxmlformats.org/markup-compatibility/2006" xmlns:o="urn:schemas-microsoft-com:office:office" xmlns:r="http://schemas.openxmlformats.org/officeDocument/2006/relationships" xmlns:m="http://schemas.openxmlformats.org/officeDocument/2006/math" xmlns:v="urn:schemas-microsoft-com:vml" xmlns:wp14="http://schemas.microsoft.com/office/word/2010/wordprocessingDrawing" xmlns:wp="http://schemas.openxmlformats.org/drawingml/2006/wordprocessingDrawing" xmlns:w10="urn:schemas-microsoft-com:office:word" xmlns:w="http://schemas.openxmlformats.org/wordprocessingml/2006/main" xmlns:w14="http://schemas.microsoft.com/office/word/2010/wordml" xmlns:w15="http://schemas.microsoft.com/office/word/2012/wordml" xmlns:w16se="http://schemas.microsoft.com/office/word/2015/wordml/symex" xmlns:wpg="http://schemas.microsoft.com/office/word/2010/wordprocessingGroup" xmlns:wpi="http://schemas.microsoft.com/office/word/2010/wordprocessingInk" xmlns:wne="http://schemas.microsoft.com/office/word/2006/wordml" xmlns:wps="http://schemas.microsoft.com/office/word/2010/wordprocessingShape" mc:Ignorable="w14 w15 w16se wp14">
+<w:footnotes xmlns:wpc="http://schemas.microsoft.com/office/word/2010/wordprocessingCanvas" xmlns:mo="http://schemas.microsoft.com/office/mac/office/2008/main" xmlns:mc="http://schemas.openxmlformats.org/markup-compatibility/2006" xmlns:mv="urn:schemas-microsoft-com:mac:vml" xmlns:o="urn:schemas-microsoft-com:office:office" xmlns:r="http://schemas.openxmlformats.org/officeDocument/2006/relationships" xmlns:m="http://schemas.openxmlformats.org/officeDocument/2006/math" xmlns:v="urn:schemas-microsoft-com:vml" xmlns:wp14="http://schemas.microsoft.com/office/word/2010/wordprocessingDrawing" xmlns:wp="http://schemas.openxmlformats.org/drawingml/2006/wordprocessingDrawing" xmlns:w10="urn:schemas-microsoft-com:office:word" xmlns:w="http://schemas.openxmlformats.org/wordprocessingml/2006/main" xmlns:w14="http://schemas.microsoft.com/office/word/2010/wordml" xmlns:w15="http://schemas.microsoft.com/office/word/2012/wordml" xmlns:wpg="http://schemas.microsoft.com/office/word/2010/wordprocessingGroup" xmlns:wpi="http://schemas.microsoft.com/office/word/2010/wordprocessingInk" xmlns:wne="http://schemas.microsoft.com/office/word/2006/wordml" xmlns:wps="http://schemas.microsoft.com/office/word/2010/wordprocessingShape" mc:Ignorable="w14 w15 wp14">
   <w:footnote w:type="separator" w:id="-1">
     <w:p>
       <w:r>
@@ -6034,7 +6020,7 @@
 </file>
 
 <file path=word/header1.xml><?xml version="1.0" encoding="utf-8"?>
-<w:hdr xmlns:wpc="http://schemas.microsoft.com/office/word/2010/wordprocessingCanvas" xmlns:cx="http://schemas.microsoft.com/office/drawing/2014/chartex" xmlns:cx1="http://schemas.microsoft.com/office/drawing/2015/9/8/chartex" xmlns:mc="http://schemas.openxmlformats.org/markup-compatibility/2006" xmlns:o="urn:schemas-microsoft-com:office:office" xmlns:r="http://schemas.openxmlformats.org/officeDocument/2006/relationships" xmlns:m="http://schemas.openxmlformats.org/officeDocument/2006/math" xmlns:v="urn:schemas-microsoft-com:vml" xmlns:wp14="http://schemas.microsoft.com/office/word/2010/wordprocessingDrawing" xmlns:wp="http://schemas.openxmlformats.org/drawingml/2006/wordprocessingDrawing" xmlns:w10="urn:schemas-microsoft-com:office:word" xmlns:w="http://schemas.openxmlformats.org/wordprocessingml/2006/main" xmlns:w14="http://schemas.microsoft.com/office/word/2010/wordml" xmlns:w15="http://schemas.microsoft.com/office/word/2012/wordml" xmlns:w16se="http://schemas.microsoft.com/office/word/2015/wordml/symex" xmlns:wpg="http://schemas.microsoft.com/office/word/2010/wordprocessingGroup" xmlns:wpi="http://schemas.microsoft.com/office/word/2010/wordprocessingInk" xmlns:wne="http://schemas.microsoft.com/office/word/2006/wordml" xmlns:wps="http://schemas.microsoft.com/office/word/2010/wordprocessingShape" mc:Ignorable="w14 w15 w16se wp14">
+<w:hdr xmlns:wpc="http://schemas.microsoft.com/office/word/2010/wordprocessingCanvas" xmlns:mo="http://schemas.microsoft.com/office/mac/office/2008/main" xmlns:mc="http://schemas.openxmlformats.org/markup-compatibility/2006" xmlns:mv="urn:schemas-microsoft-com:mac:vml" xmlns:o="urn:schemas-microsoft-com:office:office" xmlns:r="http://schemas.openxmlformats.org/officeDocument/2006/relationships" xmlns:m="http://schemas.openxmlformats.org/officeDocument/2006/math" xmlns:v="urn:schemas-microsoft-com:vml" xmlns:wp14="http://schemas.microsoft.com/office/word/2010/wordprocessingDrawing" xmlns:wp="http://schemas.openxmlformats.org/drawingml/2006/wordprocessingDrawing" xmlns:w10="urn:schemas-microsoft-com:office:word" xmlns:w="http://schemas.openxmlformats.org/wordprocessingml/2006/main" xmlns:w14="http://schemas.microsoft.com/office/word/2010/wordml" xmlns:w15="http://schemas.microsoft.com/office/word/2012/wordml" xmlns:wpg="http://schemas.microsoft.com/office/word/2010/wordprocessingGroup" xmlns:wpi="http://schemas.microsoft.com/office/word/2010/wordprocessingInk" xmlns:wne="http://schemas.microsoft.com/office/word/2006/wordml" xmlns:wps="http://schemas.microsoft.com/office/word/2010/wordprocessingShape" mc:Ignorable="w14 w15 wp14">
   <w:p>
     <w:pPr>
       <w:pStyle w:val="Header"/>
@@ -6103,7 +6089,7 @@
 </file>
 
 <file path=word/header2.xml><?xml version="1.0" encoding="utf-8"?>
-<w:hdr xmlns:wpc="http://schemas.microsoft.com/office/word/2010/wordprocessingCanvas" xmlns:cx="http://schemas.microsoft.com/office/drawing/2014/chartex" xmlns:cx1="http://schemas.microsoft.com/office/drawing/2015/9/8/chartex" xmlns:mc="http://schemas.openxmlformats.org/markup-compatibility/2006" xmlns:o="urn:schemas-microsoft-com:office:office" xmlns:r="http://schemas.openxmlformats.org/officeDocument/2006/relationships" xmlns:m="http://schemas.openxmlformats.org/officeDocument/2006/math" xmlns:v="urn:schemas-microsoft-com:vml" xmlns:wp14="http://schemas.microsoft.com/office/word/2010/wordprocessingDrawing" xmlns:wp="http://schemas.openxmlformats.org/drawingml/2006/wordprocessingDrawing" xmlns:w10="urn:schemas-microsoft-com:office:word" xmlns:w="http://schemas.openxmlformats.org/wordprocessingml/2006/main" xmlns:w14="http://schemas.microsoft.com/office/word/2010/wordml" xmlns:w15="http://schemas.microsoft.com/office/word/2012/wordml" xmlns:w16se="http://schemas.microsoft.com/office/word/2015/wordml/symex" xmlns:wpg="http://schemas.microsoft.com/office/word/2010/wordprocessingGroup" xmlns:wpi="http://schemas.microsoft.com/office/word/2010/wordprocessingInk" xmlns:wne="http://schemas.microsoft.com/office/word/2006/wordml" xmlns:wps="http://schemas.microsoft.com/office/word/2010/wordprocessingShape" mc:Ignorable="w14 w15 w16se wp14">
+<w:hdr xmlns:wpc="http://schemas.microsoft.com/office/word/2010/wordprocessingCanvas" xmlns:mo="http://schemas.microsoft.com/office/mac/office/2008/main" xmlns:mc="http://schemas.openxmlformats.org/markup-compatibility/2006" xmlns:mv="urn:schemas-microsoft-com:mac:vml" xmlns:o="urn:schemas-microsoft-com:office:office" xmlns:r="http://schemas.openxmlformats.org/officeDocument/2006/relationships" xmlns:m="http://schemas.openxmlformats.org/officeDocument/2006/math" xmlns:v="urn:schemas-microsoft-com:vml" xmlns:wp14="http://schemas.microsoft.com/office/word/2010/wordprocessingDrawing" xmlns:wp="http://schemas.openxmlformats.org/drawingml/2006/wordprocessingDrawing" xmlns:w10="urn:schemas-microsoft-com:office:word" xmlns:w="http://schemas.openxmlformats.org/wordprocessingml/2006/main" xmlns:w14="http://schemas.microsoft.com/office/word/2010/wordml" xmlns:w15="http://schemas.microsoft.com/office/word/2012/wordml" xmlns:wpg="http://schemas.microsoft.com/office/word/2010/wordprocessingGroup" xmlns:wpi="http://schemas.microsoft.com/office/word/2010/wordprocessingInk" xmlns:wne="http://schemas.microsoft.com/office/word/2006/wordml" xmlns:wps="http://schemas.microsoft.com/office/word/2010/wordprocessingShape" mc:Ignorable="w14 w15 wp14">
   <w:tbl>
     <w:tblPr>
       <w:tblW w:w="5179" w:type="pct"/>
@@ -6152,6 +6138,7 @@
                   <w:color w:val="4F81BD" w:themeColor="accent1"/>
                 </w:rPr>
               </w:pPr>
+              <w:proofErr w:type="spellStart"/>
               <w:r>
                 <w:rPr>
                   <w:rFonts w:ascii="Calibri" w:eastAsiaTheme="majorEastAsia" w:hAnsi="Calibri" w:cstheme="majorBidi"/>
@@ -6161,6 +6148,7 @@
                 </w:rPr>
                 <w:t>HdfdXYZ</w:t>
               </w:r>
+              <w:proofErr w:type="spellEnd"/>
             </w:p>
           </w:tc>
         </w:sdtContent>
@@ -6200,7 +6188,7 @@
     <w:r>
       <w:rPr>
         <w:noProof/>
-        <w:lang w:val="en-GB" w:eastAsia="ja-JP"/>
+        <w:lang w:eastAsia="ja-JP"/>
       </w:rPr>
       <mc:AlternateContent>
         <mc:Choice Requires="wps">
@@ -6240,14 +6228,14 @@
                       </a:ln>
                       <a:extLst>
                         <a:ext uri="{909E8E84-426E-40dd-AFC4-6F175D3DCCD1}">
-                          <a14:hiddenFill xmlns:a14="http://schemas.microsoft.com/office/drawing/2010/main" xmlns:w="http://schemas.openxmlformats.org/wordprocessingml/2006/main" xmlns:w10="urn:schemas-microsoft-com:office:word" xmlns:v="urn:schemas-microsoft-com:vml" xmlns:o="urn:schemas-microsoft-com:office:office" xmlns:mv="urn:schemas-microsoft-com:mac:vml" xmlns:mo="http://schemas.microsoft.com/office/mac/office/2008/main" xmlns="">
+                          <a14:hiddenFill xmlns="" xmlns:o="urn:schemas-microsoft-com:office:office" xmlns:v="urn:schemas-microsoft-com:vml" xmlns:w10="urn:schemas-microsoft-com:office:word" xmlns:w="http://schemas.openxmlformats.org/wordprocessingml/2006/main" xmlns:a14="http://schemas.microsoft.com/office/drawing/2010/main" xmlns:w16se="http://schemas.microsoft.com/office/word/2015/wordml/symex" xmlns:cx1="http://schemas.microsoft.com/office/drawing/2015/9/8/chartex" xmlns:cx="http://schemas.microsoft.com/office/drawing/2014/chartex">
                             <a:solidFill>
                               <a:srgbClr val="FFFFFF"/>
                             </a:solidFill>
                           </a14:hiddenFill>
                         </a:ext>
                         <a:ext uri="{91240B29-F687-4f45-9708-019B960494DF}">
-                          <a14:hiddenLine xmlns:a14="http://schemas.microsoft.com/office/drawing/2010/main" xmlns:w="http://schemas.openxmlformats.org/wordprocessingml/2006/main" xmlns:w10="urn:schemas-microsoft-com:office:word" xmlns:v="urn:schemas-microsoft-com:vml" xmlns:o="urn:schemas-microsoft-com:office:office" xmlns:mv="urn:schemas-microsoft-com:mac:vml" xmlns:mo="http://schemas.microsoft.com/office/mac/office/2008/main" xmlns="" w="9525">
+                          <a14:hiddenLine xmlns="" xmlns:o="urn:schemas-microsoft-com:office:office" xmlns:v="urn:schemas-microsoft-com:vml" xmlns:w10="urn:schemas-microsoft-com:office:word" xmlns:w="http://schemas.openxmlformats.org/wordprocessingml/2006/main" xmlns:a14="http://schemas.microsoft.com/office/drawing/2010/main" xmlns:w16se="http://schemas.microsoft.com/office/word/2015/wordml/symex" xmlns:cx1="http://schemas.microsoft.com/office/drawing/2015/9/8/chartex" xmlns:cx="http://schemas.microsoft.com/office/drawing/2014/chartex" w="9525">
                             <a:solidFill>
                               <a:srgbClr val="000000"/>
                             </a:solidFill>
@@ -6314,7 +6302,7 @@
             </wp:anchor>
           </w:drawing>
         </mc:Choice>
-        <mc:Fallback>
+        <mc:Fallback xmlns:w16se="http://schemas.microsoft.com/office/word/2015/wordml/symex" xmlns:cx1="http://schemas.microsoft.com/office/drawing/2015/9/8/chartex" xmlns:cx="http://schemas.microsoft.com/office/drawing/2014/chartex">
           <w:pict>
             <v:shapetype w14:anchorId="27BF4B63" id="_x0000_t202" coordsize="21600,21600" o:spt="202" path="m,l,21600r21600,l21600,xe">
               <v:stroke joinstyle="miter"/>
@@ -6373,7 +6361,7 @@
 </file>
 
 <file path=word/header3.xml><?xml version="1.0" encoding="utf-8"?>
-<w:hdr xmlns:wpc="http://schemas.microsoft.com/office/word/2010/wordprocessingCanvas" xmlns:cx="http://schemas.microsoft.com/office/drawing/2014/chartex" xmlns:cx1="http://schemas.microsoft.com/office/drawing/2015/9/8/chartex" xmlns:mc="http://schemas.openxmlformats.org/markup-compatibility/2006" xmlns:o="urn:schemas-microsoft-com:office:office" xmlns:r="http://schemas.openxmlformats.org/officeDocument/2006/relationships" xmlns:m="http://schemas.openxmlformats.org/officeDocument/2006/math" xmlns:v="urn:schemas-microsoft-com:vml" xmlns:wp14="http://schemas.microsoft.com/office/word/2010/wordprocessingDrawing" xmlns:wp="http://schemas.openxmlformats.org/drawingml/2006/wordprocessingDrawing" xmlns:w10="urn:schemas-microsoft-com:office:word" xmlns:w="http://schemas.openxmlformats.org/wordprocessingml/2006/main" xmlns:w14="http://schemas.microsoft.com/office/word/2010/wordml" xmlns:w15="http://schemas.microsoft.com/office/word/2012/wordml" xmlns:w16se="http://schemas.microsoft.com/office/word/2015/wordml/symex" xmlns:wpg="http://schemas.microsoft.com/office/word/2010/wordprocessingGroup" xmlns:wpi="http://schemas.microsoft.com/office/word/2010/wordprocessingInk" xmlns:wne="http://schemas.microsoft.com/office/word/2006/wordml" xmlns:wps="http://schemas.microsoft.com/office/word/2010/wordprocessingShape" mc:Ignorable="w14 w15 w16se wp14">
+<w:hdr xmlns:wpc="http://schemas.microsoft.com/office/word/2010/wordprocessingCanvas" xmlns:mo="http://schemas.microsoft.com/office/mac/office/2008/main" xmlns:mc="http://schemas.openxmlformats.org/markup-compatibility/2006" xmlns:mv="urn:schemas-microsoft-com:mac:vml" xmlns:o="urn:schemas-microsoft-com:office:office" xmlns:r="http://schemas.openxmlformats.org/officeDocument/2006/relationships" xmlns:m="http://schemas.openxmlformats.org/officeDocument/2006/math" xmlns:v="urn:schemas-microsoft-com:vml" xmlns:wp14="http://schemas.microsoft.com/office/word/2010/wordprocessingDrawing" xmlns:wp="http://schemas.openxmlformats.org/drawingml/2006/wordprocessingDrawing" xmlns:w10="urn:schemas-microsoft-com:office:word" xmlns:w="http://schemas.openxmlformats.org/wordprocessingml/2006/main" xmlns:w14="http://schemas.microsoft.com/office/word/2010/wordml" xmlns:w15="http://schemas.microsoft.com/office/word/2012/wordml" xmlns:wpg="http://schemas.microsoft.com/office/word/2010/wordprocessingGroup" xmlns:wpi="http://schemas.microsoft.com/office/word/2010/wordprocessingInk" xmlns:wne="http://schemas.microsoft.com/office/word/2006/wordml" xmlns:wps="http://schemas.microsoft.com/office/word/2010/wordprocessingShape" mc:Ignorable="w14 w15 wp14">
   <w:tbl>
     <w:tblPr>
       <w:tblW w:w="5498" w:type="pct"/>
@@ -6471,8 +6459,8 @@
 </file>
 
 <file path=word/numbering.xml><?xml version="1.0" encoding="utf-8"?>
-<w:numbering xmlns:wpc="http://schemas.microsoft.com/office/word/2010/wordprocessingCanvas" xmlns:cx="http://schemas.microsoft.com/office/drawing/2014/chartex" xmlns:cx1="http://schemas.microsoft.com/office/drawing/2015/9/8/chartex" xmlns:mc="http://schemas.openxmlformats.org/markup-compatibility/2006" xmlns:o="urn:schemas-microsoft-com:office:office" xmlns:r="http://schemas.openxmlformats.org/officeDocument/2006/relationships" xmlns:m="http://schemas.openxmlformats.org/officeDocument/2006/math" xmlns:v="urn:schemas-microsoft-com:vml" xmlns:wp14="http://schemas.microsoft.com/office/word/2010/wordprocessingDrawing" xmlns:wp="http://schemas.openxmlformats.org/drawingml/2006/wordprocessingDrawing" xmlns:w10="urn:schemas-microsoft-com:office:word" xmlns:w="http://schemas.openxmlformats.org/wordprocessingml/2006/main" xmlns:w14="http://schemas.microsoft.com/office/word/2010/wordml" xmlns:w15="http://schemas.microsoft.com/office/word/2012/wordml" xmlns:w16se="http://schemas.microsoft.com/office/word/2015/wordml/symex" xmlns:wpg="http://schemas.microsoft.com/office/word/2010/wordprocessingGroup" xmlns:wpi="http://schemas.microsoft.com/office/word/2010/wordprocessingInk" xmlns:wne="http://schemas.microsoft.com/office/word/2006/wordml" xmlns:wps="http://schemas.microsoft.com/office/word/2010/wordprocessingShape" mc:Ignorable="w14 w15 w16se wp14">
-  <w:abstractNum w:abstractNumId="0" w15:restartNumberingAfterBreak="0">
+<w:numbering xmlns:wpc="http://schemas.microsoft.com/office/word/2010/wordprocessingCanvas" xmlns:mo="http://schemas.microsoft.com/office/mac/office/2008/main" xmlns:mc="http://schemas.openxmlformats.org/markup-compatibility/2006" xmlns:mv="urn:schemas-microsoft-com:mac:vml" xmlns:o="urn:schemas-microsoft-com:office:office" xmlns:r="http://schemas.openxmlformats.org/officeDocument/2006/relationships" xmlns:m="http://schemas.openxmlformats.org/officeDocument/2006/math" xmlns:v="urn:schemas-microsoft-com:vml" xmlns:wp14="http://schemas.microsoft.com/office/word/2010/wordprocessingDrawing" xmlns:wp="http://schemas.openxmlformats.org/drawingml/2006/wordprocessingDrawing" xmlns:w10="urn:schemas-microsoft-com:office:word" xmlns:w="http://schemas.openxmlformats.org/wordprocessingml/2006/main" xmlns:w14="http://schemas.microsoft.com/office/word/2010/wordml" xmlns:w15="http://schemas.microsoft.com/office/word/2012/wordml" xmlns:wpg="http://schemas.microsoft.com/office/word/2010/wordprocessingGroup" xmlns:wpi="http://schemas.microsoft.com/office/word/2010/wordprocessingInk" xmlns:wne="http://schemas.microsoft.com/office/word/2006/wordml" xmlns:wps="http://schemas.microsoft.com/office/word/2010/wordprocessingShape" mc:Ignorable="w14 w15 wp14">
+  <w:abstractNum w:abstractNumId="0">
     <w:nsid w:val="0ADC5A31"/>
     <w:multiLevelType w:val="hybridMultilevel"/>
     <w:tmpl w:val="B6C89986"/>
@@ -6585,7 +6573,7 @@
       </w:rPr>
     </w:lvl>
   </w:abstractNum>
-  <w:abstractNum w:abstractNumId="1" w15:restartNumberingAfterBreak="0">
+  <w:abstractNum w:abstractNumId="1">
     <w:nsid w:val="0C246ED8"/>
     <w:multiLevelType w:val="hybridMultilevel"/>
     <w:tmpl w:val="58041606"/>
@@ -6698,7 +6686,7 @@
       </w:rPr>
     </w:lvl>
   </w:abstractNum>
-  <w:abstractNum w:abstractNumId="2" w15:restartNumberingAfterBreak="0">
+  <w:abstractNum w:abstractNumId="2">
     <w:nsid w:val="134E4343"/>
     <w:multiLevelType w:val="hybridMultilevel"/>
     <w:tmpl w:val="4954B198"/>
@@ -6811,7 +6799,7 @@
       </w:rPr>
     </w:lvl>
   </w:abstractNum>
-  <w:abstractNum w:abstractNumId="3" w15:restartNumberingAfterBreak="0">
+  <w:abstractNum w:abstractNumId="3">
     <w:nsid w:val="16B3176B"/>
     <w:multiLevelType w:val="hybridMultilevel"/>
     <w:tmpl w:val="AADE9BFC"/>
@@ -6924,7 +6912,96 @@
       </w:rPr>
     </w:lvl>
   </w:abstractNum>
-  <w:abstractNum w:abstractNumId="4" w15:restartNumberingAfterBreak="0">
+  <w:abstractNum w:abstractNumId="4">
+    <w:nsid w:val="17AE2E5B"/>
+    <w:multiLevelType w:val="hybridMultilevel"/>
+    <w:tmpl w:val="FBE084A2"/>
+    <w:lvl w:ilvl="0" w:tplc="0B7C0688">
+      <w:start w:val="1"/>
+      <w:numFmt w:val="decimal"/>
+      <w:lvlText w:val="(%1)"/>
+      <w:lvlJc w:val="left"/>
+      <w:pPr>
+        <w:ind w:left="720" w:hanging="360"/>
+      </w:pPr>
+      <w:rPr>
+        <w:rFonts w:hint="default"/>
+      </w:rPr>
+    </w:lvl>
+    <w:lvl w:ilvl="1" w:tplc="04090019" w:tentative="1">
+      <w:start w:val="1"/>
+      <w:numFmt w:val="lowerLetter"/>
+      <w:lvlText w:val="%2."/>
+      <w:lvlJc w:val="left"/>
+      <w:pPr>
+        <w:ind w:left="1440" w:hanging="360"/>
+      </w:pPr>
+    </w:lvl>
+    <w:lvl w:ilvl="2" w:tplc="0409001B" w:tentative="1">
+      <w:start w:val="1"/>
+      <w:numFmt w:val="lowerRoman"/>
+      <w:lvlText w:val="%3."/>
+      <w:lvlJc w:val="right"/>
+      <w:pPr>
+        <w:ind w:left="2160" w:hanging="180"/>
+      </w:pPr>
+    </w:lvl>
+    <w:lvl w:ilvl="3" w:tplc="0409000F" w:tentative="1">
+      <w:start w:val="1"/>
+      <w:numFmt w:val="decimal"/>
+      <w:lvlText w:val="%4."/>
+      <w:lvlJc w:val="left"/>
+      <w:pPr>
+        <w:ind w:left="2880" w:hanging="360"/>
+      </w:pPr>
+    </w:lvl>
+    <w:lvl w:ilvl="4" w:tplc="04090019" w:tentative="1">
+      <w:start w:val="1"/>
+      <w:numFmt w:val="lowerLetter"/>
+      <w:lvlText w:val="%5."/>
+      <w:lvlJc w:val="left"/>
+      <w:pPr>
+        <w:ind w:left="3600" w:hanging="360"/>
+      </w:pPr>
+    </w:lvl>
+    <w:lvl w:ilvl="5" w:tplc="0409001B" w:tentative="1">
+      <w:start w:val="1"/>
+      <w:numFmt w:val="lowerRoman"/>
+      <w:lvlText w:val="%6."/>
+      <w:lvlJc w:val="right"/>
+      <w:pPr>
+        <w:ind w:left="4320" w:hanging="180"/>
+      </w:pPr>
+    </w:lvl>
+    <w:lvl w:ilvl="6" w:tplc="0409000F" w:tentative="1">
+      <w:start w:val="1"/>
+      <w:numFmt w:val="decimal"/>
+      <w:lvlText w:val="%7."/>
+      <w:lvlJc w:val="left"/>
+      <w:pPr>
+        <w:ind w:left="5040" w:hanging="360"/>
+      </w:pPr>
+    </w:lvl>
+    <w:lvl w:ilvl="7" w:tplc="04090019" w:tentative="1">
+      <w:start w:val="1"/>
+      <w:numFmt w:val="lowerLetter"/>
+      <w:lvlText w:val="%8."/>
+      <w:lvlJc w:val="left"/>
+      <w:pPr>
+        <w:ind w:left="5760" w:hanging="360"/>
+      </w:pPr>
+    </w:lvl>
+    <w:lvl w:ilvl="8" w:tplc="0409001B" w:tentative="1">
+      <w:start w:val="1"/>
+      <w:numFmt w:val="lowerRoman"/>
+      <w:lvlText w:val="%9."/>
+      <w:lvlJc w:val="right"/>
+      <w:pPr>
+        <w:ind w:left="6480" w:hanging="180"/>
+      </w:pPr>
+    </w:lvl>
+  </w:abstractNum>
+  <w:abstractNum w:abstractNumId="5">
     <w:nsid w:val="1EA83A93"/>
     <w:multiLevelType w:val="hybridMultilevel"/>
     <w:tmpl w:val="A96E8E38"/>
@@ -7037,7 +7114,7 @@
       </w:rPr>
     </w:lvl>
   </w:abstractNum>
-  <w:abstractNum w:abstractNumId="5" w15:restartNumberingAfterBreak="0">
+  <w:abstractNum w:abstractNumId="6">
     <w:nsid w:val="2D794219"/>
     <w:multiLevelType w:val="hybridMultilevel"/>
     <w:tmpl w:val="F9A60F94"/>
@@ -7150,7 +7227,7 @@
       </w:rPr>
     </w:lvl>
   </w:abstractNum>
-  <w:abstractNum w:abstractNumId="6" w15:restartNumberingAfterBreak="0">
+  <w:abstractNum w:abstractNumId="7">
     <w:nsid w:val="4ADF06B2"/>
     <w:multiLevelType w:val="hybridMultilevel"/>
     <w:tmpl w:val="F18C085E"/>
@@ -7263,7 +7340,7 @@
       </w:rPr>
     </w:lvl>
   </w:abstractNum>
-  <w:abstractNum w:abstractNumId="7" w15:restartNumberingAfterBreak="0">
+  <w:abstractNum w:abstractNumId="8">
     <w:nsid w:val="521413E9"/>
     <w:multiLevelType w:val="hybridMultilevel"/>
     <w:tmpl w:val="1B9C7972"/>
@@ -7377,7 +7454,7 @@
       </w:rPr>
     </w:lvl>
   </w:abstractNum>
-  <w:abstractNum w:abstractNumId="8" w15:restartNumberingAfterBreak="0">
+  <w:abstractNum w:abstractNumId="9">
     <w:nsid w:val="54563E76"/>
     <w:multiLevelType w:val="hybridMultilevel"/>
     <w:tmpl w:val="F5BCD0AE"/>
@@ -7490,7 +7567,7 @@
       </w:rPr>
     </w:lvl>
   </w:abstractNum>
-  <w:abstractNum w:abstractNumId="9" w15:restartNumberingAfterBreak="0">
+  <w:abstractNum w:abstractNumId="10">
     <w:nsid w:val="54A87654"/>
     <w:multiLevelType w:val="hybridMultilevel"/>
     <w:tmpl w:val="98929B36"/>
@@ -7603,7 +7680,7 @@
       </w:rPr>
     </w:lvl>
   </w:abstractNum>
-  <w:abstractNum w:abstractNumId="10" w15:restartNumberingAfterBreak="0">
+  <w:abstractNum w:abstractNumId="11">
     <w:nsid w:val="5EB76882"/>
     <w:multiLevelType w:val="hybridMultilevel"/>
     <w:tmpl w:val="23BC29DA"/>
@@ -7716,7 +7793,7 @@
       </w:rPr>
     </w:lvl>
   </w:abstractNum>
-  <w:abstractNum w:abstractNumId="11" w15:restartNumberingAfterBreak="0">
+  <w:abstractNum w:abstractNumId="12">
     <w:nsid w:val="6B3E6840"/>
     <w:multiLevelType w:val="hybridMultilevel"/>
     <w:tmpl w:val="A4D02E26"/>
@@ -7805,7 +7882,7 @@
       </w:pPr>
     </w:lvl>
   </w:abstractNum>
-  <w:abstractNum w:abstractNumId="12" w15:restartNumberingAfterBreak="0">
+  <w:abstractNum w:abstractNumId="13">
     <w:nsid w:val="78680150"/>
     <w:multiLevelType w:val="hybridMultilevel"/>
     <w:tmpl w:val="22EE77AA"/>
@@ -7918,7 +7995,7 @@
       </w:rPr>
     </w:lvl>
   </w:abstractNum>
-  <w:abstractNum w:abstractNumId="13" w15:restartNumberingAfterBreak="0">
+  <w:abstractNum w:abstractNumId="14">
     <w:nsid w:val="797130F5"/>
     <w:multiLevelType w:val="hybridMultilevel"/>
     <w:tmpl w:val="B0FA0E1E"/>
@@ -8031,7 +8108,7 @@
       </w:rPr>
     </w:lvl>
   </w:abstractNum>
-  <w:abstractNum w:abstractNumId="14" w15:restartNumberingAfterBreak="0">
+  <w:abstractNum w:abstractNumId="15">
     <w:nsid w:val="7AA273AF"/>
     <w:multiLevelType w:val="hybridMultilevel"/>
     <w:tmpl w:val="88D6205A"/>
@@ -8144,7 +8221,7 @@
       </w:rPr>
     </w:lvl>
   </w:abstractNum>
-  <w:abstractNum w:abstractNumId="15" w15:restartNumberingAfterBreak="0">
+  <w:abstractNum w:abstractNumId="16">
     <w:nsid w:val="7FD862D1"/>
     <w:multiLevelType w:val="hybridMultilevel"/>
     <w:tmpl w:val="7F36DE4A"/>
@@ -8258,40 +8335,40 @@
     </w:lvl>
   </w:abstractNum>
   <w:num w:numId="1">
+    <w:abstractNumId w:val="15"/>
+  </w:num>
+  <w:num w:numId="2">
     <w:abstractNumId w:val="14"/>
   </w:num>
-  <w:num w:numId="2">
-    <w:abstractNumId w:val="13"/>
+  <w:num w:numId="3">
+    <w:abstractNumId w:val="9"/>
   </w:num>
-  <w:num w:numId="3">
+  <w:num w:numId="4">
+    <w:abstractNumId w:val="10"/>
+  </w:num>
+  <w:num w:numId="5">
     <w:abstractNumId w:val="8"/>
   </w:num>
-  <w:num w:numId="4">
-    <w:abstractNumId w:val="9"/>
-  </w:num>
-  <w:num w:numId="5">
-    <w:abstractNumId w:val="7"/>
-  </w:num>
   <w:num w:numId="6">
-    <w:abstractNumId w:val="11"/>
+    <w:abstractNumId w:val="12"/>
   </w:num>
   <w:num w:numId="7">
-    <w:abstractNumId w:val="6"/>
+    <w:abstractNumId w:val="7"/>
   </w:num>
   <w:num w:numId="8">
     <w:abstractNumId w:val="3"/>
   </w:num>
   <w:num w:numId="9">
-    <w:abstractNumId w:val="15"/>
+    <w:abstractNumId w:val="16"/>
   </w:num>
   <w:num w:numId="10">
-    <w:abstractNumId w:val="5"/>
+    <w:abstractNumId w:val="6"/>
   </w:num>
   <w:num w:numId="11">
-    <w:abstractNumId w:val="10"/>
+    <w:abstractNumId w:val="11"/>
   </w:num>
   <w:num w:numId="12">
-    <w:abstractNumId w:val="4"/>
+    <w:abstractNumId w:val="5"/>
   </w:num>
   <w:num w:numId="13">
     <w:abstractNumId w:val="0"/>
@@ -8300,16 +8377,19 @@
     <w:abstractNumId w:val="2"/>
   </w:num>
   <w:num w:numId="15">
-    <w:abstractNumId w:val="12"/>
+    <w:abstractNumId w:val="13"/>
   </w:num>
   <w:num w:numId="16">
     <w:abstractNumId w:val="1"/>
+  </w:num>
+  <w:num w:numId="17">
+    <w:abstractNumId w:val="4"/>
   </w:num>
 </w:numbering>
 </file>
 
 <file path=word/styles.xml><?xml version="1.0" encoding="utf-8"?>
-<w:styles xmlns:mc="http://schemas.openxmlformats.org/markup-compatibility/2006" xmlns:r="http://schemas.openxmlformats.org/officeDocument/2006/relationships" xmlns:w="http://schemas.openxmlformats.org/wordprocessingml/2006/main" xmlns:w14="http://schemas.microsoft.com/office/word/2010/wordml" xmlns:w15="http://schemas.microsoft.com/office/word/2012/wordml" xmlns:w16se="http://schemas.microsoft.com/office/word/2015/wordml/symex" mc:Ignorable="w14 w15 w16se">
+<w:styles xmlns:mc="http://schemas.openxmlformats.org/markup-compatibility/2006" xmlns:r="http://schemas.openxmlformats.org/officeDocument/2006/relationships" xmlns:w="http://schemas.openxmlformats.org/wordprocessingml/2006/main" xmlns:w14="http://schemas.microsoft.com/office/word/2010/wordml" xmlns:w15="http://schemas.microsoft.com/office/word/2012/wordml" mc:Ignorable="w14 w15">
   <w:docDefaults>
     <w:rPrDefault>
       <w:rPr>
@@ -8321,7 +8401,7 @@
     </w:rPrDefault>
     <w:pPrDefault/>
   </w:docDefaults>
-  <w:latentStyles w:defLockedState="0" w:defUIPriority="99" w:defSemiHidden="0" w:defUnhideWhenUsed="0" w:defQFormat="0" w:count="371">
+  <w:latentStyles w:defLockedState="0" w:defUIPriority="99" w:defSemiHidden="0" w:defUnhideWhenUsed="0" w:defQFormat="0" w:count="380">
     <w:lsdException w:name="Normal" w:uiPriority="0" w:qFormat="1"/>
     <w:lsdException w:name="heading 1" w:uiPriority="9" w:qFormat="1"/>
     <w:lsdException w:name="heading 2" w:semiHidden="1" w:uiPriority="9" w:unhideWhenUsed="1" w:qFormat="1"/>
@@ -8911,10 +8991,17 @@
     <w:tblPr>
       <w:tblStyleRowBandSize w:val="1"/>
       <w:tblStyleColBandSize w:val="1"/>
+      <w:tblInd w:w="0" w:type="dxa"/>
       <w:tblBorders>
         <w:top w:val="single" w:sz="8" w:space="0" w:color="4F81BD" w:themeColor="accent1"/>
         <w:bottom w:val="single" w:sz="8" w:space="0" w:color="4F81BD" w:themeColor="accent1"/>
       </w:tblBorders>
+      <w:tblCellMar>
+        <w:top w:w="0" w:type="dxa"/>
+        <w:left w:w="108" w:type="dxa"/>
+        <w:bottom w:w="0" w:type="dxa"/>
+        <w:right w:w="108" w:type="dxa"/>
+      </w:tblCellMar>
     </w:tblPr>
     <w:tblStylePr w:type="firstRow">
       <w:pPr>
@@ -8999,6 +9086,7 @@
     <w:uiPriority w:val="59"/>
     <w:rsid w:val="00472EFF"/>
     <w:tblPr>
+      <w:tblInd w:w="0" w:type="dxa"/>
       <w:tblBorders>
         <w:top w:val="single" w:sz="4" w:space="0" w:color="auto"/>
         <w:left w:val="single" w:sz="4" w:space="0" w:color="auto"/>
@@ -9007,6 +9095,12 @@
         <w:insideH w:val="single" w:sz="4" w:space="0" w:color="auto"/>
         <w:insideV w:val="single" w:sz="4" w:space="0" w:color="auto"/>
       </w:tblBorders>
+      <w:tblCellMar>
+        <w:top w:w="0" w:type="dxa"/>
+        <w:left w:w="108" w:type="dxa"/>
+        <w:bottom w:w="0" w:type="dxa"/>
+        <w:right w:w="108" w:type="dxa"/>
+      </w:tblCellMar>
     </w:tblPr>
   </w:style>
   <w:style w:type="table" w:styleId="LightList">
@@ -9017,12 +9111,19 @@
     <w:tblPr>
       <w:tblStyleRowBandSize w:val="1"/>
       <w:tblStyleColBandSize w:val="1"/>
+      <w:tblInd w:w="0" w:type="dxa"/>
       <w:tblBorders>
         <w:top w:val="single" w:sz="8" w:space="0" w:color="000000" w:themeColor="text1"/>
         <w:left w:val="single" w:sz="8" w:space="0" w:color="000000" w:themeColor="text1"/>
         <w:bottom w:val="single" w:sz="8" w:space="0" w:color="000000" w:themeColor="text1"/>
         <w:right w:val="single" w:sz="8" w:space="0" w:color="000000" w:themeColor="text1"/>
       </w:tblBorders>
+      <w:tblCellMar>
+        <w:top w:w="0" w:type="dxa"/>
+        <w:left w:w="108" w:type="dxa"/>
+        <w:bottom w:w="0" w:type="dxa"/>
+        <w:right w:w="108" w:type="dxa"/>
+      </w:tblCellMar>
     </w:tblPr>
     <w:tblStylePr w:type="firstRow">
       <w:pPr>
@@ -9102,10 +9203,17 @@
     <w:tblPr>
       <w:tblStyleRowBandSize w:val="1"/>
       <w:tblStyleColBandSize w:val="1"/>
+      <w:tblInd w:w="0" w:type="dxa"/>
       <w:tblBorders>
         <w:top w:val="single" w:sz="8" w:space="0" w:color="F79646" w:themeColor="accent6"/>
         <w:bottom w:val="single" w:sz="8" w:space="0" w:color="F79646" w:themeColor="accent6"/>
       </w:tblBorders>
+      <w:tblCellMar>
+        <w:top w:w="0" w:type="dxa"/>
+        <w:left w:w="108" w:type="dxa"/>
+        <w:bottom w:w="0" w:type="dxa"/>
+        <w:right w:w="108" w:type="dxa"/>
+      </w:tblCellMar>
     </w:tblPr>
     <w:tblStylePr w:type="firstRow">
       <w:pPr>
@@ -9195,10 +9303,17 @@
     <w:tblPr>
       <w:tblStyleRowBandSize w:val="1"/>
       <w:tblStyleColBandSize w:val="1"/>
+      <w:tblInd w:w="0" w:type="dxa"/>
       <w:tblBorders>
         <w:top w:val="single" w:sz="8" w:space="0" w:color="4BACC6" w:themeColor="accent5"/>
         <w:bottom w:val="single" w:sz="8" w:space="0" w:color="4BACC6" w:themeColor="accent5"/>
       </w:tblBorders>
+      <w:tblCellMar>
+        <w:top w:w="0" w:type="dxa"/>
+        <w:left w:w="108" w:type="dxa"/>
+        <w:bottom w:w="0" w:type="dxa"/>
+        <w:right w:w="108" w:type="dxa"/>
+      </w:tblCellMar>
     </w:tblPr>
     <w:tblStylePr w:type="firstRow">
       <w:pPr>
@@ -9285,12 +9400,19 @@
     <w:tblPr>
       <w:tblStyleRowBandSize w:val="1"/>
       <w:tblStyleColBandSize w:val="1"/>
+      <w:tblInd w:w="0" w:type="dxa"/>
       <w:tblBorders>
         <w:top w:val="single" w:sz="8" w:space="0" w:color="4BACC6" w:themeColor="accent5"/>
         <w:left w:val="single" w:sz="8" w:space="0" w:color="4BACC6" w:themeColor="accent5"/>
         <w:bottom w:val="single" w:sz="8" w:space="0" w:color="4BACC6" w:themeColor="accent5"/>
         <w:right w:val="single" w:sz="8" w:space="0" w:color="4BACC6" w:themeColor="accent5"/>
       </w:tblBorders>
+      <w:tblCellMar>
+        <w:top w:w="0" w:type="dxa"/>
+        <w:left w:w="108" w:type="dxa"/>
+        <w:bottom w:w="0" w:type="dxa"/>
+        <w:right w:w="108" w:type="dxa"/>
+      </w:tblCellMar>
     </w:tblPr>
     <w:tblStylePr w:type="firstRow">
       <w:pPr>
@@ -9367,6 +9489,7 @@
     <w:tblPr>
       <w:tblStyleRowBandSize w:val="1"/>
       <w:tblStyleColBandSize w:val="1"/>
+      <w:tblInd w:w="0" w:type="dxa"/>
       <w:tblBorders>
         <w:top w:val="single" w:sz="8" w:space="0" w:color="4F81BD" w:themeColor="accent1"/>
         <w:left w:val="single" w:sz="8" w:space="0" w:color="4F81BD" w:themeColor="accent1"/>
@@ -9375,6 +9498,12 @@
         <w:insideH w:val="single" w:sz="8" w:space="0" w:color="4F81BD" w:themeColor="accent1"/>
         <w:insideV w:val="single" w:sz="8" w:space="0" w:color="4F81BD" w:themeColor="accent1"/>
       </w:tblBorders>
+      <w:tblCellMar>
+        <w:top w:w="0" w:type="dxa"/>
+        <w:left w:w="108" w:type="dxa"/>
+        <w:bottom w:w="0" w:type="dxa"/>
+        <w:right w:w="108" w:type="dxa"/>
+      </w:tblCellMar>
     </w:tblPr>
     <w:tblStylePr w:type="firstRow">
       <w:pPr>
@@ -9487,6 +9616,7 @@
     <w:tblPr>
       <w:tblStyleRowBandSize w:val="1"/>
       <w:tblStyleColBandSize w:val="1"/>
+      <w:tblInd w:w="0" w:type="dxa"/>
       <w:tblBorders>
         <w:top w:val="single" w:sz="8" w:space="0" w:color="7BA0CD" w:themeColor="accent1" w:themeTint="BF"/>
         <w:left w:val="single" w:sz="8" w:space="0" w:color="7BA0CD" w:themeColor="accent1" w:themeTint="BF"/>
@@ -9494,6 +9624,12 @@
         <w:right w:val="single" w:sz="8" w:space="0" w:color="7BA0CD" w:themeColor="accent1" w:themeTint="BF"/>
         <w:insideH w:val="single" w:sz="8" w:space="0" w:color="7BA0CD" w:themeColor="accent1" w:themeTint="BF"/>
       </w:tblBorders>
+      <w:tblCellMar>
+        <w:top w:w="0" w:type="dxa"/>
+        <w:left w:w="108" w:type="dxa"/>
+        <w:bottom w:w="0" w:type="dxa"/>
+        <w:right w:w="108" w:type="dxa"/>
+      </w:tblCellMar>
     </w:tblPr>
     <w:tblStylePr w:type="firstRow">
       <w:pPr>
@@ -9583,6 +9719,7 @@
     <w:tblPr>
       <w:tblStyleRowBandSize w:val="1"/>
       <w:tblStyleColBandSize w:val="1"/>
+      <w:tblInd w:w="0" w:type="dxa"/>
       <w:tblBorders>
         <w:top w:val="single" w:sz="8" w:space="0" w:color="4BACC6" w:themeColor="accent5"/>
         <w:left w:val="single" w:sz="8" w:space="0" w:color="4BACC6" w:themeColor="accent5"/>
@@ -9591,6 +9728,12 @@
         <w:insideH w:val="single" w:sz="8" w:space="0" w:color="4BACC6" w:themeColor="accent5"/>
         <w:insideV w:val="single" w:sz="8" w:space="0" w:color="4BACC6" w:themeColor="accent5"/>
       </w:tblBorders>
+      <w:tblCellMar>
+        <w:top w:w="0" w:type="dxa"/>
+        <w:left w:w="108" w:type="dxa"/>
+        <w:bottom w:w="0" w:type="dxa"/>
+        <w:right w:w="108" w:type="dxa"/>
+      </w:tblCellMar>
     </w:tblPr>
     <w:tblStylePr w:type="firstRow">
       <w:pPr>
@@ -9734,7 +9877,7 @@
 </file>
 
 <file path=word/glossary/document.xml><?xml version="1.0" encoding="utf-8"?>
-<w:glossaryDocument xmlns:wpc="http://schemas.microsoft.com/office/word/2010/wordprocessingCanvas" xmlns:cx="http://schemas.microsoft.com/office/drawing/2014/chartex" xmlns:cx1="http://schemas.microsoft.com/office/drawing/2015/9/8/chartex" xmlns:mc="http://schemas.openxmlformats.org/markup-compatibility/2006" xmlns:o="urn:schemas-microsoft-com:office:office" xmlns:r="http://schemas.openxmlformats.org/officeDocument/2006/relationships" xmlns:m="http://schemas.openxmlformats.org/officeDocument/2006/math" xmlns:v="urn:schemas-microsoft-com:vml" xmlns:wp14="http://schemas.microsoft.com/office/word/2010/wordprocessingDrawing" xmlns:wp="http://schemas.openxmlformats.org/drawingml/2006/wordprocessingDrawing" xmlns:w10="urn:schemas-microsoft-com:office:word" xmlns:w="http://schemas.openxmlformats.org/wordprocessingml/2006/main" xmlns:w14="http://schemas.microsoft.com/office/word/2010/wordml" xmlns:w15="http://schemas.microsoft.com/office/word/2012/wordml" xmlns:w16se="http://schemas.microsoft.com/office/word/2015/wordml/symex" xmlns:wpg="http://schemas.microsoft.com/office/word/2010/wordprocessingGroup" xmlns:wpi="http://schemas.microsoft.com/office/word/2010/wordprocessingInk" xmlns:wne="http://schemas.microsoft.com/office/word/2006/wordml" xmlns:wps="http://schemas.microsoft.com/office/word/2010/wordprocessingShape" mc:Ignorable="w14 w15 w16se wp14">
+<w:glossaryDocument xmlns:wpc="http://schemas.microsoft.com/office/word/2010/wordprocessingCanvas" xmlns:mo="http://schemas.microsoft.com/office/mac/office/2008/main" xmlns:mc="http://schemas.openxmlformats.org/markup-compatibility/2006" xmlns:mv="urn:schemas-microsoft-com:mac:vml" xmlns:o="urn:schemas-microsoft-com:office:office" xmlns:r="http://schemas.openxmlformats.org/officeDocument/2006/relationships" xmlns:m="http://schemas.openxmlformats.org/officeDocument/2006/math" xmlns:v="urn:schemas-microsoft-com:vml" xmlns:wp14="http://schemas.microsoft.com/office/word/2010/wordprocessingDrawing" xmlns:wp="http://schemas.openxmlformats.org/drawingml/2006/wordprocessingDrawing" xmlns:w10="urn:schemas-microsoft-com:office:word" xmlns:w="http://schemas.openxmlformats.org/wordprocessingml/2006/main" xmlns:w14="http://schemas.microsoft.com/office/word/2010/wordml" xmlns:w15="http://schemas.microsoft.com/office/word/2012/wordml" xmlns:wpg="http://schemas.microsoft.com/office/word/2010/wordprocessingGroup" xmlns:wpi="http://schemas.microsoft.com/office/word/2010/wordprocessingInk" xmlns:wne="http://schemas.microsoft.com/office/word/2006/wordml" xmlns:wps="http://schemas.microsoft.com/office/word/2010/wordprocessingShape" mc:Ignorable="w14 w15 wp14">
   <w:docParts>
     <w:docPart>
       <w:docPartPr>
@@ -9819,27 +9962,27 @@
 </file>
 
 <file path=word/glossary/fontTable.xml><?xml version="1.0" encoding="utf-8"?>
-<w:fonts xmlns:mc="http://schemas.openxmlformats.org/markup-compatibility/2006" xmlns:r="http://schemas.openxmlformats.org/officeDocument/2006/relationships" xmlns:w="http://schemas.openxmlformats.org/wordprocessingml/2006/main" xmlns:w14="http://schemas.microsoft.com/office/word/2010/wordml" xmlns:w15="http://schemas.microsoft.com/office/word/2012/wordml" xmlns:w16se="http://schemas.microsoft.com/office/word/2015/wordml/symex" mc:Ignorable="w14 w15 w16se">
+<w:fonts xmlns:mc="http://schemas.openxmlformats.org/markup-compatibility/2006" xmlns:r="http://schemas.openxmlformats.org/officeDocument/2006/relationships" xmlns:w="http://schemas.openxmlformats.org/wordprocessingml/2006/main" xmlns:w14="http://schemas.microsoft.com/office/word/2010/wordml" xmlns:w15="http://schemas.microsoft.com/office/word/2012/wordml" mc:Ignorable="w14 w15">
   <w:font w:name="Symbol">
-    <w:panose1 w:val="05050102010706020507"/>
+    <w:panose1 w:val="00000000000000000000"/>
     <w:charset w:val="02"/>
-    <w:family w:val="roman"/>
+    <w:family w:val="auto"/>
     <w:pitch w:val="variable"/>
     <w:sig w:usb0="00000000" w:usb1="10000000" w:usb2="00000000" w:usb3="00000000" w:csb0="80000000" w:csb1="00000000"/>
   </w:font>
   <w:font w:name="Times New Roman">
     <w:panose1 w:val="02020603050405020304"/>
     <w:charset w:val="00"/>
-    <w:family w:val="roman"/>
+    <w:family w:val="auto"/>
     <w:pitch w:val="variable"/>
-    <w:sig w:usb0="E0002EFF" w:usb1="C0007843" w:usb2="00000009" w:usb3="00000000" w:csb0="000001FF" w:csb1="00000000"/>
+    <w:sig w:usb0="E0002AEF" w:usb1="C0007841" w:usb2="00000009" w:usb3="00000000" w:csb0="000001FF" w:csb1="00000000"/>
   </w:font>
   <w:font w:name="Courier New">
     <w:panose1 w:val="02070309020205020404"/>
     <w:charset w:val="00"/>
-    <w:family w:val="modern"/>
-    <w:pitch w:val="fixed"/>
-    <w:sig w:usb0="E0002EFF" w:usb1="C0007843" w:usb2="00000009" w:usb3="00000000" w:csb0="000001FF" w:csb1="00000000"/>
+    <w:family w:val="auto"/>
+    <w:pitch w:val="variable"/>
+    <w:sig w:usb0="E0002AFF" w:usb1="C0007843" w:usb2="00000009" w:usb3="00000000" w:csb0="000001FF" w:csb1="00000000"/>
   </w:font>
   <w:font w:name="Wingdings">
     <w:panose1 w:val="05000000000000000000"/>
@@ -9851,66 +9994,68 @@
   <w:font w:name="Calibri">
     <w:panose1 w:val="020F0502020204030204"/>
     <w:charset w:val="00"/>
-    <w:family w:val="swiss"/>
+    <w:family w:val="auto"/>
     <w:pitch w:val="variable"/>
     <w:sig w:usb0="E00002FF" w:usb1="4000ACFF" w:usb2="00000001" w:usb3="00000000" w:csb0="0000019F" w:csb1="00000000"/>
   </w:font>
-  <w:font w:name="MS Mincho">
-    <w:altName w:val="ＭＳ 明朝"/>
-    <w:panose1 w:val="02020609040205080304"/>
+  <w:font w:name="ＭＳ 明朝">
     <w:charset w:val="80"/>
-    <w:family w:val="modern"/>
-    <w:pitch w:val="fixed"/>
+    <w:family w:val="auto"/>
+    <w:pitch w:val="variable"/>
     <w:sig w:usb0="E00002FF" w:usb1="6AC7FDFB" w:usb2="08000012" w:usb3="00000000" w:csb0="0002009F" w:csb1="00000000"/>
   </w:font>
   <w:font w:name="Cambria">
     <w:panose1 w:val="02040503050406030204"/>
     <w:charset w:val="00"/>
-    <w:family w:val="roman"/>
+    <w:family w:val="auto"/>
     <w:pitch w:val="variable"/>
     <w:sig w:usb0="E00002FF" w:usb1="400004FF" w:usb2="00000000" w:usb3="00000000" w:csb0="0000019F" w:csb1="00000000"/>
   </w:font>
-  <w:font w:name="MS Gothic">
-    <w:altName w:val="ＭＳ ゴシック"/>
-    <w:panose1 w:val="020B0609070205080204"/>
+  <w:font w:name="ＭＳ ゴシック">
     <w:charset w:val="80"/>
-    <w:family w:val="modern"/>
-    <w:pitch w:val="fixed"/>
+    <w:family w:val="auto"/>
+    <w:pitch w:val="variable"/>
     <w:sig w:usb0="E00002FF" w:usb1="6AC7FDFB" w:usb2="08000012" w:usb3="00000000" w:csb0="0002009F" w:csb1="00000000"/>
   </w:font>
   <w:font w:name="Lucida Grande">
+    <w:panose1 w:val="020B0600040502020204"/>
     <w:charset w:val="00"/>
     <w:family w:val="auto"/>
     <w:pitch w:val="variable"/>
     <w:sig w:usb0="E1000AEF" w:usb1="5000A1FF" w:usb2="00000000" w:usb3="00000000" w:csb0="000001BF" w:csb1="00000000"/>
   </w:font>
   <w:font w:name="Times">
-    <w:panose1 w:val="02020603050405020304"/>
+    <w:panose1 w:val="02000500000000000000"/>
     <w:charset w:val="00"/>
-    <w:family w:val="roman"/>
+    <w:family w:val="auto"/>
     <w:pitch w:val="variable"/>
-    <w:sig w:usb0="E0002EFF" w:usb1="C0007843" w:usb2="00000009" w:usb3="00000000" w:csb0="000001FF" w:csb1="00000000"/>
+    <w:sig w:usb0="00000003" w:usb1="00000000" w:usb2="00000000" w:usb3="00000000" w:csb0="00000001" w:csb1="00000000"/>
+  </w:font>
+  <w:font w:name="Arial">
+    <w:panose1 w:val="020B0604020202020204"/>
+    <w:charset w:val="00"/>
+    <w:family w:val="auto"/>
+    <w:pitch w:val="variable"/>
+    <w:sig w:usb0="E0002AFF" w:usb1="C0007843" w:usb2="00000009" w:usb3="00000000" w:csb0="000001FF" w:csb1="00000000"/>
   </w:font>
   <w:font w:name="Yu Mincho">
-    <w:altName w:val="游明朝"/>
     <w:panose1 w:val="02020400000000000000"/>
     <w:charset w:val="80"/>
-    <w:family w:val="roman"/>
+    <w:family w:val="auto"/>
     <w:pitch w:val="variable"/>
     <w:sig w:usb0="800002E7" w:usb1="2AC7FCFF" w:usb2="00000012" w:usb3="00000000" w:csb0="0002009F" w:csb1="00000000"/>
   </w:font>
   <w:font w:name="Yu Gothic Light">
-    <w:altName w:val="游ゴシック Light"/>
     <w:panose1 w:val="020B0300000000000000"/>
     <w:charset w:val="80"/>
-    <w:family w:val="swiss"/>
+    <w:family w:val="auto"/>
     <w:pitch w:val="variable"/>
     <w:sig w:usb0="E00002FF" w:usb1="2AC7FDFF" w:usb2="00000016" w:usb3="00000000" w:csb0="0002009F" w:csb1="00000000"/>
   </w:font>
   <w:font w:name="Calibri Light">
     <w:panose1 w:val="020F0302020204030204"/>
     <w:charset w:val="00"/>
-    <w:family w:val="swiss"/>
+    <w:family w:val="auto"/>
     <w:pitch w:val="variable"/>
     <w:sig w:usb0="A00002EF" w:usb1="4000207B" w:usb2="00000000" w:usb3="00000000" w:csb0="0000019F" w:csb1="00000000"/>
   </w:font>
@@ -9918,7 +10063,7 @@
 </file>
 
 <file path=word/glossary/settings.xml><?xml version="1.0" encoding="utf-8"?>
-<w:settings xmlns:mc="http://schemas.openxmlformats.org/markup-compatibility/2006" xmlns:o="urn:schemas-microsoft-com:office:office" xmlns:r="http://schemas.openxmlformats.org/officeDocument/2006/relationships" xmlns:m="http://schemas.openxmlformats.org/officeDocument/2006/math" xmlns:v="urn:schemas-microsoft-com:vml" xmlns:w10="urn:schemas-microsoft-com:office:word" xmlns:w="http://schemas.openxmlformats.org/wordprocessingml/2006/main" xmlns:w14="http://schemas.microsoft.com/office/word/2010/wordml" xmlns:w15="http://schemas.microsoft.com/office/word/2012/wordml" xmlns:w16se="http://schemas.microsoft.com/office/word/2015/wordml/symex" xmlns:sl="http://schemas.openxmlformats.org/schemaLibrary/2006/main" mc:Ignorable="w14 w15 w16se">
+<w:settings xmlns:mc="http://schemas.openxmlformats.org/markup-compatibility/2006" xmlns:o="urn:schemas-microsoft-com:office:office" xmlns:r="http://schemas.openxmlformats.org/officeDocument/2006/relationships" xmlns:m="http://schemas.openxmlformats.org/officeDocument/2006/math" xmlns:v="urn:schemas-microsoft-com:vml" xmlns:w10="urn:schemas-microsoft-com:office:word" xmlns:w="http://schemas.openxmlformats.org/wordprocessingml/2006/main" xmlns:w14="http://schemas.microsoft.com/office/word/2010/wordml" xmlns:w15="http://schemas.microsoft.com/office/word/2012/wordml" xmlns:sl="http://schemas.openxmlformats.org/schemaLibrary/2006/main" mc:Ignorable="w14 w15">
   <w:view w:val="normal"/>
   <w:defaultTabStop w:val="720"/>
   <w:characterSpacingControl w:val="doNotCompress"/>
@@ -9940,6 +10085,7 @@
     <w:rsid w:val="00701FED"/>
     <w:rsid w:val="00735A99"/>
     <w:rsid w:val="008C5DFD"/>
+    <w:rsid w:val="00A523F1"/>
     <w:rsid w:val="00ED6613"/>
     <w:rsid w:val="00FD5BE4"/>
   </w:rsids>
@@ -9966,7 +10112,7 @@
 </file>
 
 <file path=word/glossary/styles.xml><?xml version="1.0" encoding="utf-8"?>
-<w:styles xmlns:mc="http://schemas.openxmlformats.org/markup-compatibility/2006" xmlns:r="http://schemas.openxmlformats.org/officeDocument/2006/relationships" xmlns:w="http://schemas.openxmlformats.org/wordprocessingml/2006/main" xmlns:w14="http://schemas.microsoft.com/office/word/2010/wordml" xmlns:w15="http://schemas.microsoft.com/office/word/2012/wordml" xmlns:w16se="http://schemas.microsoft.com/office/word/2015/wordml/symex" mc:Ignorable="w14 w15 w16se">
+<w:styles xmlns:mc="http://schemas.openxmlformats.org/markup-compatibility/2006" xmlns:r="http://schemas.openxmlformats.org/officeDocument/2006/relationships" xmlns:w="http://schemas.openxmlformats.org/wordprocessingml/2006/main" xmlns:w14="http://schemas.microsoft.com/office/word/2010/wordml" xmlns:w15="http://schemas.microsoft.com/office/word/2012/wordml" mc:Ignorable="w14 w15">
   <w:docDefaults>
     <w:rPrDefault>
       <w:rPr>
@@ -9978,7 +10124,7 @@
     </w:rPrDefault>
     <w:pPrDefault/>
   </w:docDefaults>
-  <w:latentStyles w:defLockedState="0" w:defUIPriority="99" w:defSemiHidden="0" w:defUnhideWhenUsed="0" w:defQFormat="0" w:count="371">
+  <w:latentStyles w:defLockedState="0" w:defUIPriority="99" w:defSemiHidden="0" w:defUnhideWhenUsed="0" w:defQFormat="0" w:count="380">
     <w:lsdException w:name="Normal" w:uiPriority="0" w:qFormat="1"/>
     <w:lsdException w:name="heading 1" w:uiPriority="9" w:qFormat="1"/>
     <w:lsdException w:name="heading 2" w:semiHidden="1" w:uiPriority="9" w:unhideWhenUsed="1" w:qFormat="1"/>
@@ -10489,8 +10635,9 @@
 </file>
 
 <file path=word/glossary/webSettings.xml><?xml version="1.0" encoding="utf-8"?>
-<w:webSettings xmlns:mc="http://schemas.openxmlformats.org/markup-compatibility/2006" xmlns:r="http://schemas.openxmlformats.org/officeDocument/2006/relationships" xmlns:w="http://schemas.openxmlformats.org/wordprocessingml/2006/main" xmlns:w14="http://schemas.microsoft.com/office/word/2010/wordml" xmlns:w15="http://schemas.microsoft.com/office/word/2012/wordml" xmlns:w16se="http://schemas.microsoft.com/office/word/2015/wordml/symex" mc:Ignorable="w14 w15 w16se">
+<w:webSettings xmlns:mc="http://schemas.openxmlformats.org/markup-compatibility/2006" xmlns:r="http://schemas.openxmlformats.org/officeDocument/2006/relationships" xmlns:w="http://schemas.openxmlformats.org/wordprocessingml/2006/main" xmlns:w14="http://schemas.microsoft.com/office/word/2010/wordml" xmlns:w15="http://schemas.microsoft.com/office/word/2012/wordml" mc:Ignorable="w14 w15">
   <w:allowPNG/>
+  <w:doNotSaveAsSingleFile/>
 </w:webSettings>
 </file>
 
@@ -10819,7 +10966,7 @@
 </file>
 
 <file path=customXml/itemProps1.xml><?xml version="1.0" encoding="utf-8"?>
-<ds:datastoreItem xmlns:ds="http://schemas.openxmlformats.org/officeDocument/2006/customXml" ds:itemID="{6E2A1486-490A-424D-979F-B38D82695711}">
+<ds:datastoreItem xmlns:ds="http://schemas.openxmlformats.org/officeDocument/2006/customXml" ds:itemID="{99B243E0-DB9A-6D47-9257-EC22D2ADEABD}">
   <ds:schemaRefs>
     <ds:schemaRef ds:uri="http://schemas.openxmlformats.org/officeDocument/2006/bibliography"/>
   </ds:schemaRefs>

</xml_diff>

<commit_message>
Added new meeting to Sprint 2 report
</commit_message>
<xml_diff>
--- a/documentation/Sprint 2 Report.docx
+++ b/documentation/Sprint 2 Report.docx
@@ -14,7 +14,6 @@
           <w:szCs w:val="96"/>
         </w:rPr>
       </w:pPr>
-      <w:proofErr w:type="spellStart"/>
       <w:r>
         <w:rPr>
           <w:rStyle w:val="IntenseEmphasis"/>
@@ -24,19 +23,7 @@
           <w:sz w:val="96"/>
           <w:szCs w:val="96"/>
         </w:rPr>
-        <w:t>Hooli</w:t>
-      </w:r>
-      <w:proofErr w:type="spellEnd"/>
-      <w:r>
-        <w:rPr>
-          <w:rStyle w:val="IntenseEmphasis"/>
-          <w:b w:val="0"/>
-          <w:i w:val="0"/>
-          <w:color w:val="17365D" w:themeColor="text2" w:themeShade="BF"/>
-          <w:sz w:val="96"/>
-          <w:szCs w:val="96"/>
-        </w:rPr>
-        <w:t xml:space="preserve"> XYZ</w:t>
+        <w:t>Hooli XYZ</w:t>
       </w:r>
     </w:p>
     <w:p>
@@ -214,78 +201,58 @@
           <w:sz w:val="32"/>
           <w:szCs w:val="32"/>
         </w:rPr>
-        <w:t xml:space="preserve">Brendan </w:t>
-      </w:r>
-      <w:proofErr w:type="spellStart"/>
-      <w:r>
+        <w:t>Brendan Lally – 18407220</w:t>
+      </w:r>
+    </w:p>
+    <w:p>
+      <w:pPr>
         <w:rPr>
           <w:rFonts w:ascii="Calibri" w:hAnsi="Calibri"/>
           <w:sz w:val="32"/>
           <w:szCs w:val="32"/>
         </w:rPr>
-        <w:t>Lally</w:t>
-      </w:r>
-      <w:proofErr w:type="spellEnd"/>
+      </w:pPr>
       <w:r>
         <w:rPr>
           <w:rFonts w:ascii="Calibri" w:hAnsi="Calibri"/>
           <w:sz w:val="32"/>
           <w:szCs w:val="32"/>
         </w:rPr>
-        <w:t xml:space="preserve"> – 18407220</w:t>
-      </w:r>
-    </w:p>
-    <w:p>
-      <w:pPr>
+        <w:tab/>
+      </w:r>
+      <w:r>
         <w:rPr>
           <w:rFonts w:ascii="Calibri" w:hAnsi="Calibri"/>
           <w:sz w:val="32"/>
           <w:szCs w:val="32"/>
         </w:rPr>
-      </w:pPr>
-      <w:r>
+        <w:t>Adam Brown – 18338993</w:t>
+      </w:r>
+    </w:p>
+    <w:p>
+      <w:pPr>
         <w:rPr>
           <w:rFonts w:ascii="Calibri" w:hAnsi="Calibri"/>
           <w:sz w:val="32"/>
           <w:szCs w:val="32"/>
         </w:rPr>
-        <w:tab/>
-      </w:r>
+      </w:pPr>
       <w:r>
         <w:rPr>
           <w:rFonts w:ascii="Calibri" w:hAnsi="Calibri"/>
           <w:sz w:val="32"/>
           <w:szCs w:val="32"/>
         </w:rPr>
-        <w:t>Adam Brown – 18338993</w:t>
-      </w:r>
-    </w:p>
-    <w:p>
-      <w:pPr>
+        <w:tab/>
+      </w:r>
+      <w:r>
         <w:rPr>
           <w:rFonts w:ascii="Calibri" w:hAnsi="Calibri"/>
           <w:sz w:val="32"/>
           <w:szCs w:val="32"/>
         </w:rPr>
-      </w:pPr>
-      <w:r>
-        <w:rPr>
-          <w:rFonts w:ascii="Calibri" w:hAnsi="Calibri"/>
-          <w:sz w:val="32"/>
-          <w:szCs w:val="32"/>
-        </w:rPr>
-        <w:tab/>
-      </w:r>
-      <w:r>
-        <w:rPr>
-          <w:rFonts w:ascii="Calibri" w:hAnsi="Calibri"/>
-          <w:sz w:val="32"/>
-          <w:szCs w:val="32"/>
-        </w:rPr>
         <w:t>Jordan Chou – 18348691</w:t>
       </w:r>
-      <w:bookmarkStart w:id="0" w:name="_GoBack"/>
-      <w:bookmarkEnd w:id="0"/>
     </w:p>
     <w:p>
       <w:pPr>
@@ -1780,7 +1747,19 @@
               <w:rPr>
                 <w:rFonts w:asciiTheme="majorHAnsi" w:hAnsiTheme="majorHAnsi"/>
               </w:rPr>
-              <w:t>As a User, I want to view existing submissions so that I can sell all past submissions posted.</w:t>
+              <w:t>As a User, I want to view existin</w:t>
+            </w:r>
+            <w:r>
+              <w:rPr>
+                <w:rFonts w:asciiTheme="majorHAnsi" w:hAnsiTheme="majorHAnsi"/>
+              </w:rPr>
+              <w:t>g submissions so that I can see</w:t>
+            </w:r>
+            <w:r>
+              <w:rPr>
+                <w:rFonts w:asciiTheme="majorHAnsi" w:hAnsiTheme="majorHAnsi"/>
+              </w:rPr>
+              <w:t xml:space="preserve"> all past submissions posted.</w:t>
             </w:r>
           </w:p>
         </w:tc>
@@ -1857,7 +1836,6 @@
           <w:sz w:val="32"/>
           <w:szCs w:val="32"/>
         </w:rPr>
-        <w:lastRenderedPageBreak/>
         <w:t>Sprint Goal:</w:t>
       </w:r>
     </w:p>
@@ -1874,7 +1852,92 @@
       <w:pPr>
         <w:rPr>
           <w:rFonts w:asciiTheme="majorHAnsi" w:hAnsiTheme="majorHAnsi"/>
-          <w:sz w:val="28"/>
+          <w:szCs w:val="28"/>
+        </w:rPr>
+      </w:pPr>
+      <w:r>
+        <w:rPr>
+          <w:rFonts w:asciiTheme="majorHAnsi" w:hAnsiTheme="majorHAnsi"/>
+          <w:szCs w:val="28"/>
+        </w:rPr>
+        <w:t xml:space="preserve">The </w:t>
+      </w:r>
+      <w:r>
+        <w:rPr>
+          <w:rFonts w:asciiTheme="majorHAnsi" w:hAnsiTheme="majorHAnsi"/>
+          <w:szCs w:val="28"/>
+        </w:rPr>
+        <w:t>goal of Sprint 2 was to implement the submissions side of the platform</w:t>
+      </w:r>
+      <w:r>
+        <w:rPr>
+          <w:rFonts w:asciiTheme="majorHAnsi" w:hAnsiTheme="majorHAnsi"/>
+          <w:szCs w:val="28"/>
+        </w:rPr>
+        <w:t xml:space="preserve"> and refine the user interface</w:t>
+      </w:r>
+      <w:r>
+        <w:rPr>
+          <w:rFonts w:asciiTheme="majorHAnsi" w:hAnsiTheme="majorHAnsi"/>
+          <w:szCs w:val="28"/>
+        </w:rPr>
+        <w:t>.</w:t>
+      </w:r>
+      <w:r>
+        <w:rPr>
+          <w:rFonts w:asciiTheme="majorHAnsi" w:hAnsiTheme="majorHAnsi"/>
+          <w:szCs w:val="28"/>
+        </w:rPr>
+        <w:t xml:space="preserve"> By the end of the sprint, both users and admins should be able to post, edit and</w:t>
+      </w:r>
+      <w:r>
+        <w:rPr>
+          <w:rFonts w:asciiTheme="majorHAnsi" w:hAnsiTheme="majorHAnsi"/>
+          <w:szCs w:val="28"/>
+        </w:rPr>
+        <w:t xml:space="preserve"> </w:t>
+      </w:r>
+      <w:r>
+        <w:rPr>
+          <w:rFonts w:asciiTheme="majorHAnsi" w:hAnsiTheme="majorHAnsi"/>
+          <w:szCs w:val="28"/>
+        </w:rPr>
+        <w:t>remove appropriate submissions. Submissions should allow text, as well as images and videos.</w:t>
+      </w:r>
+      <w:r>
+        <w:rPr>
+          <w:rFonts w:asciiTheme="majorHAnsi" w:hAnsiTheme="majorHAnsi"/>
+          <w:szCs w:val="28"/>
+        </w:rPr>
+        <w:t xml:space="preserve"> Users should also be able to view other user’s profiles.</w:t>
+      </w:r>
+      <w:r>
+        <w:rPr>
+          <w:rFonts w:asciiTheme="majorHAnsi" w:hAnsiTheme="majorHAnsi"/>
+          <w:szCs w:val="28"/>
+        </w:rPr>
+        <w:t xml:space="preserve"> Eight of our user stories for this sprint focus on submissions, with two others relating to other </w:t>
+      </w:r>
+      <w:r>
+        <w:rPr>
+          <w:rFonts w:asciiTheme="majorHAnsi" w:hAnsiTheme="majorHAnsi"/>
+          <w:szCs w:val="28"/>
+        </w:rPr>
+        <w:t>miscellaneous</w:t>
+      </w:r>
+      <w:r>
+        <w:rPr>
+          <w:rFonts w:asciiTheme="majorHAnsi" w:hAnsiTheme="majorHAnsi"/>
+          <w:szCs w:val="28"/>
+        </w:rPr>
+        <w:t xml:space="preserve"> tasks.</w:t>
+      </w:r>
+    </w:p>
+    <w:p>
+      <w:pPr>
+        <w:rPr>
+          <w:rFonts w:asciiTheme="majorHAnsi" w:hAnsiTheme="majorHAnsi"/>
+          <w:sz w:val="32"/>
           <w:szCs w:val="28"/>
         </w:rPr>
       </w:pPr>
@@ -1920,7 +1983,6 @@
           <w:b/>
           <w:bCs/>
           <w:color w:val="3F6CAF"/>
-          <w:sz w:val="20"/>
           <w:szCs w:val="20"/>
         </w:rPr>
       </w:pPr>
@@ -1928,56 +1990,49 @@
     <w:p>
       <w:pPr>
         <w:rPr>
+          <w:rFonts w:asciiTheme="majorHAnsi" w:hAnsiTheme="majorHAnsi" w:cs="Calibri"/>
+          <w:bCs/>
+        </w:rPr>
+      </w:pPr>
+      <w:r>
+        <w:rPr>
+          <w:rFonts w:asciiTheme="majorHAnsi" w:hAnsiTheme="majorHAnsi" w:cs="Calibri"/>
+          <w:bCs/>
+          <w:szCs w:val="28"/>
+        </w:rPr>
+        <w:t xml:space="preserve">The user stories for the sprint were broken down into simpler high-level task units. </w:t>
+      </w:r>
+      <w:r>
+        <w:rPr>
+          <w:rFonts w:asciiTheme="majorHAnsi" w:hAnsiTheme="majorHAnsi" w:cs="Calibri"/>
+          <w:bCs/>
+        </w:rPr>
+        <w:t>These tasks must be finished before the user stories can be reviewed, accepted and completed:</w:t>
+      </w:r>
+    </w:p>
+    <w:p>
+      <w:pPr>
+        <w:pStyle w:val="ListParagraph"/>
+        <w:numPr>
+          <w:ilvl w:val="0"/>
+          <w:numId w:val="18"/>
+        </w:numPr>
+        <w:rPr>
           <w:rFonts w:asciiTheme="majorHAnsi" w:hAnsiTheme="majorHAnsi"/>
-          <w:sz w:val="28"/>
-          <w:szCs w:val="28"/>
-        </w:rPr>
-      </w:pPr>
-    </w:p>
-    <w:p>
-      <w:pPr>
+        </w:rPr>
+      </w:pPr>
+      <w:r>
         <w:rPr>
           <w:rFonts w:asciiTheme="majorHAnsi" w:hAnsiTheme="majorHAnsi"/>
-          <w:sz w:val="28"/>
-          <w:szCs w:val="28"/>
-        </w:rPr>
-      </w:pPr>
-    </w:p>
-    <w:p>
-      <w:pPr>
+        </w:rPr>
+        <w:t>Git good</w:t>
+      </w:r>
+      <w:r>
         <w:rPr>
           <w:rFonts w:asciiTheme="majorHAnsi" w:hAnsiTheme="majorHAnsi"/>
-          <w:sz w:val="28"/>
-          <w:szCs w:val="28"/>
-        </w:rPr>
-      </w:pPr>
-    </w:p>
-    <w:p>
-      <w:pPr>
-        <w:rPr>
-          <w:rFonts w:asciiTheme="majorHAnsi" w:hAnsiTheme="majorHAnsi"/>
-          <w:sz w:val="28"/>
-          <w:szCs w:val="28"/>
-        </w:rPr>
-      </w:pPr>
-    </w:p>
-    <w:p>
-      <w:pPr>
-        <w:rPr>
-          <w:rFonts w:asciiTheme="majorHAnsi" w:hAnsiTheme="majorHAnsi"/>
-          <w:sz w:val="28"/>
-          <w:szCs w:val="28"/>
-        </w:rPr>
-      </w:pPr>
-    </w:p>
-    <w:p>
-      <w:pPr>
-        <w:rPr>
-          <w:rFonts w:asciiTheme="majorHAnsi" w:hAnsiTheme="majorHAnsi"/>
-          <w:sz w:val="28"/>
-          <w:szCs w:val="28"/>
-        </w:rPr>
-      </w:pPr>
+        </w:rPr>
+        <w:t>.</w:t>
+      </w:r>
     </w:p>
     <w:p>
       <w:pPr>
@@ -2166,7 +2221,7 @@
                 <w:rFonts w:asciiTheme="majorHAnsi" w:hAnsiTheme="majorHAnsi"/>
                 <w:szCs w:val="32"/>
               </w:rPr>
-              <w:t>Submissions. Viewing</w:t>
+              <w:t>Viewing Submissions</w:t>
             </w:r>
             <w:r>
               <w:rPr>
@@ -2240,6 +2295,13 @@
                 <w:rFonts w:asciiTheme="majorHAnsi" w:hAnsiTheme="majorHAnsi"/>
                 <w:szCs w:val="32"/>
               </w:rPr>
+              <w:t xml:space="preserve"> Platform</w:t>
+            </w:r>
+            <w:r>
+              <w:rPr>
+                <w:rFonts w:asciiTheme="majorHAnsi" w:hAnsiTheme="majorHAnsi"/>
+                <w:szCs w:val="32"/>
+              </w:rPr>
               <w:t>. (1) (2) (3).</w:t>
             </w:r>
           </w:p>
@@ -2307,6 +2369,13 @@
               </w:rPr>
               <w:t xml:space="preserve"> (4)</w:t>
             </w:r>
+            <w:r>
+              <w:rPr>
+                <w:rFonts w:asciiTheme="majorHAnsi" w:hAnsiTheme="majorHAnsi"/>
+                <w:szCs w:val="32"/>
+              </w:rPr>
+              <w:t>.</w:t>
+            </w:r>
           </w:p>
         </w:tc>
       </w:tr>
@@ -2363,7 +2432,14 @@
                 <w:rFonts w:asciiTheme="majorHAnsi" w:hAnsiTheme="majorHAnsi"/>
                 <w:szCs w:val="32"/>
               </w:rPr>
-              <w:t>Submissions. Add / Edit / Remove.</w:t>
+              <w:t xml:space="preserve">Add / Edit / </w:t>
+            </w:r>
+            <w:r>
+              <w:rPr>
+                <w:rFonts w:asciiTheme="majorHAnsi" w:hAnsiTheme="majorHAnsi"/>
+                <w:szCs w:val="32"/>
+              </w:rPr>
+              <w:t>Remove Submissions.</w:t>
             </w:r>
             <w:r>
               <w:rPr>
@@ -2412,7 +2488,6 @@
       <w:pPr>
         <w:rPr>
           <w:rFonts w:asciiTheme="majorHAnsi" w:hAnsiTheme="majorHAnsi"/>
-          <w:sz w:val="20"/>
           <w:szCs w:val="20"/>
         </w:rPr>
       </w:pPr>
@@ -2423,76 +2498,115 @@
           <w:rFonts w:asciiTheme="majorHAnsi" w:hAnsiTheme="majorHAnsi"/>
         </w:rPr>
       </w:pPr>
-    </w:p>
-    <w:p>
-      <w:pPr>
+      <w:r>
         <w:rPr>
           <w:rFonts w:asciiTheme="majorHAnsi" w:hAnsiTheme="majorHAnsi"/>
         </w:rPr>
-      </w:pPr>
-    </w:p>
-    <w:p>
-      <w:pPr>
+        <w:t>The estimations decided upon for this sprint were difficult</w:t>
+      </w:r>
+      <w:r>
         <w:rPr>
           <w:rFonts w:asciiTheme="majorHAnsi" w:hAnsiTheme="majorHAnsi"/>
         </w:rPr>
-      </w:pPr>
-    </w:p>
-    <w:p>
-      <w:pPr>
+        <w:t xml:space="preserve"> to ascertain</w:t>
+      </w:r>
+      <w:r>
         <w:rPr>
           <w:rFonts w:asciiTheme="majorHAnsi" w:hAnsiTheme="majorHAnsi"/>
         </w:rPr>
-      </w:pPr>
-    </w:p>
-    <w:p>
-      <w:pPr>
+        <w:t>, given the teams</w:t>
+      </w:r>
+      <w:r>
         <w:rPr>
           <w:rFonts w:asciiTheme="majorHAnsi" w:hAnsiTheme="majorHAnsi"/>
         </w:rPr>
-      </w:pPr>
-    </w:p>
-    <w:p>
-      <w:pPr>
+        <w:t xml:space="preserve"> lack of experience in developing an online platform.</w:t>
+      </w:r>
+      <w:r>
         <w:rPr>
           <w:rFonts w:asciiTheme="majorHAnsi" w:hAnsiTheme="majorHAnsi"/>
         </w:rPr>
-      </w:pPr>
-    </w:p>
-    <w:p>
-      <w:pPr>
+        <w:t xml:space="preserve"> The majority of the user stories associated with submissions </w:t>
+      </w:r>
+      <w:r>
         <w:rPr>
           <w:rFonts w:asciiTheme="majorHAnsi" w:hAnsiTheme="majorHAnsi"/>
         </w:rPr>
-      </w:pPr>
-    </w:p>
-    <w:p>
-      <w:pPr>
+        <w:t>we</w:t>
+      </w:r>
+      <w:r>
         <w:rPr>
           <w:rFonts w:asciiTheme="majorHAnsi" w:hAnsiTheme="majorHAnsi"/>
         </w:rPr>
-      </w:pPr>
-    </w:p>
-    <w:p>
-      <w:pPr>
+        <w:t>re given average ratings of 3. A potential aspect</w:t>
+      </w:r>
+      <w:r>
         <w:rPr>
           <w:rFonts w:asciiTheme="majorHAnsi" w:hAnsiTheme="majorHAnsi"/>
         </w:rPr>
-      </w:pPr>
-    </w:p>
-    <w:p>
-      <w:pPr>
+        <w:t xml:space="preserve"> of difficulty was the integration of images and</w:t>
+      </w:r>
+      <w:r>
         <w:rPr>
           <w:rFonts w:asciiTheme="majorHAnsi" w:hAnsiTheme="majorHAnsi"/>
         </w:rPr>
-      </w:pPr>
-    </w:p>
-    <w:p>
-      <w:pPr>
+        <w:t xml:space="preserve"> videos into a users submi</w:t>
+      </w:r>
+      <w:r>
         <w:rPr>
           <w:rFonts w:asciiTheme="majorHAnsi" w:hAnsiTheme="majorHAnsi"/>
         </w:rPr>
-      </w:pPr>
+        <w:t xml:space="preserve">ssion, with the </w:t>
+      </w:r>
+      <w:r>
+        <w:rPr>
+          <w:rFonts w:asciiTheme="majorHAnsi" w:hAnsiTheme="majorHAnsi"/>
+        </w:rPr>
+        <w:lastRenderedPageBreak/>
+        <w:t>effort estimation</w:t>
+      </w:r>
+      <w:r>
+        <w:rPr>
+          <w:rFonts w:asciiTheme="majorHAnsi" w:hAnsiTheme="majorHAnsi"/>
+        </w:rPr>
+        <w:t xml:space="preserve"> reflecting this.</w:t>
+      </w:r>
+      <w:r>
+        <w:rPr>
+          <w:rFonts w:asciiTheme="majorHAnsi" w:hAnsiTheme="majorHAnsi"/>
+        </w:rPr>
+        <w:t xml:space="preserve"> Viewing of submissions is also expected to take longer than average due to the extensive work </w:t>
+      </w:r>
+      <w:r>
+        <w:rPr>
+          <w:rFonts w:asciiTheme="majorHAnsi" w:hAnsiTheme="majorHAnsi"/>
+        </w:rPr>
+        <w:t xml:space="preserve">setting up the UI </w:t>
+      </w:r>
+      <w:r>
+        <w:rPr>
+          <w:rFonts w:asciiTheme="majorHAnsi" w:hAnsiTheme="majorHAnsi"/>
+        </w:rPr>
+        <w:t>“</w:t>
+      </w:r>
+      <w:r>
+        <w:rPr>
+          <w:rFonts w:asciiTheme="majorHAnsi" w:hAnsiTheme="majorHAnsi"/>
+        </w:rPr>
+        <w:t>feel</w:t>
+      </w:r>
+      <w:r>
+        <w:rPr>
+          <w:rFonts w:asciiTheme="majorHAnsi" w:hAnsiTheme="majorHAnsi"/>
+        </w:rPr>
+        <w:t>”</w:t>
+      </w:r>
+      <w:r>
+        <w:rPr>
+          <w:rFonts w:asciiTheme="majorHAnsi" w:hAnsiTheme="majorHAnsi"/>
+        </w:rPr>
+        <w:t xml:space="preserve"> of a user profile.</w:t>
+      </w:r>
     </w:p>
     <w:p>
       <w:pPr>
@@ -2502,6 +2616,256 @@
         <w:adjustRightInd w:val="0"/>
         <w:spacing w:after="240" w:line="520" w:lineRule="atLeast"/>
         <w:rPr>
+          <w:rFonts w:asciiTheme="majorHAnsi" w:hAnsiTheme="majorHAnsi"/>
+        </w:rPr>
+      </w:pPr>
+    </w:p>
+    <w:p>
+      <w:pPr>
+        <w:widowControl w:val="0"/>
+        <w:autoSpaceDE w:val="0"/>
+        <w:autoSpaceDN w:val="0"/>
+        <w:adjustRightInd w:val="0"/>
+        <w:spacing w:after="240" w:line="520" w:lineRule="atLeast"/>
+        <w:rPr>
+          <w:rFonts w:ascii="Calibri" w:hAnsi="Calibri" w:cs="Calibri"/>
+          <w:b/>
+          <w:bCs/>
+          <w:color w:val="284677"/>
+          <w:sz w:val="48"/>
+          <w:szCs w:val="48"/>
+        </w:rPr>
+      </w:pPr>
+    </w:p>
+    <w:p>
+      <w:pPr>
+        <w:widowControl w:val="0"/>
+        <w:autoSpaceDE w:val="0"/>
+        <w:autoSpaceDN w:val="0"/>
+        <w:adjustRightInd w:val="0"/>
+        <w:spacing w:after="240" w:line="520" w:lineRule="atLeast"/>
+        <w:rPr>
+          <w:rFonts w:ascii="Calibri" w:hAnsi="Calibri" w:cs="Calibri"/>
+          <w:b/>
+          <w:bCs/>
+          <w:color w:val="284677"/>
+          <w:sz w:val="48"/>
+          <w:szCs w:val="48"/>
+        </w:rPr>
+      </w:pPr>
+    </w:p>
+    <w:p>
+      <w:pPr>
+        <w:widowControl w:val="0"/>
+        <w:autoSpaceDE w:val="0"/>
+        <w:autoSpaceDN w:val="0"/>
+        <w:adjustRightInd w:val="0"/>
+        <w:spacing w:after="240" w:line="520" w:lineRule="atLeast"/>
+        <w:rPr>
+          <w:rFonts w:ascii="Calibri" w:hAnsi="Calibri" w:cs="Calibri"/>
+          <w:b/>
+          <w:bCs/>
+          <w:color w:val="284677"/>
+          <w:sz w:val="48"/>
+          <w:szCs w:val="48"/>
+        </w:rPr>
+      </w:pPr>
+    </w:p>
+    <w:p>
+      <w:pPr>
+        <w:widowControl w:val="0"/>
+        <w:autoSpaceDE w:val="0"/>
+        <w:autoSpaceDN w:val="0"/>
+        <w:adjustRightInd w:val="0"/>
+        <w:spacing w:after="240" w:line="520" w:lineRule="atLeast"/>
+        <w:rPr>
+          <w:rFonts w:ascii="Calibri" w:hAnsi="Calibri" w:cs="Calibri"/>
+          <w:b/>
+          <w:bCs/>
+          <w:color w:val="284677"/>
+          <w:sz w:val="48"/>
+          <w:szCs w:val="48"/>
+        </w:rPr>
+      </w:pPr>
+    </w:p>
+    <w:p>
+      <w:pPr>
+        <w:widowControl w:val="0"/>
+        <w:autoSpaceDE w:val="0"/>
+        <w:autoSpaceDN w:val="0"/>
+        <w:adjustRightInd w:val="0"/>
+        <w:spacing w:after="240" w:line="520" w:lineRule="atLeast"/>
+        <w:rPr>
+          <w:rFonts w:ascii="Calibri" w:hAnsi="Calibri" w:cs="Calibri"/>
+          <w:b/>
+          <w:bCs/>
+          <w:color w:val="284677"/>
+          <w:sz w:val="48"/>
+          <w:szCs w:val="48"/>
+        </w:rPr>
+      </w:pPr>
+    </w:p>
+    <w:p>
+      <w:pPr>
+        <w:widowControl w:val="0"/>
+        <w:autoSpaceDE w:val="0"/>
+        <w:autoSpaceDN w:val="0"/>
+        <w:adjustRightInd w:val="0"/>
+        <w:spacing w:after="240" w:line="520" w:lineRule="atLeast"/>
+        <w:rPr>
+          <w:rFonts w:ascii="Calibri" w:hAnsi="Calibri" w:cs="Calibri"/>
+          <w:b/>
+          <w:bCs/>
+          <w:color w:val="284677"/>
+          <w:sz w:val="48"/>
+          <w:szCs w:val="48"/>
+        </w:rPr>
+      </w:pPr>
+    </w:p>
+    <w:p>
+      <w:pPr>
+        <w:widowControl w:val="0"/>
+        <w:autoSpaceDE w:val="0"/>
+        <w:autoSpaceDN w:val="0"/>
+        <w:adjustRightInd w:val="0"/>
+        <w:spacing w:after="240" w:line="520" w:lineRule="atLeast"/>
+        <w:rPr>
+          <w:rFonts w:ascii="Calibri" w:hAnsi="Calibri" w:cs="Calibri"/>
+          <w:b/>
+          <w:bCs/>
+          <w:color w:val="284677"/>
+          <w:sz w:val="48"/>
+          <w:szCs w:val="48"/>
+        </w:rPr>
+      </w:pPr>
+    </w:p>
+    <w:p>
+      <w:pPr>
+        <w:widowControl w:val="0"/>
+        <w:autoSpaceDE w:val="0"/>
+        <w:autoSpaceDN w:val="0"/>
+        <w:adjustRightInd w:val="0"/>
+        <w:spacing w:after="240" w:line="520" w:lineRule="atLeast"/>
+        <w:rPr>
+          <w:rFonts w:ascii="Calibri" w:hAnsi="Calibri" w:cs="Calibri"/>
+          <w:b/>
+          <w:bCs/>
+          <w:color w:val="284677"/>
+          <w:sz w:val="48"/>
+          <w:szCs w:val="48"/>
+        </w:rPr>
+      </w:pPr>
+    </w:p>
+    <w:p>
+      <w:pPr>
+        <w:widowControl w:val="0"/>
+        <w:autoSpaceDE w:val="0"/>
+        <w:autoSpaceDN w:val="0"/>
+        <w:adjustRightInd w:val="0"/>
+        <w:spacing w:after="240" w:line="520" w:lineRule="atLeast"/>
+        <w:rPr>
+          <w:rFonts w:ascii="Calibri" w:hAnsi="Calibri" w:cs="Calibri"/>
+          <w:b/>
+          <w:bCs/>
+          <w:color w:val="284677"/>
+          <w:sz w:val="48"/>
+          <w:szCs w:val="48"/>
+        </w:rPr>
+      </w:pPr>
+    </w:p>
+    <w:p>
+      <w:pPr>
+        <w:widowControl w:val="0"/>
+        <w:autoSpaceDE w:val="0"/>
+        <w:autoSpaceDN w:val="0"/>
+        <w:adjustRightInd w:val="0"/>
+        <w:spacing w:after="240" w:line="520" w:lineRule="atLeast"/>
+        <w:rPr>
+          <w:rFonts w:ascii="Calibri" w:hAnsi="Calibri" w:cs="Calibri"/>
+          <w:b/>
+          <w:bCs/>
+          <w:color w:val="284677"/>
+          <w:sz w:val="48"/>
+          <w:szCs w:val="48"/>
+        </w:rPr>
+      </w:pPr>
+    </w:p>
+    <w:p>
+      <w:pPr>
+        <w:widowControl w:val="0"/>
+        <w:autoSpaceDE w:val="0"/>
+        <w:autoSpaceDN w:val="0"/>
+        <w:adjustRightInd w:val="0"/>
+        <w:spacing w:after="240" w:line="520" w:lineRule="atLeast"/>
+        <w:rPr>
+          <w:rFonts w:ascii="Calibri" w:hAnsi="Calibri" w:cs="Calibri"/>
+          <w:b/>
+          <w:bCs/>
+          <w:color w:val="284677"/>
+          <w:sz w:val="48"/>
+          <w:szCs w:val="48"/>
+        </w:rPr>
+      </w:pPr>
+    </w:p>
+    <w:p>
+      <w:pPr>
+        <w:widowControl w:val="0"/>
+        <w:autoSpaceDE w:val="0"/>
+        <w:autoSpaceDN w:val="0"/>
+        <w:adjustRightInd w:val="0"/>
+        <w:spacing w:after="240" w:line="520" w:lineRule="atLeast"/>
+        <w:rPr>
+          <w:rFonts w:ascii="Calibri" w:hAnsi="Calibri" w:cs="Calibri"/>
+          <w:b/>
+          <w:bCs/>
+          <w:color w:val="284677"/>
+          <w:sz w:val="48"/>
+          <w:szCs w:val="48"/>
+        </w:rPr>
+      </w:pPr>
+    </w:p>
+    <w:p>
+      <w:pPr>
+        <w:widowControl w:val="0"/>
+        <w:autoSpaceDE w:val="0"/>
+        <w:autoSpaceDN w:val="0"/>
+        <w:adjustRightInd w:val="0"/>
+        <w:spacing w:after="240" w:line="520" w:lineRule="atLeast"/>
+        <w:rPr>
+          <w:rFonts w:ascii="Calibri" w:hAnsi="Calibri" w:cs="Calibri"/>
+          <w:b/>
+          <w:bCs/>
+          <w:color w:val="284677"/>
+          <w:sz w:val="48"/>
+          <w:szCs w:val="48"/>
+        </w:rPr>
+      </w:pPr>
+    </w:p>
+    <w:p>
+      <w:pPr>
+        <w:widowControl w:val="0"/>
+        <w:autoSpaceDE w:val="0"/>
+        <w:autoSpaceDN w:val="0"/>
+        <w:adjustRightInd w:val="0"/>
+        <w:spacing w:after="240" w:line="520" w:lineRule="atLeast"/>
+        <w:rPr>
+          <w:rFonts w:ascii="Calibri" w:hAnsi="Calibri" w:cs="Calibri"/>
+          <w:b/>
+          <w:bCs/>
+          <w:color w:val="284677"/>
+          <w:sz w:val="48"/>
+          <w:szCs w:val="48"/>
+        </w:rPr>
+      </w:pPr>
+    </w:p>
+    <w:p>
+      <w:pPr>
+        <w:widowControl w:val="0"/>
+        <w:autoSpaceDE w:val="0"/>
+        <w:autoSpaceDN w:val="0"/>
+        <w:adjustRightInd w:val="0"/>
+        <w:spacing w:after="240" w:line="520" w:lineRule="atLeast"/>
+        <w:rPr>
           <w:rFonts w:ascii="Times" w:hAnsi="Times" w:cs="Times"/>
           <w:sz w:val="48"/>
           <w:szCs w:val="48"/>
@@ -2545,9 +2909,8 @@
           <w:sz w:val="32"/>
           <w:szCs w:val="32"/>
         </w:rPr>
-        <w:t>Meeting #</w:t>
-      </w:r>
-      <w:proofErr w:type="gramStart"/>
+        <w:t>Meeting #1 :</w:t>
+      </w:r>
       <w:r>
         <w:rPr>
           <w:rFonts w:ascii="Calibri" w:hAnsi="Calibri" w:cs="Calibri"/>
@@ -2557,18 +2920,6 @@
           <w:sz w:val="32"/>
           <w:szCs w:val="32"/>
         </w:rPr>
-        <w:t>1 :</w:t>
-      </w:r>
-      <w:proofErr w:type="gramEnd"/>
-      <w:r>
-        <w:rPr>
-          <w:rFonts w:ascii="Calibri" w:hAnsi="Calibri" w:cs="Calibri"/>
-          <w:b/>
-          <w:bCs/>
-          <w:color w:val="3F6CAF"/>
-          <w:sz w:val="32"/>
-          <w:szCs w:val="32"/>
-        </w:rPr>
         <w:tab/>
       </w:r>
       <w:r>
@@ -2592,85 +2943,34 @@
           <w:szCs w:val="32"/>
         </w:rPr>
         <w:t>/03/16</w:t>
-      </w:r>
-    </w:p>
-    <w:p>
-      <w:pPr>
-        <w:widowControl w:val="0"/>
-        <w:autoSpaceDE w:val="0"/>
-        <w:autoSpaceDN w:val="0"/>
-        <w:adjustRightInd w:val="0"/>
-        <w:spacing w:after="240" w:line="420" w:lineRule="atLeast"/>
-        <w:rPr>
-          <w:rFonts w:ascii="Calibri" w:hAnsi="Calibri" w:cs="Calibri"/>
-          <w:b/>
-          <w:bCs/>
-          <w:color w:val="17365D" w:themeColor="text2" w:themeShade="BF"/>
-          <w:sz w:val="32"/>
-          <w:szCs w:val="32"/>
-        </w:rPr>
-      </w:pPr>
-      <w:proofErr w:type="gramStart"/>
-      <w:r>
-        <w:rPr>
-          <w:rFonts w:ascii="Calibri" w:hAnsi="Calibri" w:cs="Calibri"/>
-          <w:b/>
-          <w:bCs/>
-          <w:color w:val="3F6CAF"/>
-          <w:sz w:val="32"/>
-          <w:szCs w:val="32"/>
-        </w:rPr>
-        <w:t>Attendance :</w:t>
-      </w:r>
-      <w:proofErr w:type="gramEnd"/>
-      <w:r>
-        <w:rPr>
-          <w:rFonts w:ascii="Calibri" w:hAnsi="Calibri" w:cs="Calibri"/>
-          <w:b/>
-          <w:bCs/>
-          <w:color w:val="3F6CAF"/>
-          <w:sz w:val="32"/>
-          <w:szCs w:val="32"/>
-        </w:rPr>
-        <w:tab/>
-      </w:r>
-      <w:r>
-        <w:rPr>
-          <w:rFonts w:ascii="Calibri" w:hAnsi="Calibri" w:cs="Calibri"/>
-          <w:b/>
-          <w:bCs/>
-          <w:color w:val="17365D" w:themeColor="text2" w:themeShade="BF"/>
-          <w:sz w:val="32"/>
-          <w:szCs w:val="32"/>
-        </w:rPr>
-        <w:t>Connor, Jordan, Adam, Brendan, Edward</w:t>
       </w:r>
     </w:p>
     <w:tbl>
       <w:tblPr>
         <w:tblStyle w:val="MediumShading1-Accent1"/>
         <w:tblpPr w:leftFromText="180" w:rightFromText="180" w:vertAnchor="text" w:horzAnchor="page" w:tblpX="597" w:tblpY="196"/>
-        <w:tblW w:w="11216" w:type="dxa"/>
+        <w:tblW w:w="11181" w:type="dxa"/>
         <w:tblBorders>
-          <w:insideV w:val="single" w:sz="8" w:space="0" w:color="7BA0CD" w:themeColor="accent1" w:themeTint="BF"/>
+          <w:insideH w:val="single" w:sz="6" w:space="0" w:color="7BA0CD" w:themeColor="accent1" w:themeTint="BF"/>
+          <w:insideV w:val="single" w:sz="6" w:space="0" w:color="7BA0CD" w:themeColor="accent1" w:themeTint="BF"/>
         </w:tblBorders>
         <w:tblLook w:val="04A0" w:firstRow="1" w:lastRow="0" w:firstColumn="1" w:lastColumn="0" w:noHBand="0" w:noVBand="1"/>
       </w:tblPr>
       <w:tblGrid>
-        <w:gridCol w:w="2245"/>
-        <w:gridCol w:w="3275"/>
-        <w:gridCol w:w="2848"/>
-        <w:gridCol w:w="2848"/>
+        <w:gridCol w:w="2238"/>
+        <w:gridCol w:w="2920"/>
+        <w:gridCol w:w="2793"/>
+        <w:gridCol w:w="3230"/>
       </w:tblGrid>
       <w:tr>
         <w:trPr>
           <w:cnfStyle w:val="100000000000" w:firstRow="1" w:lastRow="0" w:firstColumn="0" w:lastColumn="0" w:oddVBand="0" w:evenVBand="0" w:oddHBand="0" w:evenHBand="0" w:firstRowFirstColumn="0" w:firstRowLastColumn="0" w:lastRowFirstColumn="0" w:lastRowLastColumn="0"/>
-          <w:trHeight w:val="1059"/>
+          <w:trHeight w:val="899"/>
         </w:trPr>
         <w:tc>
           <w:tcPr>
             <w:cnfStyle w:val="001000000000" w:firstRow="0" w:lastRow="0" w:firstColumn="1" w:lastColumn="0" w:oddVBand="0" w:evenVBand="0" w:oddHBand="0" w:evenHBand="0" w:firstRowFirstColumn="0" w:firstRowLastColumn="0" w:lastRowFirstColumn="0" w:lastRowLastColumn="0"/>
-            <w:tcW w:w="2245" w:type="dxa"/>
+            <w:tcW w:w="2238" w:type="dxa"/>
             <w:tcBorders>
               <w:top w:val="none" w:sz="0" w:space="0" w:color="auto"/>
               <w:left w:val="none" w:sz="0" w:space="0" w:color="auto"/>
@@ -2700,7 +3000,7 @@
         </w:tc>
         <w:tc>
           <w:tcPr>
-            <w:tcW w:w="3275" w:type="dxa"/>
+            <w:tcW w:w="2920" w:type="dxa"/>
             <w:tcBorders>
               <w:top w:val="none" w:sz="0" w:space="0" w:color="auto"/>
               <w:left w:val="none" w:sz="0" w:space="0" w:color="auto"/>
@@ -2731,7 +3031,7 @@
         </w:tc>
         <w:tc>
           <w:tcPr>
-            <w:tcW w:w="2848" w:type="dxa"/>
+            <w:tcW w:w="2793" w:type="dxa"/>
             <w:tcBorders>
               <w:top w:val="none" w:sz="0" w:space="0" w:color="auto"/>
               <w:left w:val="none" w:sz="0" w:space="0" w:color="auto"/>
@@ -2762,7 +3062,7 @@
         </w:tc>
         <w:tc>
           <w:tcPr>
-            <w:tcW w:w="2848" w:type="dxa"/>
+            <w:tcW w:w="3230" w:type="dxa"/>
             <w:tcBorders>
               <w:top w:val="none" w:sz="0" w:space="0" w:color="auto"/>
               <w:left w:val="none" w:sz="0" w:space="0" w:color="auto"/>
@@ -2795,12 +3095,12 @@
       <w:tr>
         <w:trPr>
           <w:cnfStyle w:val="000000100000" w:firstRow="0" w:lastRow="0" w:firstColumn="0" w:lastColumn="0" w:oddVBand="0" w:evenVBand="0" w:oddHBand="1" w:evenHBand="0" w:firstRowFirstColumn="0" w:firstRowLastColumn="0" w:lastRowFirstColumn="0" w:lastRowLastColumn="0"/>
-          <w:trHeight w:val="1014"/>
+          <w:trHeight w:val="870"/>
         </w:trPr>
         <w:tc>
           <w:tcPr>
             <w:cnfStyle w:val="001000000000" w:firstRow="0" w:lastRow="0" w:firstColumn="1" w:lastColumn="0" w:oddVBand="0" w:evenVBand="0" w:oddHBand="0" w:evenHBand="0" w:firstRowFirstColumn="0" w:firstRowLastColumn="0" w:lastRowFirstColumn="0" w:lastRowLastColumn="0"/>
-            <w:tcW w:w="2245" w:type="dxa"/>
+            <w:tcW w:w="2238" w:type="dxa"/>
             <w:tcBorders>
               <w:right w:val="none" w:sz="0" w:space="0" w:color="auto"/>
             </w:tcBorders>
@@ -2823,7 +3123,7 @@
         </w:tc>
         <w:tc>
           <w:tcPr>
-            <w:tcW w:w="3275" w:type="dxa"/>
+            <w:tcW w:w="2920" w:type="dxa"/>
             <w:tcBorders>
               <w:left w:val="none" w:sz="0" w:space="0" w:color="auto"/>
               <w:right w:val="none" w:sz="0" w:space="0" w:color="auto"/>
@@ -2838,11 +3138,17 @@
                 <w:rFonts w:asciiTheme="majorHAnsi" w:hAnsiTheme="majorHAnsi"/>
               </w:rPr>
             </w:pPr>
+            <w:r>
+              <w:rPr>
+                <w:rFonts w:asciiTheme="majorHAnsi" w:hAnsiTheme="majorHAnsi"/>
+              </w:rPr>
+              <w:t>(10)</w:t>
+            </w:r>
           </w:p>
         </w:tc>
         <w:tc>
           <w:tcPr>
-            <w:tcW w:w="2848" w:type="dxa"/>
+            <w:tcW w:w="2793" w:type="dxa"/>
             <w:tcBorders>
               <w:left w:val="none" w:sz="0" w:space="0" w:color="auto"/>
               <w:right w:val="none" w:sz="0" w:space="0" w:color="auto"/>
@@ -2861,13 +3167,13 @@
               <w:rPr>
                 <w:rFonts w:asciiTheme="majorHAnsi" w:hAnsiTheme="majorHAnsi"/>
               </w:rPr>
-              <w:t>(10)</w:t>
+              <w:t>-</w:t>
             </w:r>
           </w:p>
         </w:tc>
         <w:tc>
           <w:tcPr>
-            <w:tcW w:w="2848" w:type="dxa"/>
+            <w:tcW w:w="3230" w:type="dxa"/>
             <w:tcBorders>
               <w:left w:val="none" w:sz="0" w:space="0" w:color="auto"/>
             </w:tcBorders>
@@ -2881,20 +3187,25 @@
                 <w:rFonts w:asciiTheme="majorHAnsi" w:hAnsiTheme="majorHAnsi"/>
               </w:rPr>
             </w:pPr>
+            <w:r>
+              <w:rPr>
+                <w:rFonts w:asciiTheme="majorHAnsi" w:hAnsiTheme="majorHAnsi"/>
+              </w:rPr>
+              <w:t>UI needs enhancing</w:t>
+            </w:r>
           </w:p>
         </w:tc>
       </w:tr>
       <w:tr>
         <w:trPr>
           <w:cnfStyle w:val="000000010000" w:firstRow="0" w:lastRow="0" w:firstColumn="0" w:lastColumn="0" w:oddVBand="0" w:evenVBand="0" w:oddHBand="0" w:evenHBand="1" w:firstRowFirstColumn="0" w:firstRowLastColumn="0" w:lastRowFirstColumn="0" w:lastRowLastColumn="0"/>
-          <w:trHeight w:val="1059"/>
+          <w:trHeight w:val="899"/>
         </w:trPr>
         <w:tc>
           <w:tcPr>
             <w:cnfStyle w:val="001000000000" w:firstRow="0" w:lastRow="0" w:firstColumn="1" w:lastColumn="0" w:oddVBand="0" w:evenVBand="0" w:oddHBand="0" w:evenHBand="0" w:firstRowFirstColumn="0" w:firstRowLastColumn="0" w:lastRowFirstColumn="0" w:lastRowLastColumn="0"/>
-            <w:tcW w:w="2245" w:type="dxa"/>
+            <w:tcW w:w="2238" w:type="dxa"/>
             <w:tcBorders>
-              <w:bottom w:val="single" w:sz="8" w:space="0" w:color="7BA0CD" w:themeColor="accent1" w:themeTint="BF"/>
               <w:right w:val="none" w:sz="0" w:space="0" w:color="auto"/>
             </w:tcBorders>
             <w:vAlign w:val="center"/>
@@ -2916,10 +3227,9 @@
         </w:tc>
         <w:tc>
           <w:tcPr>
-            <w:tcW w:w="3275" w:type="dxa"/>
+            <w:tcW w:w="2920" w:type="dxa"/>
             <w:tcBorders>
               <w:left w:val="none" w:sz="0" w:space="0" w:color="auto"/>
-              <w:bottom w:val="single" w:sz="8" w:space="0" w:color="7BA0CD" w:themeColor="accent1" w:themeTint="BF"/>
               <w:right w:val="none" w:sz="0" w:space="0" w:color="auto"/>
             </w:tcBorders>
             <w:vAlign w:val="center"/>
@@ -2932,14 +3242,19 @@
                 <w:rFonts w:asciiTheme="majorHAnsi" w:hAnsiTheme="majorHAnsi"/>
               </w:rPr>
             </w:pPr>
+            <w:r>
+              <w:rPr>
+                <w:rFonts w:asciiTheme="majorHAnsi" w:hAnsiTheme="majorHAnsi"/>
+              </w:rPr>
+              <w:t>(2) (3)</w:t>
+            </w:r>
           </w:p>
         </w:tc>
         <w:tc>
           <w:tcPr>
-            <w:tcW w:w="2848" w:type="dxa"/>
+            <w:tcW w:w="2793" w:type="dxa"/>
             <w:tcBorders>
               <w:left w:val="none" w:sz="0" w:space="0" w:color="auto"/>
-              <w:bottom w:val="single" w:sz="8" w:space="0" w:color="7BA0CD" w:themeColor="accent1" w:themeTint="BF"/>
               <w:right w:val="none" w:sz="0" w:space="0" w:color="auto"/>
             </w:tcBorders>
             <w:vAlign w:val="center"/>
@@ -2947,11 +3262,6 @@
           <w:p>
             <w:pPr>
               <w:pStyle w:val="ListParagraph"/>
-              <w:numPr>
-                <w:ilvl w:val="0"/>
-                <w:numId w:val="17"/>
-              </w:numPr>
-              <w:jc w:val="center"/>
               <w:cnfStyle w:val="000000010000" w:firstRow="0" w:lastRow="0" w:firstColumn="0" w:lastColumn="0" w:oddVBand="0" w:evenVBand="0" w:oddHBand="0" w:evenHBand="1" w:firstRowFirstColumn="0" w:firstRowLastColumn="0" w:lastRowFirstColumn="0" w:lastRowLastColumn="0"/>
               <w:rPr>
                 <w:rFonts w:asciiTheme="majorHAnsi" w:hAnsiTheme="majorHAnsi"/>
@@ -2961,16 +3271,15 @@
               <w:rPr>
                 <w:rFonts w:asciiTheme="majorHAnsi" w:hAnsiTheme="majorHAnsi"/>
               </w:rPr>
-              <w:t>(2) (3)</w:t>
+              <w:t xml:space="preserve">         (1)</w:t>
             </w:r>
           </w:p>
         </w:tc>
         <w:tc>
           <w:tcPr>
-            <w:tcW w:w="2848" w:type="dxa"/>
+            <w:tcW w:w="3230" w:type="dxa"/>
             <w:tcBorders>
               <w:left w:val="none" w:sz="0" w:space="0" w:color="auto"/>
-              <w:bottom w:val="single" w:sz="8" w:space="0" w:color="7BA0CD" w:themeColor="accent1" w:themeTint="BF"/>
             </w:tcBorders>
             <w:vAlign w:val="center"/>
           </w:tcPr>
@@ -2982,18 +3291,361 @@
                 <w:rFonts w:asciiTheme="majorHAnsi" w:hAnsiTheme="majorHAnsi"/>
               </w:rPr>
             </w:pPr>
+            <w:r>
+              <w:rPr>
+                <w:rFonts w:asciiTheme="majorHAnsi" w:hAnsiTheme="majorHAnsi"/>
+              </w:rPr>
+              <w:t>Workaround resetting without Email</w:t>
+            </w:r>
+            <w:r>
+              <w:rPr>
+                <w:rFonts w:asciiTheme="majorHAnsi" w:hAnsiTheme="majorHAnsi"/>
+              </w:rPr>
+              <w:t xml:space="preserve"> server</w:t>
+            </w:r>
+            <w:r>
+              <w:rPr>
+                <w:rFonts w:asciiTheme="majorHAnsi" w:hAnsiTheme="majorHAnsi"/>
+              </w:rPr>
+              <w:t xml:space="preserve"> still underway</w:t>
+            </w:r>
           </w:p>
         </w:tc>
       </w:tr>
       <w:tr>
         <w:trPr>
           <w:cnfStyle w:val="000000100000" w:firstRow="0" w:lastRow="0" w:firstColumn="0" w:lastColumn="0" w:oddVBand="0" w:evenVBand="0" w:oddHBand="1" w:evenHBand="0" w:firstRowFirstColumn="0" w:firstRowLastColumn="0" w:lastRowFirstColumn="0" w:lastRowLastColumn="0"/>
-          <w:trHeight w:val="1059"/>
+          <w:trHeight w:val="899"/>
         </w:trPr>
         <w:tc>
           <w:tcPr>
             <w:cnfStyle w:val="001000000000" w:firstRow="0" w:lastRow="0" w:firstColumn="1" w:lastColumn="0" w:oddVBand="0" w:evenVBand="0" w:oddHBand="0" w:evenHBand="0" w:firstRowFirstColumn="0" w:firstRowLastColumn="0" w:lastRowFirstColumn="0" w:lastRowLastColumn="0"/>
-            <w:tcW w:w="2245" w:type="dxa"/>
+            <w:tcW w:w="2238" w:type="dxa"/>
+            <w:tcBorders>
+              <w:right w:val="none" w:sz="0" w:space="0" w:color="auto"/>
+            </w:tcBorders>
+            <w:vAlign w:val="center"/>
+          </w:tcPr>
+          <w:p>
+            <w:pPr>
+              <w:jc w:val="center"/>
+              <w:rPr>
+                <w:rFonts w:asciiTheme="majorHAnsi" w:hAnsiTheme="majorHAnsi"/>
+              </w:rPr>
+            </w:pPr>
+            <w:r>
+              <w:rPr>
+                <w:rFonts w:asciiTheme="majorHAnsi" w:hAnsiTheme="majorHAnsi"/>
+              </w:rPr>
+              <w:t>Jordan</w:t>
+            </w:r>
+          </w:p>
+        </w:tc>
+        <w:tc>
+          <w:tcPr>
+            <w:tcW w:w="2920" w:type="dxa"/>
+            <w:tcBorders>
+              <w:left w:val="none" w:sz="0" w:space="0" w:color="auto"/>
+              <w:right w:val="none" w:sz="0" w:space="0" w:color="auto"/>
+            </w:tcBorders>
+            <w:vAlign w:val="center"/>
+          </w:tcPr>
+          <w:p>
+            <w:pPr>
+              <w:jc w:val="center"/>
+              <w:cnfStyle w:val="000000100000" w:firstRow="0" w:lastRow="0" w:firstColumn="0" w:lastColumn="0" w:oddVBand="0" w:evenVBand="0" w:oddHBand="1" w:evenHBand="0" w:firstRowFirstColumn="0" w:firstRowLastColumn="0" w:lastRowFirstColumn="0" w:lastRowLastColumn="0"/>
+              <w:rPr>
+                <w:rFonts w:asciiTheme="majorHAnsi" w:hAnsiTheme="majorHAnsi"/>
+              </w:rPr>
+            </w:pPr>
+            <w:r>
+              <w:rPr>
+                <w:rFonts w:asciiTheme="majorHAnsi" w:hAnsiTheme="majorHAnsi"/>
+              </w:rPr>
+              <w:t>-</w:t>
+            </w:r>
+          </w:p>
+        </w:tc>
+        <w:tc>
+          <w:tcPr>
+            <w:tcW w:w="2793" w:type="dxa"/>
+            <w:tcBorders>
+              <w:left w:val="none" w:sz="0" w:space="0" w:color="auto"/>
+              <w:right w:val="none" w:sz="0" w:space="0" w:color="auto"/>
+            </w:tcBorders>
+            <w:vAlign w:val="center"/>
+          </w:tcPr>
+          <w:p>
+            <w:pPr>
+              <w:jc w:val="center"/>
+              <w:cnfStyle w:val="000000100000" w:firstRow="0" w:lastRow="0" w:firstColumn="0" w:lastColumn="0" w:oddVBand="0" w:evenVBand="0" w:oddHBand="1" w:evenHBand="0" w:firstRowFirstColumn="0" w:firstRowLastColumn="0" w:lastRowFirstColumn="0" w:lastRowLastColumn="0"/>
+              <w:rPr>
+                <w:rFonts w:asciiTheme="majorHAnsi" w:hAnsiTheme="majorHAnsi"/>
+              </w:rPr>
+            </w:pPr>
+            <w:r>
+              <w:rPr>
+                <w:rFonts w:asciiTheme="majorHAnsi" w:hAnsiTheme="majorHAnsi"/>
+              </w:rPr>
+              <w:t>(4)</w:t>
+            </w:r>
+          </w:p>
+        </w:tc>
+        <w:tc>
+          <w:tcPr>
+            <w:tcW w:w="3230" w:type="dxa"/>
+            <w:tcBorders>
+              <w:left w:val="none" w:sz="0" w:space="0" w:color="auto"/>
+            </w:tcBorders>
+            <w:vAlign w:val="center"/>
+          </w:tcPr>
+          <w:p>
+            <w:pPr>
+              <w:jc w:val="center"/>
+              <w:cnfStyle w:val="000000100000" w:firstRow="0" w:lastRow="0" w:firstColumn="0" w:lastColumn="0" w:oddVBand="0" w:evenVBand="0" w:oddHBand="1" w:evenHBand="0" w:firstRowFirstColumn="0" w:firstRowLastColumn="0" w:lastRowFirstColumn="0" w:lastRowLastColumn="0"/>
+              <w:rPr>
+                <w:rFonts w:asciiTheme="majorHAnsi" w:hAnsiTheme="majorHAnsi"/>
+              </w:rPr>
+            </w:pPr>
+            <w:r>
+              <w:rPr>
+                <w:rFonts w:asciiTheme="majorHAnsi" w:hAnsiTheme="majorHAnsi"/>
+              </w:rPr>
+              <w:t>Time constraints</w:t>
+            </w:r>
+            <w:r>
+              <w:rPr>
+                <w:rFonts w:asciiTheme="majorHAnsi" w:hAnsiTheme="majorHAnsi"/>
+              </w:rPr>
+              <w:t xml:space="preserve"> due to helping with submissions limited</w:t>
+            </w:r>
+            <w:r>
+              <w:rPr>
+                <w:rFonts w:asciiTheme="majorHAnsi" w:hAnsiTheme="majorHAnsi"/>
+              </w:rPr>
+              <w:t xml:space="preserve"> work on User Profile</w:t>
+            </w:r>
+          </w:p>
+        </w:tc>
+      </w:tr>
+      <w:tr>
+        <w:trPr>
+          <w:cnfStyle w:val="000000010000" w:firstRow="0" w:lastRow="0" w:firstColumn="0" w:lastColumn="0" w:oddVBand="0" w:evenVBand="0" w:oddHBand="0" w:evenHBand="1" w:firstRowFirstColumn="0" w:firstRowLastColumn="0" w:lastRowFirstColumn="0" w:lastRowLastColumn="0"/>
+          <w:trHeight w:val="944"/>
+        </w:trPr>
+        <w:tc>
+          <w:tcPr>
+            <w:cnfStyle w:val="001000000000" w:firstRow="0" w:lastRow="0" w:firstColumn="1" w:lastColumn="0" w:oddVBand="0" w:evenVBand="0" w:oddHBand="0" w:evenHBand="0" w:firstRowFirstColumn="0" w:firstRowLastColumn="0" w:lastRowFirstColumn="0" w:lastRowLastColumn="0"/>
+            <w:tcW w:w="2238" w:type="dxa"/>
+            <w:tcBorders>
+              <w:right w:val="none" w:sz="0" w:space="0" w:color="auto"/>
+            </w:tcBorders>
+            <w:vAlign w:val="center"/>
+          </w:tcPr>
+          <w:p>
+            <w:pPr>
+              <w:jc w:val="center"/>
+              <w:rPr>
+                <w:rFonts w:asciiTheme="majorHAnsi" w:hAnsiTheme="majorHAnsi"/>
+              </w:rPr>
+            </w:pPr>
+            <w:r>
+              <w:rPr>
+                <w:rFonts w:asciiTheme="majorHAnsi" w:hAnsiTheme="majorHAnsi"/>
+              </w:rPr>
+              <w:t>Brendan, Edward</w:t>
+            </w:r>
+          </w:p>
+        </w:tc>
+        <w:tc>
+          <w:tcPr>
+            <w:tcW w:w="2920" w:type="dxa"/>
+            <w:tcBorders>
+              <w:left w:val="none" w:sz="0" w:space="0" w:color="auto"/>
+              <w:right w:val="none" w:sz="0" w:space="0" w:color="auto"/>
+            </w:tcBorders>
+            <w:vAlign w:val="center"/>
+          </w:tcPr>
+          <w:p>
+            <w:pPr>
+              <w:jc w:val="center"/>
+              <w:cnfStyle w:val="000000010000" w:firstRow="0" w:lastRow="0" w:firstColumn="0" w:lastColumn="0" w:oddVBand="0" w:evenVBand="0" w:oddHBand="0" w:evenHBand="1" w:firstRowFirstColumn="0" w:firstRowLastColumn="0" w:lastRowFirstColumn="0" w:lastRowLastColumn="0"/>
+              <w:rPr>
+                <w:rFonts w:asciiTheme="majorHAnsi" w:hAnsiTheme="majorHAnsi"/>
+              </w:rPr>
+            </w:pPr>
+            <w:r>
+              <w:rPr>
+                <w:rFonts w:asciiTheme="majorHAnsi" w:hAnsiTheme="majorHAnsi"/>
+              </w:rPr>
+              <w:t>-</w:t>
+            </w:r>
+          </w:p>
+        </w:tc>
+        <w:tc>
+          <w:tcPr>
+            <w:tcW w:w="2793" w:type="dxa"/>
+            <w:tcBorders>
+              <w:left w:val="none" w:sz="0" w:space="0" w:color="auto"/>
+              <w:right w:val="none" w:sz="0" w:space="0" w:color="auto"/>
+            </w:tcBorders>
+            <w:vAlign w:val="center"/>
+          </w:tcPr>
+          <w:p>
+            <w:pPr>
+              <w:jc w:val="center"/>
+              <w:cnfStyle w:val="000000010000" w:firstRow="0" w:lastRow="0" w:firstColumn="0" w:lastColumn="0" w:oddVBand="0" w:evenVBand="0" w:oddHBand="0" w:evenHBand="1" w:firstRowFirstColumn="0" w:firstRowLastColumn="0" w:lastRowFirstColumn="0" w:lastRowLastColumn="0"/>
+              <w:rPr>
+                <w:rFonts w:asciiTheme="majorHAnsi" w:hAnsiTheme="majorHAnsi"/>
+              </w:rPr>
+            </w:pPr>
+            <w:r>
+              <w:rPr>
+                <w:rFonts w:asciiTheme="majorHAnsi" w:hAnsiTheme="majorHAnsi"/>
+              </w:rPr>
+              <w:t>(5) (6) (7) (8) (9)</w:t>
+            </w:r>
+          </w:p>
+        </w:tc>
+        <w:tc>
+          <w:tcPr>
+            <w:tcW w:w="3230" w:type="dxa"/>
+            <w:tcBorders>
+              <w:left w:val="none" w:sz="0" w:space="0" w:color="auto"/>
+            </w:tcBorders>
+            <w:vAlign w:val="center"/>
+          </w:tcPr>
+          <w:p>
+            <w:pPr>
+              <w:jc w:val="center"/>
+              <w:cnfStyle w:val="000000010000" w:firstRow="0" w:lastRow="0" w:firstColumn="0" w:lastColumn="0" w:oddVBand="0" w:evenVBand="0" w:oddHBand="0" w:evenHBand="1" w:firstRowFirstColumn="0" w:firstRowLastColumn="0" w:lastRowFirstColumn="0" w:lastRowLastColumn="0"/>
+              <w:rPr>
+                <w:rFonts w:asciiTheme="majorHAnsi" w:hAnsiTheme="majorHAnsi"/>
+              </w:rPr>
+            </w:pPr>
+            <w:r>
+              <w:rPr>
+                <w:rFonts w:asciiTheme="majorHAnsi" w:hAnsiTheme="majorHAnsi"/>
+              </w:rPr>
+              <w:t>S</w:t>
+            </w:r>
+            <w:r>
+              <w:rPr>
+                <w:rFonts w:asciiTheme="majorHAnsi" w:hAnsiTheme="majorHAnsi"/>
+              </w:rPr>
+              <w:t>ubmission form works. Modification needed to fix redirects after submitting.</w:t>
+            </w:r>
+          </w:p>
+        </w:tc>
+      </w:tr>
+    </w:tbl>
+    <w:p>
+      <w:pPr>
+        <w:rPr>
+          <w:rFonts w:asciiTheme="majorHAnsi" w:hAnsiTheme="majorHAnsi"/>
+          <w:sz w:val="48"/>
+          <w:szCs w:val="48"/>
+        </w:rPr>
+      </w:pPr>
+    </w:p>
+    <w:p>
+      <w:pPr>
+        <w:widowControl w:val="0"/>
+        <w:autoSpaceDE w:val="0"/>
+        <w:autoSpaceDN w:val="0"/>
+        <w:adjustRightInd w:val="0"/>
+        <w:spacing w:after="240" w:line="420" w:lineRule="atLeast"/>
+        <w:rPr>
+          <w:rFonts w:ascii="Calibri" w:hAnsi="Calibri" w:cs="Calibri"/>
+          <w:b/>
+          <w:bCs/>
+          <w:color w:val="17365D" w:themeColor="text2" w:themeShade="BF"/>
+          <w:sz w:val="32"/>
+          <w:szCs w:val="32"/>
+        </w:rPr>
+      </w:pPr>
+      <w:r>
+        <w:rPr>
+          <w:rFonts w:ascii="Calibri" w:hAnsi="Calibri" w:cs="Calibri"/>
+          <w:b/>
+          <w:bCs/>
+          <w:color w:val="3F6CAF"/>
+          <w:sz w:val="32"/>
+          <w:szCs w:val="32"/>
+        </w:rPr>
+        <w:t>Meeting #2</w:t>
+      </w:r>
+      <w:r>
+        <w:rPr>
+          <w:rFonts w:ascii="Calibri" w:hAnsi="Calibri" w:cs="Calibri"/>
+          <w:b/>
+          <w:bCs/>
+          <w:color w:val="3F6CAF"/>
+          <w:sz w:val="32"/>
+          <w:szCs w:val="32"/>
+        </w:rPr>
+        <w:t xml:space="preserve"> :</w:t>
+      </w:r>
+      <w:r>
+        <w:rPr>
+          <w:rFonts w:ascii="Calibri" w:hAnsi="Calibri" w:cs="Calibri"/>
+          <w:b/>
+          <w:bCs/>
+          <w:color w:val="3F6CAF"/>
+          <w:sz w:val="32"/>
+          <w:szCs w:val="32"/>
+        </w:rPr>
+        <w:tab/>
+      </w:r>
+      <w:r>
+        <w:rPr>
+          <w:rFonts w:ascii="Calibri" w:hAnsi="Calibri" w:cs="Calibri"/>
+          <w:b/>
+          <w:bCs/>
+          <w:color w:val="17365D" w:themeColor="text2" w:themeShade="BF"/>
+          <w:sz w:val="32"/>
+          <w:szCs w:val="32"/>
+        </w:rPr>
+        <w:t>04/04</w:t>
+      </w:r>
+      <w:r>
+        <w:rPr>
+          <w:rFonts w:ascii="Calibri" w:hAnsi="Calibri" w:cs="Calibri"/>
+          <w:b/>
+          <w:bCs/>
+          <w:color w:val="17365D" w:themeColor="text2" w:themeShade="BF"/>
+          <w:sz w:val="32"/>
+          <w:szCs w:val="32"/>
+        </w:rPr>
+        <w:t>/16</w:t>
+      </w:r>
+    </w:p>
+    <w:tbl>
+      <w:tblPr>
+        <w:tblStyle w:val="MediumShading1-Accent1"/>
+        <w:tblpPr w:leftFromText="180" w:rightFromText="180" w:vertAnchor="text" w:horzAnchor="page" w:tblpX="597" w:tblpY="196"/>
+        <w:tblW w:w="11181" w:type="dxa"/>
+        <w:tblBorders>
+          <w:insideH w:val="single" w:sz="6" w:space="0" w:color="7BA0CD" w:themeColor="accent1" w:themeTint="BF"/>
+          <w:insideV w:val="single" w:sz="6" w:space="0" w:color="7BA0CD" w:themeColor="accent1" w:themeTint="BF"/>
+        </w:tblBorders>
+        <w:tblLook w:val="04A0" w:firstRow="1" w:lastRow="0" w:firstColumn="1" w:lastColumn="0" w:noHBand="0" w:noVBand="1"/>
+      </w:tblPr>
+      <w:tblGrid>
+        <w:gridCol w:w="2238"/>
+        <w:gridCol w:w="2920"/>
+        <w:gridCol w:w="2793"/>
+        <w:gridCol w:w="3230"/>
+      </w:tblGrid>
+      <w:tr>
+        <w:trPr>
+          <w:cnfStyle w:val="100000000000" w:firstRow="1" w:lastRow="0" w:firstColumn="0" w:lastColumn="0" w:oddVBand="0" w:evenVBand="0" w:oddHBand="0" w:evenHBand="0" w:firstRowFirstColumn="0" w:firstRowLastColumn="0" w:lastRowFirstColumn="0" w:lastRowLastColumn="0"/>
+          <w:trHeight w:val="899"/>
+        </w:trPr>
+        <w:tc>
+          <w:tcPr>
+            <w:cnfStyle w:val="001000000000" w:firstRow="0" w:lastRow="0" w:firstColumn="1" w:lastColumn="0" w:oddVBand="0" w:evenVBand="0" w:oddHBand="0" w:evenHBand="0" w:firstRowFirstColumn="0" w:firstRowLastColumn="0" w:lastRowFirstColumn="0" w:lastRowLastColumn="0"/>
+            <w:tcW w:w="2238" w:type="dxa"/>
             <w:tcBorders>
               <w:right w:val="single" w:sz="8" w:space="0" w:color="7BA0CD" w:themeColor="accent1" w:themeTint="BF"/>
             </w:tcBorders>
@@ -3004,19 +3656,139 @@
               <w:jc w:val="center"/>
               <w:rPr>
                 <w:rFonts w:asciiTheme="majorHAnsi" w:hAnsiTheme="majorHAnsi"/>
+                <w:sz w:val="32"/>
+                <w:szCs w:val="32"/>
               </w:rPr>
             </w:pPr>
             <w:r>
               <w:rPr>
                 <w:rFonts w:asciiTheme="majorHAnsi" w:hAnsiTheme="majorHAnsi"/>
-              </w:rPr>
-              <w:t>Jordan</w:t>
+                <w:sz w:val="32"/>
+                <w:szCs w:val="32"/>
+              </w:rPr>
+              <w:t>Members:</w:t>
             </w:r>
           </w:p>
         </w:tc>
         <w:tc>
           <w:tcPr>
-            <w:tcW w:w="3275" w:type="dxa"/>
+            <w:tcW w:w="2920" w:type="dxa"/>
+            <w:tcBorders>
+              <w:left w:val="single" w:sz="8" w:space="0" w:color="7BA0CD" w:themeColor="accent1" w:themeTint="BF"/>
+              <w:right w:val="single" w:sz="8" w:space="0" w:color="7BA0CD" w:themeColor="accent1" w:themeTint="BF"/>
+            </w:tcBorders>
+            <w:vAlign w:val="center"/>
+          </w:tcPr>
+          <w:p>
+            <w:pPr>
+              <w:jc w:val="center"/>
+              <w:cnfStyle w:val="100000000000" w:firstRow="1" w:lastRow="0" w:firstColumn="0" w:lastColumn="0" w:oddVBand="0" w:evenVBand="0" w:oddHBand="0" w:evenHBand="0" w:firstRowFirstColumn="0" w:firstRowLastColumn="0" w:lastRowFirstColumn="0" w:lastRowLastColumn="0"/>
+              <w:rPr>
+                <w:rFonts w:asciiTheme="majorHAnsi" w:hAnsiTheme="majorHAnsi"/>
+                <w:sz w:val="32"/>
+                <w:szCs w:val="32"/>
+              </w:rPr>
+            </w:pPr>
+            <w:r>
+              <w:rPr>
+                <w:rFonts w:asciiTheme="majorHAnsi" w:hAnsiTheme="majorHAnsi"/>
+                <w:sz w:val="32"/>
+                <w:szCs w:val="32"/>
+              </w:rPr>
+              <w:t>Completed</w:t>
+            </w:r>
+          </w:p>
+        </w:tc>
+        <w:tc>
+          <w:tcPr>
+            <w:tcW w:w="2793" w:type="dxa"/>
+            <w:tcBorders>
+              <w:left w:val="single" w:sz="8" w:space="0" w:color="7BA0CD" w:themeColor="accent1" w:themeTint="BF"/>
+              <w:right w:val="single" w:sz="8" w:space="0" w:color="7BA0CD" w:themeColor="accent1" w:themeTint="BF"/>
+            </w:tcBorders>
+            <w:vAlign w:val="center"/>
+          </w:tcPr>
+          <w:p>
+            <w:pPr>
+              <w:jc w:val="center"/>
+              <w:cnfStyle w:val="100000000000" w:firstRow="1" w:lastRow="0" w:firstColumn="0" w:lastColumn="0" w:oddVBand="0" w:evenVBand="0" w:oddHBand="0" w:evenHBand="0" w:firstRowFirstColumn="0" w:firstRowLastColumn="0" w:lastRowFirstColumn="0" w:lastRowLastColumn="0"/>
+              <w:rPr>
+                <w:rFonts w:asciiTheme="majorHAnsi" w:hAnsiTheme="majorHAnsi"/>
+                <w:sz w:val="32"/>
+                <w:szCs w:val="32"/>
+              </w:rPr>
+            </w:pPr>
+            <w:r>
+              <w:rPr>
+                <w:rFonts w:asciiTheme="majorHAnsi" w:hAnsiTheme="majorHAnsi"/>
+                <w:sz w:val="32"/>
+                <w:szCs w:val="32"/>
+              </w:rPr>
+              <w:t>Uncompleted</w:t>
+            </w:r>
+          </w:p>
+        </w:tc>
+        <w:tc>
+          <w:tcPr>
+            <w:tcW w:w="3230" w:type="dxa"/>
+            <w:tcBorders>
+              <w:left w:val="single" w:sz="8" w:space="0" w:color="7BA0CD" w:themeColor="accent1" w:themeTint="BF"/>
+            </w:tcBorders>
+            <w:vAlign w:val="center"/>
+          </w:tcPr>
+          <w:p>
+            <w:pPr>
+              <w:jc w:val="center"/>
+              <w:cnfStyle w:val="100000000000" w:firstRow="1" w:lastRow="0" w:firstColumn="0" w:lastColumn="0" w:oddVBand="0" w:evenVBand="0" w:oddHBand="0" w:evenHBand="0" w:firstRowFirstColumn="0" w:firstRowLastColumn="0" w:lastRowFirstColumn="0" w:lastRowLastColumn="0"/>
+              <w:rPr>
+                <w:rFonts w:asciiTheme="majorHAnsi" w:hAnsiTheme="majorHAnsi"/>
+                <w:sz w:val="32"/>
+                <w:szCs w:val="32"/>
+              </w:rPr>
+            </w:pPr>
+            <w:r>
+              <w:rPr>
+                <w:rFonts w:asciiTheme="majorHAnsi" w:hAnsiTheme="majorHAnsi"/>
+                <w:sz w:val="32"/>
+                <w:szCs w:val="32"/>
+              </w:rPr>
+              <w:t>Issues</w:t>
+            </w:r>
+          </w:p>
+        </w:tc>
+      </w:tr>
+      <w:tr>
+        <w:trPr>
+          <w:cnfStyle w:val="000000100000" w:firstRow="0" w:lastRow="0" w:firstColumn="0" w:lastColumn="0" w:oddVBand="0" w:evenVBand="0" w:oddHBand="1" w:evenHBand="0" w:firstRowFirstColumn="0" w:firstRowLastColumn="0" w:lastRowFirstColumn="0" w:lastRowLastColumn="0"/>
+          <w:trHeight w:val="870"/>
+        </w:trPr>
+        <w:tc>
+          <w:tcPr>
+            <w:cnfStyle w:val="001000000000" w:firstRow="0" w:lastRow="0" w:firstColumn="1" w:lastColumn="0" w:oddVBand="0" w:evenVBand="0" w:oddHBand="0" w:evenHBand="0" w:firstRowFirstColumn="0" w:firstRowLastColumn="0" w:lastRowFirstColumn="0" w:lastRowLastColumn="0"/>
+            <w:tcW w:w="2238" w:type="dxa"/>
+            <w:tcBorders>
+              <w:right w:val="single" w:sz="8" w:space="0" w:color="7BA0CD" w:themeColor="accent1" w:themeTint="BF"/>
+            </w:tcBorders>
+            <w:vAlign w:val="center"/>
+          </w:tcPr>
+          <w:p>
+            <w:pPr>
+              <w:jc w:val="center"/>
+              <w:rPr>
+                <w:rFonts w:asciiTheme="majorHAnsi" w:hAnsiTheme="majorHAnsi"/>
+              </w:rPr>
+            </w:pPr>
+            <w:r>
+              <w:rPr>
+                <w:rFonts w:asciiTheme="majorHAnsi" w:hAnsiTheme="majorHAnsi"/>
+              </w:rPr>
+              <w:t>Connor</w:t>
+            </w:r>
+          </w:p>
+        </w:tc>
+        <w:tc>
+          <w:tcPr>
+            <w:tcW w:w="2920" w:type="dxa"/>
             <w:tcBorders>
               <w:left w:val="single" w:sz="8" w:space="0" w:color="7BA0CD" w:themeColor="accent1" w:themeTint="BF"/>
               <w:right w:val="single" w:sz="8" w:space="0" w:color="7BA0CD" w:themeColor="accent1" w:themeTint="BF"/>
@@ -3031,11 +3803,17 @@
                 <w:rFonts w:asciiTheme="majorHAnsi" w:hAnsiTheme="majorHAnsi"/>
               </w:rPr>
             </w:pPr>
+            <w:r>
+              <w:rPr>
+                <w:rFonts w:asciiTheme="majorHAnsi" w:hAnsiTheme="majorHAnsi"/>
+              </w:rPr>
+              <w:t>(10)</w:t>
+            </w:r>
           </w:p>
         </w:tc>
         <w:tc>
           <w:tcPr>
-            <w:tcW w:w="2848" w:type="dxa"/>
+            <w:tcW w:w="2793" w:type="dxa"/>
             <w:tcBorders>
               <w:left w:val="single" w:sz="8" w:space="0" w:color="7BA0CD" w:themeColor="accent1" w:themeTint="BF"/>
               <w:right w:val="single" w:sz="8" w:space="0" w:color="7BA0CD" w:themeColor="accent1" w:themeTint="BF"/>
@@ -3054,13 +3832,13 @@
               <w:rPr>
                 <w:rFonts w:asciiTheme="majorHAnsi" w:hAnsiTheme="majorHAnsi"/>
               </w:rPr>
-              <w:t>(4)</w:t>
+              <w:t>-</w:t>
             </w:r>
           </w:p>
         </w:tc>
         <w:tc>
           <w:tcPr>
-            <w:tcW w:w="2848" w:type="dxa"/>
+            <w:tcW w:w="3230" w:type="dxa"/>
             <w:tcBorders>
               <w:left w:val="single" w:sz="8" w:space="0" w:color="7BA0CD" w:themeColor="accent1" w:themeTint="BF"/>
             </w:tcBorders>
@@ -3074,20 +3852,26 @@
                 <w:rFonts w:asciiTheme="majorHAnsi" w:hAnsiTheme="majorHAnsi"/>
               </w:rPr>
             </w:pPr>
+            <w:r>
+              <w:rPr>
+                <w:rFonts w:asciiTheme="majorHAnsi" w:hAnsiTheme="majorHAnsi"/>
+              </w:rPr>
+              <w:t>-</w:t>
+            </w:r>
           </w:p>
         </w:tc>
       </w:tr>
       <w:tr>
         <w:trPr>
           <w:cnfStyle w:val="000000010000" w:firstRow="0" w:lastRow="0" w:firstColumn="0" w:lastColumn="0" w:oddVBand="0" w:evenVBand="0" w:oddHBand="0" w:evenHBand="1" w:firstRowFirstColumn="0" w:firstRowLastColumn="0" w:lastRowFirstColumn="0" w:lastRowLastColumn="0"/>
-          <w:trHeight w:val="1099"/>
+          <w:trHeight w:val="899"/>
         </w:trPr>
         <w:tc>
           <w:tcPr>
             <w:cnfStyle w:val="001000000000" w:firstRow="0" w:lastRow="0" w:firstColumn="1" w:lastColumn="0" w:oddVBand="0" w:evenVBand="0" w:oddHBand="0" w:evenHBand="0" w:firstRowFirstColumn="0" w:firstRowLastColumn="0" w:lastRowFirstColumn="0" w:lastRowLastColumn="0"/>
-            <w:tcW w:w="2245" w:type="dxa"/>
+            <w:tcW w:w="2238" w:type="dxa"/>
             <w:tcBorders>
-              <w:right w:val="none" w:sz="0" w:space="0" w:color="auto"/>
+              <w:right w:val="single" w:sz="8" w:space="0" w:color="7BA0CD" w:themeColor="accent1" w:themeTint="BF"/>
             </w:tcBorders>
             <w:vAlign w:val="center"/>
           </w:tcPr>
@@ -3102,16 +3886,16 @@
               <w:rPr>
                 <w:rFonts w:asciiTheme="majorHAnsi" w:hAnsiTheme="majorHAnsi"/>
               </w:rPr>
-              <w:t>Brendan, Edward</w:t>
+              <w:t>Adam</w:t>
             </w:r>
           </w:p>
         </w:tc>
         <w:tc>
           <w:tcPr>
-            <w:tcW w:w="3275" w:type="dxa"/>
+            <w:tcW w:w="2920" w:type="dxa"/>
             <w:tcBorders>
-              <w:left w:val="none" w:sz="0" w:space="0" w:color="auto"/>
-              <w:right w:val="none" w:sz="0" w:space="0" w:color="auto"/>
+              <w:left w:val="single" w:sz="8" w:space="0" w:color="7BA0CD" w:themeColor="accent1" w:themeTint="BF"/>
+              <w:right w:val="single" w:sz="8" w:space="0" w:color="7BA0CD" w:themeColor="accent1" w:themeTint="BF"/>
             </w:tcBorders>
             <w:vAlign w:val="center"/>
           </w:tcPr>
@@ -3123,14 +3907,44 @@
                 <w:rFonts w:asciiTheme="majorHAnsi" w:hAnsiTheme="majorHAnsi"/>
               </w:rPr>
             </w:pPr>
+            <w:r>
+              <w:rPr>
+                <w:rFonts w:asciiTheme="majorHAnsi" w:hAnsiTheme="majorHAnsi"/>
+              </w:rPr>
+              <w:t>(2) (3)</w:t>
+            </w:r>
           </w:p>
         </w:tc>
         <w:tc>
           <w:tcPr>
-            <w:tcW w:w="2848" w:type="dxa"/>
+            <w:tcW w:w="2793" w:type="dxa"/>
             <w:tcBorders>
-              <w:left w:val="none" w:sz="0" w:space="0" w:color="auto"/>
-              <w:right w:val="none" w:sz="0" w:space="0" w:color="auto"/>
+              <w:left w:val="single" w:sz="8" w:space="0" w:color="7BA0CD" w:themeColor="accent1" w:themeTint="BF"/>
+              <w:right w:val="single" w:sz="8" w:space="0" w:color="7BA0CD" w:themeColor="accent1" w:themeTint="BF"/>
+            </w:tcBorders>
+            <w:vAlign w:val="center"/>
+          </w:tcPr>
+          <w:p>
+            <w:pPr>
+              <w:pStyle w:val="ListParagraph"/>
+              <w:cnfStyle w:val="000000010000" w:firstRow="0" w:lastRow="0" w:firstColumn="0" w:lastColumn="0" w:oddVBand="0" w:evenVBand="0" w:oddHBand="0" w:evenHBand="1" w:firstRowFirstColumn="0" w:firstRowLastColumn="0" w:lastRowFirstColumn="0" w:lastRowLastColumn="0"/>
+              <w:rPr>
+                <w:rFonts w:asciiTheme="majorHAnsi" w:hAnsiTheme="majorHAnsi"/>
+              </w:rPr>
+            </w:pPr>
+            <w:r>
+              <w:rPr>
+                <w:rFonts w:asciiTheme="majorHAnsi" w:hAnsiTheme="majorHAnsi"/>
+              </w:rPr>
+              <w:t xml:space="preserve">         (1)</w:t>
+            </w:r>
+          </w:p>
+        </w:tc>
+        <w:tc>
+          <w:tcPr>
+            <w:tcW w:w="3230" w:type="dxa"/>
+            <w:tcBorders>
+              <w:left w:val="single" w:sz="8" w:space="0" w:color="7BA0CD" w:themeColor="accent1" w:themeTint="BF"/>
             </w:tcBorders>
             <w:vAlign w:val="center"/>
           </w:tcPr>
@@ -3146,15 +3960,152 @@
               <w:rPr>
                 <w:rFonts w:asciiTheme="majorHAnsi" w:hAnsiTheme="majorHAnsi"/>
               </w:rPr>
-              <w:t>(5) (6) (7) (8) (9)</w:t>
+              <w:t>-</w:t>
+            </w:r>
+          </w:p>
+        </w:tc>
+      </w:tr>
+      <w:tr>
+        <w:trPr>
+          <w:cnfStyle w:val="000000100000" w:firstRow="0" w:lastRow="0" w:firstColumn="0" w:lastColumn="0" w:oddVBand="0" w:evenVBand="0" w:oddHBand="1" w:evenHBand="0" w:firstRowFirstColumn="0" w:firstRowLastColumn="0" w:lastRowFirstColumn="0" w:lastRowLastColumn="0"/>
+          <w:trHeight w:val="899"/>
+        </w:trPr>
+        <w:tc>
+          <w:tcPr>
+            <w:cnfStyle w:val="001000000000" w:firstRow="0" w:lastRow="0" w:firstColumn="1" w:lastColumn="0" w:oddVBand="0" w:evenVBand="0" w:oddHBand="0" w:evenHBand="0" w:firstRowFirstColumn="0" w:firstRowLastColumn="0" w:lastRowFirstColumn="0" w:lastRowLastColumn="0"/>
+            <w:tcW w:w="2238" w:type="dxa"/>
+            <w:tcBorders>
+              <w:right w:val="single" w:sz="8" w:space="0" w:color="7BA0CD" w:themeColor="accent1" w:themeTint="BF"/>
+            </w:tcBorders>
+            <w:vAlign w:val="center"/>
+          </w:tcPr>
+          <w:p>
+            <w:pPr>
+              <w:jc w:val="center"/>
+              <w:rPr>
+                <w:rFonts w:asciiTheme="majorHAnsi" w:hAnsiTheme="majorHAnsi"/>
+              </w:rPr>
+            </w:pPr>
+            <w:r>
+              <w:rPr>
+                <w:rFonts w:asciiTheme="majorHAnsi" w:hAnsiTheme="majorHAnsi"/>
+              </w:rPr>
+              <w:t>Jordan</w:t>
             </w:r>
           </w:p>
         </w:tc>
         <w:tc>
           <w:tcPr>
-            <w:tcW w:w="2848" w:type="dxa"/>
+            <w:tcW w:w="2920" w:type="dxa"/>
             <w:tcBorders>
-              <w:left w:val="none" w:sz="0" w:space="0" w:color="auto"/>
+              <w:left w:val="single" w:sz="8" w:space="0" w:color="7BA0CD" w:themeColor="accent1" w:themeTint="BF"/>
+              <w:right w:val="single" w:sz="8" w:space="0" w:color="7BA0CD" w:themeColor="accent1" w:themeTint="BF"/>
+            </w:tcBorders>
+            <w:vAlign w:val="center"/>
+          </w:tcPr>
+          <w:p>
+            <w:pPr>
+              <w:jc w:val="center"/>
+              <w:cnfStyle w:val="000000100000" w:firstRow="0" w:lastRow="0" w:firstColumn="0" w:lastColumn="0" w:oddVBand="0" w:evenVBand="0" w:oddHBand="1" w:evenHBand="0" w:firstRowFirstColumn="0" w:firstRowLastColumn="0" w:lastRowFirstColumn="0" w:lastRowLastColumn="0"/>
+              <w:rPr>
+                <w:rFonts w:asciiTheme="majorHAnsi" w:hAnsiTheme="majorHAnsi"/>
+              </w:rPr>
+            </w:pPr>
+            <w:r>
+              <w:rPr>
+                <w:rFonts w:asciiTheme="majorHAnsi" w:hAnsiTheme="majorHAnsi"/>
+              </w:rPr>
+              <w:t>-</w:t>
+            </w:r>
+          </w:p>
+        </w:tc>
+        <w:tc>
+          <w:tcPr>
+            <w:tcW w:w="2793" w:type="dxa"/>
+            <w:tcBorders>
+              <w:left w:val="single" w:sz="8" w:space="0" w:color="7BA0CD" w:themeColor="accent1" w:themeTint="BF"/>
+              <w:right w:val="single" w:sz="8" w:space="0" w:color="7BA0CD" w:themeColor="accent1" w:themeTint="BF"/>
+            </w:tcBorders>
+            <w:vAlign w:val="center"/>
+          </w:tcPr>
+          <w:p>
+            <w:pPr>
+              <w:jc w:val="center"/>
+              <w:cnfStyle w:val="000000100000" w:firstRow="0" w:lastRow="0" w:firstColumn="0" w:lastColumn="0" w:oddVBand="0" w:evenVBand="0" w:oddHBand="1" w:evenHBand="0" w:firstRowFirstColumn="0" w:firstRowLastColumn="0" w:lastRowFirstColumn="0" w:lastRowLastColumn="0"/>
+              <w:rPr>
+                <w:rFonts w:asciiTheme="majorHAnsi" w:hAnsiTheme="majorHAnsi"/>
+              </w:rPr>
+            </w:pPr>
+            <w:r>
+              <w:rPr>
+                <w:rFonts w:asciiTheme="majorHAnsi" w:hAnsiTheme="majorHAnsi"/>
+              </w:rPr>
+              <w:t>(4)</w:t>
+            </w:r>
+          </w:p>
+        </w:tc>
+        <w:tc>
+          <w:tcPr>
+            <w:tcW w:w="3230" w:type="dxa"/>
+            <w:tcBorders>
+              <w:left w:val="single" w:sz="8" w:space="0" w:color="7BA0CD" w:themeColor="accent1" w:themeTint="BF"/>
+            </w:tcBorders>
+            <w:vAlign w:val="center"/>
+          </w:tcPr>
+          <w:p>
+            <w:pPr>
+              <w:jc w:val="center"/>
+              <w:cnfStyle w:val="000000100000" w:firstRow="0" w:lastRow="0" w:firstColumn="0" w:lastColumn="0" w:oddVBand="0" w:evenVBand="0" w:oddHBand="1" w:evenHBand="0" w:firstRowFirstColumn="0" w:firstRowLastColumn="0" w:lastRowFirstColumn="0" w:lastRowLastColumn="0"/>
+              <w:rPr>
+                <w:rFonts w:asciiTheme="majorHAnsi" w:hAnsiTheme="majorHAnsi"/>
+              </w:rPr>
+            </w:pPr>
+            <w:r>
+              <w:rPr>
+                <w:rFonts w:asciiTheme="majorHAnsi" w:hAnsiTheme="majorHAnsi"/>
+              </w:rPr>
+              <w:t>-</w:t>
+            </w:r>
+          </w:p>
+        </w:tc>
+      </w:tr>
+      <w:tr>
+        <w:trPr>
+          <w:cnfStyle w:val="000000010000" w:firstRow="0" w:lastRow="0" w:firstColumn="0" w:lastColumn="0" w:oddVBand="0" w:evenVBand="0" w:oddHBand="0" w:evenHBand="1" w:firstRowFirstColumn="0" w:firstRowLastColumn="0" w:lastRowFirstColumn="0" w:lastRowLastColumn="0"/>
+          <w:trHeight w:val="944"/>
+        </w:trPr>
+        <w:tc>
+          <w:tcPr>
+            <w:cnfStyle w:val="001000000000" w:firstRow="0" w:lastRow="0" w:firstColumn="1" w:lastColumn="0" w:oddVBand="0" w:evenVBand="0" w:oddHBand="0" w:evenHBand="0" w:firstRowFirstColumn="0" w:firstRowLastColumn="0" w:lastRowFirstColumn="0" w:lastRowLastColumn="0"/>
+            <w:tcW w:w="2238" w:type="dxa"/>
+            <w:tcBorders>
+              <w:bottom w:val="single" w:sz="8" w:space="0" w:color="7BA0CD" w:themeColor="accent1" w:themeTint="BF"/>
+              <w:right w:val="single" w:sz="8" w:space="0" w:color="7BA0CD" w:themeColor="accent1" w:themeTint="BF"/>
+            </w:tcBorders>
+            <w:vAlign w:val="center"/>
+          </w:tcPr>
+          <w:p>
+            <w:pPr>
+              <w:jc w:val="center"/>
+              <w:rPr>
+                <w:rFonts w:asciiTheme="majorHAnsi" w:hAnsiTheme="majorHAnsi"/>
+              </w:rPr>
+            </w:pPr>
+            <w:r>
+              <w:rPr>
+                <w:rFonts w:asciiTheme="majorHAnsi" w:hAnsiTheme="majorHAnsi"/>
+              </w:rPr>
+              <w:t>Brendan, Edward</w:t>
+            </w:r>
+          </w:p>
+        </w:tc>
+        <w:tc>
+          <w:tcPr>
+            <w:tcW w:w="2920" w:type="dxa"/>
+            <w:tcBorders>
+              <w:left w:val="single" w:sz="8" w:space="0" w:color="7BA0CD" w:themeColor="accent1" w:themeTint="BF"/>
+              <w:bottom w:val="single" w:sz="8" w:space="0" w:color="7BA0CD" w:themeColor="accent1" w:themeTint="BF"/>
+              <w:right w:val="single" w:sz="8" w:space="0" w:color="7BA0CD" w:themeColor="accent1" w:themeTint="BF"/>
             </w:tcBorders>
             <w:vAlign w:val="center"/>
           </w:tcPr>
@@ -3166,82 +4117,709 @@
                 <w:rFonts w:asciiTheme="majorHAnsi" w:hAnsiTheme="majorHAnsi"/>
               </w:rPr>
             </w:pPr>
+            <w:r>
+              <w:rPr>
+                <w:rFonts w:asciiTheme="majorHAnsi" w:hAnsiTheme="majorHAnsi"/>
+              </w:rPr>
+              <w:t>-</w:t>
+            </w:r>
+          </w:p>
+        </w:tc>
+        <w:tc>
+          <w:tcPr>
+            <w:tcW w:w="2793" w:type="dxa"/>
+            <w:tcBorders>
+              <w:left w:val="single" w:sz="8" w:space="0" w:color="7BA0CD" w:themeColor="accent1" w:themeTint="BF"/>
+              <w:bottom w:val="single" w:sz="8" w:space="0" w:color="7BA0CD" w:themeColor="accent1" w:themeTint="BF"/>
+              <w:right w:val="single" w:sz="8" w:space="0" w:color="7BA0CD" w:themeColor="accent1" w:themeTint="BF"/>
+            </w:tcBorders>
+            <w:vAlign w:val="center"/>
+          </w:tcPr>
+          <w:p>
+            <w:pPr>
+              <w:jc w:val="center"/>
+              <w:cnfStyle w:val="000000010000" w:firstRow="0" w:lastRow="0" w:firstColumn="0" w:lastColumn="0" w:oddVBand="0" w:evenVBand="0" w:oddHBand="0" w:evenHBand="1" w:firstRowFirstColumn="0" w:firstRowLastColumn="0" w:lastRowFirstColumn="0" w:lastRowLastColumn="0"/>
+              <w:rPr>
+                <w:rFonts w:asciiTheme="majorHAnsi" w:hAnsiTheme="majorHAnsi"/>
+              </w:rPr>
+            </w:pPr>
+            <w:r>
+              <w:rPr>
+                <w:rFonts w:asciiTheme="majorHAnsi" w:hAnsiTheme="majorHAnsi"/>
+              </w:rPr>
+              <w:t>(5) (6) (7) (8) (9)</w:t>
+            </w:r>
+          </w:p>
+        </w:tc>
+        <w:tc>
+          <w:tcPr>
+            <w:tcW w:w="3230" w:type="dxa"/>
+            <w:tcBorders>
+              <w:left w:val="single" w:sz="8" w:space="0" w:color="7BA0CD" w:themeColor="accent1" w:themeTint="BF"/>
+              <w:bottom w:val="single" w:sz="8" w:space="0" w:color="7BA0CD" w:themeColor="accent1" w:themeTint="BF"/>
+            </w:tcBorders>
+            <w:vAlign w:val="center"/>
+          </w:tcPr>
+          <w:p>
+            <w:pPr>
+              <w:jc w:val="center"/>
+              <w:cnfStyle w:val="000000010000" w:firstRow="0" w:lastRow="0" w:firstColumn="0" w:lastColumn="0" w:oddVBand="0" w:evenVBand="0" w:oddHBand="0" w:evenHBand="1" w:firstRowFirstColumn="0" w:firstRowLastColumn="0" w:lastRowFirstColumn="0" w:lastRowLastColumn="0"/>
+              <w:rPr>
+                <w:rFonts w:asciiTheme="majorHAnsi" w:hAnsiTheme="majorHAnsi"/>
+              </w:rPr>
+            </w:pPr>
+            <w:r>
+              <w:rPr>
+                <w:rFonts w:asciiTheme="majorHAnsi" w:hAnsiTheme="majorHAnsi"/>
+              </w:rPr>
+              <w:t>-</w:t>
+            </w:r>
           </w:p>
         </w:tc>
       </w:tr>
     </w:tbl>
     <w:p>
       <w:pPr>
-        <w:rPr>
-          <w:rFonts w:asciiTheme="majorHAnsi" w:hAnsiTheme="majorHAnsi"/>
-          <w:sz w:val="48"/>
-          <w:szCs w:val="48"/>
-        </w:rPr>
-      </w:pPr>
-    </w:p>
-    <w:p>
-      <w:pPr>
-        <w:rPr>
-          <w:rFonts w:asciiTheme="majorHAnsi" w:hAnsiTheme="majorHAnsi"/>
-          <w:sz w:val="48"/>
-          <w:szCs w:val="48"/>
-        </w:rPr>
-      </w:pPr>
-    </w:p>
-    <w:p>
-      <w:pPr>
-        <w:rPr>
-          <w:rFonts w:asciiTheme="majorHAnsi" w:hAnsiTheme="majorHAnsi"/>
-          <w:sz w:val="48"/>
-          <w:szCs w:val="48"/>
-        </w:rPr>
-      </w:pPr>
-    </w:p>
-    <w:p>
-      <w:pPr>
-        <w:rPr>
-          <w:rFonts w:asciiTheme="majorHAnsi" w:hAnsiTheme="majorHAnsi"/>
-          <w:sz w:val="48"/>
-          <w:szCs w:val="48"/>
-        </w:rPr>
-      </w:pPr>
-    </w:p>
-    <w:p>
-      <w:pPr>
-        <w:rPr>
-          <w:rFonts w:asciiTheme="majorHAnsi" w:hAnsiTheme="majorHAnsi"/>
-          <w:sz w:val="48"/>
-          <w:szCs w:val="48"/>
-        </w:rPr>
-      </w:pPr>
-    </w:p>
-    <w:p>
-      <w:pPr>
-        <w:rPr>
-          <w:rFonts w:asciiTheme="majorHAnsi" w:hAnsiTheme="majorHAnsi"/>
-          <w:sz w:val="48"/>
-          <w:szCs w:val="48"/>
-        </w:rPr>
-      </w:pPr>
-    </w:p>
-    <w:p>
-      <w:pPr>
-        <w:rPr>
-          <w:rFonts w:asciiTheme="majorHAnsi" w:hAnsiTheme="majorHAnsi"/>
-          <w:sz w:val="48"/>
-          <w:szCs w:val="48"/>
-        </w:rPr>
-      </w:pPr>
-    </w:p>
-    <w:p>
-      <w:pPr>
-        <w:rPr>
-          <w:rFonts w:asciiTheme="majorHAnsi" w:hAnsiTheme="majorHAnsi"/>
-          <w:sz w:val="48"/>
-          <w:szCs w:val="48"/>
-        </w:rPr>
-      </w:pPr>
-    </w:p>
+        <w:widowControl w:val="0"/>
+        <w:autoSpaceDE w:val="0"/>
+        <w:autoSpaceDN w:val="0"/>
+        <w:adjustRightInd w:val="0"/>
+        <w:spacing w:after="240" w:line="420" w:lineRule="atLeast"/>
+        <w:rPr>
+          <w:rFonts w:ascii="Calibri" w:hAnsi="Calibri" w:cs="Calibri"/>
+          <w:b/>
+          <w:bCs/>
+          <w:color w:val="17365D" w:themeColor="text2" w:themeShade="BF"/>
+          <w:sz w:val="32"/>
+          <w:szCs w:val="32"/>
+        </w:rPr>
+      </w:pPr>
+      <w:r>
+        <w:rPr>
+          <w:rFonts w:ascii="Calibri" w:hAnsi="Calibri" w:cs="Calibri"/>
+          <w:b/>
+          <w:bCs/>
+          <w:color w:val="3F6CAF"/>
+          <w:sz w:val="32"/>
+          <w:szCs w:val="32"/>
+        </w:rPr>
+        <w:lastRenderedPageBreak/>
+        <w:t>Meeting #2</w:t>
+      </w:r>
+      <w:r>
+        <w:rPr>
+          <w:rFonts w:ascii="Calibri" w:hAnsi="Calibri" w:cs="Calibri"/>
+          <w:b/>
+          <w:bCs/>
+          <w:color w:val="3F6CAF"/>
+          <w:sz w:val="32"/>
+          <w:szCs w:val="32"/>
+        </w:rPr>
+        <w:t xml:space="preserve"> :</w:t>
+      </w:r>
+      <w:r>
+        <w:rPr>
+          <w:rFonts w:ascii="Calibri" w:hAnsi="Calibri" w:cs="Calibri"/>
+          <w:b/>
+          <w:bCs/>
+          <w:color w:val="3F6CAF"/>
+          <w:sz w:val="32"/>
+          <w:szCs w:val="32"/>
+        </w:rPr>
+        <w:tab/>
+      </w:r>
+      <w:r>
+        <w:rPr>
+          <w:rFonts w:ascii="Calibri" w:hAnsi="Calibri" w:cs="Calibri"/>
+          <w:b/>
+          <w:bCs/>
+          <w:color w:val="17365D" w:themeColor="text2" w:themeShade="BF"/>
+          <w:sz w:val="32"/>
+          <w:szCs w:val="32"/>
+        </w:rPr>
+        <w:t>08</w:t>
+      </w:r>
+      <w:r>
+        <w:rPr>
+          <w:rFonts w:ascii="Calibri" w:hAnsi="Calibri" w:cs="Calibri"/>
+          <w:b/>
+          <w:bCs/>
+          <w:color w:val="17365D" w:themeColor="text2" w:themeShade="BF"/>
+          <w:sz w:val="32"/>
+          <w:szCs w:val="32"/>
+        </w:rPr>
+        <w:t>/04</w:t>
+      </w:r>
+      <w:r>
+        <w:rPr>
+          <w:rFonts w:ascii="Calibri" w:hAnsi="Calibri" w:cs="Calibri"/>
+          <w:b/>
+          <w:bCs/>
+          <w:color w:val="17365D" w:themeColor="text2" w:themeShade="BF"/>
+          <w:sz w:val="32"/>
+          <w:szCs w:val="32"/>
+        </w:rPr>
+        <w:t>/16</w:t>
+      </w:r>
+    </w:p>
+    <w:tbl>
+      <w:tblPr>
+        <w:tblStyle w:val="MediumShading1-Accent1"/>
+        <w:tblpPr w:leftFromText="180" w:rightFromText="180" w:vertAnchor="text" w:horzAnchor="page" w:tblpX="597" w:tblpY="196"/>
+        <w:tblW w:w="11181" w:type="dxa"/>
+        <w:tblBorders>
+          <w:insideH w:val="single" w:sz="6" w:space="0" w:color="7BA0CD" w:themeColor="accent1" w:themeTint="BF"/>
+          <w:insideV w:val="single" w:sz="6" w:space="0" w:color="7BA0CD" w:themeColor="accent1" w:themeTint="BF"/>
+        </w:tblBorders>
+        <w:tblLook w:val="04A0" w:firstRow="1" w:lastRow="0" w:firstColumn="1" w:lastColumn="0" w:noHBand="0" w:noVBand="1"/>
+      </w:tblPr>
+      <w:tblGrid>
+        <w:gridCol w:w="2238"/>
+        <w:gridCol w:w="2920"/>
+        <w:gridCol w:w="2793"/>
+        <w:gridCol w:w="3230"/>
+      </w:tblGrid>
+      <w:tr>
+        <w:trPr>
+          <w:cnfStyle w:val="100000000000" w:firstRow="1" w:lastRow="0" w:firstColumn="0" w:lastColumn="0" w:oddVBand="0" w:evenVBand="0" w:oddHBand="0" w:evenHBand="0" w:firstRowFirstColumn="0" w:firstRowLastColumn="0" w:lastRowFirstColumn="0" w:lastRowLastColumn="0"/>
+          <w:trHeight w:val="899"/>
+        </w:trPr>
+        <w:tc>
+          <w:tcPr>
+            <w:cnfStyle w:val="001000000000" w:firstRow="0" w:lastRow="0" w:firstColumn="1" w:lastColumn="0" w:oddVBand="0" w:evenVBand="0" w:oddHBand="0" w:evenHBand="0" w:firstRowFirstColumn="0" w:firstRowLastColumn="0" w:lastRowFirstColumn="0" w:lastRowLastColumn="0"/>
+            <w:tcW w:w="2238" w:type="dxa"/>
+            <w:tcBorders>
+              <w:right w:val="single" w:sz="8" w:space="0" w:color="7BA0CD" w:themeColor="accent1" w:themeTint="BF"/>
+            </w:tcBorders>
+            <w:vAlign w:val="center"/>
+          </w:tcPr>
+          <w:p>
+            <w:pPr>
+              <w:jc w:val="center"/>
+              <w:rPr>
+                <w:rFonts w:asciiTheme="majorHAnsi" w:hAnsiTheme="majorHAnsi"/>
+                <w:sz w:val="32"/>
+                <w:szCs w:val="32"/>
+              </w:rPr>
+            </w:pPr>
+            <w:r>
+              <w:rPr>
+                <w:rFonts w:asciiTheme="majorHAnsi" w:hAnsiTheme="majorHAnsi"/>
+                <w:sz w:val="32"/>
+                <w:szCs w:val="32"/>
+              </w:rPr>
+              <w:t>Members:</w:t>
+            </w:r>
+          </w:p>
+        </w:tc>
+        <w:tc>
+          <w:tcPr>
+            <w:tcW w:w="2920" w:type="dxa"/>
+            <w:tcBorders>
+              <w:left w:val="single" w:sz="8" w:space="0" w:color="7BA0CD" w:themeColor="accent1" w:themeTint="BF"/>
+              <w:right w:val="single" w:sz="8" w:space="0" w:color="7BA0CD" w:themeColor="accent1" w:themeTint="BF"/>
+            </w:tcBorders>
+            <w:vAlign w:val="center"/>
+          </w:tcPr>
+          <w:p>
+            <w:pPr>
+              <w:jc w:val="center"/>
+              <w:cnfStyle w:val="100000000000" w:firstRow="1" w:lastRow="0" w:firstColumn="0" w:lastColumn="0" w:oddVBand="0" w:evenVBand="0" w:oddHBand="0" w:evenHBand="0" w:firstRowFirstColumn="0" w:firstRowLastColumn="0" w:lastRowFirstColumn="0" w:lastRowLastColumn="0"/>
+              <w:rPr>
+                <w:rFonts w:asciiTheme="majorHAnsi" w:hAnsiTheme="majorHAnsi"/>
+                <w:sz w:val="32"/>
+                <w:szCs w:val="32"/>
+              </w:rPr>
+            </w:pPr>
+            <w:r>
+              <w:rPr>
+                <w:rFonts w:asciiTheme="majorHAnsi" w:hAnsiTheme="majorHAnsi"/>
+                <w:sz w:val="32"/>
+                <w:szCs w:val="32"/>
+              </w:rPr>
+              <w:t>Completed</w:t>
+            </w:r>
+          </w:p>
+        </w:tc>
+        <w:tc>
+          <w:tcPr>
+            <w:tcW w:w="2793" w:type="dxa"/>
+            <w:tcBorders>
+              <w:left w:val="single" w:sz="8" w:space="0" w:color="7BA0CD" w:themeColor="accent1" w:themeTint="BF"/>
+              <w:right w:val="single" w:sz="8" w:space="0" w:color="7BA0CD" w:themeColor="accent1" w:themeTint="BF"/>
+            </w:tcBorders>
+            <w:vAlign w:val="center"/>
+          </w:tcPr>
+          <w:p>
+            <w:pPr>
+              <w:jc w:val="center"/>
+              <w:cnfStyle w:val="100000000000" w:firstRow="1" w:lastRow="0" w:firstColumn="0" w:lastColumn="0" w:oddVBand="0" w:evenVBand="0" w:oddHBand="0" w:evenHBand="0" w:firstRowFirstColumn="0" w:firstRowLastColumn="0" w:lastRowFirstColumn="0" w:lastRowLastColumn="0"/>
+              <w:rPr>
+                <w:rFonts w:asciiTheme="majorHAnsi" w:hAnsiTheme="majorHAnsi"/>
+                <w:sz w:val="32"/>
+                <w:szCs w:val="32"/>
+              </w:rPr>
+            </w:pPr>
+            <w:r>
+              <w:rPr>
+                <w:rFonts w:asciiTheme="majorHAnsi" w:hAnsiTheme="majorHAnsi"/>
+                <w:sz w:val="32"/>
+                <w:szCs w:val="32"/>
+              </w:rPr>
+              <w:t>Uncompleted</w:t>
+            </w:r>
+          </w:p>
+        </w:tc>
+        <w:tc>
+          <w:tcPr>
+            <w:tcW w:w="3230" w:type="dxa"/>
+            <w:tcBorders>
+              <w:left w:val="single" w:sz="8" w:space="0" w:color="7BA0CD" w:themeColor="accent1" w:themeTint="BF"/>
+            </w:tcBorders>
+            <w:vAlign w:val="center"/>
+          </w:tcPr>
+          <w:p>
+            <w:pPr>
+              <w:jc w:val="center"/>
+              <w:cnfStyle w:val="100000000000" w:firstRow="1" w:lastRow="0" w:firstColumn="0" w:lastColumn="0" w:oddVBand="0" w:evenVBand="0" w:oddHBand="0" w:evenHBand="0" w:firstRowFirstColumn="0" w:firstRowLastColumn="0" w:lastRowFirstColumn="0" w:lastRowLastColumn="0"/>
+              <w:rPr>
+                <w:rFonts w:asciiTheme="majorHAnsi" w:hAnsiTheme="majorHAnsi"/>
+                <w:sz w:val="32"/>
+                <w:szCs w:val="32"/>
+              </w:rPr>
+            </w:pPr>
+            <w:r>
+              <w:rPr>
+                <w:rFonts w:asciiTheme="majorHAnsi" w:hAnsiTheme="majorHAnsi"/>
+                <w:sz w:val="32"/>
+                <w:szCs w:val="32"/>
+              </w:rPr>
+              <w:t>Issues</w:t>
+            </w:r>
+          </w:p>
+        </w:tc>
+      </w:tr>
+      <w:tr>
+        <w:trPr>
+          <w:cnfStyle w:val="000000100000" w:firstRow="0" w:lastRow="0" w:firstColumn="0" w:lastColumn="0" w:oddVBand="0" w:evenVBand="0" w:oddHBand="1" w:evenHBand="0" w:firstRowFirstColumn="0" w:firstRowLastColumn="0" w:lastRowFirstColumn="0" w:lastRowLastColumn="0"/>
+          <w:trHeight w:val="870"/>
+        </w:trPr>
+        <w:tc>
+          <w:tcPr>
+            <w:cnfStyle w:val="001000000000" w:firstRow="0" w:lastRow="0" w:firstColumn="1" w:lastColumn="0" w:oddVBand="0" w:evenVBand="0" w:oddHBand="0" w:evenHBand="0" w:firstRowFirstColumn="0" w:firstRowLastColumn="0" w:lastRowFirstColumn="0" w:lastRowLastColumn="0"/>
+            <w:tcW w:w="2238" w:type="dxa"/>
+            <w:tcBorders>
+              <w:right w:val="single" w:sz="8" w:space="0" w:color="7BA0CD" w:themeColor="accent1" w:themeTint="BF"/>
+            </w:tcBorders>
+            <w:vAlign w:val="center"/>
+          </w:tcPr>
+          <w:p>
+            <w:pPr>
+              <w:jc w:val="center"/>
+              <w:rPr>
+                <w:rFonts w:asciiTheme="majorHAnsi" w:hAnsiTheme="majorHAnsi"/>
+              </w:rPr>
+            </w:pPr>
+            <w:r>
+              <w:rPr>
+                <w:rFonts w:asciiTheme="majorHAnsi" w:hAnsiTheme="majorHAnsi"/>
+              </w:rPr>
+              <w:t>Connor</w:t>
+            </w:r>
+          </w:p>
+        </w:tc>
+        <w:tc>
+          <w:tcPr>
+            <w:tcW w:w="2920" w:type="dxa"/>
+            <w:tcBorders>
+              <w:left w:val="single" w:sz="8" w:space="0" w:color="7BA0CD" w:themeColor="accent1" w:themeTint="BF"/>
+              <w:right w:val="single" w:sz="8" w:space="0" w:color="7BA0CD" w:themeColor="accent1" w:themeTint="BF"/>
+            </w:tcBorders>
+            <w:vAlign w:val="center"/>
+          </w:tcPr>
+          <w:p>
+            <w:pPr>
+              <w:jc w:val="center"/>
+              <w:cnfStyle w:val="000000100000" w:firstRow="0" w:lastRow="0" w:firstColumn="0" w:lastColumn="0" w:oddVBand="0" w:evenVBand="0" w:oddHBand="1" w:evenHBand="0" w:firstRowFirstColumn="0" w:firstRowLastColumn="0" w:lastRowFirstColumn="0" w:lastRowLastColumn="0"/>
+              <w:rPr>
+                <w:rFonts w:asciiTheme="majorHAnsi" w:hAnsiTheme="majorHAnsi"/>
+              </w:rPr>
+            </w:pPr>
+            <w:r>
+              <w:rPr>
+                <w:rFonts w:asciiTheme="majorHAnsi" w:hAnsiTheme="majorHAnsi"/>
+              </w:rPr>
+              <w:t>(10)</w:t>
+            </w:r>
+          </w:p>
+        </w:tc>
+        <w:tc>
+          <w:tcPr>
+            <w:tcW w:w="2793" w:type="dxa"/>
+            <w:tcBorders>
+              <w:left w:val="single" w:sz="8" w:space="0" w:color="7BA0CD" w:themeColor="accent1" w:themeTint="BF"/>
+              <w:right w:val="single" w:sz="8" w:space="0" w:color="7BA0CD" w:themeColor="accent1" w:themeTint="BF"/>
+            </w:tcBorders>
+            <w:vAlign w:val="center"/>
+          </w:tcPr>
+          <w:p>
+            <w:pPr>
+              <w:jc w:val="center"/>
+              <w:cnfStyle w:val="000000100000" w:firstRow="0" w:lastRow="0" w:firstColumn="0" w:lastColumn="0" w:oddVBand="0" w:evenVBand="0" w:oddHBand="1" w:evenHBand="0" w:firstRowFirstColumn="0" w:firstRowLastColumn="0" w:lastRowFirstColumn="0" w:lastRowLastColumn="0"/>
+              <w:rPr>
+                <w:rFonts w:asciiTheme="majorHAnsi" w:hAnsiTheme="majorHAnsi"/>
+              </w:rPr>
+            </w:pPr>
+            <w:r>
+              <w:rPr>
+                <w:rFonts w:asciiTheme="majorHAnsi" w:hAnsiTheme="majorHAnsi"/>
+              </w:rPr>
+              <w:t>-</w:t>
+            </w:r>
+          </w:p>
+        </w:tc>
+        <w:tc>
+          <w:tcPr>
+            <w:tcW w:w="3230" w:type="dxa"/>
+            <w:tcBorders>
+              <w:left w:val="single" w:sz="8" w:space="0" w:color="7BA0CD" w:themeColor="accent1" w:themeTint="BF"/>
+            </w:tcBorders>
+            <w:vAlign w:val="center"/>
+          </w:tcPr>
+          <w:p>
+            <w:pPr>
+              <w:jc w:val="center"/>
+              <w:cnfStyle w:val="000000100000" w:firstRow="0" w:lastRow="0" w:firstColumn="0" w:lastColumn="0" w:oddVBand="0" w:evenVBand="0" w:oddHBand="1" w:evenHBand="0" w:firstRowFirstColumn="0" w:firstRowLastColumn="0" w:lastRowFirstColumn="0" w:lastRowLastColumn="0"/>
+              <w:rPr>
+                <w:rFonts w:asciiTheme="majorHAnsi" w:hAnsiTheme="majorHAnsi"/>
+              </w:rPr>
+            </w:pPr>
+            <w:r>
+              <w:rPr>
+                <w:rFonts w:asciiTheme="majorHAnsi" w:hAnsiTheme="majorHAnsi"/>
+              </w:rPr>
+              <w:t>-</w:t>
+            </w:r>
+          </w:p>
+        </w:tc>
+      </w:tr>
+      <w:tr>
+        <w:trPr>
+          <w:cnfStyle w:val="000000010000" w:firstRow="0" w:lastRow="0" w:firstColumn="0" w:lastColumn="0" w:oddVBand="0" w:evenVBand="0" w:oddHBand="0" w:evenHBand="1" w:firstRowFirstColumn="0" w:firstRowLastColumn="0" w:lastRowFirstColumn="0" w:lastRowLastColumn="0"/>
+          <w:trHeight w:val="899"/>
+        </w:trPr>
+        <w:tc>
+          <w:tcPr>
+            <w:cnfStyle w:val="001000000000" w:firstRow="0" w:lastRow="0" w:firstColumn="1" w:lastColumn="0" w:oddVBand="0" w:evenVBand="0" w:oddHBand="0" w:evenHBand="0" w:firstRowFirstColumn="0" w:firstRowLastColumn="0" w:lastRowFirstColumn="0" w:lastRowLastColumn="0"/>
+            <w:tcW w:w="2238" w:type="dxa"/>
+            <w:tcBorders>
+              <w:right w:val="single" w:sz="8" w:space="0" w:color="7BA0CD" w:themeColor="accent1" w:themeTint="BF"/>
+            </w:tcBorders>
+            <w:vAlign w:val="center"/>
+          </w:tcPr>
+          <w:p>
+            <w:pPr>
+              <w:jc w:val="center"/>
+              <w:rPr>
+                <w:rFonts w:asciiTheme="majorHAnsi" w:hAnsiTheme="majorHAnsi"/>
+              </w:rPr>
+            </w:pPr>
+            <w:r>
+              <w:rPr>
+                <w:rFonts w:asciiTheme="majorHAnsi" w:hAnsiTheme="majorHAnsi"/>
+              </w:rPr>
+              <w:t>Adam</w:t>
+            </w:r>
+          </w:p>
+        </w:tc>
+        <w:tc>
+          <w:tcPr>
+            <w:tcW w:w="2920" w:type="dxa"/>
+            <w:tcBorders>
+              <w:left w:val="single" w:sz="8" w:space="0" w:color="7BA0CD" w:themeColor="accent1" w:themeTint="BF"/>
+              <w:right w:val="single" w:sz="8" w:space="0" w:color="7BA0CD" w:themeColor="accent1" w:themeTint="BF"/>
+            </w:tcBorders>
+            <w:vAlign w:val="center"/>
+          </w:tcPr>
+          <w:p>
+            <w:pPr>
+              <w:jc w:val="center"/>
+              <w:cnfStyle w:val="000000010000" w:firstRow="0" w:lastRow="0" w:firstColumn="0" w:lastColumn="0" w:oddVBand="0" w:evenVBand="0" w:oddHBand="0" w:evenHBand="1" w:firstRowFirstColumn="0" w:firstRowLastColumn="0" w:lastRowFirstColumn="0" w:lastRowLastColumn="0"/>
+              <w:rPr>
+                <w:rFonts w:asciiTheme="majorHAnsi" w:hAnsiTheme="majorHAnsi"/>
+              </w:rPr>
+            </w:pPr>
+            <w:r>
+              <w:rPr>
+                <w:rFonts w:asciiTheme="majorHAnsi" w:hAnsiTheme="majorHAnsi"/>
+              </w:rPr>
+              <w:t>(2) (3)</w:t>
+            </w:r>
+          </w:p>
+        </w:tc>
+        <w:tc>
+          <w:tcPr>
+            <w:tcW w:w="2793" w:type="dxa"/>
+            <w:tcBorders>
+              <w:left w:val="single" w:sz="8" w:space="0" w:color="7BA0CD" w:themeColor="accent1" w:themeTint="BF"/>
+              <w:right w:val="single" w:sz="8" w:space="0" w:color="7BA0CD" w:themeColor="accent1" w:themeTint="BF"/>
+            </w:tcBorders>
+            <w:vAlign w:val="center"/>
+          </w:tcPr>
+          <w:p>
+            <w:pPr>
+              <w:pStyle w:val="ListParagraph"/>
+              <w:cnfStyle w:val="000000010000" w:firstRow="0" w:lastRow="0" w:firstColumn="0" w:lastColumn="0" w:oddVBand="0" w:evenVBand="0" w:oddHBand="0" w:evenHBand="1" w:firstRowFirstColumn="0" w:firstRowLastColumn="0" w:lastRowFirstColumn="0" w:lastRowLastColumn="0"/>
+              <w:rPr>
+                <w:rFonts w:asciiTheme="majorHAnsi" w:hAnsiTheme="majorHAnsi"/>
+              </w:rPr>
+            </w:pPr>
+            <w:r>
+              <w:rPr>
+                <w:rFonts w:asciiTheme="majorHAnsi" w:hAnsiTheme="majorHAnsi"/>
+              </w:rPr>
+              <w:t xml:space="preserve">         (1)</w:t>
+            </w:r>
+          </w:p>
+        </w:tc>
+        <w:tc>
+          <w:tcPr>
+            <w:tcW w:w="3230" w:type="dxa"/>
+            <w:tcBorders>
+              <w:left w:val="single" w:sz="8" w:space="0" w:color="7BA0CD" w:themeColor="accent1" w:themeTint="BF"/>
+            </w:tcBorders>
+            <w:vAlign w:val="center"/>
+          </w:tcPr>
+          <w:p>
+            <w:pPr>
+              <w:jc w:val="center"/>
+              <w:cnfStyle w:val="000000010000" w:firstRow="0" w:lastRow="0" w:firstColumn="0" w:lastColumn="0" w:oddVBand="0" w:evenVBand="0" w:oddHBand="0" w:evenHBand="1" w:firstRowFirstColumn="0" w:firstRowLastColumn="0" w:lastRowFirstColumn="0" w:lastRowLastColumn="0"/>
+              <w:rPr>
+                <w:rFonts w:asciiTheme="majorHAnsi" w:hAnsiTheme="majorHAnsi"/>
+              </w:rPr>
+            </w:pPr>
+            <w:r>
+              <w:rPr>
+                <w:rFonts w:asciiTheme="majorHAnsi" w:hAnsiTheme="majorHAnsi"/>
+              </w:rPr>
+              <w:t>-</w:t>
+            </w:r>
+          </w:p>
+        </w:tc>
+      </w:tr>
+      <w:tr>
+        <w:trPr>
+          <w:cnfStyle w:val="000000100000" w:firstRow="0" w:lastRow="0" w:firstColumn="0" w:lastColumn="0" w:oddVBand="0" w:evenVBand="0" w:oddHBand="1" w:evenHBand="0" w:firstRowFirstColumn="0" w:firstRowLastColumn="0" w:lastRowFirstColumn="0" w:lastRowLastColumn="0"/>
+          <w:trHeight w:val="899"/>
+        </w:trPr>
+        <w:tc>
+          <w:tcPr>
+            <w:cnfStyle w:val="001000000000" w:firstRow="0" w:lastRow="0" w:firstColumn="1" w:lastColumn="0" w:oddVBand="0" w:evenVBand="0" w:oddHBand="0" w:evenHBand="0" w:firstRowFirstColumn="0" w:firstRowLastColumn="0" w:lastRowFirstColumn="0" w:lastRowLastColumn="0"/>
+            <w:tcW w:w="2238" w:type="dxa"/>
+            <w:tcBorders>
+              <w:right w:val="single" w:sz="8" w:space="0" w:color="7BA0CD" w:themeColor="accent1" w:themeTint="BF"/>
+            </w:tcBorders>
+            <w:vAlign w:val="center"/>
+          </w:tcPr>
+          <w:p>
+            <w:pPr>
+              <w:jc w:val="center"/>
+              <w:rPr>
+                <w:rFonts w:asciiTheme="majorHAnsi" w:hAnsiTheme="majorHAnsi"/>
+              </w:rPr>
+            </w:pPr>
+            <w:r>
+              <w:rPr>
+                <w:rFonts w:asciiTheme="majorHAnsi" w:hAnsiTheme="majorHAnsi"/>
+              </w:rPr>
+              <w:t>Jordan</w:t>
+            </w:r>
+          </w:p>
+        </w:tc>
+        <w:tc>
+          <w:tcPr>
+            <w:tcW w:w="2920" w:type="dxa"/>
+            <w:tcBorders>
+              <w:left w:val="single" w:sz="8" w:space="0" w:color="7BA0CD" w:themeColor="accent1" w:themeTint="BF"/>
+              <w:right w:val="single" w:sz="8" w:space="0" w:color="7BA0CD" w:themeColor="accent1" w:themeTint="BF"/>
+            </w:tcBorders>
+            <w:vAlign w:val="center"/>
+          </w:tcPr>
+          <w:p>
+            <w:pPr>
+              <w:jc w:val="center"/>
+              <w:cnfStyle w:val="000000100000" w:firstRow="0" w:lastRow="0" w:firstColumn="0" w:lastColumn="0" w:oddVBand="0" w:evenVBand="0" w:oddHBand="1" w:evenHBand="0" w:firstRowFirstColumn="0" w:firstRowLastColumn="0" w:lastRowFirstColumn="0" w:lastRowLastColumn="0"/>
+              <w:rPr>
+                <w:rFonts w:asciiTheme="majorHAnsi" w:hAnsiTheme="majorHAnsi"/>
+              </w:rPr>
+            </w:pPr>
+            <w:r>
+              <w:rPr>
+                <w:rFonts w:asciiTheme="majorHAnsi" w:hAnsiTheme="majorHAnsi"/>
+              </w:rPr>
+              <w:t>-</w:t>
+            </w:r>
+          </w:p>
+        </w:tc>
+        <w:tc>
+          <w:tcPr>
+            <w:tcW w:w="2793" w:type="dxa"/>
+            <w:tcBorders>
+              <w:left w:val="single" w:sz="8" w:space="0" w:color="7BA0CD" w:themeColor="accent1" w:themeTint="BF"/>
+              <w:right w:val="single" w:sz="8" w:space="0" w:color="7BA0CD" w:themeColor="accent1" w:themeTint="BF"/>
+            </w:tcBorders>
+            <w:vAlign w:val="center"/>
+          </w:tcPr>
+          <w:p>
+            <w:pPr>
+              <w:jc w:val="center"/>
+              <w:cnfStyle w:val="000000100000" w:firstRow="0" w:lastRow="0" w:firstColumn="0" w:lastColumn="0" w:oddVBand="0" w:evenVBand="0" w:oddHBand="1" w:evenHBand="0" w:firstRowFirstColumn="0" w:firstRowLastColumn="0" w:lastRowFirstColumn="0" w:lastRowLastColumn="0"/>
+              <w:rPr>
+                <w:rFonts w:asciiTheme="majorHAnsi" w:hAnsiTheme="majorHAnsi"/>
+              </w:rPr>
+            </w:pPr>
+            <w:r>
+              <w:rPr>
+                <w:rFonts w:asciiTheme="majorHAnsi" w:hAnsiTheme="majorHAnsi"/>
+              </w:rPr>
+              <w:t>(4)</w:t>
+            </w:r>
+          </w:p>
+        </w:tc>
+        <w:tc>
+          <w:tcPr>
+            <w:tcW w:w="3230" w:type="dxa"/>
+            <w:tcBorders>
+              <w:left w:val="single" w:sz="8" w:space="0" w:color="7BA0CD" w:themeColor="accent1" w:themeTint="BF"/>
+            </w:tcBorders>
+            <w:vAlign w:val="center"/>
+          </w:tcPr>
+          <w:p>
+            <w:pPr>
+              <w:jc w:val="center"/>
+              <w:cnfStyle w:val="000000100000" w:firstRow="0" w:lastRow="0" w:firstColumn="0" w:lastColumn="0" w:oddVBand="0" w:evenVBand="0" w:oddHBand="1" w:evenHBand="0" w:firstRowFirstColumn="0" w:firstRowLastColumn="0" w:lastRowFirstColumn="0" w:lastRowLastColumn="0"/>
+              <w:rPr>
+                <w:rFonts w:asciiTheme="majorHAnsi" w:hAnsiTheme="majorHAnsi"/>
+              </w:rPr>
+            </w:pPr>
+            <w:r>
+              <w:rPr>
+                <w:rFonts w:asciiTheme="majorHAnsi" w:hAnsiTheme="majorHAnsi"/>
+              </w:rPr>
+              <w:t>-</w:t>
+            </w:r>
+          </w:p>
+        </w:tc>
+      </w:tr>
+      <w:tr>
+        <w:trPr>
+          <w:cnfStyle w:val="000000010000" w:firstRow="0" w:lastRow="0" w:firstColumn="0" w:lastColumn="0" w:oddVBand="0" w:evenVBand="0" w:oddHBand="0" w:evenHBand="1" w:firstRowFirstColumn="0" w:firstRowLastColumn="0" w:lastRowFirstColumn="0" w:lastRowLastColumn="0"/>
+          <w:trHeight w:val="944"/>
+        </w:trPr>
+        <w:tc>
+          <w:tcPr>
+            <w:cnfStyle w:val="001000000000" w:firstRow="0" w:lastRow="0" w:firstColumn="1" w:lastColumn="0" w:oddVBand="0" w:evenVBand="0" w:oddHBand="0" w:evenHBand="0" w:firstRowFirstColumn="0" w:firstRowLastColumn="0" w:lastRowFirstColumn="0" w:lastRowLastColumn="0"/>
+            <w:tcW w:w="2238" w:type="dxa"/>
+            <w:tcBorders>
+              <w:bottom w:val="single" w:sz="8" w:space="0" w:color="7BA0CD" w:themeColor="accent1" w:themeTint="BF"/>
+              <w:right w:val="single" w:sz="8" w:space="0" w:color="7BA0CD" w:themeColor="accent1" w:themeTint="BF"/>
+            </w:tcBorders>
+            <w:vAlign w:val="center"/>
+          </w:tcPr>
+          <w:p>
+            <w:pPr>
+              <w:jc w:val="center"/>
+              <w:rPr>
+                <w:rFonts w:asciiTheme="majorHAnsi" w:hAnsiTheme="majorHAnsi"/>
+              </w:rPr>
+            </w:pPr>
+            <w:r>
+              <w:rPr>
+                <w:rFonts w:asciiTheme="majorHAnsi" w:hAnsiTheme="majorHAnsi"/>
+              </w:rPr>
+              <w:t>Brendan, Edward</w:t>
+            </w:r>
+          </w:p>
+        </w:tc>
+        <w:tc>
+          <w:tcPr>
+            <w:tcW w:w="2920" w:type="dxa"/>
+            <w:tcBorders>
+              <w:left w:val="single" w:sz="8" w:space="0" w:color="7BA0CD" w:themeColor="accent1" w:themeTint="BF"/>
+              <w:bottom w:val="single" w:sz="8" w:space="0" w:color="7BA0CD" w:themeColor="accent1" w:themeTint="BF"/>
+              <w:right w:val="single" w:sz="8" w:space="0" w:color="7BA0CD" w:themeColor="accent1" w:themeTint="BF"/>
+            </w:tcBorders>
+            <w:vAlign w:val="center"/>
+          </w:tcPr>
+          <w:p>
+            <w:pPr>
+              <w:jc w:val="center"/>
+              <w:cnfStyle w:val="000000010000" w:firstRow="0" w:lastRow="0" w:firstColumn="0" w:lastColumn="0" w:oddVBand="0" w:evenVBand="0" w:oddHBand="0" w:evenHBand="1" w:firstRowFirstColumn="0" w:firstRowLastColumn="0" w:lastRowFirstColumn="0" w:lastRowLastColumn="0"/>
+              <w:rPr>
+                <w:rFonts w:asciiTheme="majorHAnsi" w:hAnsiTheme="majorHAnsi"/>
+              </w:rPr>
+            </w:pPr>
+            <w:r>
+              <w:rPr>
+                <w:rFonts w:asciiTheme="majorHAnsi" w:hAnsiTheme="majorHAnsi"/>
+              </w:rPr>
+              <w:t>-</w:t>
+            </w:r>
+          </w:p>
+        </w:tc>
+        <w:tc>
+          <w:tcPr>
+            <w:tcW w:w="2793" w:type="dxa"/>
+            <w:tcBorders>
+              <w:left w:val="single" w:sz="8" w:space="0" w:color="7BA0CD" w:themeColor="accent1" w:themeTint="BF"/>
+              <w:bottom w:val="single" w:sz="8" w:space="0" w:color="7BA0CD" w:themeColor="accent1" w:themeTint="BF"/>
+              <w:right w:val="single" w:sz="8" w:space="0" w:color="7BA0CD" w:themeColor="accent1" w:themeTint="BF"/>
+            </w:tcBorders>
+            <w:vAlign w:val="center"/>
+          </w:tcPr>
+          <w:p>
+            <w:pPr>
+              <w:jc w:val="center"/>
+              <w:cnfStyle w:val="000000010000" w:firstRow="0" w:lastRow="0" w:firstColumn="0" w:lastColumn="0" w:oddVBand="0" w:evenVBand="0" w:oddHBand="0" w:evenHBand="1" w:firstRowFirstColumn="0" w:firstRowLastColumn="0" w:lastRowFirstColumn="0" w:lastRowLastColumn="0"/>
+              <w:rPr>
+                <w:rFonts w:asciiTheme="majorHAnsi" w:hAnsiTheme="majorHAnsi"/>
+              </w:rPr>
+            </w:pPr>
+            <w:r>
+              <w:rPr>
+                <w:rFonts w:asciiTheme="majorHAnsi" w:hAnsiTheme="majorHAnsi"/>
+              </w:rPr>
+              <w:t>(5) (6) (7) (8) (9)</w:t>
+            </w:r>
+          </w:p>
+        </w:tc>
+        <w:tc>
+          <w:tcPr>
+            <w:tcW w:w="3230" w:type="dxa"/>
+            <w:tcBorders>
+              <w:left w:val="single" w:sz="8" w:space="0" w:color="7BA0CD" w:themeColor="accent1" w:themeTint="BF"/>
+              <w:bottom w:val="single" w:sz="8" w:space="0" w:color="7BA0CD" w:themeColor="accent1" w:themeTint="BF"/>
+            </w:tcBorders>
+            <w:vAlign w:val="center"/>
+          </w:tcPr>
+          <w:p>
+            <w:pPr>
+              <w:jc w:val="center"/>
+              <w:cnfStyle w:val="000000010000" w:firstRow="0" w:lastRow="0" w:firstColumn="0" w:lastColumn="0" w:oddVBand="0" w:evenVBand="0" w:oddHBand="0" w:evenHBand="1" w:firstRowFirstColumn="0" w:firstRowLastColumn="0" w:lastRowFirstColumn="0" w:lastRowLastColumn="0"/>
+              <w:rPr>
+                <w:rFonts w:asciiTheme="majorHAnsi" w:hAnsiTheme="majorHAnsi"/>
+              </w:rPr>
+            </w:pPr>
+            <w:r>
+              <w:rPr>
+                <w:rFonts w:asciiTheme="majorHAnsi" w:hAnsiTheme="majorHAnsi"/>
+              </w:rPr>
+              <w:t>-</w:t>
+            </w:r>
+          </w:p>
+        </w:tc>
+      </w:tr>
+    </w:tbl>
     <w:p>
       <w:pPr>
         <w:widowControl w:val="0"/>
@@ -3250,6 +4828,159 @@
         <w:adjustRightInd w:val="0"/>
         <w:spacing w:after="240" w:line="520" w:lineRule="atLeast"/>
         <w:rPr>
+          <w:rFonts w:ascii="Calibri" w:hAnsi="Calibri" w:cs="Calibri"/>
+          <w:b/>
+          <w:bCs/>
+          <w:color w:val="284677"/>
+          <w:sz w:val="48"/>
+          <w:szCs w:val="48"/>
+        </w:rPr>
+      </w:pPr>
+    </w:p>
+    <w:p>
+      <w:pPr>
+        <w:widowControl w:val="0"/>
+        <w:autoSpaceDE w:val="0"/>
+        <w:autoSpaceDN w:val="0"/>
+        <w:adjustRightInd w:val="0"/>
+        <w:spacing w:after="240" w:line="520" w:lineRule="atLeast"/>
+        <w:rPr>
+          <w:rFonts w:ascii="Calibri" w:hAnsi="Calibri" w:cs="Calibri"/>
+          <w:b/>
+          <w:bCs/>
+          <w:color w:val="284677"/>
+          <w:sz w:val="48"/>
+          <w:szCs w:val="48"/>
+        </w:rPr>
+      </w:pPr>
+    </w:p>
+    <w:p>
+      <w:pPr>
+        <w:widowControl w:val="0"/>
+        <w:autoSpaceDE w:val="0"/>
+        <w:autoSpaceDN w:val="0"/>
+        <w:adjustRightInd w:val="0"/>
+        <w:spacing w:after="240" w:line="520" w:lineRule="atLeast"/>
+        <w:rPr>
+          <w:rFonts w:ascii="Calibri" w:hAnsi="Calibri" w:cs="Calibri"/>
+          <w:b/>
+          <w:bCs/>
+          <w:color w:val="284677"/>
+          <w:sz w:val="48"/>
+          <w:szCs w:val="48"/>
+        </w:rPr>
+      </w:pPr>
+    </w:p>
+    <w:p>
+      <w:pPr>
+        <w:widowControl w:val="0"/>
+        <w:autoSpaceDE w:val="0"/>
+        <w:autoSpaceDN w:val="0"/>
+        <w:adjustRightInd w:val="0"/>
+        <w:spacing w:after="240" w:line="520" w:lineRule="atLeast"/>
+        <w:rPr>
+          <w:rFonts w:ascii="Calibri" w:hAnsi="Calibri" w:cs="Calibri"/>
+          <w:b/>
+          <w:bCs/>
+          <w:color w:val="284677"/>
+          <w:sz w:val="48"/>
+          <w:szCs w:val="48"/>
+        </w:rPr>
+      </w:pPr>
+    </w:p>
+    <w:p>
+      <w:pPr>
+        <w:widowControl w:val="0"/>
+        <w:autoSpaceDE w:val="0"/>
+        <w:autoSpaceDN w:val="0"/>
+        <w:adjustRightInd w:val="0"/>
+        <w:spacing w:after="240" w:line="520" w:lineRule="atLeast"/>
+        <w:rPr>
+          <w:rFonts w:ascii="Calibri" w:hAnsi="Calibri" w:cs="Calibri"/>
+          <w:b/>
+          <w:bCs/>
+          <w:color w:val="284677"/>
+          <w:sz w:val="48"/>
+          <w:szCs w:val="48"/>
+        </w:rPr>
+      </w:pPr>
+    </w:p>
+    <w:p>
+      <w:pPr>
+        <w:widowControl w:val="0"/>
+        <w:autoSpaceDE w:val="0"/>
+        <w:autoSpaceDN w:val="0"/>
+        <w:adjustRightInd w:val="0"/>
+        <w:spacing w:after="240" w:line="520" w:lineRule="atLeast"/>
+        <w:rPr>
+          <w:rFonts w:ascii="Calibri" w:hAnsi="Calibri" w:cs="Calibri"/>
+          <w:b/>
+          <w:bCs/>
+          <w:color w:val="284677"/>
+          <w:sz w:val="48"/>
+          <w:szCs w:val="48"/>
+        </w:rPr>
+      </w:pPr>
+    </w:p>
+    <w:p>
+      <w:pPr>
+        <w:widowControl w:val="0"/>
+        <w:autoSpaceDE w:val="0"/>
+        <w:autoSpaceDN w:val="0"/>
+        <w:adjustRightInd w:val="0"/>
+        <w:spacing w:after="240" w:line="520" w:lineRule="atLeast"/>
+        <w:rPr>
+          <w:rFonts w:ascii="Calibri" w:hAnsi="Calibri" w:cs="Calibri"/>
+          <w:b/>
+          <w:bCs/>
+          <w:color w:val="284677"/>
+          <w:sz w:val="48"/>
+          <w:szCs w:val="48"/>
+        </w:rPr>
+      </w:pPr>
+    </w:p>
+    <w:p>
+      <w:pPr>
+        <w:widowControl w:val="0"/>
+        <w:autoSpaceDE w:val="0"/>
+        <w:autoSpaceDN w:val="0"/>
+        <w:adjustRightInd w:val="0"/>
+        <w:spacing w:after="240" w:line="520" w:lineRule="atLeast"/>
+        <w:rPr>
+          <w:rFonts w:ascii="Calibri" w:hAnsi="Calibri" w:cs="Calibri"/>
+          <w:b/>
+          <w:bCs/>
+          <w:color w:val="284677"/>
+          <w:sz w:val="48"/>
+          <w:szCs w:val="48"/>
+        </w:rPr>
+      </w:pPr>
+    </w:p>
+    <w:p>
+      <w:pPr>
+        <w:widowControl w:val="0"/>
+        <w:autoSpaceDE w:val="0"/>
+        <w:autoSpaceDN w:val="0"/>
+        <w:adjustRightInd w:val="0"/>
+        <w:spacing w:after="240" w:line="520" w:lineRule="atLeast"/>
+        <w:rPr>
+          <w:rFonts w:ascii="Calibri" w:hAnsi="Calibri" w:cs="Calibri"/>
+          <w:b/>
+          <w:bCs/>
+          <w:color w:val="284677"/>
+          <w:sz w:val="48"/>
+          <w:szCs w:val="48"/>
+        </w:rPr>
+      </w:pPr>
+    </w:p>
+    <w:p>
+      <w:pPr>
+        <w:widowControl w:val="0"/>
+        <w:autoSpaceDE w:val="0"/>
+        <w:autoSpaceDN w:val="0"/>
+        <w:adjustRightInd w:val="0"/>
+        <w:spacing w:after="240" w:line="520" w:lineRule="atLeast"/>
+        <w:rPr>
           <w:rFonts w:ascii="Times" w:hAnsi="Times" w:cs="Times"/>
           <w:sz w:val="48"/>
           <w:szCs w:val="48"/>
@@ -3321,6 +5052,52 @@
           <w:szCs w:val="28"/>
         </w:rPr>
       </w:pPr>
+      <w:r>
+        <w:rPr>
+          <w:rFonts w:asciiTheme="majorHAnsi" w:hAnsiTheme="majorHAnsi"/>
+        </w:rPr>
+        <w:t>As an Admin, I want to remove submissions so that I can remove inappropriate submissions.</w:t>
+      </w:r>
+    </w:p>
+    <w:p>
+      <w:pPr>
+        <w:pStyle w:val="ListParagraph"/>
+        <w:numPr>
+          <w:ilvl w:val="0"/>
+          <w:numId w:val="16"/>
+        </w:numPr>
+        <w:rPr>
+          <w:rFonts w:asciiTheme="majorHAnsi" w:hAnsiTheme="majorHAnsi"/>
+          <w:sz w:val="28"/>
+          <w:szCs w:val="28"/>
+        </w:rPr>
+      </w:pPr>
+      <w:r>
+        <w:rPr>
+          <w:rFonts w:asciiTheme="majorHAnsi" w:hAnsiTheme="majorHAnsi"/>
+        </w:rPr>
+        <w:t>As an Admin, I want to edit submissions so that I can remove offensive language.</w:t>
+      </w:r>
+    </w:p>
+    <w:p>
+      <w:pPr>
+        <w:pStyle w:val="ListParagraph"/>
+        <w:numPr>
+          <w:ilvl w:val="0"/>
+          <w:numId w:val="16"/>
+        </w:numPr>
+        <w:rPr>
+          <w:rFonts w:asciiTheme="majorHAnsi" w:hAnsiTheme="majorHAnsi"/>
+          <w:sz w:val="28"/>
+          <w:szCs w:val="28"/>
+        </w:rPr>
+      </w:pPr>
+      <w:r>
+        <w:rPr>
+          <w:rFonts w:asciiTheme="majorHAnsi" w:hAnsiTheme="majorHAnsi"/>
+        </w:rPr>
+        <w:t>As a User, I want to view existing submissions so that I can sell all past submissions posted.</w:t>
+      </w:r>
     </w:p>
     <w:p>
       <w:pPr>
@@ -3403,7 +5180,7 @@
         <w:rPr>
           <w:rFonts w:asciiTheme="majorHAnsi" w:hAnsiTheme="majorHAnsi"/>
         </w:rPr>
-        <w:t>As an Admin, I want to remove submissions so that I can remove inappropriate submissions.</w:t>
+        <w:t>As a User, I want to access user profiles so that I can view a specific user’s details.</w:t>
       </w:r>
     </w:p>
     <w:p>
@@ -3423,7 +5200,7 @@
         <w:rPr>
           <w:rFonts w:asciiTheme="majorHAnsi" w:hAnsiTheme="majorHAnsi"/>
         </w:rPr>
-        <w:t>As an Admin, I want to edit submissions so that I can remove offensive language.</w:t>
+        <w:t>As a User, I want to post a submissions so that I can put my idea on the platform.</w:t>
       </w:r>
     </w:p>
     <w:p>
@@ -3443,7 +5220,7 @@
         <w:rPr>
           <w:rFonts w:asciiTheme="majorHAnsi" w:hAnsiTheme="majorHAnsi"/>
         </w:rPr>
-        <w:t>As a User, I want to access user profiles so that I can view a specific user’s details.</w:t>
+        <w:t>As a User, I want to edit my submissions so that I can fix spelling errors.</w:t>
       </w:r>
     </w:p>
     <w:p>
@@ -3463,21 +5240,7 @@
         <w:rPr>
           <w:rFonts w:asciiTheme="majorHAnsi" w:hAnsiTheme="majorHAnsi"/>
         </w:rPr>
-        <w:t xml:space="preserve">As a User, I want to post </w:t>
-      </w:r>
-      <w:proofErr w:type="gramStart"/>
-      <w:r>
-        <w:rPr>
-          <w:rFonts w:asciiTheme="majorHAnsi" w:hAnsiTheme="majorHAnsi"/>
-        </w:rPr>
-        <w:t>a submissions</w:t>
-      </w:r>
-      <w:proofErr w:type="gramEnd"/>
-      <w:r>
-        <w:rPr>
-          <w:rFonts w:asciiTheme="majorHAnsi" w:hAnsiTheme="majorHAnsi"/>
-        </w:rPr>
-        <w:t xml:space="preserve"> so that I can put my idea on the platform.</w:t>
+        <w:t>As a User, I want to delete my submission so that that I can remove my idea from the platform.</w:t>
       </w:r>
     </w:p>
     <w:p>
@@ -3497,7 +5260,7 @@
         <w:rPr>
           <w:rFonts w:asciiTheme="majorHAnsi" w:hAnsiTheme="majorHAnsi"/>
         </w:rPr>
-        <w:t>As a User, I want to edit my submissions so that I can fix spelling errors.</w:t>
+        <w:t>As a User, I want to add images to my submissions so that I can show relevant images to my idea.</w:t>
       </w:r>
     </w:p>
     <w:p>
@@ -3517,67 +5280,7 @@
         <w:rPr>
           <w:rFonts w:asciiTheme="majorHAnsi" w:hAnsiTheme="majorHAnsi"/>
         </w:rPr>
-        <w:t>As a User, I want to delete my submission so that that I can remove my idea from the platform.</w:t>
-      </w:r>
-    </w:p>
-    <w:p>
-      <w:pPr>
-        <w:pStyle w:val="ListParagraph"/>
-        <w:numPr>
-          <w:ilvl w:val="0"/>
-          <w:numId w:val="15"/>
-        </w:numPr>
-        <w:rPr>
-          <w:rFonts w:asciiTheme="majorHAnsi" w:hAnsiTheme="majorHAnsi"/>
-          <w:sz w:val="28"/>
-          <w:szCs w:val="28"/>
-        </w:rPr>
-      </w:pPr>
-      <w:r>
-        <w:rPr>
-          <w:rFonts w:asciiTheme="majorHAnsi" w:hAnsiTheme="majorHAnsi"/>
-        </w:rPr>
-        <w:t>As a User, I want to add images to my submissions so that I can show relevant images to my idea.</w:t>
-      </w:r>
-    </w:p>
-    <w:p>
-      <w:pPr>
-        <w:pStyle w:val="ListParagraph"/>
-        <w:numPr>
-          <w:ilvl w:val="0"/>
-          <w:numId w:val="15"/>
-        </w:numPr>
-        <w:rPr>
-          <w:rFonts w:asciiTheme="majorHAnsi" w:hAnsiTheme="majorHAnsi"/>
-          <w:sz w:val="28"/>
-          <w:szCs w:val="28"/>
-        </w:rPr>
-      </w:pPr>
-      <w:r>
-        <w:rPr>
-          <w:rFonts w:asciiTheme="majorHAnsi" w:hAnsiTheme="majorHAnsi"/>
-        </w:rPr>
         <w:t>As a User, I want to add videos to my submissions so that I can can show relevant videos to my idea.</w:t>
-      </w:r>
-    </w:p>
-    <w:p>
-      <w:pPr>
-        <w:pStyle w:val="ListParagraph"/>
-        <w:numPr>
-          <w:ilvl w:val="0"/>
-          <w:numId w:val="15"/>
-        </w:numPr>
-        <w:rPr>
-          <w:rFonts w:asciiTheme="majorHAnsi" w:hAnsiTheme="majorHAnsi"/>
-          <w:sz w:val="28"/>
-          <w:szCs w:val="28"/>
-        </w:rPr>
-      </w:pPr>
-      <w:r>
-        <w:rPr>
-          <w:rFonts w:asciiTheme="majorHAnsi" w:hAnsiTheme="majorHAnsi"/>
-        </w:rPr>
-        <w:t>As a User, I want to view existing submissions so that I can sell all past submissions posted.</w:t>
       </w:r>
     </w:p>
     <w:p>
@@ -3657,7 +5360,7 @@
           <w:rFonts w:asciiTheme="majorHAnsi" w:hAnsiTheme="majorHAnsi"/>
           <w:szCs w:val="28"/>
         </w:rPr>
-        <w:t>Completed: 6</w:t>
+        <w:t>Completed: 9</w:t>
       </w:r>
     </w:p>
     <w:p>
@@ -3677,7 +5380,7 @@
           <w:rFonts w:asciiTheme="majorHAnsi" w:hAnsiTheme="majorHAnsi"/>
           <w:szCs w:val="28"/>
         </w:rPr>
-        <w:t>Uncompleted: 39</w:t>
+        <w:t>Uncompleted: 36</w:t>
       </w:r>
     </w:p>
     <w:p>
@@ -3704,7 +5407,7 @@
           <w:rFonts w:asciiTheme="majorHAnsi" w:hAnsiTheme="majorHAnsi"/>
           <w:szCs w:val="28"/>
         </w:rPr>
-        <w:t xml:space="preserve"> 13</w:t>
+        <w:t xml:space="preserve"> 20</w:t>
       </w:r>
       <w:r>
         <w:rPr>
@@ -4421,7 +6124,7 @@
           <w:rFonts w:asciiTheme="majorHAnsi" w:hAnsiTheme="majorHAnsi" w:cs="Times"/>
           <w:szCs w:val="28"/>
         </w:rPr>
-        <w:t xml:space="preserve"> ???</w:t>
+        <w:t xml:space="preserve"> 6</w:t>
       </w:r>
       <w:r>
         <w:rPr>
@@ -4454,7 +6157,7 @@
           <w:rFonts w:asciiTheme="majorHAnsi" w:hAnsiTheme="majorHAnsi" w:cs="Times"/>
           <w:szCs w:val="28"/>
         </w:rPr>
-        <w:t>Performance: ???</w:t>
+        <w:t>Performance: 7</w:t>
       </w:r>
       <w:r>
         <w:rPr>
@@ -4487,7 +6190,7 @@
           <w:rFonts w:asciiTheme="majorHAnsi" w:hAnsiTheme="majorHAnsi" w:cs="Times"/>
           <w:szCs w:val="28"/>
         </w:rPr>
-        <w:t>Work Ethic: ???</w:t>
+        <w:t>Work Ethic: 7</w:t>
       </w:r>
       <w:r>
         <w:rPr>
@@ -4579,74 +6282,42 @@
           <w:rFonts w:asciiTheme="majorHAnsi" w:hAnsiTheme="majorHAnsi" w:cs="Symbol"/>
           <w:szCs w:val="32"/>
         </w:rPr>
-        <w:t xml:space="preserve"> Team meetings were easy to schedule due to team </w:t>
-      </w:r>
-      <w:proofErr w:type="gramStart"/>
+        <w:t xml:space="preserve"> Team meetings were easy to schedule due to team members availability. This was also helped by the strong communication between all team members.</w:t>
+      </w:r>
       <w:r>
         <w:rPr>
           <w:rFonts w:asciiTheme="majorHAnsi" w:hAnsiTheme="majorHAnsi" w:cs="Symbol"/>
           <w:szCs w:val="32"/>
         </w:rPr>
-        <w:t>members</w:t>
-      </w:r>
-      <w:proofErr w:type="gramEnd"/>
+        <w:t xml:space="preserve"> </w:t>
+      </w:r>
       <w:r>
         <w:rPr>
           <w:rFonts w:asciiTheme="majorHAnsi" w:hAnsiTheme="majorHAnsi" w:cs="Symbol"/>
           <w:szCs w:val="32"/>
         </w:rPr>
-        <w:t xml:space="preserve"> availability. This was also helped by the strong communication between all team members.</w:t>
+        <w:t xml:space="preserve">Team members worked on user stories in pairs and we found this to be very productive. </w:t>
       </w:r>
       <w:r>
         <w:rPr>
           <w:rFonts w:asciiTheme="majorHAnsi" w:hAnsiTheme="majorHAnsi" w:cs="Symbol"/>
           <w:szCs w:val="32"/>
         </w:rPr>
-        <w:t xml:space="preserve"> </w:t>
+        <w:t>The high completion rate of user stories within</w:t>
       </w:r>
       <w:r>
         <w:rPr>
           <w:rFonts w:asciiTheme="majorHAnsi" w:hAnsiTheme="majorHAnsi" w:cs="Symbol"/>
           <w:szCs w:val="32"/>
         </w:rPr>
-        <w:t xml:space="preserve">Team members worked on user stories in pairs and we found this to be very productive. </w:t>
+        <w:t xml:space="preserve"> the iteration was also notable. Learning how to utilize the tools </w:t>
       </w:r>
       <w:r>
         <w:rPr>
           <w:rFonts w:asciiTheme="majorHAnsi" w:hAnsiTheme="majorHAnsi" w:cs="Symbol"/>
           <w:szCs w:val="32"/>
         </w:rPr>
-        <w:t>The high completion rate of user stories within</w:t>
-      </w:r>
-      <w:r>
-        <w:rPr>
-          <w:rFonts w:asciiTheme="majorHAnsi" w:hAnsiTheme="majorHAnsi" w:cs="Symbol"/>
-          <w:szCs w:val="32"/>
-        </w:rPr>
-        <w:t xml:space="preserve"> the iteration was also notable. Learning how to utilize the tools </w:t>
-      </w:r>
-      <w:r>
-        <w:rPr>
-          <w:rFonts w:asciiTheme="majorHAnsi" w:hAnsiTheme="majorHAnsi" w:cs="Symbol"/>
-          <w:szCs w:val="32"/>
-        </w:rPr>
-        <w:t xml:space="preserve">we are used for the platform has been a steep learning curve. </w:t>
-      </w:r>
-      <w:proofErr w:type="gramStart"/>
-      <w:r>
-        <w:rPr>
-          <w:rFonts w:asciiTheme="majorHAnsi" w:hAnsiTheme="majorHAnsi" w:cs="Symbol"/>
-          <w:szCs w:val="32"/>
-        </w:rPr>
-        <w:t>Nevertheless</w:t>
-      </w:r>
-      <w:proofErr w:type="gramEnd"/>
-      <w:r>
-        <w:rPr>
-          <w:rFonts w:asciiTheme="majorHAnsi" w:hAnsiTheme="majorHAnsi" w:cs="Symbol"/>
-          <w:szCs w:val="32"/>
-        </w:rPr>
-        <w:t xml:space="preserve"> team members have adapted well to this </w:t>
+        <w:t xml:space="preserve">we are used for the platform has been a steep learning curve. Nevertheless team members have adapted well to this </w:t>
       </w:r>
       <w:r>
         <w:rPr>
@@ -5038,7 +6709,6 @@
           <w:sz w:val="32"/>
           <w:szCs w:val="32"/>
         </w:rPr>
-        <w:lastRenderedPageBreak/>
         <w:t>We want to s</w:t>
       </w:r>
       <w:r>
@@ -5406,45 +7076,8 @@
           <w:bCs/>
         </w:rPr>
       </w:pPr>
-    </w:p>
-    <w:p>
-      <w:pPr>
-        <w:widowControl w:val="0"/>
-        <w:autoSpaceDE w:val="0"/>
-        <w:autoSpaceDN w:val="0"/>
-        <w:adjustRightInd w:val="0"/>
-        <w:spacing w:line="320" w:lineRule="atLeast"/>
-        <w:rPr>
-          <w:rFonts w:asciiTheme="majorHAnsi" w:hAnsiTheme="majorHAnsi" w:cs="Calibri"/>
-          <w:bCs/>
-        </w:rPr>
-      </w:pPr>
-    </w:p>
-    <w:p>
-      <w:pPr>
-        <w:widowControl w:val="0"/>
-        <w:autoSpaceDE w:val="0"/>
-        <w:autoSpaceDN w:val="0"/>
-        <w:adjustRightInd w:val="0"/>
-        <w:spacing w:line="320" w:lineRule="atLeast"/>
-        <w:rPr>
-          <w:rFonts w:asciiTheme="majorHAnsi" w:hAnsiTheme="majorHAnsi" w:cs="Calibri"/>
-          <w:bCs/>
-        </w:rPr>
-      </w:pPr>
-    </w:p>
-    <w:p>
-      <w:pPr>
-        <w:widowControl w:val="0"/>
-        <w:autoSpaceDE w:val="0"/>
-        <w:autoSpaceDN w:val="0"/>
-        <w:adjustRightInd w:val="0"/>
-        <w:spacing w:line="320" w:lineRule="atLeast"/>
-        <w:rPr>
-          <w:rFonts w:asciiTheme="majorHAnsi" w:hAnsiTheme="majorHAnsi" w:cs="Calibri"/>
-          <w:bCs/>
-        </w:rPr>
-      </w:pPr>
+      <w:bookmarkStart w:id="0" w:name="_GoBack"/>
+      <w:bookmarkEnd w:id="0"/>
     </w:p>
     <w:p>
       <w:pPr>
@@ -5792,7 +7425,6 @@
                   <w:color w:val="4F81BD" w:themeColor="accent1"/>
                 </w:rPr>
               </w:pPr>
-              <w:proofErr w:type="spellStart"/>
               <w:r>
                 <w:rPr>
                   <w:rFonts w:ascii="Calibri" w:eastAsiaTheme="majorEastAsia" w:hAnsi="Calibri" w:cstheme="majorBidi"/>
@@ -5802,7 +7434,6 @@
                 </w:rPr>
                 <w:t>HdfdXYZ</w:t>
               </w:r>
-              <w:proofErr w:type="spellEnd"/>
             </w:p>
           </w:tc>
         </w:sdtContent>
@@ -5911,23 +7542,13 @@
               <w:color w:val="4F81BD" w:themeColor="accent1"/>
             </w:rPr>
           </w:pPr>
-          <w:proofErr w:type="spellStart"/>
           <w:r>
             <w:rPr>
               <w:rFonts w:ascii="Calibri" w:eastAsiaTheme="majorEastAsia" w:hAnsi="Calibri" w:cstheme="majorBidi"/>
               <w:b/>
               <w:color w:val="4F81BD" w:themeColor="accent1"/>
             </w:rPr>
-            <w:t>Hooli</w:t>
-          </w:r>
-          <w:proofErr w:type="spellEnd"/>
-          <w:r>
-            <w:rPr>
-              <w:rFonts w:ascii="Calibri" w:eastAsiaTheme="majorEastAsia" w:hAnsi="Calibri" w:cstheme="majorBidi"/>
-              <w:b/>
-              <w:color w:val="4F81BD" w:themeColor="accent1"/>
-            </w:rPr>
-            <w:t xml:space="preserve"> XYZ</w:t>
+            <w:t>Hooli XYZ</w:t>
           </w:r>
         </w:p>
       </w:tc>
@@ -5978,7 +7599,7 @@
               <w:noProof/>
               <w:color w:val="4F81BD" w:themeColor="accent1"/>
             </w:rPr>
-            <w:t>4</w:t>
+            <w:t>12</w:t>
           </w:r>
           <w:r>
             <w:rPr>
@@ -6138,7 +7759,6 @@
                   <w:color w:val="4F81BD" w:themeColor="accent1"/>
                 </w:rPr>
               </w:pPr>
-              <w:proofErr w:type="spellStart"/>
               <w:r>
                 <w:rPr>
                   <w:rFonts w:ascii="Calibri" w:eastAsiaTheme="majorEastAsia" w:hAnsi="Calibri" w:cstheme="majorBidi"/>
@@ -6148,7 +7768,6 @@
                 </w:rPr>
                 <w:t>HdfdXYZ</w:t>
               </w:r>
-              <w:proofErr w:type="spellEnd"/>
             </w:p>
           </w:tc>
         </w:sdtContent>
@@ -6228,14 +7847,14 @@
                       </a:ln>
                       <a:extLst>
                         <a:ext uri="{909E8E84-426E-40dd-AFC4-6F175D3DCCD1}">
-                          <a14:hiddenFill xmlns="" xmlns:o="urn:schemas-microsoft-com:office:office" xmlns:v="urn:schemas-microsoft-com:vml" xmlns:w10="urn:schemas-microsoft-com:office:word" xmlns:w="http://schemas.openxmlformats.org/wordprocessingml/2006/main" xmlns:a14="http://schemas.microsoft.com/office/drawing/2010/main" xmlns:w16se="http://schemas.microsoft.com/office/word/2015/wordml/symex" xmlns:cx1="http://schemas.microsoft.com/office/drawing/2015/9/8/chartex" xmlns:cx="http://schemas.microsoft.com/office/drawing/2014/chartex">
+                          <a14:hiddenFill xmlns:cx="http://schemas.microsoft.com/office/drawing/2014/chartex" xmlns:cx1="http://schemas.microsoft.com/office/drawing/2015/9/8/chartex" xmlns:w16se="http://schemas.microsoft.com/office/word/2015/wordml/symex" xmlns:a14="http://schemas.microsoft.com/office/drawing/2010/main" xmlns:w="http://schemas.openxmlformats.org/wordprocessingml/2006/main" xmlns:w10="urn:schemas-microsoft-com:office:word" xmlns:v="urn:schemas-microsoft-com:vml" xmlns:o="urn:schemas-microsoft-com:office:office" xmlns="">
                             <a:solidFill>
                               <a:srgbClr val="FFFFFF"/>
                             </a:solidFill>
                           </a14:hiddenFill>
                         </a:ext>
                         <a:ext uri="{91240B29-F687-4f45-9708-019B960494DF}">
-                          <a14:hiddenLine xmlns="" xmlns:o="urn:schemas-microsoft-com:office:office" xmlns:v="urn:schemas-microsoft-com:vml" xmlns:w10="urn:schemas-microsoft-com:office:word" xmlns:w="http://schemas.openxmlformats.org/wordprocessingml/2006/main" xmlns:a14="http://schemas.microsoft.com/office/drawing/2010/main" xmlns:w16se="http://schemas.microsoft.com/office/word/2015/wordml/symex" xmlns:cx1="http://schemas.microsoft.com/office/drawing/2015/9/8/chartex" xmlns:cx="http://schemas.microsoft.com/office/drawing/2014/chartex" w="9525">
+                          <a14:hiddenLine xmlns:cx="http://schemas.microsoft.com/office/drawing/2014/chartex" xmlns:cx1="http://schemas.microsoft.com/office/drawing/2015/9/8/chartex" xmlns:w16se="http://schemas.microsoft.com/office/word/2015/wordml/symex" xmlns:a14="http://schemas.microsoft.com/office/drawing/2010/main" xmlns:w="http://schemas.openxmlformats.org/wordprocessingml/2006/main" xmlns:w10="urn:schemas-microsoft-com:office:word" xmlns:v="urn:schemas-microsoft-com:vml" xmlns:o="urn:schemas-microsoft-com:office:office" xmlns="" w="9525">
                             <a:solidFill>
                               <a:srgbClr val="000000"/>
                             </a:solidFill>
@@ -6302,7 +7921,7 @@
             </wp:anchor>
           </w:drawing>
         </mc:Choice>
-        <mc:Fallback xmlns:w16se="http://schemas.microsoft.com/office/word/2015/wordml/symex" xmlns:cx1="http://schemas.microsoft.com/office/drawing/2015/9/8/chartex" xmlns:cx="http://schemas.microsoft.com/office/drawing/2014/chartex">
+        <mc:Fallback xmlns:cx="http://schemas.microsoft.com/office/drawing/2014/chartex" xmlns:cx1="http://schemas.microsoft.com/office/drawing/2015/9/8/chartex" xmlns:w16se="http://schemas.microsoft.com/office/word/2015/wordml/symex">
           <w:pict>
             <v:shapetype w14:anchorId="27BF4B63" id="_x0000_t202" coordsize="21600,21600" o:spt="202" path="m,l,21600r21600,l21600,xe">
               <v:stroke joinstyle="miter"/>
@@ -7228,6 +8847,119 @@
     </w:lvl>
   </w:abstractNum>
   <w:abstractNum w:abstractNumId="7">
+    <w:nsid w:val="38D21077"/>
+    <w:multiLevelType w:val="hybridMultilevel"/>
+    <w:tmpl w:val="C0DEA896"/>
+    <w:lvl w:ilvl="0" w:tplc="04090001">
+      <w:start w:val="1"/>
+      <w:numFmt w:val="bullet"/>
+      <w:lvlText w:val=""/>
+      <w:lvlJc w:val="left"/>
+      <w:pPr>
+        <w:ind w:left="720" w:hanging="360"/>
+      </w:pPr>
+      <w:rPr>
+        <w:rFonts w:ascii="Symbol" w:hAnsi="Symbol" w:hint="default"/>
+      </w:rPr>
+    </w:lvl>
+    <w:lvl w:ilvl="1" w:tplc="04090003" w:tentative="1">
+      <w:start w:val="1"/>
+      <w:numFmt w:val="bullet"/>
+      <w:lvlText w:val="o"/>
+      <w:lvlJc w:val="left"/>
+      <w:pPr>
+        <w:ind w:left="1440" w:hanging="360"/>
+      </w:pPr>
+      <w:rPr>
+        <w:rFonts w:ascii="Courier New" w:hAnsi="Courier New" w:cs="Courier New" w:hint="default"/>
+      </w:rPr>
+    </w:lvl>
+    <w:lvl w:ilvl="2" w:tplc="04090005" w:tentative="1">
+      <w:start w:val="1"/>
+      <w:numFmt w:val="bullet"/>
+      <w:lvlText w:val=""/>
+      <w:lvlJc w:val="left"/>
+      <w:pPr>
+        <w:ind w:left="2160" w:hanging="360"/>
+      </w:pPr>
+      <w:rPr>
+        <w:rFonts w:ascii="Wingdings" w:hAnsi="Wingdings" w:hint="default"/>
+      </w:rPr>
+    </w:lvl>
+    <w:lvl w:ilvl="3" w:tplc="04090001" w:tentative="1">
+      <w:start w:val="1"/>
+      <w:numFmt w:val="bullet"/>
+      <w:lvlText w:val=""/>
+      <w:lvlJc w:val="left"/>
+      <w:pPr>
+        <w:ind w:left="2880" w:hanging="360"/>
+      </w:pPr>
+      <w:rPr>
+        <w:rFonts w:ascii="Symbol" w:hAnsi="Symbol" w:hint="default"/>
+      </w:rPr>
+    </w:lvl>
+    <w:lvl w:ilvl="4" w:tplc="04090003" w:tentative="1">
+      <w:start w:val="1"/>
+      <w:numFmt w:val="bullet"/>
+      <w:lvlText w:val="o"/>
+      <w:lvlJc w:val="left"/>
+      <w:pPr>
+        <w:ind w:left="3600" w:hanging="360"/>
+      </w:pPr>
+      <w:rPr>
+        <w:rFonts w:ascii="Courier New" w:hAnsi="Courier New" w:cs="Courier New" w:hint="default"/>
+      </w:rPr>
+    </w:lvl>
+    <w:lvl w:ilvl="5" w:tplc="04090005" w:tentative="1">
+      <w:start w:val="1"/>
+      <w:numFmt w:val="bullet"/>
+      <w:lvlText w:val=""/>
+      <w:lvlJc w:val="left"/>
+      <w:pPr>
+        <w:ind w:left="4320" w:hanging="360"/>
+      </w:pPr>
+      <w:rPr>
+        <w:rFonts w:ascii="Wingdings" w:hAnsi="Wingdings" w:hint="default"/>
+      </w:rPr>
+    </w:lvl>
+    <w:lvl w:ilvl="6" w:tplc="04090001" w:tentative="1">
+      <w:start w:val="1"/>
+      <w:numFmt w:val="bullet"/>
+      <w:lvlText w:val=""/>
+      <w:lvlJc w:val="left"/>
+      <w:pPr>
+        <w:ind w:left="5040" w:hanging="360"/>
+      </w:pPr>
+      <w:rPr>
+        <w:rFonts w:ascii="Symbol" w:hAnsi="Symbol" w:hint="default"/>
+      </w:rPr>
+    </w:lvl>
+    <w:lvl w:ilvl="7" w:tplc="04090003" w:tentative="1">
+      <w:start w:val="1"/>
+      <w:numFmt w:val="bullet"/>
+      <w:lvlText w:val="o"/>
+      <w:lvlJc w:val="left"/>
+      <w:pPr>
+        <w:ind w:left="5760" w:hanging="360"/>
+      </w:pPr>
+      <w:rPr>
+        <w:rFonts w:ascii="Courier New" w:hAnsi="Courier New" w:cs="Courier New" w:hint="default"/>
+      </w:rPr>
+    </w:lvl>
+    <w:lvl w:ilvl="8" w:tplc="04090005" w:tentative="1">
+      <w:start w:val="1"/>
+      <w:numFmt w:val="bullet"/>
+      <w:lvlText w:val=""/>
+      <w:lvlJc w:val="left"/>
+      <w:pPr>
+        <w:ind w:left="6480" w:hanging="360"/>
+      </w:pPr>
+      <w:rPr>
+        <w:rFonts w:ascii="Wingdings" w:hAnsi="Wingdings" w:hint="default"/>
+      </w:rPr>
+    </w:lvl>
+  </w:abstractNum>
+  <w:abstractNum w:abstractNumId="8">
     <w:nsid w:val="4ADF06B2"/>
     <w:multiLevelType w:val="hybridMultilevel"/>
     <w:tmpl w:val="F18C085E"/>
@@ -7340,7 +9072,7 @@
       </w:rPr>
     </w:lvl>
   </w:abstractNum>
-  <w:abstractNum w:abstractNumId="8">
+  <w:abstractNum w:abstractNumId="9">
     <w:nsid w:val="521413E9"/>
     <w:multiLevelType w:val="hybridMultilevel"/>
     <w:tmpl w:val="1B9C7972"/>
@@ -7454,7 +9186,7 @@
       </w:rPr>
     </w:lvl>
   </w:abstractNum>
-  <w:abstractNum w:abstractNumId="9">
+  <w:abstractNum w:abstractNumId="10">
     <w:nsid w:val="54563E76"/>
     <w:multiLevelType w:val="hybridMultilevel"/>
     <w:tmpl w:val="F5BCD0AE"/>
@@ -7567,7 +9299,7 @@
       </w:rPr>
     </w:lvl>
   </w:abstractNum>
-  <w:abstractNum w:abstractNumId="10">
+  <w:abstractNum w:abstractNumId="11">
     <w:nsid w:val="54A87654"/>
     <w:multiLevelType w:val="hybridMultilevel"/>
     <w:tmpl w:val="98929B36"/>
@@ -7680,7 +9412,7 @@
       </w:rPr>
     </w:lvl>
   </w:abstractNum>
-  <w:abstractNum w:abstractNumId="11">
+  <w:abstractNum w:abstractNumId="12">
     <w:nsid w:val="5EB76882"/>
     <w:multiLevelType w:val="hybridMultilevel"/>
     <w:tmpl w:val="23BC29DA"/>
@@ -7793,7 +9525,7 @@
       </w:rPr>
     </w:lvl>
   </w:abstractNum>
-  <w:abstractNum w:abstractNumId="12">
+  <w:abstractNum w:abstractNumId="13">
     <w:nsid w:val="6B3E6840"/>
     <w:multiLevelType w:val="hybridMultilevel"/>
     <w:tmpl w:val="A4D02E26"/>
@@ -7882,7 +9614,7 @@
       </w:pPr>
     </w:lvl>
   </w:abstractNum>
-  <w:abstractNum w:abstractNumId="13">
+  <w:abstractNum w:abstractNumId="14">
     <w:nsid w:val="78680150"/>
     <w:multiLevelType w:val="hybridMultilevel"/>
     <w:tmpl w:val="22EE77AA"/>
@@ -7995,7 +9727,7 @@
       </w:rPr>
     </w:lvl>
   </w:abstractNum>
-  <w:abstractNum w:abstractNumId="14">
+  <w:abstractNum w:abstractNumId="15">
     <w:nsid w:val="797130F5"/>
     <w:multiLevelType w:val="hybridMultilevel"/>
     <w:tmpl w:val="B0FA0E1E"/>
@@ -8108,7 +9840,7 @@
       </w:rPr>
     </w:lvl>
   </w:abstractNum>
-  <w:abstractNum w:abstractNumId="15">
+  <w:abstractNum w:abstractNumId="16">
     <w:nsid w:val="7AA273AF"/>
     <w:multiLevelType w:val="hybridMultilevel"/>
     <w:tmpl w:val="88D6205A"/>
@@ -8221,7 +9953,7 @@
       </w:rPr>
     </w:lvl>
   </w:abstractNum>
-  <w:abstractNum w:abstractNumId="16">
+  <w:abstractNum w:abstractNumId="17">
     <w:nsid w:val="7FD862D1"/>
     <w:multiLevelType w:val="hybridMultilevel"/>
     <w:tmpl w:val="7F36DE4A"/>
@@ -8335,37 +10067,37 @@
     </w:lvl>
   </w:abstractNum>
   <w:num w:numId="1">
+    <w:abstractNumId w:val="16"/>
+  </w:num>
+  <w:num w:numId="2">
     <w:abstractNumId w:val="15"/>
   </w:num>
-  <w:num w:numId="2">
-    <w:abstractNumId w:val="14"/>
+  <w:num w:numId="3">
+    <w:abstractNumId w:val="10"/>
   </w:num>
-  <w:num w:numId="3">
+  <w:num w:numId="4">
+    <w:abstractNumId w:val="11"/>
+  </w:num>
+  <w:num w:numId="5">
     <w:abstractNumId w:val="9"/>
   </w:num>
-  <w:num w:numId="4">
-    <w:abstractNumId w:val="10"/>
-  </w:num>
-  <w:num w:numId="5">
-    <w:abstractNumId w:val="8"/>
-  </w:num>
   <w:num w:numId="6">
-    <w:abstractNumId w:val="12"/>
+    <w:abstractNumId w:val="13"/>
   </w:num>
   <w:num w:numId="7">
-    <w:abstractNumId w:val="7"/>
+    <w:abstractNumId w:val="8"/>
   </w:num>
   <w:num w:numId="8">
     <w:abstractNumId w:val="3"/>
   </w:num>
   <w:num w:numId="9">
-    <w:abstractNumId w:val="16"/>
+    <w:abstractNumId w:val="17"/>
   </w:num>
   <w:num w:numId="10">
     <w:abstractNumId w:val="6"/>
   </w:num>
   <w:num w:numId="11">
-    <w:abstractNumId w:val="11"/>
+    <w:abstractNumId w:val="12"/>
   </w:num>
   <w:num w:numId="12">
     <w:abstractNumId w:val="5"/>
@@ -8377,13 +10109,16 @@
     <w:abstractNumId w:val="2"/>
   </w:num>
   <w:num w:numId="15">
-    <w:abstractNumId w:val="13"/>
+    <w:abstractNumId w:val="14"/>
   </w:num>
   <w:num w:numId="16">
     <w:abstractNumId w:val="1"/>
   </w:num>
   <w:num w:numId="17">
     <w:abstractNumId w:val="4"/>
+  </w:num>
+  <w:num w:numId="18">
+    <w:abstractNumId w:val="7"/>
   </w:num>
 </w:numbering>
 </file>
@@ -10081,6 +11816,7 @@
     <w:rsid w:val="00263A60"/>
     <w:rsid w:val="002D5E22"/>
     <w:rsid w:val="00560A48"/>
+    <w:rsid w:val="005D4167"/>
     <w:rsid w:val="005F54C3"/>
     <w:rsid w:val="00701FED"/>
     <w:rsid w:val="00735A99"/>
@@ -10966,7 +12702,7 @@
 </file>
 
 <file path=customXml/itemProps1.xml><?xml version="1.0" encoding="utf-8"?>
-<ds:datastoreItem xmlns:ds="http://schemas.openxmlformats.org/officeDocument/2006/customXml" ds:itemID="{99B243E0-DB9A-6D47-9257-EC22D2ADEABD}">
+<ds:datastoreItem xmlns:ds="http://schemas.openxmlformats.org/officeDocument/2006/customXml" ds:itemID="{09A6120D-433E-2342-AF92-7C75131C84C5}">
   <ds:schemaRefs>
     <ds:schemaRef ds:uri="http://schemas.openxmlformats.org/officeDocument/2006/bibliography"/>
   </ds:schemaRefs>

</xml_diff>